<commit_message>
Added comments to client app files
</commit_message>
<xml_diff>
--- a/Coursework Breakdown.docx
+++ b/Coursework Breakdown.docx
@@ -240,7 +240,80 @@
           <w:sz w:val="24"/>
           <w:szCs w:val="24"/>
         </w:rPr>
-        <w:t>JAXB allows storing and retrieving data in memory in any XML format,</w:t>
+        <w:t>JAXB allows storing and retrieving data in memory in any XML format</w:t>
+      </w:r>
+      <w:r>
+        <w:rPr>
+          <w:sz w:val="24"/>
+          <w:szCs w:val="24"/>
+        </w:rPr>
+        <w:t>.</w:t>
+      </w:r>
+    </w:p>
+    <w:p>
+      <w:pPr>
+        <w:jc w:val="both"/>
+        <w:rPr>
+          <w:sz w:val="24"/>
+          <w:szCs w:val="24"/>
+        </w:rPr>
+      </w:pPr>
+      <w:r>
+        <w:rPr>
+          <w:b/>
+          <w:bCs/>
+          <w:sz w:val="24"/>
+          <w:szCs w:val="24"/>
+        </w:rPr>
+        <w:t>WSDL</w:t>
+      </w:r>
+      <w:r>
+        <w:rPr>
+          <w:b/>
+          <w:bCs/>
+          <w:sz w:val="24"/>
+          <w:szCs w:val="24"/>
+        </w:rPr>
+        <w:t xml:space="preserve"> (</w:t>
+      </w:r>
+      <w:r>
+        <w:rPr>
+          <w:b/>
+          <w:bCs/>
+          <w:sz w:val="24"/>
+          <w:szCs w:val="24"/>
+        </w:rPr>
+        <w:t>Web Services Description Language</w:t>
+      </w:r>
+      <w:r>
+        <w:rPr>
+          <w:b/>
+          <w:bCs/>
+          <w:sz w:val="24"/>
+          <w:szCs w:val="24"/>
+        </w:rPr>
+        <w:t>)</w:t>
+      </w:r>
+      <w:r>
+        <w:rPr>
+          <w:sz w:val="24"/>
+          <w:szCs w:val="24"/>
+        </w:rPr>
+        <w:t xml:space="preserve"> - </w:t>
+      </w:r>
+      <w:r>
+        <w:rPr>
+          <w:sz w:val="24"/>
+          <w:szCs w:val="24"/>
+        </w:rPr>
+        <w:t>A</w:t>
+      </w:r>
+      <w:r>
+        <w:rPr>
+          <w:sz w:val="24"/>
+          <w:szCs w:val="24"/>
+        </w:rPr>
+        <w:t>n XML-based file that basically tells the client application what the web service does. The WSDL file is used to describe in a nutshell what the web service does and gives the client all the information required to connect to the web service and use all the functionality provided by the web service.</w:t>
       </w:r>
     </w:p>
     <w:p>
@@ -491,51 +564,29 @@
           <w:szCs w:val="24"/>
         </w:rPr>
       </w:pPr>
-      <w:r>
-        <w:rPr>
-          <w:sz w:val="24"/>
-          <w:szCs w:val="24"/>
-        </w:rPr>
-        <w:t>Maybe look up xml marshalling</w:t>
-      </w:r>
-    </w:p>
-    <w:p>
-      <w:pPr>
-        <w:tabs>
-          <w:tab w:val="left" w:pos="1318"/>
-        </w:tabs>
-        <w:rPr>
-          <w:sz w:val="24"/>
-          <w:szCs w:val="24"/>
-        </w:rPr>
-      </w:pPr>
-      <w:r>
-        <w:rPr>
-          <w:sz w:val="24"/>
-          <w:szCs w:val="24"/>
-        </w:rPr>
-        <w:t>Also look up JAXB</w:t>
-      </w:r>
-    </w:p>
-    <w:p>
-      <w:pPr>
-        <w:tabs>
-          <w:tab w:val="left" w:pos="1318"/>
-        </w:tabs>
-        <w:rPr>
-          <w:sz w:val="24"/>
-          <w:szCs w:val="24"/>
-        </w:rPr>
-      </w:pPr>
-      <w:r>
-        <w:rPr>
-          <w:sz w:val="24"/>
-          <w:szCs w:val="24"/>
-        </w:rPr>
-        <w:t xml:space="preserve">Maybe need to convert main class to POJO structure </w:t>
-      </w:r>
       <w:bookmarkStart w:id="0" w:name="_GoBack"/>
       <w:bookmarkEnd w:id="0"/>
+      <w:r>
+        <w:rPr>
+          <w:sz w:val="24"/>
+          <w:szCs w:val="24"/>
+        </w:rPr>
+        <w:t xml:space="preserve">Maybe need to convert main class to POJO structure </w:t>
+      </w:r>
+      <w:r>
+        <w:rPr>
+          <w:sz w:val="24"/>
+          <w:szCs w:val="24"/>
+        </w:rPr>
+        <w:t>(Copy AAD Work</w:t>
+      </w:r>
+      <w:r>
+        <w:rPr>
+          <w:sz w:val="24"/>
+          <w:szCs w:val="24"/>
+        </w:rPr>
+        <w:t>)</w:t>
+      </w:r>
     </w:p>
     <w:p>
       <w:pPr>
@@ -675,6 +726,7 @@
           <w:sz w:val="24"/>
           <w:szCs w:val="24"/>
         </w:rPr>
+        <w:lastRenderedPageBreak/>
         <w:t>company symbol on the stock exchange</w:t>
       </w:r>
       <w:r>
@@ -761,7 +813,6 @@
           <w:sz w:val="24"/>
           <w:szCs w:val="24"/>
         </w:rPr>
-        <w:lastRenderedPageBreak/>
         <w:t>a complex ‘share_price’ element containing currency and value</w:t>
       </w:r>
       <w:r>
@@ -1113,6 +1164,55 @@
         <w:t>Reading and writing XML (</w:t>
       </w:r>
       <w:hyperlink r:id="rId5" w:history="1">
+        <w:r>
+          <w:rPr>
+            <w:rStyle w:val="Hyperlink"/>
+            <w:i/>
+            <w:iCs/>
+            <w:sz w:val="24"/>
+            <w:szCs w:val="24"/>
+          </w:rPr>
+          <w:t>Link</w:t>
+        </w:r>
+      </w:hyperlink>
+      <w:r>
+        <w:rPr>
+          <w:i/>
+          <w:iCs/>
+          <w:sz w:val="24"/>
+          <w:szCs w:val="24"/>
+        </w:rPr>
+        <w:t>)</w:t>
+      </w:r>
+    </w:p>
+    <w:p>
+      <w:pPr>
+        <w:rPr>
+          <w:i/>
+          <w:iCs/>
+          <w:sz w:val="24"/>
+          <w:szCs w:val="24"/>
+        </w:rPr>
+      </w:pPr>
+      <w:r>
+        <w:rPr>
+          <w:i/>
+          <w:iCs/>
+          <w:sz w:val="24"/>
+          <w:szCs w:val="24"/>
+        </w:rPr>
+        <w:t>Marshalling</w:t>
+      </w:r>
+      <w:r>
+        <w:rPr>
+          <w:i/>
+          <w:iCs/>
+          <w:sz w:val="24"/>
+          <w:szCs w:val="24"/>
+        </w:rPr>
+        <w:t xml:space="preserve"> data (</w:t>
+      </w:r>
+      <w:hyperlink r:id="rId6" w:history="1">
         <w:r>
           <w:rPr>
             <w:rStyle w:val="Hyperlink"/>

</xml_diff>

<commit_message>
Updated Marshalling code + removed error producing comments
</commit_message>
<xml_diff>
--- a/Coursework Breakdown.docx
+++ b/Coursework Breakdown.docx
@@ -265,8 +265,93 @@
           <w:sz w:val="24"/>
           <w:szCs w:val="24"/>
         </w:rPr>
-        <w:t>WSDL</w:t>
-      </w:r>
+        <w:t>WSDL (Web Services Description Language)</w:t>
+      </w:r>
+      <w:r>
+        <w:rPr>
+          <w:sz w:val="24"/>
+          <w:szCs w:val="24"/>
+        </w:rPr>
+        <w:t xml:space="preserve"> - </w:t>
+      </w:r>
+      <w:r>
+        <w:rPr>
+          <w:sz w:val="24"/>
+          <w:szCs w:val="24"/>
+        </w:rPr>
+        <w:t>A</w:t>
+      </w:r>
+      <w:r>
+        <w:rPr>
+          <w:sz w:val="24"/>
+          <w:szCs w:val="24"/>
+        </w:rPr>
+        <w:t>n XML-based file that basically tells the client application what the web service does. The WSDL file is used to describe in a nutshell what the web service does and gives the client all the information required to connect to the web service and use all the functionality provided by the web service.</w:t>
+      </w:r>
+    </w:p>
+    <w:p>
+      <w:pPr>
+        <w:rPr>
+          <w:sz w:val="24"/>
+          <w:szCs w:val="24"/>
+        </w:rPr>
+      </w:pPr>
+    </w:p>
+    <w:p>
+      <w:pPr>
+        <w:rPr>
+          <w:sz w:val="24"/>
+          <w:szCs w:val="24"/>
+          <w:u w:val="single"/>
+        </w:rPr>
+      </w:pPr>
+      <w:r>
+        <w:rPr>
+          <w:sz w:val="24"/>
+          <w:szCs w:val="24"/>
+          <w:u w:val="single"/>
+        </w:rPr>
+        <w:t>A - Core Web Service (weighting - 35%)</w:t>
+      </w:r>
+      <w:r>
+        <w:rPr>
+          <w:sz w:val="24"/>
+          <w:szCs w:val="24"/>
+          <w:u w:val="single"/>
+        </w:rPr>
+        <w:softHyphen/>
+      </w:r>
+    </w:p>
+    <w:p>
+      <w:pPr>
+        <w:rPr>
+          <w:sz w:val="24"/>
+          <w:szCs w:val="24"/>
+        </w:rPr>
+      </w:pPr>
+      <w:r>
+        <w:rPr>
+          <w:sz w:val="24"/>
+          <w:szCs w:val="24"/>
+        </w:rPr>
+        <w:t>Implement Shares Brokering service</w:t>
+      </w:r>
+    </w:p>
+    <w:p>
+      <w:pPr>
+        <w:rPr>
+          <w:sz w:val="24"/>
+          <w:szCs w:val="24"/>
+        </w:rPr>
+      </w:pPr>
+    </w:p>
+    <w:p>
+      <w:pPr>
+        <w:rPr>
+          <w:sz w:val="24"/>
+          <w:szCs w:val="24"/>
+        </w:rPr>
+      </w:pPr>
       <w:r>
         <w:rPr>
           <w:b/>
@@ -274,8 +359,30 @@
           <w:sz w:val="24"/>
           <w:szCs w:val="24"/>
         </w:rPr>
-        <w:t xml:space="preserve"> (</w:t>
-      </w:r>
+        <w:t>Theory</w:t>
+      </w:r>
+      <w:r>
+        <w:rPr>
+          <w:sz w:val="24"/>
+          <w:szCs w:val="24"/>
+        </w:rPr>
+        <w:t>: The angular thing helps format the web service operations</w:t>
+      </w:r>
+      <w:r>
+        <w:rPr>
+          <w:sz w:val="24"/>
+          <w:szCs w:val="24"/>
+        </w:rPr>
+        <w:t xml:space="preserve"> on the web browser. </w:t>
+      </w:r>
+    </w:p>
+    <w:p>
+      <w:pPr>
+        <w:rPr>
+          <w:sz w:val="24"/>
+          <w:szCs w:val="24"/>
+        </w:rPr>
+      </w:pPr>
       <w:r>
         <w:rPr>
           <w:b/>
@@ -283,8 +390,72 @@
           <w:sz w:val="24"/>
           <w:szCs w:val="24"/>
         </w:rPr>
-        <w:t>Web Services Description Language</w:t>
-      </w:r>
+        <w:t>Theory</w:t>
+      </w:r>
+      <w:r>
+        <w:rPr>
+          <w:sz w:val="24"/>
+          <w:szCs w:val="24"/>
+        </w:rPr>
+        <w:t xml:space="preserve">: </w:t>
+      </w:r>
+      <w:r>
+        <w:rPr>
+          <w:sz w:val="24"/>
+          <w:szCs w:val="24"/>
+        </w:rPr>
+        <w:t xml:space="preserve">The data is stored in </w:t>
+      </w:r>
+      <w:r>
+        <w:rPr>
+          <w:sz w:val="24"/>
+          <w:szCs w:val="24"/>
+        </w:rPr>
+        <w:t>a</w:t>
+      </w:r>
+      <w:r>
+        <w:rPr>
+          <w:sz w:val="24"/>
+          <w:szCs w:val="24"/>
+        </w:rPr>
+        <w:t xml:space="preserve"> mysterious XML file (potentially </w:t>
+      </w:r>
+      <w:r>
+        <w:rPr>
+          <w:sz w:val="24"/>
+          <w:szCs w:val="24"/>
+        </w:rPr>
+        <w:t>what’s</w:t>
+      </w:r>
+      <w:r>
+        <w:rPr>
+          <w:sz w:val="24"/>
+          <w:szCs w:val="24"/>
+        </w:rPr>
+        <w:t xml:space="preserve"> generated </w:t>
+      </w:r>
+      <w:r>
+        <w:rPr>
+          <w:sz w:val="24"/>
+          <w:szCs w:val="24"/>
+        </w:rPr>
+        <w:t>after the binding)</w:t>
+      </w:r>
+      <w:r>
+        <w:rPr>
+          <w:sz w:val="24"/>
+          <w:szCs w:val="24"/>
+        </w:rPr>
+        <w:t>.</w:t>
+      </w:r>
+    </w:p>
+    <w:p>
+      <w:pPr>
+        <w:rPr>
+          <w:sz w:val="24"/>
+          <w:szCs w:val="24"/>
+        </w:rPr>
+      </w:pPr>
       <w:r>
         <w:rPr>
           <w:b/>
@@ -292,100 +463,6 @@
           <w:sz w:val="24"/>
           <w:szCs w:val="24"/>
         </w:rPr>
-        <w:t>)</w:t>
-      </w:r>
-      <w:r>
-        <w:rPr>
-          <w:sz w:val="24"/>
-          <w:szCs w:val="24"/>
-        </w:rPr>
-        <w:t xml:space="preserve"> - </w:t>
-      </w:r>
-      <w:r>
-        <w:rPr>
-          <w:sz w:val="24"/>
-          <w:szCs w:val="24"/>
-        </w:rPr>
-        <w:t>A</w:t>
-      </w:r>
-      <w:r>
-        <w:rPr>
-          <w:sz w:val="24"/>
-          <w:szCs w:val="24"/>
-        </w:rPr>
-        <w:t>n XML-based file that basically tells the client application what the web service does. The WSDL file is used to describe in a nutshell what the web service does and gives the client all the information required to connect to the web service and use all the functionality provided by the web service.</w:t>
-      </w:r>
-    </w:p>
-    <w:p>
-      <w:pPr>
-        <w:rPr>
-          <w:sz w:val="24"/>
-          <w:szCs w:val="24"/>
-        </w:rPr>
-      </w:pPr>
-    </w:p>
-    <w:p>
-      <w:pPr>
-        <w:rPr>
-          <w:sz w:val="24"/>
-          <w:szCs w:val="24"/>
-          <w:u w:val="single"/>
-        </w:rPr>
-      </w:pPr>
-      <w:r>
-        <w:rPr>
-          <w:sz w:val="24"/>
-          <w:szCs w:val="24"/>
-          <w:u w:val="single"/>
-        </w:rPr>
-        <w:t>A - Core Web Service (weighting - 35%)</w:t>
-      </w:r>
-      <w:r>
-        <w:rPr>
-          <w:sz w:val="24"/>
-          <w:szCs w:val="24"/>
-          <w:u w:val="single"/>
-        </w:rPr>
-        <w:softHyphen/>
-      </w:r>
-    </w:p>
-    <w:p>
-      <w:pPr>
-        <w:rPr>
-          <w:sz w:val="24"/>
-          <w:szCs w:val="24"/>
-        </w:rPr>
-      </w:pPr>
-      <w:r>
-        <w:rPr>
-          <w:sz w:val="24"/>
-          <w:szCs w:val="24"/>
-        </w:rPr>
-        <w:t>Implement Shares Brokering service</w:t>
-      </w:r>
-    </w:p>
-    <w:p>
-      <w:pPr>
-        <w:rPr>
-          <w:sz w:val="24"/>
-          <w:szCs w:val="24"/>
-        </w:rPr>
-      </w:pPr>
-    </w:p>
-    <w:p>
-      <w:pPr>
-        <w:rPr>
-          <w:sz w:val="24"/>
-          <w:szCs w:val="24"/>
-        </w:rPr>
-      </w:pPr>
-      <w:r>
-        <w:rPr>
-          <w:b/>
-          <w:bCs/>
-          <w:sz w:val="24"/>
-          <w:szCs w:val="24"/>
-        </w:rPr>
         <w:t>Theory</w:t>
       </w:r>
       <w:r>
@@ -393,111 +470,22 @@
           <w:sz w:val="24"/>
           <w:szCs w:val="24"/>
         </w:rPr>
-        <w:t>: The angular thing helps format the web service operations</w:t>
-      </w:r>
-      <w:r>
-        <w:rPr>
-          <w:sz w:val="24"/>
-          <w:szCs w:val="24"/>
-        </w:rPr>
-        <w:t xml:space="preserve"> on the web browser. </w:t>
-      </w:r>
-    </w:p>
-    <w:p>
-      <w:pPr>
-        <w:rPr>
-          <w:sz w:val="24"/>
-          <w:szCs w:val="24"/>
-        </w:rPr>
-      </w:pPr>
-      <w:r>
-        <w:rPr>
-          <w:b/>
-          <w:bCs/>
-          <w:sz w:val="24"/>
-          <w:szCs w:val="24"/>
-        </w:rPr>
-        <w:t>Theory</w:t>
-      </w:r>
-      <w:r>
-        <w:rPr>
-          <w:sz w:val="24"/>
-          <w:szCs w:val="24"/>
-        </w:rPr>
-        <w:t xml:space="preserve">: </w:t>
-      </w:r>
-      <w:r>
-        <w:rPr>
-          <w:sz w:val="24"/>
-          <w:szCs w:val="24"/>
-        </w:rPr>
-        <w:t xml:space="preserve">The data is stored in </w:t>
-      </w:r>
-      <w:r>
-        <w:rPr>
-          <w:sz w:val="24"/>
-          <w:szCs w:val="24"/>
-        </w:rPr>
-        <w:t>a</w:t>
-      </w:r>
-      <w:r>
-        <w:rPr>
-          <w:sz w:val="24"/>
-          <w:szCs w:val="24"/>
-        </w:rPr>
-        <w:t xml:space="preserve"> mysterious XML file (potentially </w:t>
-      </w:r>
-      <w:r>
-        <w:rPr>
-          <w:sz w:val="24"/>
-          <w:szCs w:val="24"/>
-        </w:rPr>
-        <w:t>what’s</w:t>
-      </w:r>
-      <w:r>
-        <w:rPr>
-          <w:sz w:val="24"/>
-          <w:szCs w:val="24"/>
-        </w:rPr>
-        <w:t xml:space="preserve"> generated </w:t>
-      </w:r>
-      <w:r>
-        <w:rPr>
-          <w:sz w:val="24"/>
-          <w:szCs w:val="24"/>
-        </w:rPr>
-        <w:t>after the binding)</w:t>
-      </w:r>
-      <w:r>
-        <w:rPr>
-          <w:sz w:val="24"/>
-          <w:szCs w:val="24"/>
-        </w:rPr>
-        <w:t>.</w:t>
-      </w:r>
-    </w:p>
-    <w:p>
-      <w:pPr>
-        <w:rPr>
-          <w:sz w:val="24"/>
-          <w:szCs w:val="24"/>
-        </w:rPr>
-      </w:pPr>
-      <w:r>
-        <w:rPr>
-          <w:b/>
-          <w:bCs/>
-          <w:sz w:val="24"/>
-          <w:szCs w:val="24"/>
-        </w:rPr>
-        <w:t>Theory</w:t>
-      </w:r>
-      <w:r>
-        <w:rPr>
-          <w:sz w:val="24"/>
-          <w:szCs w:val="24"/>
-        </w:rPr>
         <w:t xml:space="preserve">: The web service does the calculations and the client calls upon the ‘services’ that perform the calculations that are then presents to via the client app. </w:t>
+      </w:r>
+    </w:p>
+    <w:p>
+      <w:pPr>
+        <w:rPr>
+          <w:sz w:val="24"/>
+          <w:szCs w:val="24"/>
+        </w:rPr>
+      </w:pPr>
+      <w:r>
+        <w:rPr>
+          <w:sz w:val="24"/>
+          <w:szCs w:val="24"/>
+        </w:rPr>
+        <w:t>Theory: Unmarshelling data is what allows the web service to access the data in the XML file.</w:t>
       </w:r>
     </w:p>
     <w:p>
@@ -564,8 +552,6 @@
           <w:szCs w:val="24"/>
         </w:rPr>
       </w:pPr>
-      <w:bookmarkStart w:id="0" w:name="_GoBack"/>
-      <w:bookmarkEnd w:id="0"/>
       <w:r>
         <w:rPr>
           <w:sz w:val="24"/>
@@ -642,6 +628,7 @@
           <w:sz w:val="24"/>
           <w:szCs w:val="24"/>
         </w:rPr>
+        <w:lastRenderedPageBreak/>
         <w:t>Current shares on trade should be held in an XML file based on an XSD schema</w:t>
       </w:r>
       <w:r>
@@ -726,7 +713,6 @@
           <w:sz w:val="24"/>
           <w:szCs w:val="24"/>
         </w:rPr>
-        <w:lastRenderedPageBreak/>
         <w:t>company symbol on the stock exchange</w:t>
       </w:r>
       <w:r>
@@ -1237,6 +1223,195 @@
     <w:p>
       <w:pPr>
         <w:rPr>
+          <w:i/>
+          <w:iCs/>
+          <w:sz w:val="24"/>
+          <w:szCs w:val="24"/>
+        </w:rPr>
+      </w:pPr>
+      <w:r>
+        <w:rPr>
+          <w:i/>
+          <w:iCs/>
+          <w:sz w:val="24"/>
+          <w:szCs w:val="24"/>
+        </w:rPr>
+        <w:t>More Marshalling (</w:t>
+      </w:r>
+      <w:hyperlink r:id="rId7" w:history="1">
+        <w:r>
+          <w:rPr>
+            <w:rStyle w:val="Hyperlink"/>
+            <w:i/>
+            <w:iCs/>
+            <w:sz w:val="24"/>
+            <w:szCs w:val="24"/>
+          </w:rPr>
+          <w:t>Link</w:t>
+        </w:r>
+      </w:hyperlink>
+      <w:r>
+        <w:rPr>
+          <w:i/>
+          <w:iCs/>
+          <w:sz w:val="24"/>
+          <w:szCs w:val="24"/>
+        </w:rPr>
+        <w:t>)</w:t>
+      </w:r>
+    </w:p>
+    <w:p>
+      <w:pPr>
+        <w:rPr>
+          <w:i/>
+          <w:iCs/>
+          <w:sz w:val="24"/>
+          <w:szCs w:val="24"/>
+        </w:rPr>
+      </w:pPr>
+      <w:r>
+        <w:rPr>
+          <w:i/>
+          <w:iCs/>
+          <w:sz w:val="24"/>
+          <w:szCs w:val="24"/>
+        </w:rPr>
+        <w:t>Even more Marshalling (</w:t>
+      </w:r>
+      <w:hyperlink r:id="rId8" w:history="1">
+        <w:r>
+          <w:rPr>
+            <w:rStyle w:val="Hyperlink"/>
+            <w:i/>
+            <w:iCs/>
+            <w:sz w:val="24"/>
+            <w:szCs w:val="24"/>
+          </w:rPr>
+          <w:t>Link</w:t>
+        </w:r>
+      </w:hyperlink>
+      <w:bookmarkStart w:id="0" w:name="_GoBack"/>
+      <w:bookmarkEnd w:id="0"/>
+      <w:r>
+        <w:rPr>
+          <w:i/>
+          <w:iCs/>
+          <w:sz w:val="24"/>
+          <w:szCs w:val="24"/>
+        </w:rPr>
+        <w:t>)</w:t>
+      </w:r>
+    </w:p>
+    <w:p>
+      <w:pPr>
+        <w:rPr>
+          <w:i/>
+          <w:iCs/>
+          <w:sz w:val="24"/>
+          <w:szCs w:val="24"/>
+        </w:rPr>
+      </w:pPr>
+      <w:r>
+        <w:rPr>
+          <w:i/>
+          <w:iCs/>
+          <w:sz w:val="24"/>
+          <w:szCs w:val="24"/>
+        </w:rPr>
+        <w:t>JAXB and Root Elements</w:t>
+      </w:r>
+      <w:r>
+        <w:rPr>
+          <w:i/>
+          <w:iCs/>
+          <w:sz w:val="24"/>
+          <w:szCs w:val="24"/>
+        </w:rPr>
+        <w:t xml:space="preserve"> (</w:t>
+      </w:r>
+      <w:hyperlink r:id="rId9" w:history="1">
+        <w:r>
+          <w:rPr>
+            <w:rStyle w:val="Hyperlink"/>
+            <w:i/>
+            <w:iCs/>
+            <w:sz w:val="24"/>
+            <w:szCs w:val="24"/>
+          </w:rPr>
+          <w:t>Link</w:t>
+        </w:r>
+      </w:hyperlink>
+      <w:r>
+        <w:rPr>
+          <w:i/>
+          <w:iCs/>
+          <w:sz w:val="24"/>
+          <w:szCs w:val="24"/>
+        </w:rPr>
+        <w:t>)</w:t>
+      </w:r>
+    </w:p>
+    <w:p>
+      <w:pPr>
+        <w:rPr>
+          <w:i/>
+          <w:iCs/>
+          <w:sz w:val="24"/>
+          <w:szCs w:val="24"/>
+        </w:rPr>
+      </w:pPr>
+      <w:r>
+        <w:rPr>
+          <w:i/>
+          <w:iCs/>
+          <w:sz w:val="24"/>
+          <w:szCs w:val="24"/>
+        </w:rPr>
+        <w:t>Writing data</w:t>
+      </w:r>
+      <w:r>
+        <w:rPr>
+          <w:i/>
+          <w:iCs/>
+          <w:sz w:val="24"/>
+          <w:szCs w:val="24"/>
+        </w:rPr>
+        <w:t xml:space="preserve"> to file</w:t>
+      </w:r>
+      <w:r>
+        <w:rPr>
+          <w:i/>
+          <w:iCs/>
+          <w:sz w:val="24"/>
+          <w:szCs w:val="24"/>
+        </w:rPr>
+        <w:t xml:space="preserve"> (</w:t>
+      </w:r>
+      <w:hyperlink r:id="rId10" w:history="1">
+        <w:r>
+          <w:rPr>
+            <w:rStyle w:val="Hyperlink"/>
+            <w:i/>
+            <w:iCs/>
+            <w:sz w:val="24"/>
+            <w:szCs w:val="24"/>
+          </w:rPr>
+          <w:t>Link</w:t>
+        </w:r>
+      </w:hyperlink>
+      <w:r>
+        <w:rPr>
+          <w:i/>
+          <w:iCs/>
+          <w:sz w:val="24"/>
+          <w:szCs w:val="24"/>
+        </w:rPr>
+        <w:t>)</w:t>
+      </w:r>
+    </w:p>
+    <w:p>
+      <w:pPr>
+        <w:rPr>
           <w:sz w:val="24"/>
           <w:szCs w:val="24"/>
         </w:rPr>
@@ -1249,7 +1424,6 @@
           <w:bCs/>
           <w:sz w:val="24"/>
           <w:szCs w:val="24"/>
-          <w:u w:val="single"/>
         </w:rPr>
       </w:pPr>
       <w:r>
@@ -1258,8 +1432,36 @@
           <w:bCs/>
           <w:sz w:val="24"/>
           <w:szCs w:val="24"/>
+        </w:rPr>
+        <w:t xml:space="preserve">Need to get marshalling to write to next blank line and stop overwriting data. </w:t>
+      </w:r>
+    </w:p>
+    <w:p>
+      <w:pPr>
+        <w:rPr>
+          <w:sz w:val="24"/>
+          <w:szCs w:val="24"/>
+        </w:rPr>
+      </w:pPr>
+    </w:p>
+    <w:p>
+      <w:pPr>
+        <w:rPr>
+          <w:b/>
+          <w:bCs/>
+          <w:sz w:val="24"/>
+          <w:szCs w:val="24"/>
           <w:u w:val="single"/>
         </w:rPr>
+      </w:pPr>
+      <w:r>
+        <w:rPr>
+          <w:b/>
+          <w:bCs/>
+          <w:sz w:val="24"/>
+          <w:szCs w:val="24"/>
+          <w:u w:val="single"/>
+        </w:rPr>
         <w:t>Part C</w:t>
       </w:r>
     </w:p>
@@ -1275,6 +1477,7 @@
           <w:sz w:val="24"/>
           <w:szCs w:val="24"/>
         </w:rPr>
+        <w:lastRenderedPageBreak/>
         <w:t>Implement a search functionality allowing customers to list shares’ offerings using</w:t>
       </w:r>
       <w:r>

</xml_diff>

<commit_message>
Made additional notes regarding theorised marshalling structure
</commit_message>
<xml_diff>
--- a/Coursework Breakdown.docx
+++ b/Coursework Breakdown.docx
@@ -397,56 +397,7 @@
           <w:sz w:val="24"/>
           <w:szCs w:val="24"/>
         </w:rPr>
-        <w:t xml:space="preserve">: </w:t>
-      </w:r>
-      <w:r>
-        <w:rPr>
-          <w:sz w:val="24"/>
-          <w:szCs w:val="24"/>
-        </w:rPr>
-        <w:t xml:space="preserve">The data is stored in </w:t>
-      </w:r>
-      <w:r>
-        <w:rPr>
-          <w:sz w:val="24"/>
-          <w:szCs w:val="24"/>
-        </w:rPr>
-        <w:t>a</w:t>
-      </w:r>
-      <w:r>
-        <w:rPr>
-          <w:sz w:val="24"/>
-          <w:szCs w:val="24"/>
-        </w:rPr>
-        <w:t xml:space="preserve"> mysterious XML file (potentially </w:t>
-      </w:r>
-      <w:r>
-        <w:rPr>
-          <w:sz w:val="24"/>
-          <w:szCs w:val="24"/>
-        </w:rPr>
-        <w:t>what’s</w:t>
-      </w:r>
-      <w:r>
-        <w:rPr>
-          <w:sz w:val="24"/>
-          <w:szCs w:val="24"/>
-        </w:rPr>
-        <w:t xml:space="preserve"> generated </w:t>
-      </w:r>
-      <w:r>
-        <w:rPr>
-          <w:sz w:val="24"/>
-          <w:szCs w:val="24"/>
-        </w:rPr>
-        <w:t>after the binding)</w:t>
-      </w:r>
-      <w:r>
-        <w:rPr>
-          <w:sz w:val="24"/>
-          <w:szCs w:val="24"/>
-        </w:rPr>
-        <w:t>.</w:t>
+        <w:t xml:space="preserve">: The web service does the calculations and the client calls upon the ‘services’ that perform the calculations that are then presents to via the client app. </w:t>
       </w:r>
     </w:p>
     <w:p>
@@ -470,22 +421,48 @@
           <w:sz w:val="24"/>
           <w:szCs w:val="24"/>
         </w:rPr>
-        <w:t xml:space="preserve">: The web service does the calculations and the client calls upon the ‘services’ that perform the calculations that are then presents to via the client app. </w:t>
-      </w:r>
-    </w:p>
-    <w:p>
-      <w:pPr>
-        <w:rPr>
-          <w:sz w:val="24"/>
-          <w:szCs w:val="24"/>
-        </w:rPr>
-      </w:pPr>
-      <w:r>
-        <w:rPr>
-          <w:sz w:val="24"/>
-          <w:szCs w:val="24"/>
-        </w:rPr>
-        <w:t>Theory: Unmarshelling data is what allows the web service to access the data in the XML file.</w:t>
+        <w:t>: Unmarshelling data is what allows the web service to access the data in the XML file.</w:t>
+      </w:r>
+    </w:p>
+    <w:p>
+      <w:pPr>
+        <w:rPr>
+          <w:sz w:val="24"/>
+          <w:szCs w:val="24"/>
+        </w:rPr>
+      </w:pPr>
+      <w:bookmarkStart w:id="0" w:name="_GoBack"/>
+      <w:bookmarkEnd w:id="0"/>
+    </w:p>
+    <w:p>
+      <w:pPr>
+        <w:rPr>
+          <w:sz w:val="24"/>
+          <w:szCs w:val="24"/>
+        </w:rPr>
+      </w:pPr>
+      <w:r>
+        <w:rPr>
+          <w:b/>
+          <w:bCs/>
+          <w:sz w:val="24"/>
+          <w:szCs w:val="24"/>
+        </w:rPr>
+        <w:t>Theory</w:t>
+      </w:r>
+      <w:r>
+        <w:rPr>
+          <w:sz w:val="24"/>
+          <w:szCs w:val="24"/>
+        </w:rPr>
+        <w:t xml:space="preserve">: </w:t>
+      </w:r>
+      <w:r>
+        <w:rPr>
+          <w:sz w:val="24"/>
+          <w:szCs w:val="24"/>
+        </w:rPr>
+        <w:t xml:space="preserve">Maybe it is not possible to do the marshalling the way we originally thought. Maybe instead the client application should write the data to a database or database-like file, and the code should marshal it after each run. </w:t>
       </w:r>
     </w:p>
     <w:p>
@@ -603,6 +580,7 @@
           <w:szCs w:val="24"/>
           <w:u w:val="single"/>
         </w:rPr>
+        <w:lastRenderedPageBreak/>
         <w:t>Part A</w:t>
       </w:r>
       <w:r>
@@ -628,7 +606,6 @@
           <w:sz w:val="24"/>
           <w:szCs w:val="24"/>
         </w:rPr>
-        <w:lastRenderedPageBreak/>
         <w:t>Current shares on trade should be held in an XML file based on an XSD schema</w:t>
       </w:r>
       <w:r>
@@ -1290,8 +1267,6 @@
           <w:t>Link</w:t>
         </w:r>
       </w:hyperlink>
-      <w:bookmarkStart w:id="0" w:name="_GoBack"/>
-      <w:bookmarkEnd w:id="0"/>
       <w:r>
         <w:rPr>
           <w:i/>
@@ -1412,6 +1387,137 @@
     <w:p>
       <w:pPr>
         <w:rPr>
+          <w:i/>
+          <w:iCs/>
+          <w:sz w:val="24"/>
+          <w:szCs w:val="24"/>
+        </w:rPr>
+      </w:pPr>
+      <w:r>
+        <w:rPr>
+          <w:i/>
+          <w:iCs/>
+          <w:sz w:val="24"/>
+          <w:szCs w:val="24"/>
+        </w:rPr>
+        <w:t>JAXB Marshaller Overwriting data (</w:t>
+      </w:r>
+      <w:hyperlink r:id="rId11" w:history="1">
+        <w:r>
+          <w:rPr>
+            <w:rStyle w:val="Hyperlink"/>
+            <w:i/>
+            <w:iCs/>
+            <w:sz w:val="24"/>
+            <w:szCs w:val="24"/>
+          </w:rPr>
+          <w:t>Link</w:t>
+        </w:r>
+      </w:hyperlink>
+      <w:r>
+        <w:rPr>
+          <w:i/>
+          <w:iCs/>
+          <w:sz w:val="24"/>
+          <w:szCs w:val="24"/>
+        </w:rPr>
+        <w:t>)</w:t>
+      </w:r>
+    </w:p>
+    <w:p>
+      <w:pPr>
+        <w:rPr>
+          <w:i/>
+          <w:iCs/>
+          <w:sz w:val="24"/>
+          <w:szCs w:val="24"/>
+        </w:rPr>
+      </w:pPr>
+      <w:r>
+        <w:rPr>
+          <w:i/>
+          <w:iCs/>
+          <w:sz w:val="24"/>
+          <w:szCs w:val="24"/>
+        </w:rPr>
+        <w:t>Marshalling multiple pieces of data (</w:t>
+      </w:r>
+      <w:hyperlink r:id="rId12" w:history="1">
+        <w:r>
+          <w:rPr>
+            <w:rStyle w:val="Hyperlink"/>
+            <w:i/>
+            <w:iCs/>
+            <w:sz w:val="24"/>
+            <w:szCs w:val="24"/>
+          </w:rPr>
+          <w:t>Link</w:t>
+        </w:r>
+      </w:hyperlink>
+      <w:r>
+        <w:rPr>
+          <w:i/>
+          <w:iCs/>
+          <w:sz w:val="24"/>
+          <w:szCs w:val="24"/>
+        </w:rPr>
+        <w:t>)</w:t>
+      </w:r>
+    </w:p>
+    <w:p>
+      <w:pPr>
+        <w:rPr>
+          <w:sz w:val="24"/>
+          <w:szCs w:val="24"/>
+        </w:rPr>
+      </w:pPr>
+    </w:p>
+    <w:p>
+      <w:pPr>
+        <w:rPr>
+          <w:sz w:val="24"/>
+          <w:szCs w:val="24"/>
+        </w:rPr>
+      </w:pPr>
+      <w:r>
+        <w:rPr>
+          <w:sz w:val="24"/>
+          <w:szCs w:val="24"/>
+        </w:rPr>
+        <w:t xml:space="preserve">Possibility? – unmarshell the XML file then </w:t>
+      </w:r>
+      <w:r>
+        <w:rPr>
+          <w:sz w:val="24"/>
+          <w:szCs w:val="24"/>
+        </w:rPr>
+        <w:t>remarshal</w:t>
+      </w:r>
+      <w:r>
+        <w:rPr>
+          <w:sz w:val="24"/>
+          <w:szCs w:val="24"/>
+        </w:rPr>
+        <w:t xml:space="preserve"> with the</w:t>
+      </w:r>
+      <w:r>
+        <w:rPr>
+          <w:sz w:val="24"/>
+          <w:szCs w:val="24"/>
+        </w:rPr>
+        <w:t xml:space="preserve"> new file. </w:t>
+      </w:r>
+      <w:r>
+        <w:rPr>
+          <w:sz w:val="24"/>
+          <w:szCs w:val="24"/>
+        </w:rPr>
+        <w:t xml:space="preserve"> </w:t>
+      </w:r>
+    </w:p>
+    <w:p>
+      <w:pPr>
+        <w:rPr>
           <w:sz w:val="24"/>
           <w:szCs w:val="24"/>
         </w:rPr>
@@ -1433,6 +1539,7 @@
           <w:sz w:val="24"/>
           <w:szCs w:val="24"/>
         </w:rPr>
+        <w:lastRenderedPageBreak/>
         <w:t xml:space="preserve">Need to get marshalling to write to next blank line and stop overwriting data. </w:t>
       </w:r>
     </w:p>
@@ -1477,7 +1584,6 @@
           <w:sz w:val="24"/>
           <w:szCs w:val="24"/>
         </w:rPr>
-        <w:lastRenderedPageBreak/>
         <w:t>Implement a search functionality allowing customers to list shares’ offerings using</w:t>
       </w:r>
       <w:r>

</xml_diff>

<commit_message>
Created database and new preliminary files for new structure of project
</commit_message>
<xml_diff>
--- a/Coursework Breakdown.docx
+++ b/Coursework Breakdown.docx
@@ -431,8 +431,6 @@
           <w:szCs w:val="24"/>
         </w:rPr>
       </w:pPr>
-      <w:bookmarkStart w:id="0" w:name="_GoBack"/>
-      <w:bookmarkEnd w:id="0"/>
     </w:p>
     <w:p>
       <w:pPr>
@@ -1475,57 +1473,6 @@
     <w:p>
       <w:pPr>
         <w:rPr>
-          <w:sz w:val="24"/>
-          <w:szCs w:val="24"/>
-        </w:rPr>
-      </w:pPr>
-      <w:r>
-        <w:rPr>
-          <w:sz w:val="24"/>
-          <w:szCs w:val="24"/>
-        </w:rPr>
-        <w:t xml:space="preserve">Possibility? – unmarshell the XML file then </w:t>
-      </w:r>
-      <w:r>
-        <w:rPr>
-          <w:sz w:val="24"/>
-          <w:szCs w:val="24"/>
-        </w:rPr>
-        <w:t>remarshal</w:t>
-      </w:r>
-      <w:r>
-        <w:rPr>
-          <w:sz w:val="24"/>
-          <w:szCs w:val="24"/>
-        </w:rPr>
-        <w:t xml:space="preserve"> with the</w:t>
-      </w:r>
-      <w:r>
-        <w:rPr>
-          <w:sz w:val="24"/>
-          <w:szCs w:val="24"/>
-        </w:rPr>
-        <w:t xml:space="preserve"> new file. </w:t>
-      </w:r>
-      <w:r>
-        <w:rPr>
-          <w:sz w:val="24"/>
-          <w:szCs w:val="24"/>
-        </w:rPr>
-        <w:t xml:space="preserve"> </w:t>
-      </w:r>
-    </w:p>
-    <w:p>
-      <w:pPr>
-        <w:rPr>
-          <w:sz w:val="24"/>
-          <w:szCs w:val="24"/>
-        </w:rPr>
-      </w:pPr>
-    </w:p>
-    <w:p>
-      <w:pPr>
-        <w:rPr>
           <w:b/>
           <w:bCs/>
           <w:sz w:val="24"/>
@@ -1540,7 +1487,18 @@
           <w:szCs w:val="24"/>
         </w:rPr>
         <w:lastRenderedPageBreak/>
-        <w:t xml:space="preserve">Need to get marshalling to write to next blank line and stop overwriting data. </w:t>
+        <w:t>Create d</w:t>
+      </w:r>
+      <w:bookmarkStart w:id="0" w:name="_GoBack"/>
+      <w:bookmarkEnd w:id="0"/>
+      <w:r>
+        <w:rPr>
+          <w:b/>
+          <w:bCs/>
+          <w:sz w:val="24"/>
+          <w:szCs w:val="24"/>
+        </w:rPr>
+        <w:t xml:space="preserve">atabase, have user write to it with new share data, then after they save the work it needs to be marshalled into “Share_Data.xml” file, which can then be accessed by the web service. </w:t>
       </w:r>
     </w:p>
     <w:p>

</xml_diff>

<commit_message>
Updated info on "Coursework Breakdown"
</commit_message>
<xml_diff>
--- a/Coursework Breakdown.docx
+++ b/Coursework Breakdown.docx
@@ -1449,7 +1449,27 @@
             <w:sz w:val="24"/>
             <w:szCs w:val="24"/>
           </w:rPr>
-          <w:t>Link</w:t>
+          <w:t>L</w:t>
+        </w:r>
+        <w:r>
+          <w:rPr>
+            <w:rStyle w:val="Hyperlink"/>
+            <w:i/>
+            <w:iCs/>
+            <w:sz w:val="24"/>
+            <w:szCs w:val="24"/>
+          </w:rPr>
+          <w:t>i</w:t>
+        </w:r>
+        <w:r>
+          <w:rPr>
+            <w:rStyle w:val="Hyperlink"/>
+            <w:i/>
+            <w:iCs/>
+            <w:sz w:val="24"/>
+            <w:szCs w:val="24"/>
+          </w:rPr>
+          <w:t>nk</w:t>
         </w:r>
       </w:hyperlink>
       <w:r>
@@ -1472,6 +1492,7 @@
     </w:p>
     <w:p>
       <w:pPr>
+        <w:jc w:val="both"/>
         <w:rPr>
           <w:b/>
           <w:bCs/>
@@ -1487,7 +1508,46 @@
           <w:szCs w:val="24"/>
         </w:rPr>
         <w:lastRenderedPageBreak/>
-        <w:t>Create d</w:t>
+        <w:t>Create database, have user write to it with new share data, then after they save the work it needs to be marshalled into “Share_Data.xml” file</w:t>
+      </w:r>
+      <w:r>
+        <w:rPr>
+          <w:b/>
+          <w:bCs/>
+          <w:sz w:val="24"/>
+          <w:szCs w:val="24"/>
+        </w:rPr>
+        <w:t xml:space="preserve"> (Use </w:t>
+      </w:r>
+      <w:hyperlink r:id="rId13" w:history="1">
+        <w:r>
+          <w:rPr>
+            <w:rStyle w:val="Hyperlink"/>
+            <w:b/>
+            <w:bCs/>
+            <w:sz w:val="24"/>
+            <w:szCs w:val="24"/>
+          </w:rPr>
+          <w:t>LINK</w:t>
+        </w:r>
+      </w:hyperlink>
+      <w:r>
+        <w:rPr>
+          <w:b/>
+          <w:bCs/>
+          <w:sz w:val="24"/>
+          <w:szCs w:val="24"/>
+        </w:rPr>
+        <w:t xml:space="preserve"> for</w:t>
+      </w:r>
+      <w:r>
+        <w:rPr>
+          <w:b/>
+          <w:bCs/>
+          <w:sz w:val="24"/>
+          <w:szCs w:val="24"/>
+        </w:rPr>
+        <w:t xml:space="preserve"> help</w:t>
       </w:r>
       <w:bookmarkStart w:id="0" w:name="_GoBack"/>
       <w:bookmarkEnd w:id="0"/>
@@ -1498,7 +1558,34 @@
           <w:sz w:val="24"/>
           <w:szCs w:val="24"/>
         </w:rPr>
-        <w:t xml:space="preserve">atabase, have user write to it with new share data, then after they save the work it needs to be marshalled into “Share_Data.xml” file, which can then be accessed by the web service. </w:t>
+        <w:t xml:space="preserve"> marshalling </w:t>
+      </w:r>
+      <w:r>
+        <w:rPr>
+          <w:b/>
+          <w:bCs/>
+          <w:sz w:val="24"/>
+          <w:szCs w:val="24"/>
+        </w:rPr>
+        <w:t>a list</w:t>
+      </w:r>
+      <w:r>
+        <w:rPr>
+          <w:b/>
+          <w:bCs/>
+          <w:sz w:val="24"/>
+          <w:szCs w:val="24"/>
+        </w:rPr>
+        <w:t>)</w:t>
+      </w:r>
+      <w:r>
+        <w:rPr>
+          <w:b/>
+          <w:bCs/>
+          <w:sz w:val="24"/>
+          <w:szCs w:val="24"/>
+        </w:rPr>
+        <w:t xml:space="preserve">, which can then be accessed by the web service. </w:t>
       </w:r>
     </w:p>
     <w:p>

</xml_diff>

<commit_message>
Added basic version of Client app Jframe page and added calendar jar to project.
</commit_message>
<xml_diff>
--- a/Coursework Breakdown.docx
+++ b/Coursework Breakdown.docx
@@ -1291,7 +1291,18 @@
           <w:sz w:val="24"/>
           <w:szCs w:val="24"/>
         </w:rPr>
-        <w:t>JAXB and Root Elements</w:t>
+        <w:t xml:space="preserve">JAXB and </w:t>
+      </w:r>
+      <w:bookmarkStart w:id="0" w:name="_GoBack"/>
+      <w:bookmarkEnd w:id="0"/>
+      <w:r>
+        <w:rPr>
+          <w:i/>
+          <w:iCs/>
+          <w:sz w:val="24"/>
+          <w:szCs w:val="24"/>
+        </w:rPr>
+        <w:t>Root Elements</w:t>
       </w:r>
       <w:r>
         <w:rPr>
@@ -1449,27 +1460,7 @@
             <w:sz w:val="24"/>
             <w:szCs w:val="24"/>
           </w:rPr>
-          <w:t>L</w:t>
-        </w:r>
-        <w:r>
-          <w:rPr>
-            <w:rStyle w:val="Hyperlink"/>
-            <w:i/>
-            <w:iCs/>
-            <w:sz w:val="24"/>
-            <w:szCs w:val="24"/>
-          </w:rPr>
-          <w:t>i</w:t>
-        </w:r>
-        <w:r>
-          <w:rPr>
-            <w:rStyle w:val="Hyperlink"/>
-            <w:i/>
-            <w:iCs/>
-            <w:sz w:val="24"/>
-            <w:szCs w:val="24"/>
-          </w:rPr>
-          <w:t>nk</w:t>
+          <w:t>Link</w:t>
         </w:r>
       </w:hyperlink>
       <w:r>
@@ -1549,8 +1540,6 @@
         </w:rPr>
         <w:t xml:space="preserve"> help</w:t>
       </w:r>
-      <w:bookmarkStart w:id="0" w:name="_GoBack"/>
-      <w:bookmarkEnd w:id="0"/>
       <w:r>
         <w:rPr>
           <w:b/>

</xml_diff>

<commit_message>
Made massive changes to client app + documentation
Extended the client app a lot to the point where it takes values and does basic input validation.
</commit_message>
<xml_diff>
--- a/Coursework Breakdown.docx
+++ b/Coursework Breakdown.docx
@@ -150,6 +150,13 @@
         </w:rPr>
         <w:t>A markup language is a computer language that uses tags to define elements within a document</w:t>
       </w:r>
+      <w:r>
+        <w:rPr>
+          <w:sz w:val="24"/>
+          <w:szCs w:val="24"/>
+        </w:rPr>
+        <w:t>.</w:t>
+      </w:r>
     </w:p>
     <w:p>
       <w:pPr>
@@ -166,6 +173,95 @@
           <w:sz w:val="24"/>
           <w:szCs w:val="24"/>
         </w:rPr>
+        <w:t>Maven</w:t>
+      </w:r>
+      <w:r>
+        <w:rPr>
+          <w:sz w:val="24"/>
+          <w:szCs w:val="24"/>
+        </w:rPr>
+        <w:t xml:space="preserve"> - </w:t>
+      </w:r>
+      <w:r>
+        <w:rPr>
+          <w:sz w:val="24"/>
+          <w:szCs w:val="24"/>
+        </w:rPr>
+        <w:t>Maven is a build automation tool used primarily for Java projects</w:t>
+      </w:r>
+      <w:r>
+        <w:rPr>
+          <w:sz w:val="24"/>
+          <w:szCs w:val="24"/>
+        </w:rPr>
+        <w:t>.</w:t>
+      </w:r>
+    </w:p>
+    <w:p>
+      <w:pPr>
+        <w:jc w:val="both"/>
+        <w:rPr>
+          <w:sz w:val="24"/>
+          <w:szCs w:val="24"/>
+        </w:rPr>
+      </w:pPr>
+      <w:r>
+        <w:rPr>
+          <w:b/>
+          <w:bCs/>
+          <w:sz w:val="24"/>
+          <w:szCs w:val="24"/>
+        </w:rPr>
+        <w:t>Pom.</w:t>
+      </w:r>
+      <w:r>
+        <w:rPr>
+          <w:b/>
+          <w:bCs/>
+          <w:sz w:val="24"/>
+          <w:szCs w:val="24"/>
+        </w:rPr>
+        <w:t>xml</w:t>
+      </w:r>
+      <w:r>
+        <w:rPr>
+          <w:sz w:val="24"/>
+          <w:szCs w:val="24"/>
+        </w:rPr>
+        <w:t xml:space="preserve"> - </w:t>
+      </w:r>
+      <w:r>
+        <w:rPr>
+          <w:sz w:val="24"/>
+          <w:szCs w:val="24"/>
+        </w:rPr>
+        <w:t>It is an XML file that contains information about the project and configuration details used by Maven to build the pro</w:t>
+      </w:r>
+      <w:bookmarkStart w:id="0" w:name="_GoBack"/>
+      <w:bookmarkEnd w:id="0"/>
+      <w:r>
+        <w:rPr>
+          <w:sz w:val="24"/>
+          <w:szCs w:val="24"/>
+        </w:rPr>
+        <w:t>ject.</w:t>
+      </w:r>
+    </w:p>
+    <w:p>
+      <w:pPr>
+        <w:jc w:val="both"/>
+        <w:rPr>
+          <w:sz w:val="24"/>
+          <w:szCs w:val="24"/>
+        </w:rPr>
+      </w:pPr>
+      <w:r>
+        <w:rPr>
+          <w:b/>
+          <w:bCs/>
+          <w:sz w:val="24"/>
+          <w:szCs w:val="24"/>
+        </w:rPr>
         <w:t>XML (eXtensible Markup Language)</w:t>
       </w:r>
       <w:r>
@@ -474,48 +570,54 @@
     <w:p>
       <w:pPr>
         <w:rPr>
-          <w:i/>
-          <w:iCs/>
-          <w:sz w:val="24"/>
-          <w:szCs w:val="24"/>
-        </w:rPr>
-      </w:pPr>
-      <w:r>
-        <w:rPr>
-          <w:i/>
-          <w:iCs/>
-          <w:sz w:val="24"/>
-          <w:szCs w:val="24"/>
-        </w:rPr>
-        <w:t>Where is data stored</w:t>
-      </w:r>
-      <w:r>
-        <w:rPr>
-          <w:i/>
-          <w:iCs/>
-          <w:sz w:val="24"/>
-          <w:szCs w:val="24"/>
-        </w:rPr>
-        <w:t xml:space="preserve"> (Web Service or Client)</w:t>
-      </w:r>
-      <w:r>
-        <w:rPr>
-          <w:i/>
-          <w:iCs/>
-          <w:sz w:val="24"/>
-          <w:szCs w:val="24"/>
-        </w:rPr>
-        <w:t>?</w:t>
-      </w:r>
-      <w:r>
-        <w:rPr>
-          <w:i/>
-          <w:iCs/>
-          <w:sz w:val="24"/>
-          <w:szCs w:val="24"/>
-        </w:rPr>
-        <w:t xml:space="preserve"> (Maybe Lab 7 binding info?)</w:t>
-      </w:r>
+          <w:sz w:val="24"/>
+          <w:szCs w:val="24"/>
+        </w:rPr>
+      </w:pPr>
+      <w:r>
+        <w:rPr>
+          <w:sz w:val="24"/>
+          <w:szCs w:val="24"/>
+        </w:rPr>
+        <w:lastRenderedPageBreak/>
+        <w:t xml:space="preserve">Theory: Unmarshall XML file first, then </w:t>
+      </w:r>
+      <w:r>
+        <w:rPr>
+          <w:sz w:val="24"/>
+          <w:szCs w:val="24"/>
+        </w:rPr>
+        <w:t>marshal</w:t>
+      </w:r>
+      <w:r>
+        <w:rPr>
+          <w:sz w:val="24"/>
+          <w:szCs w:val="24"/>
+        </w:rPr>
+        <w:t xml:space="preserve"> with new data</w:t>
+      </w:r>
+      <w:r>
+        <w:rPr>
+          <w:sz w:val="24"/>
+          <w:szCs w:val="24"/>
+        </w:rPr>
+        <w:t xml:space="preserve"> + existing data</w:t>
+      </w:r>
+      <w:r>
+        <w:rPr>
+          <w:sz w:val="24"/>
+          <w:szCs w:val="24"/>
+        </w:rPr>
+        <w:t xml:space="preserve">. </w:t>
+      </w:r>
+    </w:p>
+    <w:p>
+      <w:pPr>
+        <w:rPr>
+          <w:sz w:val="24"/>
+          <w:szCs w:val="24"/>
+        </w:rPr>
+      </w:pPr>
     </w:p>
     <w:p>
       <w:pPr>
@@ -578,7 +680,6 @@
           <w:szCs w:val="24"/>
           <w:u w:val="single"/>
         </w:rPr>
-        <w:lastRenderedPageBreak/>
         <w:t>Part A</w:t>
       </w:r>
       <w:r>
@@ -1123,55 +1224,6 @@
           <w:szCs w:val="24"/>
         </w:rPr>
         <w:t>Reading and writing XML (</w:t>
-      </w:r>
-      <w:hyperlink r:id="rId5" w:history="1">
-        <w:r>
-          <w:rPr>
-            <w:rStyle w:val="Hyperlink"/>
-            <w:i/>
-            <w:iCs/>
-            <w:sz w:val="24"/>
-            <w:szCs w:val="24"/>
-          </w:rPr>
-          <w:t>Link</w:t>
-        </w:r>
-      </w:hyperlink>
-      <w:r>
-        <w:rPr>
-          <w:i/>
-          <w:iCs/>
-          <w:sz w:val="24"/>
-          <w:szCs w:val="24"/>
-        </w:rPr>
-        <w:t>)</w:t>
-      </w:r>
-    </w:p>
-    <w:p>
-      <w:pPr>
-        <w:rPr>
-          <w:i/>
-          <w:iCs/>
-          <w:sz w:val="24"/>
-          <w:szCs w:val="24"/>
-        </w:rPr>
-      </w:pPr>
-      <w:r>
-        <w:rPr>
-          <w:i/>
-          <w:iCs/>
-          <w:sz w:val="24"/>
-          <w:szCs w:val="24"/>
-        </w:rPr>
-        <w:t>Marshalling</w:t>
-      </w:r>
-      <w:r>
-        <w:rPr>
-          <w:i/>
-          <w:iCs/>
-          <w:sz w:val="24"/>
-          <w:szCs w:val="24"/>
-        </w:rPr>
-        <w:t xml:space="preserve"> data (</w:t>
       </w:r>
       <w:hyperlink r:id="rId6" w:history="1">
         <w:r>
@@ -1211,7 +1263,16 @@
           <w:sz w:val="24"/>
           <w:szCs w:val="24"/>
         </w:rPr>
-        <w:t>More Marshalling (</w:t>
+        <w:t>Marshalling</w:t>
+      </w:r>
+      <w:r>
+        <w:rPr>
+          <w:i/>
+          <w:iCs/>
+          <w:sz w:val="24"/>
+          <w:szCs w:val="24"/>
+        </w:rPr>
+        <w:t xml:space="preserve"> data (</w:t>
       </w:r>
       <w:hyperlink r:id="rId7" w:history="1">
         <w:r>
@@ -1251,7 +1312,7 @@
           <w:sz w:val="24"/>
           <w:szCs w:val="24"/>
         </w:rPr>
-        <w:t>Even more Marshalling (</w:t>
+        <w:t>More Marshalling (</w:t>
       </w:r>
       <w:hyperlink r:id="rId8" w:history="1">
         <w:r>
@@ -1291,27 +1352,7 @@
           <w:sz w:val="24"/>
           <w:szCs w:val="24"/>
         </w:rPr>
-        <w:t xml:space="preserve">JAXB and </w:t>
-      </w:r>
-      <w:bookmarkStart w:id="0" w:name="_GoBack"/>
-      <w:bookmarkEnd w:id="0"/>
-      <w:r>
-        <w:rPr>
-          <w:i/>
-          <w:iCs/>
-          <w:sz w:val="24"/>
-          <w:szCs w:val="24"/>
-        </w:rPr>
-        <w:t>Root Elements</w:t>
-      </w:r>
-      <w:r>
-        <w:rPr>
-          <w:i/>
-          <w:iCs/>
-          <w:sz w:val="24"/>
-          <w:szCs w:val="24"/>
-        </w:rPr>
-        <w:t xml:space="preserve"> (</w:t>
+        <w:t>Even more Marshalling (</w:t>
       </w:r>
       <w:hyperlink r:id="rId9" w:history="1">
         <w:r>
@@ -1351,16 +1392,7 @@
           <w:sz w:val="24"/>
           <w:szCs w:val="24"/>
         </w:rPr>
-        <w:t>Writing data</w:t>
-      </w:r>
-      <w:r>
-        <w:rPr>
-          <w:i/>
-          <w:iCs/>
-          <w:sz w:val="24"/>
-          <w:szCs w:val="24"/>
-        </w:rPr>
-        <w:t xml:space="preserve"> to file</w:t>
+        <w:t>JAXB and Root Elements</w:t>
       </w:r>
       <w:r>
         <w:rPr>
@@ -1409,7 +1441,25 @@
           <w:sz w:val="24"/>
           <w:szCs w:val="24"/>
         </w:rPr>
-        <w:t>JAXB Marshaller Overwriting data (</w:t>
+        <w:t>Writing data</w:t>
+      </w:r>
+      <w:r>
+        <w:rPr>
+          <w:i/>
+          <w:iCs/>
+          <w:sz w:val="24"/>
+          <w:szCs w:val="24"/>
+        </w:rPr>
+        <w:t xml:space="preserve"> to file</w:t>
+      </w:r>
+      <w:r>
+        <w:rPr>
+          <w:i/>
+          <w:iCs/>
+          <w:sz w:val="24"/>
+          <w:szCs w:val="24"/>
+        </w:rPr>
+        <w:t xml:space="preserve"> (</w:t>
       </w:r>
       <w:hyperlink r:id="rId11" w:history="1">
         <w:r>
@@ -1449,7 +1499,7 @@
           <w:sz w:val="24"/>
           <w:szCs w:val="24"/>
         </w:rPr>
-        <w:t>Marshalling multiple pieces of data (</w:t>
+        <w:t>JAXB Marshaller Overwriting data (</w:t>
       </w:r>
       <w:hyperlink r:id="rId12" w:history="1">
         <w:r>
@@ -1476,6 +1526,47 @@
     <w:p>
       <w:pPr>
         <w:rPr>
+          <w:i/>
+          <w:iCs/>
+          <w:sz w:val="24"/>
+          <w:szCs w:val="24"/>
+        </w:rPr>
+      </w:pPr>
+      <w:r>
+        <w:rPr>
+          <w:i/>
+          <w:iCs/>
+          <w:sz w:val="24"/>
+          <w:szCs w:val="24"/>
+        </w:rPr>
+        <w:lastRenderedPageBreak/>
+        <w:t>Marshalling multiple pieces of data (</w:t>
+      </w:r>
+      <w:hyperlink r:id="rId13" w:history="1">
+        <w:r>
+          <w:rPr>
+            <w:rStyle w:val="Hyperlink"/>
+            <w:i/>
+            <w:iCs/>
+            <w:sz w:val="24"/>
+            <w:szCs w:val="24"/>
+          </w:rPr>
+          <w:t>Link</w:t>
+        </w:r>
+      </w:hyperlink>
+      <w:r>
+        <w:rPr>
+          <w:i/>
+          <w:iCs/>
+          <w:sz w:val="24"/>
+          <w:szCs w:val="24"/>
+        </w:rPr>
+        <w:t>)</w:t>
+      </w:r>
+    </w:p>
+    <w:p>
+      <w:pPr>
+        <w:rPr>
           <w:sz w:val="24"/>
           <w:szCs w:val="24"/>
         </w:rPr>
@@ -1498,7 +1589,6 @@
           <w:sz w:val="24"/>
           <w:szCs w:val="24"/>
         </w:rPr>
-        <w:lastRenderedPageBreak/>
         <w:t>Create database, have user write to it with new share data, then after they save the work it needs to be marshalled into “Share_Data.xml” file</w:t>
       </w:r>
       <w:r>
@@ -1510,7 +1600,7 @@
         </w:rPr>
         <w:t xml:space="preserve"> (Use </w:t>
       </w:r>
-      <w:hyperlink r:id="rId13" w:history="1">
+      <w:hyperlink r:id="rId14" w:history="1">
         <w:r>
           <w:rPr>
             <w:rStyle w:val="Hyperlink"/>
@@ -2916,4 +3006,16 @@
     </a:ext>
   </a:extLst>
 </a:theme>
+</file>
+
+<file path=customXml/item1.xml><?xml version="1.0" encoding="utf-8"?>
+<b:Sources xmlns:b="http://schemas.openxmlformats.org/officeDocument/2006/bibliography" xmlns="http://schemas.openxmlformats.org/officeDocument/2006/bibliography" SelectedStyle="\APASixthEditionOfficeOnline.xsl" StyleName="APA" Version="6"/>
+</file>
+
+<file path=customXml/itemProps1.xml><?xml version="1.0" encoding="utf-8"?>
+<ds:datastoreItem xmlns:ds="http://schemas.openxmlformats.org/officeDocument/2006/customXml" ds:itemID="{28C5FAA3-C93A-4D65-8145-35E80E14B101}">
+  <ds:schemaRefs>
+    <ds:schemaRef ds:uri="http://schemas.openxmlformats.org/officeDocument/2006/bibliography"/>
+  </ds:schemaRefs>
+</ds:datastoreItem>
 </file>
</xml_diff>

<commit_message>
Code now marshalls without erasing existing data. XML bind no longer used and POJO structure has been implemented that follows XML structure.
</commit_message>
<xml_diff>
--- a/Coursework Breakdown.docx
+++ b/Coursework Breakdown.docx
@@ -196,6 +196,62 @@
         </w:rPr>
         <w:t>.</w:t>
       </w:r>
+      <w:r>
+        <w:rPr>
+          <w:sz w:val="24"/>
+          <w:szCs w:val="24"/>
+        </w:rPr>
+        <w:t xml:space="preserve"> </w:t>
+      </w:r>
+      <w:r>
+        <w:rPr>
+          <w:sz w:val="24"/>
+          <w:szCs w:val="24"/>
+        </w:rPr>
+        <w:t>Based on the concept of a project object model (POM), Maven can manage a project's build, reporting and documentation from a central piece of information.</w:t>
+      </w:r>
+      <w:r>
+        <w:rPr>
+          <w:sz w:val="24"/>
+          <w:szCs w:val="24"/>
+        </w:rPr>
+        <w:t xml:space="preserve"> </w:t>
+      </w:r>
+      <w:r>
+        <w:rPr>
+          <w:sz w:val="24"/>
+          <w:szCs w:val="24"/>
+        </w:rPr>
+        <w:t xml:space="preserve">It does this by configuring your </w:t>
+      </w:r>
+      <w:r>
+        <w:rPr>
+          <w:sz w:val="24"/>
+          <w:szCs w:val="24"/>
+        </w:rPr>
+        <w:t xml:space="preserve">java </w:t>
+      </w:r>
+      <w:r>
+        <w:rPr>
+          <w:sz w:val="24"/>
+          <w:szCs w:val="24"/>
+        </w:rPr>
+        <w:t xml:space="preserve"> project. For example, setting source folders, classpath etc. based on the maven poms.</w:t>
+      </w:r>
+      <w:r>
+        <w:rPr>
+          <w:sz w:val="24"/>
+          <w:szCs w:val="24"/>
+        </w:rPr>
+        <w:t xml:space="preserve"> </w:t>
+      </w:r>
+      <w:r>
+        <w:rPr>
+          <w:sz w:val="24"/>
+          <w:szCs w:val="24"/>
+        </w:rPr>
+        <w:t>it allows you to easily get the required jars your application may need</w:t>
+      </w:r>
     </w:p>
     <w:p>
       <w:pPr>
@@ -235,16 +291,7 @@
           <w:sz w:val="24"/>
           <w:szCs w:val="24"/>
         </w:rPr>
-        <w:t>It is an XML file that contains information about the project and configuration details used by Maven to build the pro</w:t>
-      </w:r>
-      <w:bookmarkStart w:id="0" w:name="_GoBack"/>
-      <w:bookmarkEnd w:id="0"/>
-      <w:r>
-        <w:rPr>
-          <w:sz w:val="24"/>
-          <w:szCs w:val="24"/>
-        </w:rPr>
-        <w:t>ject.</w:t>
+        <w:t>It is an XML file that contains information about the project and configuration details used by Maven to build the project.</w:t>
       </w:r>
     </w:p>
     <w:p>
@@ -527,21 +574,14 @@
           <w:szCs w:val="24"/>
         </w:rPr>
       </w:pPr>
-    </w:p>
-    <w:p>
-      <w:pPr>
-        <w:rPr>
-          <w:sz w:val="24"/>
-          <w:szCs w:val="24"/>
-        </w:rPr>
-      </w:pPr>
-      <w:r>
-        <w:rPr>
-          <w:b/>
-          <w:bCs/>
-          <w:sz w:val="24"/>
-          <w:szCs w:val="24"/>
-        </w:rPr>
+      <w:r>
+        <w:rPr>
+          <w:b/>
+          <w:bCs/>
+          <w:sz w:val="24"/>
+          <w:szCs w:val="24"/>
+        </w:rPr>
+        <w:lastRenderedPageBreak/>
         <w:t>Theory</w:t>
       </w:r>
       <w:r>
@@ -566,21 +606,21 @@
           <w:szCs w:val="24"/>
         </w:rPr>
       </w:pPr>
-    </w:p>
-    <w:p>
-      <w:pPr>
-        <w:rPr>
-          <w:sz w:val="24"/>
-          <w:szCs w:val="24"/>
-        </w:rPr>
-      </w:pPr>
-      <w:r>
-        <w:rPr>
-          <w:sz w:val="24"/>
-          <w:szCs w:val="24"/>
-        </w:rPr>
-        <w:lastRenderedPageBreak/>
-        <w:t xml:space="preserve">Theory: Unmarshall XML file first, then </w:t>
+      <w:r>
+        <w:rPr>
+          <w:b/>
+          <w:bCs/>
+          <w:sz w:val="24"/>
+          <w:szCs w:val="24"/>
+        </w:rPr>
+        <w:t>Theory</w:t>
+      </w:r>
+      <w:r>
+        <w:rPr>
+          <w:sz w:val="24"/>
+          <w:szCs w:val="24"/>
+        </w:rPr>
+        <w:t xml:space="preserve">: Unmarshall XML file first, then </w:t>
       </w:r>
       <w:r>
         <w:rPr>
@@ -609,6 +649,37 @@
           <w:szCs w:val="24"/>
         </w:rPr>
         <w:t xml:space="preserve">. </w:t>
+      </w:r>
+    </w:p>
+    <w:p>
+      <w:pPr>
+        <w:rPr>
+          <w:sz w:val="24"/>
+          <w:szCs w:val="24"/>
+        </w:rPr>
+      </w:pPr>
+      <w:r>
+        <w:rPr>
+          <w:b/>
+          <w:bCs/>
+          <w:sz w:val="24"/>
+          <w:szCs w:val="24"/>
+        </w:rPr>
+        <w:t>Theory</w:t>
+      </w:r>
+      <w:r>
+        <w:rPr>
+          <w:sz w:val="24"/>
+          <w:szCs w:val="24"/>
+        </w:rPr>
+        <w:t xml:space="preserve">: </w:t>
+      </w:r>
+      <w:r>
+        <w:rPr>
+          <w:sz w:val="24"/>
+          <w:szCs w:val="24"/>
+        </w:rPr>
+        <w:t xml:space="preserve">Maven is not needed for JAXB to work (Maven isn’t mentioned at all on JAXB’s Wikipedia page). It may potential be a way to make the system work. </w:t>
       </w:r>
     </w:p>
     <w:p>
@@ -1352,6 +1423,7 @@
           <w:sz w:val="24"/>
           <w:szCs w:val="24"/>
         </w:rPr>
+        <w:lastRenderedPageBreak/>
         <w:t>Even more Marshalling (</w:t>
       </w:r>
       <w:hyperlink r:id="rId9" w:history="1">
@@ -1539,7 +1611,6 @@
           <w:sz w:val="24"/>
           <w:szCs w:val="24"/>
         </w:rPr>
-        <w:lastRenderedPageBreak/>
         <w:t>Marshalling multiple pieces of data (</w:t>
       </w:r>
       <w:hyperlink r:id="rId13" w:history="1">
@@ -1574,6 +1645,91 @@
     </w:p>
     <w:p>
       <w:pPr>
+        <w:rPr>
+          <w:sz w:val="24"/>
+          <w:szCs w:val="24"/>
+          <w:u w:val="single"/>
+        </w:rPr>
+      </w:pPr>
+      <w:r>
+        <w:rPr>
+          <w:sz w:val="24"/>
+          <w:szCs w:val="24"/>
+          <w:u w:val="single"/>
+        </w:rPr>
+        <w:t>Without Maven</w:t>
+      </w:r>
+    </w:p>
+    <w:p>
+      <w:pPr>
+        <w:rPr>
+          <w:i/>
+          <w:iCs/>
+          <w:sz w:val="24"/>
+          <w:szCs w:val="24"/>
+        </w:rPr>
+      </w:pPr>
+      <w:r>
+        <w:rPr>
+          <w:i/>
+          <w:iCs/>
+          <w:sz w:val="24"/>
+          <w:szCs w:val="24"/>
+        </w:rPr>
+        <w:t>JAXB Tutorial (</w:t>
+      </w:r>
+      <w:hyperlink r:id="rId14" w:history="1">
+        <w:r>
+          <w:rPr>
+            <w:rStyle w:val="Hyperlink"/>
+            <w:i/>
+            <w:iCs/>
+            <w:sz w:val="24"/>
+            <w:szCs w:val="24"/>
+            <w:u w:val="none"/>
+          </w:rPr>
+          <w:t>Link</w:t>
+        </w:r>
+      </w:hyperlink>
+      <w:r>
+        <w:rPr>
+          <w:i/>
+          <w:iCs/>
+          <w:sz w:val="24"/>
+          <w:szCs w:val="24"/>
+        </w:rPr>
+        <w:t xml:space="preserve"> 1</w:t>
+      </w:r>
+      <w:r>
+        <w:rPr>
+          <w:i/>
+          <w:iCs/>
+          <w:sz w:val="24"/>
+          <w:szCs w:val="24"/>
+        </w:rPr>
+        <w:t>)</w:t>
+      </w:r>
+      <w:bookmarkStart w:id="0" w:name="_GoBack"/>
+      <w:bookmarkEnd w:id="0"/>
+    </w:p>
+    <w:p>
+      <w:pPr>
+        <w:rPr>
+          <w:sz w:val="24"/>
+          <w:szCs w:val="24"/>
+        </w:rPr>
+      </w:pPr>
+    </w:p>
+    <w:p>
+      <w:pPr>
+        <w:rPr>
+          <w:sz w:val="24"/>
+          <w:szCs w:val="24"/>
+        </w:rPr>
+      </w:pPr>
+    </w:p>
+    <w:p>
+      <w:pPr>
         <w:jc w:val="both"/>
         <w:rPr>
           <w:b/>
@@ -1588,6 +1744,25 @@
           <w:bCs/>
           <w:sz w:val="24"/>
           <w:szCs w:val="24"/>
+          <w:u w:val="single"/>
+        </w:rPr>
+        <w:t>Maybe</w:t>
+      </w:r>
+      <w:r>
+        <w:rPr>
+          <w:b/>
+          <w:bCs/>
+          <w:sz w:val="24"/>
+          <w:szCs w:val="24"/>
+        </w:rPr>
+        <w:t xml:space="preserve"> - </w:t>
+      </w:r>
+      <w:r>
+        <w:rPr>
+          <w:b/>
+          <w:bCs/>
+          <w:sz w:val="24"/>
+          <w:szCs w:val="24"/>
         </w:rPr>
         <w:t>Create database, have user write to it with new share data, then after they save the work it needs to be marshalled into “Share_Data.xml” file</w:t>
       </w:r>
@@ -1600,7 +1775,7 @@
         </w:rPr>
         <w:t xml:space="preserve"> (Use </w:t>
       </w:r>
-      <w:hyperlink r:id="rId14" w:history="1">
+      <w:hyperlink r:id="rId15" w:history="1">
         <w:r>
           <w:rPr>
             <w:rStyle w:val="Hyperlink"/>
@@ -1666,6 +1841,122 @@
         </w:rPr>
         <w:t xml:space="preserve">, which can then be accessed by the web service. </w:t>
       </w:r>
+    </w:p>
+    <w:p>
+      <w:pPr>
+        <w:jc w:val="both"/>
+        <w:rPr>
+          <w:b/>
+          <w:bCs/>
+          <w:sz w:val="24"/>
+          <w:szCs w:val="24"/>
+        </w:rPr>
+      </w:pPr>
+    </w:p>
+    <w:p>
+      <w:pPr>
+        <w:jc w:val="both"/>
+        <w:rPr>
+          <w:b/>
+          <w:bCs/>
+          <w:sz w:val="24"/>
+          <w:szCs w:val="24"/>
+        </w:rPr>
+      </w:pPr>
+      <w:r>
+        <w:rPr>
+          <w:b/>
+          <w:bCs/>
+          <w:sz w:val="24"/>
+          <w:szCs w:val="24"/>
+        </w:rPr>
+        <w:t xml:space="preserve">Maybe – Add POJO file for Shares (Follow guide </w:t>
+      </w:r>
+      <w:hyperlink r:id="rId16" w:history="1">
+        <w:r>
+          <w:rPr>
+            <w:rStyle w:val="Hyperlink"/>
+            <w:b/>
+            <w:bCs/>
+            <w:sz w:val="24"/>
+            <w:szCs w:val="24"/>
+          </w:rPr>
+          <w:t>here</w:t>
+        </w:r>
+      </w:hyperlink>
+      <w:r>
+        <w:rPr>
+          <w:b/>
+          <w:bCs/>
+          <w:sz w:val="24"/>
+          <w:szCs w:val="24"/>
+        </w:rPr>
+        <w:t>)</w:t>
+      </w:r>
+      <w:r>
+        <w:rPr>
+          <w:b/>
+          <w:bCs/>
+          <w:sz w:val="24"/>
+          <w:szCs w:val="24"/>
+        </w:rPr>
+        <w:t xml:space="preserve">. Figure out how that code works then apply it to our project. </w:t>
+      </w:r>
+    </w:p>
+    <w:p>
+      <w:pPr>
+        <w:jc w:val="both"/>
+        <w:rPr>
+          <w:b/>
+          <w:bCs/>
+          <w:sz w:val="24"/>
+          <w:szCs w:val="24"/>
+        </w:rPr>
+      </w:pPr>
+    </w:p>
+    <w:p>
+      <w:pPr>
+        <w:jc w:val="both"/>
+        <w:rPr>
+          <w:b/>
+          <w:bCs/>
+          <w:sz w:val="24"/>
+          <w:szCs w:val="24"/>
+        </w:rPr>
+      </w:pPr>
+    </w:p>
+    <w:p>
+      <w:pPr>
+        <w:jc w:val="both"/>
+        <w:rPr>
+          <w:b/>
+          <w:bCs/>
+          <w:sz w:val="24"/>
+          <w:szCs w:val="24"/>
+        </w:rPr>
+      </w:pPr>
+    </w:p>
+    <w:p>
+      <w:pPr>
+        <w:jc w:val="both"/>
+        <w:rPr>
+          <w:b/>
+          <w:bCs/>
+          <w:sz w:val="24"/>
+          <w:szCs w:val="24"/>
+        </w:rPr>
+      </w:pPr>
+    </w:p>
+    <w:p>
+      <w:pPr>
+        <w:jc w:val="both"/>
+        <w:rPr>
+          <w:b/>
+          <w:bCs/>
+          <w:sz w:val="24"/>
+          <w:szCs w:val="24"/>
+        </w:rPr>
+      </w:pPr>
     </w:p>
     <w:p>
       <w:pPr>
@@ -3013,7 +3304,7 @@
 </file>
 
 <file path=customXml/itemProps1.xml><?xml version="1.0" encoding="utf-8"?>
-<ds:datastoreItem xmlns:ds="http://schemas.openxmlformats.org/officeDocument/2006/customXml" ds:itemID="{28C5FAA3-C93A-4D65-8145-35E80E14B101}">
+<ds:datastoreItem xmlns:ds="http://schemas.openxmlformats.org/officeDocument/2006/customXml" ds:itemID="{9E5F009F-CBC4-4722-8F40-05506727C22F}">
   <ds:schemaRefs>
     <ds:schemaRef ds:uri="http://schemas.openxmlformats.org/officeDocument/2006/bibliography"/>
   </ds:schemaRefs>

</xml_diff>

<commit_message>
Created basic versions of frontend and backend. Extended breakdown to include more detailed understanding of implementation.
</commit_message>
<xml_diff>
--- a/Coursework Breakdown.docx
+++ b/Coursework Breakdown.docx
@@ -23,13 +23,392 @@
     <w:p>
       <w:pPr>
         <w:rPr>
-          <w:sz w:val="24"/>
-          <w:szCs w:val="24"/>
-        </w:rPr>
-      </w:pPr>
-    </w:p>
-    <w:p>
-      <w:pPr>
+          <w:b/>
+          <w:bCs/>
+          <w:sz w:val="24"/>
+          <w:szCs w:val="24"/>
+          <w:u w:val="single"/>
+        </w:rPr>
+      </w:pPr>
+      <w:r>
+        <w:rPr>
+          <w:b/>
+          <w:bCs/>
+          <w:sz w:val="24"/>
+          <w:szCs w:val="24"/>
+          <w:u w:val="single"/>
+        </w:rPr>
+        <w:t>Project Description</w:t>
+      </w:r>
+    </w:p>
+    <w:p>
+      <w:pPr>
+        <w:rPr>
+          <w:sz w:val="24"/>
+          <w:szCs w:val="24"/>
+        </w:rPr>
+      </w:pPr>
+      <w:r>
+        <w:rPr>
+          <w:b/>
+          <w:bCs/>
+          <w:sz w:val="24"/>
+          <w:szCs w:val="24"/>
+        </w:rPr>
+        <w:t>Front End</w:t>
+      </w:r>
+      <w:r>
+        <w:rPr>
+          <w:b/>
+          <w:bCs/>
+          <w:sz w:val="24"/>
+          <w:szCs w:val="24"/>
+        </w:rPr>
+        <w:t xml:space="preserve"> (Web Service)</w:t>
+      </w:r>
+      <w:r>
+        <w:rPr>
+          <w:sz w:val="24"/>
+          <w:szCs w:val="24"/>
+        </w:rPr>
+        <w:t xml:space="preserve"> – </w:t>
+      </w:r>
+      <w:r>
+        <w:rPr>
+          <w:sz w:val="24"/>
+          <w:szCs w:val="24"/>
+        </w:rPr>
+        <w:t>Angular</w:t>
+      </w:r>
+      <w:r>
+        <w:rPr>
+          <w:sz w:val="24"/>
+          <w:szCs w:val="24"/>
+        </w:rPr>
+        <w:t xml:space="preserve"> via Angular IDE</w:t>
+      </w:r>
+    </w:p>
+    <w:p>
+      <w:pPr>
+        <w:rPr>
+          <w:sz w:val="24"/>
+          <w:szCs w:val="24"/>
+        </w:rPr>
+      </w:pPr>
+      <w:r>
+        <w:rPr>
+          <w:b/>
+          <w:bCs/>
+          <w:sz w:val="24"/>
+          <w:szCs w:val="24"/>
+        </w:rPr>
+        <w:t>Backend (Web Service)</w:t>
+      </w:r>
+      <w:r>
+        <w:rPr>
+          <w:sz w:val="24"/>
+          <w:szCs w:val="24"/>
+        </w:rPr>
+        <w:t xml:space="preserve"> – </w:t>
+      </w:r>
+      <w:r>
+        <w:rPr>
+          <w:sz w:val="24"/>
+          <w:szCs w:val="24"/>
+        </w:rPr>
+        <w:t xml:space="preserve">Maven + </w:t>
+      </w:r>
+      <w:r>
+        <w:rPr>
+          <w:sz w:val="24"/>
+          <w:szCs w:val="24"/>
+        </w:rPr>
+        <w:t>Spring</w:t>
+      </w:r>
+      <w:r>
+        <w:rPr>
+          <w:sz w:val="24"/>
+          <w:szCs w:val="24"/>
+        </w:rPr>
+        <w:t xml:space="preserve"> framework</w:t>
+      </w:r>
+      <w:r>
+        <w:rPr>
+          <w:sz w:val="24"/>
+          <w:szCs w:val="24"/>
+        </w:rPr>
+        <w:t xml:space="preserve"> via NetBeans</w:t>
+      </w:r>
+    </w:p>
+    <w:p>
+      <w:pPr>
+        <w:rPr>
+          <w:sz w:val="24"/>
+          <w:szCs w:val="24"/>
+        </w:rPr>
+      </w:pPr>
+      <w:r>
+        <w:rPr>
+          <w:b/>
+          <w:bCs/>
+          <w:sz w:val="24"/>
+          <w:szCs w:val="24"/>
+        </w:rPr>
+        <w:t>Server</w:t>
+      </w:r>
+      <w:r>
+        <w:rPr>
+          <w:sz w:val="24"/>
+          <w:szCs w:val="24"/>
+        </w:rPr>
+        <w:t xml:space="preserve"> - Glassfish</w:t>
+      </w:r>
+    </w:p>
+    <w:p>
+      <w:pPr>
+        <w:jc w:val="both"/>
+        <w:rPr>
+          <w:b/>
+          <w:bCs/>
+          <w:sz w:val="24"/>
+          <w:szCs w:val="24"/>
+        </w:rPr>
+      </w:pPr>
+    </w:p>
+    <w:p>
+      <w:pPr>
+        <w:jc w:val="both"/>
+        <w:rPr>
+          <w:b/>
+          <w:bCs/>
+          <w:sz w:val="24"/>
+          <w:szCs w:val="24"/>
+          <w:u w:val="single"/>
+        </w:rPr>
+      </w:pPr>
+      <w:r>
+        <w:rPr>
+          <w:b/>
+          <w:bCs/>
+          <w:sz w:val="24"/>
+          <w:szCs w:val="24"/>
+          <w:u w:val="single"/>
+        </w:rPr>
+        <w:t>Terminology</w:t>
+      </w:r>
+    </w:p>
+    <w:p>
+      <w:pPr>
+        <w:jc w:val="both"/>
+        <w:rPr>
+          <w:sz w:val="24"/>
+          <w:szCs w:val="24"/>
+        </w:rPr>
+      </w:pPr>
+      <w:r>
+        <w:rPr>
+          <w:b/>
+          <w:bCs/>
+          <w:sz w:val="24"/>
+          <w:szCs w:val="24"/>
+        </w:rPr>
+        <w:t>Angular</w:t>
+      </w:r>
+      <w:r>
+        <w:rPr>
+          <w:sz w:val="24"/>
+          <w:szCs w:val="24"/>
+        </w:rPr>
+        <w:t xml:space="preserve"> – This is an </w:t>
+      </w:r>
+      <w:r>
+        <w:rPr>
+          <w:sz w:val="24"/>
+          <w:szCs w:val="24"/>
+        </w:rPr>
+        <w:t>open-source web application framework</w:t>
+      </w:r>
+      <w:r>
+        <w:rPr>
+          <w:sz w:val="24"/>
+          <w:szCs w:val="24"/>
+        </w:rPr>
+        <w:t xml:space="preserve">. </w:t>
+      </w:r>
+      <w:r>
+        <w:rPr>
+          <w:sz w:val="24"/>
+          <w:szCs w:val="24"/>
+        </w:rPr>
+        <w:t>Angular is based on TypeScript while AngularJS is based on JavaScript</w:t>
+      </w:r>
+      <w:r>
+        <w:rPr>
+          <w:sz w:val="24"/>
+          <w:szCs w:val="24"/>
+        </w:rPr>
+        <w:t xml:space="preserve">. </w:t>
+      </w:r>
+      <w:r>
+        <w:rPr>
+          <w:sz w:val="24"/>
+          <w:szCs w:val="24"/>
+        </w:rPr>
+        <w:t>Angular is considered a frontend framework</w:t>
+      </w:r>
+      <w:r>
+        <w:rPr>
+          <w:sz w:val="24"/>
+          <w:szCs w:val="24"/>
+        </w:rPr>
+        <w:t>.</w:t>
+      </w:r>
+    </w:p>
+    <w:p>
+      <w:pPr>
+        <w:jc w:val="both"/>
+        <w:rPr>
+          <w:sz w:val="24"/>
+          <w:szCs w:val="24"/>
+        </w:rPr>
+      </w:pPr>
+      <w:r>
+        <w:rPr>
+          <w:b/>
+          <w:bCs/>
+          <w:sz w:val="24"/>
+          <w:szCs w:val="24"/>
+        </w:rPr>
+        <w:t>API (Application Programming Interface)</w:t>
+      </w:r>
+      <w:r>
+        <w:rPr>
+          <w:sz w:val="24"/>
+          <w:szCs w:val="24"/>
+        </w:rPr>
+        <w:t xml:space="preserve"> - A</w:t>
+      </w:r>
+      <w:r>
+        <w:rPr>
+          <w:sz w:val="24"/>
+          <w:szCs w:val="24"/>
+        </w:rPr>
+        <w:t xml:space="preserve"> software intermediary that allows two applications to talk to each other</w:t>
+      </w:r>
+      <w:r>
+        <w:rPr>
+          <w:sz w:val="24"/>
+          <w:szCs w:val="24"/>
+        </w:rPr>
+        <w:t xml:space="preserve">. </w:t>
+      </w:r>
+      <w:r>
+        <w:rPr>
+          <w:sz w:val="24"/>
+          <w:szCs w:val="24"/>
+        </w:rPr>
+        <w:t>The API is not the database or even the server, it is the code that governs the access point(s) for the server.</w:t>
+      </w:r>
+    </w:p>
+    <w:p>
+      <w:pPr>
+        <w:jc w:val="both"/>
+        <w:rPr>
+          <w:sz w:val="24"/>
+          <w:szCs w:val="24"/>
+        </w:rPr>
+      </w:pPr>
+      <w:r>
+        <w:rPr>
+          <w:b/>
+          <w:bCs/>
+          <w:sz w:val="24"/>
+          <w:szCs w:val="24"/>
+        </w:rPr>
+        <w:t>Beans (Spring terms)</w:t>
+      </w:r>
+      <w:r>
+        <w:rPr>
+          <w:sz w:val="24"/>
+          <w:szCs w:val="24"/>
+        </w:rPr>
+        <w:t xml:space="preserve"> - </w:t>
+      </w:r>
+      <w:r>
+        <w:rPr>
+          <w:sz w:val="24"/>
+          <w:szCs w:val="24"/>
+        </w:rPr>
+        <w:t>The objects that form the backbone of your application and that are managed by the Spring IoC container are called beans. A bean is an object that is instantiated, assembled, and otherwise managed by a Spring IoC container. These beans are created with the configuration metadata that you supply to the container</w:t>
+      </w:r>
+    </w:p>
+    <w:p>
+      <w:pPr>
+        <w:jc w:val="both"/>
+        <w:rPr>
+          <w:sz w:val="24"/>
+          <w:szCs w:val="24"/>
+        </w:rPr>
+      </w:pPr>
+      <w:r>
+        <w:rPr>
+          <w:b/>
+          <w:bCs/>
+          <w:sz w:val="24"/>
+          <w:szCs w:val="24"/>
+        </w:rPr>
+        <w:t>Bootstrapping</w:t>
+      </w:r>
+      <w:r>
+        <w:rPr>
+          <w:sz w:val="24"/>
+          <w:szCs w:val="24"/>
+        </w:rPr>
+        <w:t xml:space="preserve"> – This </w:t>
+      </w:r>
+      <w:r>
+        <w:rPr>
+          <w:sz w:val="24"/>
+          <w:szCs w:val="24"/>
+        </w:rPr>
+        <w:t>usually refers to the starting of a self-sustaining process that is supposed to proceed without external input.</w:t>
+      </w:r>
+    </w:p>
+    <w:p>
+      <w:pPr>
+        <w:jc w:val="both"/>
+        <w:rPr>
+          <w:sz w:val="24"/>
+          <w:szCs w:val="24"/>
+        </w:rPr>
+      </w:pPr>
+      <w:r>
+        <w:rPr>
+          <w:b/>
+          <w:bCs/>
+          <w:sz w:val="24"/>
+          <w:szCs w:val="24"/>
+        </w:rPr>
+        <w:t>CLI (Command Line Interface)</w:t>
+      </w:r>
+      <w:r>
+        <w:rPr>
+          <w:sz w:val="24"/>
+          <w:szCs w:val="24"/>
+        </w:rPr>
+        <w:t xml:space="preserve"> - </w:t>
+      </w:r>
+      <w:r>
+        <w:rPr>
+          <w:sz w:val="24"/>
+          <w:szCs w:val="24"/>
+        </w:rPr>
+        <w:t>A command line interface (CLI) is a text-based user interface (UI) used to view and manage computer files</w:t>
+      </w:r>
+    </w:p>
+    <w:p>
+      <w:pPr>
+        <w:jc w:val="both"/>
         <w:rPr>
           <w:sz w:val="24"/>
           <w:szCs w:val="24"/>
@@ -81,6 +460,1207 @@
           <w:sz w:val="24"/>
           <w:szCs w:val="24"/>
         </w:rPr>
+        <w:t>“Consuming a Web Service”</w:t>
+      </w:r>
+      <w:r>
+        <w:rPr>
+          <w:sz w:val="24"/>
+          <w:szCs w:val="24"/>
+        </w:rPr>
+        <w:t xml:space="preserve"> - </w:t>
+      </w:r>
+      <w:r>
+        <w:rPr>
+          <w:sz w:val="24"/>
+          <w:szCs w:val="24"/>
+        </w:rPr>
+        <w:t xml:space="preserve">"Consume" means that the Web service successfully </w:t>
+      </w:r>
+      <w:r>
+        <w:rPr>
+          <w:sz w:val="24"/>
+          <w:szCs w:val="24"/>
+        </w:rPr>
+        <w:t>fulfils</w:t>
+      </w:r>
+      <w:r>
+        <w:rPr>
+          <w:sz w:val="24"/>
+          <w:szCs w:val="24"/>
+        </w:rPr>
+        <w:t xml:space="preserve"> the web client's request. Context of Use: An end user performs a task on a web client that requires consumption of a Web service</w:t>
+      </w:r>
+      <w:r>
+        <w:rPr>
+          <w:sz w:val="24"/>
+          <w:szCs w:val="24"/>
+        </w:rPr>
+        <w:t>.</w:t>
+      </w:r>
+    </w:p>
+    <w:p>
+      <w:pPr>
+        <w:jc w:val="both"/>
+        <w:rPr>
+          <w:sz w:val="24"/>
+          <w:szCs w:val="24"/>
+        </w:rPr>
+      </w:pPr>
+      <w:r>
+        <w:rPr>
+          <w:b/>
+          <w:bCs/>
+          <w:sz w:val="24"/>
+          <w:szCs w:val="24"/>
+        </w:rPr>
+        <w:t>CORS (C</w:t>
+      </w:r>
+      <w:r>
+        <w:rPr>
+          <w:b/>
+          <w:bCs/>
+          <w:sz w:val="24"/>
+          <w:szCs w:val="24"/>
+        </w:rPr>
+        <w:t xml:space="preserve">ross </w:t>
+      </w:r>
+      <w:r>
+        <w:rPr>
+          <w:b/>
+          <w:bCs/>
+          <w:sz w:val="24"/>
+          <w:szCs w:val="24"/>
+        </w:rPr>
+        <w:t>O</w:t>
+      </w:r>
+      <w:r>
+        <w:rPr>
+          <w:b/>
+          <w:bCs/>
+          <w:sz w:val="24"/>
+          <w:szCs w:val="24"/>
+        </w:rPr>
+        <w:t xml:space="preserve">rigin </w:t>
+      </w:r>
+      <w:r>
+        <w:rPr>
+          <w:b/>
+          <w:bCs/>
+          <w:sz w:val="24"/>
+          <w:szCs w:val="24"/>
+        </w:rPr>
+        <w:t>R</w:t>
+      </w:r>
+      <w:r>
+        <w:rPr>
+          <w:b/>
+          <w:bCs/>
+          <w:sz w:val="24"/>
+          <w:szCs w:val="24"/>
+        </w:rPr>
+        <w:t xml:space="preserve">esource </w:t>
+      </w:r>
+      <w:r>
+        <w:rPr>
+          <w:b/>
+          <w:bCs/>
+          <w:sz w:val="24"/>
+          <w:szCs w:val="24"/>
+        </w:rPr>
+        <w:t>S</w:t>
+      </w:r>
+      <w:r>
+        <w:rPr>
+          <w:b/>
+          <w:bCs/>
+          <w:sz w:val="24"/>
+          <w:szCs w:val="24"/>
+        </w:rPr>
+        <w:t>haring</w:t>
+      </w:r>
+      <w:r>
+        <w:rPr>
+          <w:b/>
+          <w:bCs/>
+          <w:sz w:val="24"/>
+          <w:szCs w:val="24"/>
+        </w:rPr>
+        <w:t>)</w:t>
+      </w:r>
+      <w:r>
+        <w:rPr>
+          <w:sz w:val="24"/>
+          <w:szCs w:val="24"/>
+        </w:rPr>
+        <w:t xml:space="preserve"> - </w:t>
+      </w:r>
+      <w:r>
+        <w:rPr>
+          <w:sz w:val="24"/>
+          <w:szCs w:val="24"/>
+        </w:rPr>
+        <w:t>This</w:t>
+      </w:r>
+      <w:r>
+        <w:rPr>
+          <w:sz w:val="24"/>
+          <w:szCs w:val="24"/>
+        </w:rPr>
+        <w:t xml:space="preserve"> is a mechanism that uses additional HTTP headers to tell browsers to give a web application running at one origin, access to selected resources from a different origin. A web application executes a cross-origin HTTP request when it requests a resource that has a differe</w:t>
+      </w:r>
+      <w:bookmarkStart w:id="0" w:name="_GoBack"/>
+      <w:bookmarkEnd w:id="0"/>
+      <w:r>
+        <w:rPr>
+          <w:sz w:val="24"/>
+          <w:szCs w:val="24"/>
+        </w:rPr>
+        <w:t>nt origin (domain, protocol, or port) from its own.</w:t>
+      </w:r>
+    </w:p>
+    <w:p>
+      <w:pPr>
+        <w:jc w:val="both"/>
+        <w:rPr>
+          <w:sz w:val="24"/>
+          <w:szCs w:val="24"/>
+        </w:rPr>
+      </w:pPr>
+      <w:r>
+        <w:rPr>
+          <w:b/>
+          <w:bCs/>
+          <w:sz w:val="24"/>
+          <w:szCs w:val="24"/>
+        </w:rPr>
+        <w:t>DOM (Document Object Model)</w:t>
+      </w:r>
+      <w:r>
+        <w:rPr>
+          <w:sz w:val="24"/>
+          <w:szCs w:val="24"/>
+        </w:rPr>
+        <w:t xml:space="preserve"> </w:t>
+      </w:r>
+      <w:r>
+        <w:rPr>
+          <w:sz w:val="24"/>
+          <w:szCs w:val="24"/>
+        </w:rPr>
+        <w:t>–</w:t>
+      </w:r>
+      <w:r>
+        <w:rPr>
+          <w:sz w:val="24"/>
+          <w:szCs w:val="24"/>
+        </w:rPr>
+        <w:t xml:space="preserve"> </w:t>
+      </w:r>
+      <w:r>
+        <w:rPr>
+          <w:sz w:val="24"/>
+          <w:szCs w:val="24"/>
+        </w:rPr>
+        <w:t xml:space="preserve">This </w:t>
+      </w:r>
+      <w:r>
+        <w:rPr>
+          <w:sz w:val="24"/>
+          <w:szCs w:val="24"/>
+        </w:rPr>
+        <w:t>is a programming interface for HTML and XML documents. It represents the page so that programs can change the document structure, style, and content. The DOM is an object-oriented representation of the web page, which can be modified with a scripting language such as JavaScript</w:t>
+      </w:r>
+      <w:r>
+        <w:rPr>
+          <w:sz w:val="24"/>
+          <w:szCs w:val="24"/>
+        </w:rPr>
+        <w:t>.</w:t>
+      </w:r>
+    </w:p>
+    <w:p>
+      <w:pPr>
+        <w:jc w:val="both"/>
+        <w:rPr>
+          <w:sz w:val="24"/>
+          <w:szCs w:val="24"/>
+        </w:rPr>
+      </w:pPr>
+      <w:r>
+        <w:rPr>
+          <w:b/>
+          <w:bCs/>
+          <w:sz w:val="24"/>
+          <w:szCs w:val="24"/>
+        </w:rPr>
+        <w:t>Full Stack</w:t>
+      </w:r>
+      <w:r>
+        <w:rPr>
+          <w:sz w:val="24"/>
+          <w:szCs w:val="24"/>
+        </w:rPr>
+        <w:t xml:space="preserve"> - </w:t>
+      </w:r>
+      <w:r>
+        <w:rPr>
+          <w:sz w:val="24"/>
+          <w:szCs w:val="24"/>
+        </w:rPr>
+        <w:t>A full stack web developer is a person who can develop both client and server software.</w:t>
+      </w:r>
+    </w:p>
+    <w:p>
+      <w:pPr>
+        <w:jc w:val="both"/>
+        <w:rPr>
+          <w:sz w:val="24"/>
+          <w:szCs w:val="24"/>
+        </w:rPr>
+      </w:pPr>
+      <w:r>
+        <w:rPr>
+          <w:b/>
+          <w:bCs/>
+          <w:sz w:val="24"/>
+          <w:szCs w:val="24"/>
+        </w:rPr>
+        <w:lastRenderedPageBreak/>
+        <w:t>Grails</w:t>
+      </w:r>
+      <w:r>
+        <w:rPr>
+          <w:sz w:val="24"/>
+          <w:szCs w:val="24"/>
+        </w:rPr>
+        <w:t xml:space="preserve"> - </w:t>
+      </w:r>
+      <w:r>
+        <w:rPr>
+          <w:sz w:val="24"/>
+          <w:szCs w:val="24"/>
+        </w:rPr>
+        <w:t>Grails is an open source web application framework that uses the Apache Groovy programming language (which is in turn based on the Java platform).</w:t>
+      </w:r>
+    </w:p>
+    <w:p>
+      <w:pPr>
+        <w:jc w:val="both"/>
+        <w:rPr>
+          <w:sz w:val="24"/>
+          <w:szCs w:val="24"/>
+        </w:rPr>
+      </w:pPr>
+      <w:r>
+        <w:rPr>
+          <w:b/>
+          <w:bCs/>
+          <w:sz w:val="24"/>
+          <w:szCs w:val="24"/>
+        </w:rPr>
+        <w:t>JavaScript</w:t>
+      </w:r>
+      <w:r>
+        <w:rPr>
+          <w:sz w:val="24"/>
+          <w:szCs w:val="24"/>
+        </w:rPr>
+        <w:t xml:space="preserve"> - </w:t>
+      </w:r>
+      <w:r>
+        <w:rPr>
+          <w:sz w:val="24"/>
+          <w:szCs w:val="24"/>
+        </w:rPr>
+        <w:t>JavaScript is the Programming Language for the Web</w:t>
+      </w:r>
+      <w:r>
+        <w:rPr>
+          <w:sz w:val="24"/>
+          <w:szCs w:val="24"/>
+        </w:rPr>
+        <w:t>.</w:t>
+      </w:r>
+    </w:p>
+    <w:p>
+      <w:pPr>
+        <w:jc w:val="both"/>
+        <w:rPr>
+          <w:sz w:val="24"/>
+          <w:szCs w:val="24"/>
+        </w:rPr>
+      </w:pPr>
+      <w:r>
+        <w:rPr>
+          <w:b/>
+          <w:bCs/>
+          <w:sz w:val="24"/>
+          <w:szCs w:val="24"/>
+        </w:rPr>
+        <w:t>JAXB (Java Architecture for XML Binding)</w:t>
+      </w:r>
+      <w:r>
+        <w:rPr>
+          <w:sz w:val="24"/>
+          <w:szCs w:val="24"/>
+        </w:rPr>
+        <w:t xml:space="preserve"> - A</w:t>
+      </w:r>
+      <w:r>
+        <w:rPr>
+          <w:sz w:val="24"/>
+          <w:szCs w:val="24"/>
+        </w:rPr>
+        <w:t xml:space="preserve"> software framework that allows Java developers to map Java classes to XML representations</w:t>
+      </w:r>
+      <w:r>
+        <w:rPr>
+          <w:sz w:val="24"/>
+          <w:szCs w:val="24"/>
+        </w:rPr>
+        <w:t xml:space="preserve">. </w:t>
+      </w:r>
+      <w:r>
+        <w:rPr>
+          <w:sz w:val="24"/>
+          <w:szCs w:val="24"/>
+        </w:rPr>
+        <w:t>JAXB allows storing and retrieving data in memory in any XML format</w:t>
+      </w:r>
+      <w:r>
+        <w:rPr>
+          <w:sz w:val="24"/>
+          <w:szCs w:val="24"/>
+        </w:rPr>
+        <w:t>.</w:t>
+      </w:r>
+    </w:p>
+    <w:p>
+      <w:pPr>
+        <w:jc w:val="both"/>
+        <w:rPr>
+          <w:sz w:val="24"/>
+          <w:szCs w:val="24"/>
+        </w:rPr>
+      </w:pPr>
+      <w:r>
+        <w:rPr>
+          <w:b/>
+          <w:bCs/>
+          <w:sz w:val="24"/>
+          <w:szCs w:val="24"/>
+        </w:rPr>
+        <w:t>JSON (JavaScript Object Notation)</w:t>
+      </w:r>
+      <w:r>
+        <w:rPr>
+          <w:sz w:val="24"/>
+          <w:szCs w:val="24"/>
+        </w:rPr>
+        <w:t xml:space="preserve"> </w:t>
+      </w:r>
+      <w:r>
+        <w:rPr>
+          <w:sz w:val="24"/>
+          <w:szCs w:val="24"/>
+        </w:rPr>
+        <w:t>–</w:t>
+      </w:r>
+      <w:r>
+        <w:rPr>
+          <w:sz w:val="24"/>
+          <w:szCs w:val="24"/>
+        </w:rPr>
+        <w:t xml:space="preserve"> </w:t>
+      </w:r>
+      <w:r>
+        <w:rPr>
+          <w:sz w:val="24"/>
+          <w:szCs w:val="24"/>
+        </w:rPr>
+        <w:t xml:space="preserve">This is </w:t>
+      </w:r>
+      <w:r>
+        <w:rPr>
+          <w:sz w:val="24"/>
+          <w:szCs w:val="24"/>
+        </w:rPr>
+        <w:t>a lightweight format for storing and transporting data</w:t>
+      </w:r>
+      <w:r>
+        <w:rPr>
+          <w:sz w:val="24"/>
+          <w:szCs w:val="24"/>
+        </w:rPr>
+        <w:t xml:space="preserve"> The main difference between this and</w:t>
+      </w:r>
+      <w:r>
+        <w:rPr>
+          <w:sz w:val="24"/>
+          <w:szCs w:val="24"/>
+        </w:rPr>
+        <w:t xml:space="preserve"> XML</w:t>
+      </w:r>
+      <w:r>
+        <w:rPr>
+          <w:sz w:val="24"/>
+          <w:szCs w:val="24"/>
+        </w:rPr>
+        <w:t xml:space="preserve"> is that XML</w:t>
+      </w:r>
+      <w:r>
+        <w:rPr>
+          <w:sz w:val="24"/>
+          <w:szCs w:val="24"/>
+        </w:rPr>
+        <w:t xml:space="preserve"> is a markup language (as it actually says in its name), whereas JSON is a way of representing objects</w:t>
+      </w:r>
+      <w:r>
+        <w:rPr>
+          <w:sz w:val="24"/>
+          <w:szCs w:val="24"/>
+        </w:rPr>
+        <w:t>.</w:t>
+      </w:r>
+      <w:r>
+        <w:rPr>
+          <w:sz w:val="24"/>
+          <w:szCs w:val="24"/>
+        </w:rPr>
+        <w:t xml:space="preserve"> (Good explanation </w:t>
+      </w:r>
+      <w:hyperlink r:id="rId6" w:history="1">
+        <w:r>
+          <w:rPr>
+            <w:rStyle w:val="Hyperlink"/>
+            <w:sz w:val="24"/>
+            <w:szCs w:val="24"/>
+          </w:rPr>
+          <w:t>here</w:t>
+        </w:r>
+      </w:hyperlink>
+      <w:r>
+        <w:rPr>
+          <w:sz w:val="24"/>
+          <w:szCs w:val="24"/>
+        </w:rPr>
+        <w:t>).</w:t>
+      </w:r>
+    </w:p>
+    <w:p>
+      <w:pPr>
+        <w:jc w:val="both"/>
+        <w:rPr>
+          <w:sz w:val="24"/>
+          <w:szCs w:val="24"/>
+        </w:rPr>
+      </w:pPr>
+      <w:r>
+        <w:rPr>
+          <w:b/>
+          <w:bCs/>
+          <w:sz w:val="24"/>
+          <w:szCs w:val="24"/>
+        </w:rPr>
+        <w:t>JSP (JavaServer Pages)</w:t>
+      </w:r>
+      <w:r>
+        <w:rPr>
+          <w:sz w:val="24"/>
+          <w:szCs w:val="24"/>
+        </w:rPr>
+        <w:t xml:space="preserve"> - </w:t>
+      </w:r>
+      <w:r>
+        <w:rPr>
+          <w:sz w:val="24"/>
+          <w:szCs w:val="24"/>
+        </w:rPr>
+        <w:t>JavaServer Pages is a collection of technologies that helps software developers create dynamically generated web pages based on HTML, XML, SOAP, or other document types</w:t>
+      </w:r>
+    </w:p>
+    <w:p>
+      <w:pPr>
+        <w:jc w:val="both"/>
+        <w:rPr>
+          <w:sz w:val="24"/>
+          <w:szCs w:val="24"/>
+        </w:rPr>
+      </w:pPr>
+      <w:r>
+        <w:rPr>
+          <w:b/>
+          <w:bCs/>
+          <w:sz w:val="24"/>
+          <w:szCs w:val="24"/>
+        </w:rPr>
+        <w:t>Markup Language</w:t>
+      </w:r>
+      <w:r>
+        <w:rPr>
+          <w:sz w:val="24"/>
+          <w:szCs w:val="24"/>
+        </w:rPr>
+        <w:t xml:space="preserve"> - </w:t>
+      </w:r>
+      <w:r>
+        <w:rPr>
+          <w:sz w:val="24"/>
+          <w:szCs w:val="24"/>
+        </w:rPr>
+        <w:t>A markup language is a computer language that uses tags to define elements within a document</w:t>
+      </w:r>
+      <w:r>
+        <w:rPr>
+          <w:sz w:val="24"/>
+          <w:szCs w:val="24"/>
+        </w:rPr>
+        <w:t>.</w:t>
+      </w:r>
+    </w:p>
+    <w:p>
+      <w:pPr>
+        <w:jc w:val="both"/>
+        <w:rPr>
+          <w:sz w:val="24"/>
+          <w:szCs w:val="24"/>
+        </w:rPr>
+      </w:pPr>
+      <w:r>
+        <w:rPr>
+          <w:b/>
+          <w:bCs/>
+          <w:sz w:val="24"/>
+          <w:szCs w:val="24"/>
+        </w:rPr>
+        <w:t>Maven</w:t>
+      </w:r>
+      <w:r>
+        <w:rPr>
+          <w:sz w:val="24"/>
+          <w:szCs w:val="24"/>
+        </w:rPr>
+        <w:t xml:space="preserve"> - </w:t>
+      </w:r>
+      <w:r>
+        <w:rPr>
+          <w:sz w:val="24"/>
+          <w:szCs w:val="24"/>
+        </w:rPr>
+        <w:t>Maven is a build automation tool used primarily for Java projects</w:t>
+      </w:r>
+      <w:r>
+        <w:rPr>
+          <w:sz w:val="24"/>
+          <w:szCs w:val="24"/>
+        </w:rPr>
+        <w:t xml:space="preserve">. </w:t>
+      </w:r>
+      <w:r>
+        <w:rPr>
+          <w:sz w:val="24"/>
+          <w:szCs w:val="24"/>
+        </w:rPr>
+        <w:t>Based on the concept of a project object model (POM), Maven can manage a project's build, reporting and documentation from a central piece of information.</w:t>
+      </w:r>
+      <w:r>
+        <w:rPr>
+          <w:sz w:val="24"/>
+          <w:szCs w:val="24"/>
+        </w:rPr>
+        <w:t xml:space="preserve"> </w:t>
+      </w:r>
+      <w:r>
+        <w:rPr>
+          <w:sz w:val="24"/>
+          <w:szCs w:val="24"/>
+        </w:rPr>
+        <w:t xml:space="preserve">It does this by configuring your </w:t>
+      </w:r>
+      <w:r>
+        <w:rPr>
+          <w:sz w:val="24"/>
+          <w:szCs w:val="24"/>
+        </w:rPr>
+        <w:t xml:space="preserve">java </w:t>
+      </w:r>
+      <w:r>
+        <w:rPr>
+          <w:sz w:val="24"/>
+          <w:szCs w:val="24"/>
+        </w:rPr>
+        <w:t xml:space="preserve"> project. For example, setting source folders, classpath etc. based on the maven poms.</w:t>
+      </w:r>
+      <w:r>
+        <w:rPr>
+          <w:sz w:val="24"/>
+          <w:szCs w:val="24"/>
+        </w:rPr>
+        <w:t xml:space="preserve"> </w:t>
+      </w:r>
+      <w:r>
+        <w:rPr>
+          <w:sz w:val="24"/>
+          <w:szCs w:val="24"/>
+        </w:rPr>
+        <w:t>it allows you to easily get the required jars your application may need</w:t>
+      </w:r>
+    </w:p>
+    <w:p>
+      <w:pPr>
+        <w:jc w:val="both"/>
+        <w:rPr>
+          <w:sz w:val="24"/>
+          <w:szCs w:val="24"/>
+        </w:rPr>
+      </w:pPr>
+      <w:r>
+        <w:rPr>
+          <w:b/>
+          <w:bCs/>
+          <w:sz w:val="24"/>
+          <w:szCs w:val="24"/>
+        </w:rPr>
+        <w:t xml:space="preserve">MEAN </w:t>
+      </w:r>
+      <w:r>
+        <w:rPr>
+          <w:b/>
+          <w:bCs/>
+          <w:sz w:val="24"/>
+          <w:szCs w:val="24"/>
+        </w:rPr>
+        <w:t>S</w:t>
+      </w:r>
+      <w:r>
+        <w:rPr>
+          <w:b/>
+          <w:bCs/>
+          <w:sz w:val="24"/>
+          <w:szCs w:val="24"/>
+        </w:rPr>
+        <w:t>tack</w:t>
+      </w:r>
+      <w:r>
+        <w:rPr>
+          <w:sz w:val="24"/>
+          <w:szCs w:val="24"/>
+        </w:rPr>
+        <w:t xml:space="preserve"> - </w:t>
+      </w:r>
+      <w:r>
+        <w:rPr>
+          <w:sz w:val="24"/>
+          <w:szCs w:val="24"/>
+        </w:rPr>
+        <w:t>The acronym describes four technologies that cover major software product development aspects</w:t>
+      </w:r>
+      <w:r>
+        <w:rPr>
+          <w:sz w:val="24"/>
+          <w:szCs w:val="24"/>
+        </w:rPr>
+        <w:t xml:space="preserve">, specifically </w:t>
+      </w:r>
+      <w:r>
+        <w:rPr>
+          <w:sz w:val="24"/>
+          <w:szCs w:val="24"/>
+        </w:rPr>
+        <w:t>MongoDB</w:t>
+      </w:r>
+      <w:r>
+        <w:rPr>
+          <w:sz w:val="24"/>
+          <w:szCs w:val="24"/>
+        </w:rPr>
+        <w:t xml:space="preserve"> (</w:t>
+      </w:r>
+      <w:r>
+        <w:rPr>
+          <w:sz w:val="24"/>
+          <w:szCs w:val="24"/>
+        </w:rPr>
+        <w:t>NoSQL (non-relational) database</w:t>
+      </w:r>
+      <w:r>
+        <w:rPr>
+          <w:sz w:val="24"/>
+          <w:szCs w:val="24"/>
+        </w:rPr>
+        <w:t xml:space="preserve">), </w:t>
+      </w:r>
+      <w:r>
+        <w:rPr>
+          <w:sz w:val="24"/>
+          <w:szCs w:val="24"/>
+        </w:rPr>
+        <w:t>Express</w:t>
+      </w:r>
+      <w:r>
+        <w:rPr>
+          <w:sz w:val="24"/>
+          <w:szCs w:val="24"/>
+        </w:rPr>
+        <w:t xml:space="preserve"> (</w:t>
+      </w:r>
+      <w:r>
+        <w:rPr>
+          <w:sz w:val="24"/>
+          <w:szCs w:val="24"/>
+        </w:rPr>
+        <w:t>back-end middleware</w:t>
+      </w:r>
+      <w:r>
+        <w:rPr>
+          <w:sz w:val="24"/>
+          <w:szCs w:val="24"/>
+        </w:rPr>
+        <w:t xml:space="preserve">), </w:t>
+      </w:r>
+      <w:r>
+        <w:rPr>
+          <w:sz w:val="24"/>
+          <w:szCs w:val="24"/>
+        </w:rPr>
+        <w:t>Angular</w:t>
+      </w:r>
+      <w:r>
+        <w:rPr>
+          <w:sz w:val="24"/>
+          <w:szCs w:val="24"/>
+        </w:rPr>
+        <w:t xml:space="preserve"> (</w:t>
+      </w:r>
+      <w:r>
+        <w:rPr>
+          <w:sz w:val="24"/>
+          <w:szCs w:val="24"/>
+        </w:rPr>
+        <w:t>front-end framework</w:t>
+      </w:r>
+      <w:r>
+        <w:rPr>
+          <w:sz w:val="24"/>
+          <w:szCs w:val="24"/>
+        </w:rPr>
+        <w:t xml:space="preserve">) and </w:t>
+      </w:r>
+      <w:r>
+        <w:rPr>
+          <w:sz w:val="24"/>
+          <w:szCs w:val="24"/>
+        </w:rPr>
+        <w:t>Node.js</w:t>
+      </w:r>
+      <w:r>
+        <w:rPr>
+          <w:sz w:val="24"/>
+          <w:szCs w:val="24"/>
+        </w:rPr>
+        <w:t xml:space="preserve"> (</w:t>
+      </w:r>
+      <w:r>
+        <w:rPr>
+          <w:sz w:val="24"/>
+          <w:szCs w:val="24"/>
+        </w:rPr>
+        <w:t>runtime environment</w:t>
+      </w:r>
+      <w:r>
+        <w:rPr>
+          <w:sz w:val="24"/>
+          <w:szCs w:val="24"/>
+        </w:rPr>
+        <w:t>).</w:t>
+      </w:r>
+    </w:p>
+    <w:p>
+      <w:pPr>
+        <w:jc w:val="both"/>
+        <w:rPr>
+          <w:sz w:val="24"/>
+          <w:szCs w:val="24"/>
+        </w:rPr>
+      </w:pPr>
+      <w:r>
+        <w:rPr>
+          <w:b/>
+          <w:bCs/>
+          <w:sz w:val="24"/>
+          <w:szCs w:val="24"/>
+        </w:rPr>
+        <w:t>MongoDB</w:t>
+      </w:r>
+      <w:r>
+        <w:rPr>
+          <w:sz w:val="24"/>
+          <w:szCs w:val="24"/>
+        </w:rPr>
+        <w:t xml:space="preserve"> - </w:t>
+      </w:r>
+      <w:r>
+        <w:rPr>
+          <w:sz w:val="24"/>
+          <w:szCs w:val="24"/>
+        </w:rPr>
+        <w:t>MongoDB is a cross-platform document-oriented database program. Classified as a NoSQL database program, MongoDB uses JSON-like documents with schema.</w:t>
+      </w:r>
+    </w:p>
+    <w:p>
+      <w:pPr>
+        <w:jc w:val="both"/>
+        <w:rPr>
+          <w:sz w:val="24"/>
+          <w:szCs w:val="24"/>
+        </w:rPr>
+      </w:pPr>
+      <w:r>
+        <w:rPr>
+          <w:b/>
+          <w:bCs/>
+          <w:sz w:val="24"/>
+          <w:szCs w:val="24"/>
+        </w:rPr>
+        <w:t>Node.js</w:t>
+      </w:r>
+      <w:r>
+        <w:rPr>
+          <w:sz w:val="24"/>
+          <w:szCs w:val="24"/>
+        </w:rPr>
+        <w:t xml:space="preserve"> - This</w:t>
+      </w:r>
+      <w:r>
+        <w:rPr>
+          <w:sz w:val="24"/>
+          <w:szCs w:val="24"/>
+        </w:rPr>
+        <w:t xml:space="preserve"> is an open-source, cross-platform, JavaScript runtime environment that executes JavaScript code outside of a browser.</w:t>
+      </w:r>
+    </w:p>
+    <w:p>
+      <w:pPr>
+        <w:jc w:val="both"/>
+        <w:rPr>
+          <w:sz w:val="24"/>
+          <w:szCs w:val="24"/>
+        </w:rPr>
+      </w:pPr>
+      <w:r>
+        <w:rPr>
+          <w:b/>
+          <w:bCs/>
+          <w:sz w:val="24"/>
+          <w:szCs w:val="24"/>
+        </w:rPr>
+        <w:t>OIDC (OpenID Connect)</w:t>
+      </w:r>
+      <w:r>
+        <w:rPr>
+          <w:sz w:val="24"/>
+          <w:szCs w:val="24"/>
+        </w:rPr>
+        <w:t xml:space="preserve"> </w:t>
+      </w:r>
+      <w:r>
+        <w:rPr>
+          <w:sz w:val="24"/>
+          <w:szCs w:val="24"/>
+        </w:rPr>
+        <w:t>–</w:t>
+      </w:r>
+      <w:r>
+        <w:rPr>
+          <w:sz w:val="24"/>
+          <w:szCs w:val="24"/>
+        </w:rPr>
+        <w:t xml:space="preserve"> </w:t>
+      </w:r>
+      <w:r>
+        <w:rPr>
+          <w:sz w:val="24"/>
+          <w:szCs w:val="24"/>
+        </w:rPr>
+        <w:t xml:space="preserve">This </w:t>
+      </w:r>
+      <w:r>
+        <w:rPr>
+          <w:sz w:val="24"/>
+          <w:szCs w:val="24"/>
+        </w:rPr>
+        <w:t>is an authentication layer on top of OAuth 2.0, an authorization framework. The standard is controlled by the OpenID Foundation</w:t>
+      </w:r>
+    </w:p>
+    <w:p>
+      <w:pPr>
+        <w:jc w:val="both"/>
+        <w:rPr>
+          <w:sz w:val="24"/>
+          <w:szCs w:val="24"/>
+        </w:rPr>
+      </w:pPr>
+      <w:r>
+        <w:rPr>
+          <w:b/>
+          <w:bCs/>
+          <w:sz w:val="24"/>
+          <w:szCs w:val="24"/>
+        </w:rPr>
+        <w:t>Pom.</w:t>
+      </w:r>
+      <w:r>
+        <w:rPr>
+          <w:b/>
+          <w:bCs/>
+          <w:sz w:val="24"/>
+          <w:szCs w:val="24"/>
+        </w:rPr>
+        <w:t>xml</w:t>
+      </w:r>
+      <w:r>
+        <w:rPr>
+          <w:sz w:val="24"/>
+          <w:szCs w:val="24"/>
+        </w:rPr>
+        <w:t xml:space="preserve"> - </w:t>
+      </w:r>
+      <w:r>
+        <w:rPr>
+          <w:sz w:val="24"/>
+          <w:szCs w:val="24"/>
+        </w:rPr>
+        <w:t>It is an XML file that contains information about the project and configuration details used by Maven to build the project.</w:t>
+      </w:r>
+    </w:p>
+    <w:p>
+      <w:pPr>
+        <w:jc w:val="both"/>
+        <w:rPr>
+          <w:sz w:val="24"/>
+          <w:szCs w:val="24"/>
+        </w:rPr>
+      </w:pPr>
+      <w:r>
+        <w:rPr>
+          <w:b/>
+          <w:bCs/>
+          <w:sz w:val="24"/>
+          <w:szCs w:val="24"/>
+        </w:rPr>
+        <w:t>REST (REpresentational State Transfer)</w:t>
+      </w:r>
+      <w:r>
+        <w:rPr>
+          <w:sz w:val="24"/>
+          <w:szCs w:val="24"/>
+        </w:rPr>
+        <w:t xml:space="preserve"> – This is</w:t>
+      </w:r>
+      <w:r>
+        <w:rPr>
+          <w:sz w:val="24"/>
+          <w:szCs w:val="24"/>
+        </w:rPr>
+        <w:t xml:space="preserve"> an architectural style for providing standards between computer systems on the web, making it easier for systems to communicate with each other</w:t>
+      </w:r>
+      <w:r>
+        <w:rPr>
+          <w:sz w:val="24"/>
+          <w:szCs w:val="24"/>
+        </w:rPr>
+        <w:t xml:space="preserve">. </w:t>
+      </w:r>
+      <w:r>
+        <w:rPr>
+          <w:sz w:val="24"/>
+          <w:szCs w:val="24"/>
+        </w:rPr>
+        <w:t>In the REST architectural style, the implementation of the client and the implementation of the server can be done independently without each knowing about the other.</w:t>
+      </w:r>
+    </w:p>
+    <w:p>
+      <w:pPr>
+        <w:jc w:val="both"/>
+        <w:rPr>
+          <w:sz w:val="24"/>
+          <w:szCs w:val="24"/>
+        </w:rPr>
+      </w:pPr>
+      <w:r>
+        <w:rPr>
+          <w:b/>
+          <w:bCs/>
+          <w:sz w:val="24"/>
+          <w:szCs w:val="24"/>
+        </w:rPr>
+        <w:lastRenderedPageBreak/>
+        <w:t>REST API</w:t>
+      </w:r>
+      <w:r>
+        <w:rPr>
+          <w:sz w:val="24"/>
+          <w:szCs w:val="24"/>
+        </w:rPr>
+        <w:t xml:space="preserve"> - </w:t>
+      </w:r>
+      <w:r>
+        <w:rPr>
+          <w:sz w:val="24"/>
+          <w:szCs w:val="24"/>
+        </w:rPr>
+        <w:t>A REST API defines a set of functions which developers can perform requests and receive responses via HTTP protocol such as GET and POST.</w:t>
+      </w:r>
+    </w:p>
+    <w:p>
+      <w:pPr>
+        <w:jc w:val="both"/>
+        <w:rPr>
+          <w:sz w:val="24"/>
+          <w:szCs w:val="24"/>
+        </w:rPr>
+      </w:pPr>
+      <w:r>
+        <w:rPr>
+          <w:b/>
+          <w:bCs/>
+          <w:sz w:val="24"/>
+          <w:szCs w:val="24"/>
+        </w:rPr>
+        <w:t>Servlet</w:t>
+      </w:r>
+      <w:r>
+        <w:rPr>
+          <w:sz w:val="24"/>
+          <w:szCs w:val="24"/>
+        </w:rPr>
+        <w:t xml:space="preserve"> - </w:t>
+      </w:r>
+      <w:r>
+        <w:rPr>
+          <w:sz w:val="24"/>
+          <w:szCs w:val="24"/>
+        </w:rPr>
+        <w:t>A servlet is a Java programming language class that is used to extend the capabilities of servers that host applications accessed by means of a request-response programming model</w:t>
+      </w:r>
+    </w:p>
+    <w:p>
+      <w:pPr>
+        <w:jc w:val="both"/>
+        <w:rPr>
+          <w:sz w:val="24"/>
+          <w:szCs w:val="24"/>
+        </w:rPr>
+      </w:pPr>
+      <w:r>
+        <w:rPr>
+          <w:b/>
+          <w:bCs/>
+          <w:sz w:val="24"/>
+          <w:szCs w:val="24"/>
+        </w:rPr>
+        <w:t>Spring</w:t>
+      </w:r>
+      <w:r>
+        <w:rPr>
+          <w:sz w:val="24"/>
+          <w:szCs w:val="24"/>
+        </w:rPr>
+        <w:t xml:space="preserve"> - </w:t>
+      </w:r>
+      <w:r>
+        <w:rPr>
+          <w:sz w:val="24"/>
+          <w:szCs w:val="24"/>
+        </w:rPr>
+        <w:t>The Spring Framework is an application framework and inversion of control container for the Java platform. The framework's core features can be used by any Java application, but there are extensions for building web applications on top of the Java EE (Enterprise Edition) platform</w:t>
+      </w:r>
+      <w:r>
+        <w:rPr>
+          <w:sz w:val="24"/>
+          <w:szCs w:val="24"/>
+        </w:rPr>
+        <w:t xml:space="preserve">. </w:t>
+      </w:r>
+      <w:r>
+        <w:rPr>
+          <w:sz w:val="24"/>
+          <w:szCs w:val="24"/>
+        </w:rPr>
+        <w:t>Spring Boot is an open source Java-based framework used to create a micro Service</w:t>
+      </w:r>
+      <w:r>
+        <w:rPr>
+          <w:sz w:val="24"/>
+          <w:szCs w:val="24"/>
+        </w:rPr>
+        <w:t>.</w:t>
+      </w:r>
+      <w:r>
+        <w:t xml:space="preserve"> </w:t>
+      </w:r>
+      <w:r>
+        <w:rPr>
+          <w:sz w:val="24"/>
+          <w:szCs w:val="24"/>
+        </w:rPr>
+        <w:t>There are extensions to use Spring on top of J2EE and you technically can develop a front-end using Spring, but typically Spring is only used to write your back-end services.</w:t>
+      </w:r>
+    </w:p>
+    <w:p>
+      <w:pPr>
+        <w:jc w:val="both"/>
+        <w:rPr>
+          <w:sz w:val="24"/>
+          <w:szCs w:val="24"/>
+        </w:rPr>
+      </w:pPr>
+      <w:r>
+        <w:rPr>
+          <w:b/>
+          <w:bCs/>
+          <w:sz w:val="24"/>
+          <w:szCs w:val="24"/>
+        </w:rPr>
+        <w:t>TypeScript</w:t>
+      </w:r>
+      <w:r>
+        <w:rPr>
+          <w:sz w:val="24"/>
+          <w:szCs w:val="24"/>
+        </w:rPr>
+        <w:t xml:space="preserve"> - </w:t>
+      </w:r>
+      <w:r>
+        <w:rPr>
+          <w:sz w:val="24"/>
+          <w:szCs w:val="24"/>
+        </w:rPr>
+        <w:t>TypeScript is an open-source programming language</w:t>
+      </w:r>
+      <w:r>
+        <w:rPr>
+          <w:sz w:val="24"/>
+          <w:szCs w:val="24"/>
+        </w:rPr>
+        <w:t>.</w:t>
+      </w:r>
+    </w:p>
+    <w:p>
+      <w:pPr>
+        <w:jc w:val="both"/>
+        <w:rPr>
+          <w:sz w:val="24"/>
+          <w:szCs w:val="24"/>
+        </w:rPr>
+      </w:pPr>
+      <w:r>
+        <w:rPr>
+          <w:b/>
+          <w:bCs/>
+          <w:sz w:val="24"/>
+          <w:szCs w:val="24"/>
+        </w:rPr>
         <w:t>Web Service</w:t>
       </w:r>
       <w:r>
@@ -134,21 +1714,53 @@
           <w:sz w:val="24"/>
           <w:szCs w:val="24"/>
         </w:rPr>
-        <w:t>Markup Language</w:t>
-      </w:r>
-      <w:r>
-        <w:rPr>
-          <w:sz w:val="24"/>
-          <w:szCs w:val="24"/>
-        </w:rPr>
-        <w:t xml:space="preserve"> - </w:t>
-      </w:r>
-      <w:r>
-        <w:rPr>
-          <w:sz w:val="24"/>
-          <w:szCs w:val="24"/>
-        </w:rPr>
-        <w:t>A markup language is a computer language that uses tags to define elements within a document</w:t>
+        <w:t>WSDL (Web Services Description Language)</w:t>
+      </w:r>
+      <w:r>
+        <w:rPr>
+          <w:sz w:val="24"/>
+          <w:szCs w:val="24"/>
+        </w:rPr>
+        <w:t xml:space="preserve"> - A</w:t>
+      </w:r>
+      <w:r>
+        <w:rPr>
+          <w:sz w:val="24"/>
+          <w:szCs w:val="24"/>
+        </w:rPr>
+        <w:t>n XML-based file that basically tells the client application what the web service does. The WSDL file is used to describe in a nutshell what the web service does and gives the client all the information required to connect to the web service and use all the functionality provided by the web service.</w:t>
+      </w:r>
+    </w:p>
+    <w:p>
+      <w:pPr>
+        <w:jc w:val="both"/>
+        <w:rPr>
+          <w:sz w:val="24"/>
+          <w:szCs w:val="24"/>
+        </w:rPr>
+      </w:pPr>
+      <w:r>
+        <w:rPr>
+          <w:b/>
+          <w:bCs/>
+          <w:sz w:val="24"/>
+          <w:szCs w:val="24"/>
+        </w:rPr>
+        <w:t>XML (eXtensible Markup Language)</w:t>
+      </w:r>
+      <w:r>
+        <w:rPr>
+          <w:sz w:val="24"/>
+          <w:szCs w:val="24"/>
+        </w:rPr>
+        <w:t xml:space="preserve"> -  D</w:t>
+      </w:r>
+      <w:r>
+        <w:rPr>
+          <w:sz w:val="24"/>
+          <w:szCs w:val="24"/>
+        </w:rPr>
+        <w:t>esigned to store and transport data</w:t>
       </w:r>
       <w:r>
         <w:rPr>
@@ -160,277 +1772,19 @@
     </w:p>
     <w:p>
       <w:pPr>
-        <w:jc w:val="both"/>
-        <w:rPr>
-          <w:sz w:val="24"/>
-          <w:szCs w:val="24"/>
-        </w:rPr>
-      </w:pPr>
-      <w:r>
-        <w:rPr>
-          <w:b/>
-          <w:bCs/>
-          <w:sz w:val="24"/>
-          <w:szCs w:val="24"/>
-        </w:rPr>
-        <w:t>Maven</w:t>
-      </w:r>
-      <w:r>
-        <w:rPr>
-          <w:sz w:val="24"/>
-          <w:szCs w:val="24"/>
-        </w:rPr>
-        <w:t xml:space="preserve"> - </w:t>
-      </w:r>
-      <w:r>
-        <w:rPr>
-          <w:sz w:val="24"/>
-          <w:szCs w:val="24"/>
-        </w:rPr>
-        <w:t>Maven is a build automation tool used primarily for Java projects</w:t>
-      </w:r>
-      <w:r>
-        <w:rPr>
-          <w:sz w:val="24"/>
-          <w:szCs w:val="24"/>
-        </w:rPr>
-        <w:t>.</w:t>
-      </w:r>
-      <w:r>
-        <w:rPr>
-          <w:sz w:val="24"/>
-          <w:szCs w:val="24"/>
-        </w:rPr>
-        <w:t xml:space="preserve"> </w:t>
-      </w:r>
-      <w:r>
-        <w:rPr>
-          <w:sz w:val="24"/>
-          <w:szCs w:val="24"/>
-        </w:rPr>
-        <w:t>Based on the concept of a project object model (POM), Maven can manage a project's build, reporting and documentation from a central piece of information.</w:t>
-      </w:r>
-      <w:r>
-        <w:rPr>
-          <w:sz w:val="24"/>
-          <w:szCs w:val="24"/>
-        </w:rPr>
-        <w:t xml:space="preserve"> </w:t>
-      </w:r>
-      <w:r>
-        <w:rPr>
-          <w:sz w:val="24"/>
-          <w:szCs w:val="24"/>
-        </w:rPr>
-        <w:t xml:space="preserve">It does this by configuring your </w:t>
-      </w:r>
-      <w:r>
-        <w:rPr>
-          <w:sz w:val="24"/>
-          <w:szCs w:val="24"/>
-        </w:rPr>
-        <w:t xml:space="preserve">java </w:t>
-      </w:r>
-      <w:r>
-        <w:rPr>
-          <w:sz w:val="24"/>
-          <w:szCs w:val="24"/>
-        </w:rPr>
-        <w:t xml:space="preserve"> project. For example, setting source folders, classpath etc. based on the maven poms.</w:t>
-      </w:r>
-      <w:r>
-        <w:rPr>
-          <w:sz w:val="24"/>
-          <w:szCs w:val="24"/>
-        </w:rPr>
-        <w:t xml:space="preserve"> </w:t>
-      </w:r>
-      <w:r>
-        <w:rPr>
-          <w:sz w:val="24"/>
-          <w:szCs w:val="24"/>
-        </w:rPr>
-        <w:t>it allows you to easily get the required jars your application may need</w:t>
-      </w:r>
-    </w:p>
-    <w:p>
-      <w:pPr>
-        <w:jc w:val="both"/>
-        <w:rPr>
-          <w:sz w:val="24"/>
-          <w:szCs w:val="24"/>
-        </w:rPr>
-      </w:pPr>
-      <w:r>
-        <w:rPr>
-          <w:b/>
-          <w:bCs/>
-          <w:sz w:val="24"/>
-          <w:szCs w:val="24"/>
-        </w:rPr>
-        <w:t>Pom.</w:t>
-      </w:r>
-      <w:r>
-        <w:rPr>
-          <w:b/>
-          <w:bCs/>
-          <w:sz w:val="24"/>
-          <w:szCs w:val="24"/>
-        </w:rPr>
-        <w:t>xml</w:t>
-      </w:r>
-      <w:r>
-        <w:rPr>
-          <w:sz w:val="24"/>
-          <w:szCs w:val="24"/>
-        </w:rPr>
-        <w:t xml:space="preserve"> - </w:t>
-      </w:r>
-      <w:r>
-        <w:rPr>
-          <w:sz w:val="24"/>
-          <w:szCs w:val="24"/>
-        </w:rPr>
-        <w:t>It is an XML file that contains information about the project and configuration details used by Maven to build the project.</w:t>
-      </w:r>
-    </w:p>
-    <w:p>
-      <w:pPr>
-        <w:jc w:val="both"/>
-        <w:rPr>
-          <w:sz w:val="24"/>
-          <w:szCs w:val="24"/>
-        </w:rPr>
-      </w:pPr>
-      <w:r>
-        <w:rPr>
-          <w:b/>
-          <w:bCs/>
-          <w:sz w:val="24"/>
-          <w:szCs w:val="24"/>
-        </w:rPr>
-        <w:t>XML (eXtensible Markup Language)</w:t>
-      </w:r>
-      <w:r>
-        <w:rPr>
-          <w:sz w:val="24"/>
-          <w:szCs w:val="24"/>
-        </w:rPr>
-        <w:t xml:space="preserve"> -  </w:t>
-      </w:r>
-      <w:r>
-        <w:rPr>
-          <w:sz w:val="24"/>
-          <w:szCs w:val="24"/>
-        </w:rPr>
-        <w:t>D</w:t>
-      </w:r>
-      <w:r>
-        <w:rPr>
-          <w:sz w:val="24"/>
-          <w:szCs w:val="24"/>
-        </w:rPr>
-        <w:t>esigned to store and transport data</w:t>
-      </w:r>
-      <w:r>
-        <w:rPr>
-          <w:sz w:val="24"/>
-          <w:szCs w:val="24"/>
-        </w:rPr>
-        <w:t>.</w:t>
-      </w:r>
-    </w:p>
-    <w:p>
-      <w:pPr>
-        <w:jc w:val="both"/>
-        <w:rPr>
-          <w:sz w:val="24"/>
-          <w:szCs w:val="24"/>
-        </w:rPr>
-      </w:pPr>
-      <w:r>
-        <w:rPr>
-          <w:b/>
-          <w:bCs/>
-          <w:sz w:val="24"/>
-          <w:szCs w:val="24"/>
-        </w:rPr>
-        <w:t>JAXB (Java Architecture for XML Binding)</w:t>
-      </w:r>
-      <w:r>
-        <w:rPr>
-          <w:sz w:val="24"/>
-          <w:szCs w:val="24"/>
-        </w:rPr>
-        <w:t xml:space="preserve"> - A</w:t>
-      </w:r>
-      <w:r>
-        <w:rPr>
-          <w:sz w:val="24"/>
-          <w:szCs w:val="24"/>
-        </w:rPr>
-        <w:t xml:space="preserve"> software framework that allows Java developers to map Java classes to XML representations</w:t>
-      </w:r>
-      <w:r>
-        <w:rPr>
-          <w:sz w:val="24"/>
-          <w:szCs w:val="24"/>
-        </w:rPr>
-        <w:t xml:space="preserve">. </w:t>
-      </w:r>
-      <w:r>
-        <w:rPr>
-          <w:sz w:val="24"/>
-          <w:szCs w:val="24"/>
-        </w:rPr>
-        <w:t>JAXB allows storing and retrieving data in memory in any XML format</w:t>
-      </w:r>
-      <w:r>
-        <w:rPr>
-          <w:sz w:val="24"/>
-          <w:szCs w:val="24"/>
-        </w:rPr>
-        <w:t>.</w:t>
-      </w:r>
-    </w:p>
-    <w:p>
-      <w:pPr>
-        <w:jc w:val="both"/>
-        <w:rPr>
-          <w:sz w:val="24"/>
-          <w:szCs w:val="24"/>
-        </w:rPr>
-      </w:pPr>
-      <w:r>
-        <w:rPr>
-          <w:b/>
-          <w:bCs/>
-          <w:sz w:val="24"/>
-          <w:szCs w:val="24"/>
-        </w:rPr>
-        <w:t>WSDL (Web Services Description Language)</w:t>
-      </w:r>
-      <w:r>
-        <w:rPr>
-          <w:sz w:val="24"/>
-          <w:szCs w:val="24"/>
-        </w:rPr>
-        <w:t xml:space="preserve"> - </w:t>
-      </w:r>
-      <w:r>
-        <w:rPr>
-          <w:sz w:val="24"/>
-          <w:szCs w:val="24"/>
-        </w:rPr>
-        <w:t>A</w:t>
-      </w:r>
-      <w:r>
-        <w:rPr>
-          <w:sz w:val="24"/>
-          <w:szCs w:val="24"/>
-        </w:rPr>
-        <w:t>n XML-based file that basically tells the client application what the web service does. The WSDL file is used to describe in a nutshell what the web service does and gives the client all the information required to connect to the web service and use all the functionality provided by the web service.</w:t>
-      </w:r>
+        <w:rPr>
+          <w:sz w:val="24"/>
+          <w:szCs w:val="24"/>
+        </w:rPr>
+      </w:pPr>
+    </w:p>
+    <w:p>
+      <w:pPr>
+        <w:rPr>
+          <w:sz w:val="24"/>
+          <w:szCs w:val="24"/>
+        </w:rPr>
+      </w:pPr>
     </w:p>
     <w:p>
       <w:pPr>
@@ -564,31 +1918,6 @@
           <w:sz w:val="24"/>
           <w:szCs w:val="24"/>
         </w:rPr>
-        <w:t>: Unmarshelling data is what allows the web service to access the data in the XML file.</w:t>
-      </w:r>
-    </w:p>
-    <w:p>
-      <w:pPr>
-        <w:rPr>
-          <w:sz w:val="24"/>
-          <w:szCs w:val="24"/>
-        </w:rPr>
-      </w:pPr>
-      <w:r>
-        <w:rPr>
-          <w:b/>
-          <w:bCs/>
-          <w:sz w:val="24"/>
-          <w:szCs w:val="24"/>
-        </w:rPr>
-        <w:lastRenderedPageBreak/>
-        <w:t>Theory</w:t>
-      </w:r>
-      <w:r>
-        <w:rPr>
-          <w:sz w:val="24"/>
-          <w:szCs w:val="24"/>
-        </w:rPr>
         <w:t xml:space="preserve">: </w:t>
       </w:r>
       <w:r>
@@ -596,99 +1925,22 @@
           <w:sz w:val="24"/>
           <w:szCs w:val="24"/>
         </w:rPr>
-        <w:t xml:space="preserve">Maybe it is not possible to do the marshalling the way we originally thought. Maybe instead the client application should write the data to a database or database-like file, and the code should marshal it after each run. </w:t>
-      </w:r>
-    </w:p>
-    <w:p>
-      <w:pPr>
-        <w:rPr>
-          <w:sz w:val="24"/>
-          <w:szCs w:val="24"/>
-        </w:rPr>
-      </w:pPr>
-      <w:r>
-        <w:rPr>
-          <w:b/>
-          <w:bCs/>
-          <w:sz w:val="24"/>
-          <w:szCs w:val="24"/>
-        </w:rPr>
-        <w:t>Theory</w:t>
-      </w:r>
-      <w:r>
-        <w:rPr>
-          <w:sz w:val="24"/>
-          <w:szCs w:val="24"/>
-        </w:rPr>
-        <w:t xml:space="preserve">: Unmarshall XML file first, then </w:t>
-      </w:r>
-      <w:r>
-        <w:rPr>
-          <w:sz w:val="24"/>
-          <w:szCs w:val="24"/>
-        </w:rPr>
-        <w:t>marshal</w:t>
-      </w:r>
-      <w:r>
-        <w:rPr>
-          <w:sz w:val="24"/>
-          <w:szCs w:val="24"/>
-        </w:rPr>
-        <w:t xml:space="preserve"> with new data</w:t>
-      </w:r>
-      <w:r>
-        <w:rPr>
-          <w:sz w:val="24"/>
-          <w:szCs w:val="24"/>
-        </w:rPr>
-        <w:t xml:space="preserve"> + existing data</w:t>
-      </w:r>
-      <w:r>
-        <w:rPr>
-          <w:sz w:val="24"/>
-          <w:szCs w:val="24"/>
-        </w:rPr>
-        <w:t xml:space="preserve">. </w:t>
-      </w:r>
-    </w:p>
-    <w:p>
-      <w:pPr>
-        <w:rPr>
-          <w:sz w:val="24"/>
-          <w:szCs w:val="24"/>
-        </w:rPr>
-      </w:pPr>
-      <w:r>
-        <w:rPr>
-          <w:b/>
-          <w:bCs/>
-          <w:sz w:val="24"/>
-          <w:szCs w:val="24"/>
-        </w:rPr>
-        <w:t>Theory</w:t>
-      </w:r>
-      <w:r>
-        <w:rPr>
-          <w:sz w:val="24"/>
-          <w:szCs w:val="24"/>
-        </w:rPr>
-        <w:t xml:space="preserve">: </w:t>
-      </w:r>
-      <w:r>
-        <w:rPr>
-          <w:sz w:val="24"/>
-          <w:szCs w:val="24"/>
-        </w:rPr>
-        <w:t xml:space="preserve">Maven is not needed for JAXB to work (Maven isn’t mentioned at all on JAXB’s Wikipedia page). It may potential be a way to make the system work. </w:t>
-      </w:r>
-    </w:p>
-    <w:p>
-      <w:pPr>
-        <w:rPr>
-          <w:sz w:val="24"/>
-          <w:szCs w:val="24"/>
-        </w:rPr>
-      </w:pPr>
+        <w:t>Maven is not needed for JAXB to work (Maven isn’t mentioned at all on JAXB’s Wikipedia page). It may potential</w:t>
+      </w:r>
+      <w:r>
+        <w:rPr>
+          <w:sz w:val="24"/>
+          <w:szCs w:val="24"/>
+        </w:rPr>
+        <w:t>ly</w:t>
+      </w:r>
+      <w:r>
+        <w:rPr>
+          <w:sz w:val="24"/>
+          <w:szCs w:val="24"/>
+        </w:rPr>
+        <w:t xml:space="preserve"> be a way to make the system work. </w:t>
+      </w:r>
     </w:p>
     <w:p>
       <w:pPr>
@@ -700,27 +1952,126 @@
           <w:szCs w:val="24"/>
         </w:rPr>
       </w:pPr>
-      <w:r>
-        <w:rPr>
-          <w:sz w:val="24"/>
-          <w:szCs w:val="24"/>
-        </w:rPr>
-        <w:t xml:space="preserve">Maybe need to convert main class to POJO structure </w:t>
-      </w:r>
-      <w:r>
-        <w:rPr>
-          <w:sz w:val="24"/>
-          <w:szCs w:val="24"/>
-        </w:rPr>
-        <w:t>(Copy AAD Work</w:t>
-      </w:r>
-      <w:r>
-        <w:rPr>
-          <w:sz w:val="24"/>
-          <w:szCs w:val="24"/>
-        </w:rPr>
-        <w:t>)</w:t>
-      </w:r>
+    </w:p>
+    <w:p>
+      <w:pPr>
+        <w:tabs>
+          <w:tab w:val="left" w:pos="1318"/>
+        </w:tabs>
+        <w:rPr>
+          <w:sz w:val="24"/>
+          <w:szCs w:val="24"/>
+        </w:rPr>
+      </w:pPr>
+      <w:r>
+        <w:rPr>
+          <w:b/>
+          <w:bCs/>
+          <w:sz w:val="24"/>
+          <w:szCs w:val="24"/>
+        </w:rPr>
+        <w:t>Theory</w:t>
+      </w:r>
+      <w:r>
+        <w:rPr>
+          <w:sz w:val="24"/>
+          <w:szCs w:val="24"/>
+        </w:rPr>
+        <w:t xml:space="preserve">: Spring and REST are two different things that should be used together to make the project work. </w:t>
+      </w:r>
+    </w:p>
+    <w:p>
+      <w:pPr>
+        <w:tabs>
+          <w:tab w:val="left" w:pos="1318"/>
+        </w:tabs>
+        <w:rPr>
+          <w:sz w:val="24"/>
+          <w:szCs w:val="24"/>
+        </w:rPr>
+      </w:pPr>
+      <w:r>
+        <w:rPr>
+          <w:b/>
+          <w:bCs/>
+          <w:sz w:val="24"/>
+          <w:szCs w:val="24"/>
+        </w:rPr>
+        <w:t>Theory</w:t>
+      </w:r>
+      <w:r>
+        <w:rPr>
+          <w:sz w:val="24"/>
+          <w:szCs w:val="24"/>
+        </w:rPr>
+        <w:t xml:space="preserve">: Angular and Spring can work together to make a REST API work. </w:t>
+      </w:r>
+    </w:p>
+    <w:p>
+      <w:pPr>
+        <w:tabs>
+          <w:tab w:val="left" w:pos="1318"/>
+        </w:tabs>
+        <w:rPr>
+          <w:sz w:val="24"/>
+          <w:szCs w:val="24"/>
+        </w:rPr>
+      </w:pPr>
+      <w:r>
+        <w:rPr>
+          <w:b/>
+          <w:bCs/>
+          <w:sz w:val="24"/>
+          <w:szCs w:val="24"/>
+        </w:rPr>
+        <w:lastRenderedPageBreak/>
+        <w:t>Theory:</w:t>
+      </w:r>
+      <w:r>
+        <w:rPr>
+          <w:sz w:val="24"/>
+          <w:szCs w:val="24"/>
+        </w:rPr>
+        <w:t xml:space="preserve"> It may be necessary to switch to spring boot to get angular working. </w:t>
+      </w:r>
+    </w:p>
+    <w:p>
+      <w:pPr>
+        <w:tabs>
+          <w:tab w:val="left" w:pos="1318"/>
+        </w:tabs>
+        <w:rPr>
+          <w:sz w:val="24"/>
+          <w:szCs w:val="24"/>
+        </w:rPr>
+      </w:pPr>
+      <w:r>
+        <w:rPr>
+          <w:b/>
+          <w:bCs/>
+          <w:sz w:val="24"/>
+          <w:szCs w:val="24"/>
+        </w:rPr>
+        <w:t>Theory:</w:t>
+      </w:r>
+      <w:r>
+        <w:rPr>
+          <w:sz w:val="24"/>
+          <w:szCs w:val="24"/>
+        </w:rPr>
+        <w:t xml:space="preserve"> Create Web Service using Maven + Spring then consume it using Angular. </w:t>
+      </w:r>
+    </w:p>
+    <w:p>
+      <w:pPr>
+        <w:tabs>
+          <w:tab w:val="left" w:pos="1318"/>
+        </w:tabs>
+        <w:rPr>
+          <w:sz w:val="24"/>
+          <w:szCs w:val="24"/>
+        </w:rPr>
+      </w:pPr>
     </w:p>
     <w:p>
       <w:pPr>
@@ -1017,65 +2368,10 @@
     </w:p>
     <w:p>
       <w:pPr>
-        <w:rPr>
-          <w:sz w:val="24"/>
-          <w:szCs w:val="24"/>
-        </w:rPr>
-      </w:pPr>
-      <w:r>
-        <w:rPr>
-          <w:sz w:val="24"/>
-          <w:szCs w:val="24"/>
-        </w:rPr>
-        <w:t>You can opt to use conventional structures to store the data (arrays, Lists, etc.) instead of XML objects.</w:t>
-      </w:r>
-      <w:r>
-        <w:rPr>
-          <w:sz w:val="24"/>
-          <w:szCs w:val="24"/>
-        </w:rPr>
-        <w:t xml:space="preserve"> </w:t>
-      </w:r>
-      <w:r>
-        <w:rPr>
-          <w:sz w:val="24"/>
-          <w:szCs w:val="24"/>
-        </w:rPr>
-        <w:t>However, this will affect the standard of your work and also progression into Section-B.</w:t>
-      </w:r>
-    </w:p>
-    <w:p>
-      <w:pPr>
-        <w:rPr>
-          <w:sz w:val="24"/>
-          <w:szCs w:val="24"/>
-        </w:rPr>
-      </w:pPr>
-    </w:p>
-    <w:p>
-      <w:pPr>
-        <w:rPr>
-          <w:b/>
-          <w:bCs/>
-          <w:sz w:val="24"/>
-          <w:szCs w:val="24"/>
-          <w:u w:val="single"/>
-        </w:rPr>
-      </w:pPr>
-      <w:r>
-        <w:rPr>
-          <w:b/>
-          <w:bCs/>
-          <w:sz w:val="24"/>
-          <w:szCs w:val="24"/>
-          <w:u w:val="single"/>
-        </w:rPr>
-        <w:t>Part B</w:t>
-      </w:r>
-    </w:p>
-    <w:p>
-      <w:pPr>
-        <w:rPr>
+        <w:jc w:val="both"/>
+        <w:rPr>
+          <w:b/>
+          <w:bCs/>
           <w:i/>
           <w:iCs/>
           <w:sz w:val="24"/>
@@ -1084,21 +2380,93 @@
       </w:pPr>
       <w:r>
         <w:rPr>
+          <w:sz w:val="24"/>
+          <w:szCs w:val="24"/>
+        </w:rPr>
+        <w:t>You can opt to use conventional structures to store the data (arrays, Lists, etc.) instead of XML objects.</w:t>
+      </w:r>
+      <w:r>
+        <w:rPr>
+          <w:sz w:val="24"/>
+          <w:szCs w:val="24"/>
+        </w:rPr>
+        <w:t xml:space="preserve"> </w:t>
+      </w:r>
+      <w:r>
+        <w:rPr>
+          <w:sz w:val="24"/>
+          <w:szCs w:val="24"/>
+        </w:rPr>
+        <w:t>However, this will affect the standard of your work and also progression into Section-B.</w:t>
+      </w:r>
+      <w:r>
+        <w:rPr>
+          <w:sz w:val="24"/>
+          <w:szCs w:val="24"/>
+        </w:rPr>
+        <w:t xml:space="preserve"> (</w:t>
+      </w:r>
+      <w:r>
+        <w:rPr>
+          <w:b/>
+          <w:bCs/>
           <w:i/>
           <w:iCs/>
           <w:sz w:val="24"/>
           <w:szCs w:val="24"/>
         </w:rPr>
-        <w:t xml:space="preserve">Check Lab </w:t>
-      </w:r>
-      <w:r>
-        <w:rPr>
+        <w:t xml:space="preserve">Our structure stores the data in </w:t>
+      </w:r>
+      <w:r>
+        <w:rPr>
+          <w:b/>
+          <w:bCs/>
           <w:i/>
           <w:iCs/>
           <w:sz w:val="24"/>
           <w:szCs w:val="24"/>
         </w:rPr>
-        <w:t>7 part 2</w:t>
+        <w:t>an</w:t>
+      </w:r>
+      <w:r>
+        <w:rPr>
+          <w:b/>
+          <w:bCs/>
+          <w:i/>
+          <w:iCs/>
+          <w:sz w:val="24"/>
+          <w:szCs w:val="24"/>
+        </w:rPr>
+        <w:t xml:space="preserve"> XML file using an ArrayList of type (XML DATA) – potentially known as the POJO structure.)</w:t>
+      </w:r>
+    </w:p>
+    <w:p>
+      <w:pPr>
+        <w:rPr>
+          <w:sz w:val="24"/>
+          <w:szCs w:val="24"/>
+        </w:rPr>
+      </w:pPr>
+    </w:p>
+    <w:p>
+      <w:pPr>
+        <w:rPr>
+          <w:b/>
+          <w:bCs/>
+          <w:sz w:val="24"/>
+          <w:szCs w:val="24"/>
+          <w:u w:val="single"/>
+        </w:rPr>
+      </w:pPr>
+      <w:r>
+        <w:rPr>
+          <w:b/>
+          <w:bCs/>
+          <w:sz w:val="24"/>
+          <w:szCs w:val="24"/>
+          <w:u w:val="single"/>
+        </w:rPr>
+        <w:t>Part B</w:t>
       </w:r>
     </w:p>
     <w:p>
@@ -1272,36 +2640,40 @@
     </w:p>
     <w:p>
       <w:pPr>
-        <w:rPr>
-          <w:sz w:val="24"/>
-          <w:szCs w:val="24"/>
-        </w:rPr>
-      </w:pPr>
-    </w:p>
-    <w:p>
-      <w:pPr>
-        <w:rPr>
-          <w:i/>
-          <w:iCs/>
-          <w:sz w:val="24"/>
-          <w:szCs w:val="24"/>
-        </w:rPr>
-      </w:pPr>
-      <w:r>
-        <w:rPr>
-          <w:i/>
-          <w:iCs/>
-          <w:sz w:val="24"/>
-          <w:szCs w:val="24"/>
-        </w:rPr>
-        <w:t>Reading and writing XML (</w:t>
-      </w:r>
-      <w:hyperlink r:id="rId6" w:history="1">
+        <w:jc w:val="both"/>
+        <w:rPr>
+          <w:b/>
+          <w:bCs/>
+          <w:sz w:val="24"/>
+          <w:szCs w:val="24"/>
+        </w:rPr>
+      </w:pPr>
+    </w:p>
+    <w:p>
+      <w:pPr>
+        <w:jc w:val="both"/>
+        <w:rPr>
+          <w:b/>
+          <w:bCs/>
+          <w:sz w:val="24"/>
+          <w:szCs w:val="24"/>
+        </w:rPr>
+      </w:pPr>
+      <w:r>
+        <w:rPr>
+          <w:b/>
+          <w:bCs/>
+          <w:sz w:val="24"/>
+          <w:szCs w:val="24"/>
+        </w:rPr>
+        <w:t>Using Glassfish and Spring (</w:t>
+      </w:r>
+      <w:hyperlink r:id="rId7" w:history="1">
         <w:r>
           <w:rPr>
             <w:rStyle w:val="Hyperlink"/>
-            <w:i/>
-            <w:iCs/>
+            <w:b/>
+            <w:bCs/>
             <w:sz w:val="24"/>
             <w:szCs w:val="24"/>
           </w:rPr>
@@ -1310,8 +2682,8 @@
       </w:hyperlink>
       <w:r>
         <w:rPr>
-          <w:i/>
-          <w:iCs/>
+          <w:b/>
+          <w:bCs/>
           <w:sz w:val="24"/>
           <w:szCs w:val="24"/>
         </w:rPr>
@@ -1321,36 +2693,27 @@
     <w:p>
       <w:pPr>
         <w:rPr>
-          <w:i/>
-          <w:iCs/>
-          <w:sz w:val="24"/>
-          <w:szCs w:val="24"/>
-        </w:rPr>
-      </w:pPr>
-      <w:r>
-        <w:rPr>
-          <w:i/>
-          <w:iCs/>
-          <w:sz w:val="24"/>
-          <w:szCs w:val="24"/>
-        </w:rPr>
-        <w:t>Marshalling</w:t>
-      </w:r>
-      <w:r>
-        <w:rPr>
-          <w:i/>
-          <w:iCs/>
-          <w:sz w:val="24"/>
-          <w:szCs w:val="24"/>
-        </w:rPr>
-        <w:t xml:space="preserve"> data (</w:t>
-      </w:r>
-      <w:hyperlink r:id="rId7" w:history="1">
+          <w:b/>
+          <w:bCs/>
+          <w:sz w:val="24"/>
+          <w:szCs w:val="24"/>
+        </w:rPr>
+      </w:pPr>
+      <w:r>
+        <w:rPr>
+          <w:b/>
+          <w:bCs/>
+          <w:sz w:val="24"/>
+          <w:szCs w:val="24"/>
+        </w:rPr>
+        <w:t>Daniel’s Tutorial for Angular (</w:t>
+      </w:r>
+      <w:hyperlink r:id="rId8" w:history="1">
         <w:r>
           <w:rPr>
             <w:rStyle w:val="Hyperlink"/>
-            <w:i/>
-            <w:iCs/>
+            <w:b/>
+            <w:bCs/>
             <w:sz w:val="24"/>
             <w:szCs w:val="24"/>
           </w:rPr>
@@ -1359,8 +2722,8 @@
       </w:hyperlink>
       <w:r>
         <w:rPr>
-          <w:i/>
-          <w:iCs/>
+          <w:b/>
+          <w:bCs/>
           <w:sz w:val="24"/>
           <w:szCs w:val="24"/>
         </w:rPr>
@@ -1370,27 +2733,27 @@
     <w:p>
       <w:pPr>
         <w:rPr>
-          <w:i/>
-          <w:iCs/>
-          <w:sz w:val="24"/>
-          <w:szCs w:val="24"/>
-        </w:rPr>
-      </w:pPr>
-      <w:r>
-        <w:rPr>
-          <w:i/>
-          <w:iCs/>
-          <w:sz w:val="24"/>
-          <w:szCs w:val="24"/>
-        </w:rPr>
-        <w:t>More Marshalling (</w:t>
-      </w:r>
-      <w:hyperlink r:id="rId8" w:history="1">
+          <w:b/>
+          <w:bCs/>
+          <w:sz w:val="24"/>
+          <w:szCs w:val="24"/>
+        </w:rPr>
+      </w:pPr>
+      <w:r>
+        <w:rPr>
+          <w:b/>
+          <w:bCs/>
+          <w:sz w:val="24"/>
+          <w:szCs w:val="24"/>
+        </w:rPr>
+        <w:t>Netbeans Spring Guide (</w:t>
+      </w:r>
+      <w:hyperlink r:id="rId9" w:history="1">
         <w:r>
           <w:rPr>
             <w:rStyle w:val="Hyperlink"/>
-            <w:i/>
-            <w:iCs/>
+            <w:b/>
+            <w:bCs/>
             <w:sz w:val="24"/>
             <w:szCs w:val="24"/>
           </w:rPr>
@@ -1399,8 +2762,8 @@
       </w:hyperlink>
       <w:r>
         <w:rPr>
-          <w:i/>
-          <w:iCs/>
+          <w:b/>
+          <w:bCs/>
           <w:sz w:val="24"/>
           <w:szCs w:val="24"/>
         </w:rPr>
@@ -1410,28 +2773,36 @@
     <w:p>
       <w:pPr>
         <w:rPr>
-          <w:i/>
-          <w:iCs/>
-          <w:sz w:val="24"/>
-          <w:szCs w:val="24"/>
-        </w:rPr>
-      </w:pPr>
-      <w:r>
-        <w:rPr>
-          <w:i/>
-          <w:iCs/>
-          <w:sz w:val="24"/>
-          <w:szCs w:val="24"/>
-        </w:rPr>
-        <w:lastRenderedPageBreak/>
-        <w:t>Even more Marshalling (</w:t>
-      </w:r>
-      <w:hyperlink r:id="rId9" w:history="1">
+          <w:b/>
+          <w:bCs/>
+          <w:sz w:val="24"/>
+          <w:szCs w:val="24"/>
+        </w:rPr>
+      </w:pPr>
+      <w:r>
+        <w:rPr>
+          <w:b/>
+          <w:bCs/>
+          <w:sz w:val="24"/>
+          <w:szCs w:val="24"/>
+        </w:rPr>
+        <w:t>Angular 8 + Spring Boot</w:t>
+      </w:r>
+      <w:r>
+        <w:rPr>
+          <w:b/>
+          <w:bCs/>
+          <w:sz w:val="24"/>
+          <w:szCs w:val="24"/>
+        </w:rPr>
+        <w:t xml:space="preserve"> Application guide (</w:t>
+      </w:r>
+      <w:hyperlink r:id="rId10" w:history="1">
         <w:r>
           <w:rPr>
             <w:rStyle w:val="Hyperlink"/>
-            <w:i/>
-            <w:iCs/>
+            <w:b/>
+            <w:bCs/>
             <w:sz w:val="24"/>
             <w:szCs w:val="24"/>
           </w:rPr>
@@ -1440,8 +2811,8 @@
       </w:hyperlink>
       <w:r>
         <w:rPr>
-          <w:i/>
-          <w:iCs/>
+          <w:b/>
+          <w:bCs/>
           <w:sz w:val="24"/>
           <w:szCs w:val="24"/>
         </w:rPr>
@@ -1451,36 +2822,27 @@
     <w:p>
       <w:pPr>
         <w:rPr>
-          <w:i/>
-          <w:iCs/>
-          <w:sz w:val="24"/>
-          <w:szCs w:val="24"/>
-        </w:rPr>
-      </w:pPr>
-      <w:r>
-        <w:rPr>
-          <w:i/>
-          <w:iCs/>
-          <w:sz w:val="24"/>
-          <w:szCs w:val="24"/>
-        </w:rPr>
-        <w:t>JAXB and Root Elements</w:t>
-      </w:r>
-      <w:r>
-        <w:rPr>
-          <w:i/>
-          <w:iCs/>
-          <w:sz w:val="24"/>
-          <w:szCs w:val="24"/>
-        </w:rPr>
-        <w:t xml:space="preserve"> (</w:t>
-      </w:r>
-      <w:hyperlink r:id="rId10" w:history="1">
+          <w:b/>
+          <w:bCs/>
+          <w:sz w:val="24"/>
+          <w:szCs w:val="24"/>
+        </w:rPr>
+      </w:pPr>
+      <w:r>
+        <w:rPr>
+          <w:b/>
+          <w:bCs/>
+          <w:sz w:val="24"/>
+          <w:szCs w:val="24"/>
+        </w:rPr>
+        <w:t>Angular + Spring tutorial (</w:t>
+      </w:r>
+      <w:hyperlink r:id="rId11" w:history="1">
         <w:r>
           <w:rPr>
             <w:rStyle w:val="Hyperlink"/>
-            <w:i/>
-            <w:iCs/>
+            <w:b/>
+            <w:bCs/>
             <w:sz w:val="24"/>
             <w:szCs w:val="24"/>
           </w:rPr>
@@ -1489,8 +2851,8 @@
       </w:hyperlink>
       <w:r>
         <w:rPr>
-          <w:i/>
-          <w:iCs/>
+          <w:b/>
+          <w:bCs/>
           <w:sz w:val="24"/>
           <w:szCs w:val="24"/>
         </w:rPr>
@@ -1500,45 +2862,36 @@
     <w:p>
       <w:pPr>
         <w:rPr>
-          <w:i/>
-          <w:iCs/>
-          <w:sz w:val="24"/>
-          <w:szCs w:val="24"/>
-        </w:rPr>
-      </w:pPr>
-      <w:r>
-        <w:rPr>
-          <w:i/>
-          <w:iCs/>
-          <w:sz w:val="24"/>
-          <w:szCs w:val="24"/>
-        </w:rPr>
-        <w:t>Writing data</w:t>
-      </w:r>
-      <w:r>
-        <w:rPr>
-          <w:i/>
-          <w:iCs/>
-          <w:sz w:val="24"/>
-          <w:szCs w:val="24"/>
-        </w:rPr>
-        <w:t xml:space="preserve"> to file</w:t>
-      </w:r>
-      <w:r>
-        <w:rPr>
-          <w:i/>
-          <w:iCs/>
+          <w:b/>
+          <w:bCs/>
+          <w:sz w:val="24"/>
+          <w:szCs w:val="24"/>
+        </w:rPr>
+      </w:pPr>
+      <w:r>
+        <w:rPr>
+          <w:b/>
+          <w:bCs/>
+          <w:sz w:val="24"/>
+          <w:szCs w:val="24"/>
+        </w:rPr>
+        <w:t>Angular 8 + Spring Boot Example Tutorial</w:t>
+      </w:r>
+      <w:r>
+        <w:rPr>
+          <w:b/>
+          <w:bCs/>
           <w:sz w:val="24"/>
           <w:szCs w:val="24"/>
         </w:rPr>
         <w:t xml:space="preserve"> (</w:t>
       </w:r>
-      <w:hyperlink r:id="rId11" w:history="1">
+      <w:hyperlink r:id="rId12" w:history="1">
         <w:r>
           <w:rPr>
             <w:rStyle w:val="Hyperlink"/>
-            <w:i/>
-            <w:iCs/>
+            <w:b/>
+            <w:bCs/>
             <w:sz w:val="24"/>
             <w:szCs w:val="24"/>
           </w:rPr>
@@ -1547,44 +2900,159 @@
       </w:hyperlink>
       <w:r>
         <w:rPr>
+          <w:b/>
+          <w:bCs/>
+          <w:sz w:val="24"/>
+          <w:szCs w:val="24"/>
+        </w:rPr>
+        <w:t>)</w:t>
+      </w:r>
+    </w:p>
+    <w:p>
+      <w:pPr>
+        <w:rPr>
+          <w:sz w:val="24"/>
+          <w:szCs w:val="24"/>
+        </w:rPr>
+      </w:pPr>
+    </w:p>
+    <w:p>
+      <w:pPr>
+        <w:rPr>
+          <w:b/>
+          <w:bCs/>
+          <w:sz w:val="24"/>
+          <w:szCs w:val="24"/>
+          <w:u w:val="single"/>
+        </w:rPr>
+      </w:pPr>
+      <w:r>
+        <w:rPr>
+          <w:b/>
+          <w:bCs/>
+          <w:sz w:val="24"/>
+          <w:szCs w:val="24"/>
+          <w:u w:val="single"/>
+        </w:rPr>
+        <w:lastRenderedPageBreak/>
+        <w:t>Part C</w:t>
+      </w:r>
+    </w:p>
+    <w:p>
+      <w:pPr>
+        <w:rPr>
+          <w:sz w:val="24"/>
+          <w:szCs w:val="24"/>
+        </w:rPr>
+      </w:pPr>
+      <w:r>
+        <w:rPr>
+          <w:sz w:val="24"/>
+          <w:szCs w:val="24"/>
+        </w:rPr>
+        <w:t>Implement a search functionality allowing customers to list shares’ offerings using</w:t>
+      </w:r>
+      <w:r>
+        <w:rPr>
+          <w:sz w:val="24"/>
+          <w:szCs w:val="24"/>
+        </w:rPr>
+        <w:t xml:space="preserve"> </w:t>
+      </w:r>
+      <w:r>
+        <w:rPr>
+          <w:sz w:val="24"/>
+          <w:szCs w:val="24"/>
+        </w:rPr>
+        <w:t>various criteria such as company details, highest price, etc. More sophisticated searc</w:t>
+      </w:r>
+      <w:r>
+        <w:rPr>
+          <w:sz w:val="24"/>
+          <w:szCs w:val="24"/>
+        </w:rPr>
+        <w:t xml:space="preserve">h </w:t>
+      </w:r>
+      <w:r>
+        <w:rPr>
+          <w:sz w:val="24"/>
+          <w:szCs w:val="24"/>
+        </w:rPr>
+        <w:t>functionality will merit higher marks.</w:t>
+      </w:r>
+    </w:p>
+    <w:p>
+      <w:pPr>
+        <w:pStyle w:val="ListParagraph"/>
+        <w:numPr>
+          <w:ilvl w:val="0"/>
+          <w:numId w:val="3"/>
+        </w:numPr>
+        <w:rPr>
+          <w:sz w:val="24"/>
+          <w:szCs w:val="24"/>
+        </w:rPr>
+      </w:pPr>
+      <w:r>
+        <w:rPr>
+          <w:sz w:val="24"/>
+          <w:szCs w:val="24"/>
+        </w:rPr>
+        <w:t>The choice of client is your decision. Java GUI Apps or JSP are more appreciated but should not be</w:t>
+      </w:r>
+      <w:r>
+        <w:rPr>
+          <w:sz w:val="24"/>
+          <w:szCs w:val="24"/>
+        </w:rPr>
+        <w:t xml:space="preserve"> </w:t>
+      </w:r>
+      <w:r>
+        <w:rPr>
+          <w:sz w:val="24"/>
+          <w:szCs w:val="24"/>
+        </w:rPr>
+        <w:t>attempted at the expense of providing core functionality</w:t>
+      </w:r>
+    </w:p>
+    <w:p>
+      <w:pPr>
+        <w:rPr>
+          <w:sz w:val="24"/>
+          <w:szCs w:val="24"/>
+        </w:rPr>
+      </w:pPr>
+    </w:p>
+    <w:p>
+      <w:pPr>
+        <w:rPr>
           <w:i/>
           <w:iCs/>
           <w:sz w:val="24"/>
           <w:szCs w:val="24"/>
-        </w:rPr>
-        <w:t>)</w:t>
-      </w:r>
-    </w:p>
-    <w:p>
-      <w:pPr>
+          <w:u w:val="single"/>
+        </w:rPr>
+      </w:pPr>
+      <w:r>
         <w:rPr>
           <w:i/>
           <w:iCs/>
           <w:sz w:val="24"/>
           <w:szCs w:val="24"/>
-        </w:rPr>
-      </w:pPr>
-      <w:r>
+          <w:u w:val="single"/>
+        </w:rPr>
+        <w:t>Old Links</w:t>
+      </w:r>
+    </w:p>
+    <w:p>
+      <w:pPr>
         <w:rPr>
           <w:i/>
           <w:iCs/>
           <w:sz w:val="24"/>
           <w:szCs w:val="24"/>
         </w:rPr>
-        <w:t>JAXB Marshaller Overwriting data (</w:t>
-      </w:r>
-      <w:hyperlink r:id="rId12" w:history="1">
-        <w:r>
-          <w:rPr>
-            <w:rStyle w:val="Hyperlink"/>
-            <w:i/>
-            <w:iCs/>
-            <w:sz w:val="24"/>
-            <w:szCs w:val="24"/>
-          </w:rPr>
-          <w:t>Link</w:t>
-        </w:r>
-      </w:hyperlink>
+      </w:pPr>
       <w:r>
         <w:rPr>
           <w:i/>
@@ -1592,26 +3060,7 @@
           <w:sz w:val="24"/>
           <w:szCs w:val="24"/>
         </w:rPr>
-        <w:t>)</w:t>
-      </w:r>
-    </w:p>
-    <w:p>
-      <w:pPr>
-        <w:rPr>
-          <w:i/>
-          <w:iCs/>
-          <w:sz w:val="24"/>
-          <w:szCs w:val="24"/>
-        </w:rPr>
-      </w:pPr>
-      <w:r>
-        <w:rPr>
-          <w:i/>
-          <w:iCs/>
-          <w:sz w:val="24"/>
-          <w:szCs w:val="24"/>
-        </w:rPr>
-        <w:t>Marshalling multiple pieces of data (</w:t>
+        <w:t>Reading and writing XML (</w:t>
       </w:r>
       <w:hyperlink r:id="rId13" w:history="1">
         <w:r>
@@ -1638,31 +3087,6 @@
     <w:p>
       <w:pPr>
         <w:rPr>
-          <w:sz w:val="24"/>
-          <w:szCs w:val="24"/>
-        </w:rPr>
-      </w:pPr>
-    </w:p>
-    <w:p>
-      <w:pPr>
-        <w:rPr>
-          <w:sz w:val="24"/>
-          <w:szCs w:val="24"/>
-          <w:u w:val="single"/>
-        </w:rPr>
-      </w:pPr>
-      <w:r>
-        <w:rPr>
-          <w:sz w:val="24"/>
-          <w:szCs w:val="24"/>
-          <w:u w:val="single"/>
-        </w:rPr>
-        <w:t>Without Maven</w:t>
-      </w:r>
-    </w:p>
-    <w:p>
-      <w:pPr>
-        <w:rPr>
           <w:i/>
           <w:iCs/>
           <w:sz w:val="24"/>
@@ -1676,9 +3100,323 @@
           <w:sz w:val="24"/>
           <w:szCs w:val="24"/>
         </w:rPr>
+        <w:t>Marshalling data (</w:t>
+      </w:r>
+      <w:hyperlink r:id="rId14" w:history="1">
+        <w:r>
+          <w:rPr>
+            <w:rStyle w:val="Hyperlink"/>
+            <w:i/>
+            <w:iCs/>
+            <w:sz w:val="24"/>
+            <w:szCs w:val="24"/>
+          </w:rPr>
+          <w:t>Link</w:t>
+        </w:r>
+      </w:hyperlink>
+      <w:r>
+        <w:rPr>
+          <w:i/>
+          <w:iCs/>
+          <w:sz w:val="24"/>
+          <w:szCs w:val="24"/>
+        </w:rPr>
+        <w:t>)</w:t>
+      </w:r>
+    </w:p>
+    <w:p>
+      <w:pPr>
+        <w:rPr>
+          <w:i/>
+          <w:iCs/>
+          <w:sz w:val="24"/>
+          <w:szCs w:val="24"/>
+        </w:rPr>
+      </w:pPr>
+      <w:r>
+        <w:rPr>
+          <w:i/>
+          <w:iCs/>
+          <w:sz w:val="24"/>
+          <w:szCs w:val="24"/>
+        </w:rPr>
+        <w:t>More Marshalling (</w:t>
+      </w:r>
+      <w:hyperlink r:id="rId15" w:history="1">
+        <w:r>
+          <w:rPr>
+            <w:rStyle w:val="Hyperlink"/>
+            <w:i/>
+            <w:iCs/>
+            <w:sz w:val="24"/>
+            <w:szCs w:val="24"/>
+          </w:rPr>
+          <w:t>Link</w:t>
+        </w:r>
+      </w:hyperlink>
+      <w:r>
+        <w:rPr>
+          <w:i/>
+          <w:iCs/>
+          <w:sz w:val="24"/>
+          <w:szCs w:val="24"/>
+        </w:rPr>
+        <w:t>)</w:t>
+      </w:r>
+    </w:p>
+    <w:p>
+      <w:pPr>
+        <w:rPr>
+          <w:i/>
+          <w:iCs/>
+          <w:sz w:val="24"/>
+          <w:szCs w:val="24"/>
+        </w:rPr>
+      </w:pPr>
+      <w:r>
+        <w:rPr>
+          <w:i/>
+          <w:iCs/>
+          <w:sz w:val="24"/>
+          <w:szCs w:val="24"/>
+        </w:rPr>
+        <w:t>Even more Marshalling (</w:t>
+      </w:r>
+      <w:hyperlink r:id="rId16" w:history="1">
+        <w:r>
+          <w:rPr>
+            <w:rStyle w:val="Hyperlink"/>
+            <w:i/>
+            <w:iCs/>
+            <w:sz w:val="24"/>
+            <w:szCs w:val="24"/>
+          </w:rPr>
+          <w:t>Link</w:t>
+        </w:r>
+      </w:hyperlink>
+      <w:r>
+        <w:rPr>
+          <w:i/>
+          <w:iCs/>
+          <w:sz w:val="24"/>
+          <w:szCs w:val="24"/>
+        </w:rPr>
+        <w:t>)</w:t>
+      </w:r>
+    </w:p>
+    <w:p>
+      <w:pPr>
+        <w:rPr>
+          <w:i/>
+          <w:iCs/>
+          <w:sz w:val="24"/>
+          <w:szCs w:val="24"/>
+        </w:rPr>
+      </w:pPr>
+      <w:r>
+        <w:rPr>
+          <w:i/>
+          <w:iCs/>
+          <w:sz w:val="24"/>
+          <w:szCs w:val="24"/>
+        </w:rPr>
+        <w:t>JAXB and Root Elements</w:t>
+      </w:r>
+      <w:r>
+        <w:rPr>
+          <w:i/>
+          <w:iCs/>
+          <w:sz w:val="24"/>
+          <w:szCs w:val="24"/>
+        </w:rPr>
+        <w:t xml:space="preserve"> (</w:t>
+      </w:r>
+      <w:hyperlink r:id="rId17" w:history="1">
+        <w:r>
+          <w:rPr>
+            <w:rStyle w:val="Hyperlink"/>
+            <w:i/>
+            <w:iCs/>
+            <w:sz w:val="24"/>
+            <w:szCs w:val="24"/>
+          </w:rPr>
+          <w:t>Link</w:t>
+        </w:r>
+      </w:hyperlink>
+      <w:r>
+        <w:rPr>
+          <w:i/>
+          <w:iCs/>
+          <w:sz w:val="24"/>
+          <w:szCs w:val="24"/>
+        </w:rPr>
+        <w:t>)</w:t>
+      </w:r>
+    </w:p>
+    <w:p>
+      <w:pPr>
+        <w:rPr>
+          <w:i/>
+          <w:iCs/>
+          <w:sz w:val="24"/>
+          <w:szCs w:val="24"/>
+        </w:rPr>
+      </w:pPr>
+      <w:r>
+        <w:rPr>
+          <w:i/>
+          <w:iCs/>
+          <w:sz w:val="24"/>
+          <w:szCs w:val="24"/>
+        </w:rPr>
+        <w:t>Writing data to file (</w:t>
+      </w:r>
+      <w:hyperlink r:id="rId18" w:history="1">
+        <w:r>
+          <w:rPr>
+            <w:rStyle w:val="Hyperlink"/>
+            <w:i/>
+            <w:iCs/>
+            <w:sz w:val="24"/>
+            <w:szCs w:val="24"/>
+          </w:rPr>
+          <w:t>Link</w:t>
+        </w:r>
+      </w:hyperlink>
+      <w:r>
+        <w:rPr>
+          <w:i/>
+          <w:iCs/>
+          <w:sz w:val="24"/>
+          <w:szCs w:val="24"/>
+        </w:rPr>
+        <w:t>)</w:t>
+      </w:r>
+    </w:p>
+    <w:p>
+      <w:pPr>
+        <w:rPr>
+          <w:i/>
+          <w:iCs/>
+          <w:sz w:val="24"/>
+          <w:szCs w:val="24"/>
+        </w:rPr>
+      </w:pPr>
+      <w:r>
+        <w:rPr>
+          <w:i/>
+          <w:iCs/>
+          <w:sz w:val="24"/>
+          <w:szCs w:val="24"/>
+        </w:rPr>
+        <w:t>JAXB Marshaller Overwriting data (</w:t>
+      </w:r>
+      <w:hyperlink r:id="rId19" w:history="1">
+        <w:r>
+          <w:rPr>
+            <w:rStyle w:val="Hyperlink"/>
+            <w:i/>
+            <w:iCs/>
+            <w:sz w:val="24"/>
+            <w:szCs w:val="24"/>
+          </w:rPr>
+          <w:t>Link</w:t>
+        </w:r>
+      </w:hyperlink>
+      <w:r>
+        <w:rPr>
+          <w:i/>
+          <w:iCs/>
+          <w:sz w:val="24"/>
+          <w:szCs w:val="24"/>
+        </w:rPr>
+        <w:t>)</w:t>
+      </w:r>
+    </w:p>
+    <w:p>
+      <w:pPr>
+        <w:rPr>
+          <w:i/>
+          <w:iCs/>
+          <w:sz w:val="24"/>
+          <w:szCs w:val="24"/>
+        </w:rPr>
+      </w:pPr>
+      <w:r>
+        <w:rPr>
+          <w:i/>
+          <w:iCs/>
+          <w:sz w:val="24"/>
+          <w:szCs w:val="24"/>
+        </w:rPr>
+        <w:t>Marshalling multiple pieces of data (</w:t>
+      </w:r>
+      <w:hyperlink r:id="rId20" w:history="1">
+        <w:r>
+          <w:rPr>
+            <w:rStyle w:val="Hyperlink"/>
+            <w:i/>
+            <w:iCs/>
+            <w:sz w:val="24"/>
+            <w:szCs w:val="24"/>
+          </w:rPr>
+          <w:t>Link</w:t>
+        </w:r>
+      </w:hyperlink>
+      <w:r>
+        <w:rPr>
+          <w:i/>
+          <w:iCs/>
+          <w:sz w:val="24"/>
+          <w:szCs w:val="24"/>
+        </w:rPr>
+        <w:t>)</w:t>
+      </w:r>
+    </w:p>
+    <w:p>
+      <w:pPr>
+        <w:rPr>
+          <w:sz w:val="24"/>
+          <w:szCs w:val="24"/>
+        </w:rPr>
+      </w:pPr>
+    </w:p>
+    <w:p>
+      <w:pPr>
+        <w:rPr>
+          <w:sz w:val="24"/>
+          <w:szCs w:val="24"/>
+          <w:u w:val="single"/>
+        </w:rPr>
+      </w:pPr>
+      <w:r>
+        <w:rPr>
+          <w:sz w:val="24"/>
+          <w:szCs w:val="24"/>
+          <w:u w:val="single"/>
+        </w:rPr>
+        <w:t>Without Maven</w:t>
+      </w:r>
+    </w:p>
+    <w:p>
+      <w:pPr>
+        <w:rPr>
+          <w:i/>
+          <w:iCs/>
+          <w:sz w:val="24"/>
+          <w:szCs w:val="24"/>
+        </w:rPr>
+      </w:pPr>
+      <w:r>
+        <w:rPr>
+          <w:i/>
+          <w:iCs/>
+          <w:sz w:val="24"/>
+          <w:szCs w:val="24"/>
+        </w:rPr>
         <w:t>JAXB Tutorial (</w:t>
       </w:r>
-      <w:hyperlink r:id="rId14" w:history="1">
+      <w:hyperlink r:id="rId21" w:history="1">
         <w:r>
           <w:rPr>
             <w:rStyle w:val="Hyperlink"/>
@@ -1709,8 +3447,6 @@
         </w:rPr>
         <w:t>)</w:t>
       </w:r>
-      <w:bookmarkStart w:id="0" w:name="_GoBack"/>
-      <w:bookmarkEnd w:id="0"/>
     </w:p>
     <w:p>
       <w:pPr>
@@ -1755,27 +3491,9 @@
           <w:sz w:val="24"/>
           <w:szCs w:val="24"/>
         </w:rPr>
-        <w:t xml:space="preserve"> - </w:t>
-      </w:r>
-      <w:r>
-        <w:rPr>
-          <w:b/>
-          <w:bCs/>
-          <w:sz w:val="24"/>
-          <w:szCs w:val="24"/>
-        </w:rPr>
-        <w:t>Create database, have user write to it with new share data, then after they save the work it needs to be marshalled into “Share_Data.xml” file</w:t>
-      </w:r>
-      <w:r>
-        <w:rPr>
-          <w:b/>
-          <w:bCs/>
-          <w:sz w:val="24"/>
-          <w:szCs w:val="24"/>
-        </w:rPr>
-        <w:t xml:space="preserve"> (Use </w:t>
-      </w:r>
-      <w:hyperlink r:id="rId15" w:history="1">
+        <w:t xml:space="preserve"> - Create database, have user write to it with new share data, then after they save the work it needs to be marshalled into “Share_Data.xml” file (Use </w:t>
+      </w:r>
+      <w:hyperlink r:id="rId22" w:history="1">
         <w:r>
           <w:rPr>
             <w:rStyle w:val="Hyperlink"/>
@@ -1794,52 +3512,7 @@
           <w:sz w:val="24"/>
           <w:szCs w:val="24"/>
         </w:rPr>
-        <w:t xml:space="preserve"> for</w:t>
-      </w:r>
-      <w:r>
-        <w:rPr>
-          <w:b/>
-          <w:bCs/>
-          <w:sz w:val="24"/>
-          <w:szCs w:val="24"/>
-        </w:rPr>
-        <w:t xml:space="preserve"> help</w:t>
-      </w:r>
-      <w:r>
-        <w:rPr>
-          <w:b/>
-          <w:bCs/>
-          <w:sz w:val="24"/>
-          <w:szCs w:val="24"/>
-        </w:rPr>
-        <w:t xml:space="preserve"> marshalling </w:t>
-      </w:r>
-      <w:r>
-        <w:rPr>
-          <w:b/>
-          <w:bCs/>
-          <w:sz w:val="24"/>
-          <w:szCs w:val="24"/>
-        </w:rPr>
-        <w:t>a list</w:t>
-      </w:r>
-      <w:r>
-        <w:rPr>
-          <w:b/>
-          <w:bCs/>
-          <w:sz w:val="24"/>
-          <w:szCs w:val="24"/>
-        </w:rPr>
-        <w:t>)</w:t>
-      </w:r>
-      <w:r>
-        <w:rPr>
-          <w:b/>
-          <w:bCs/>
-          <w:sz w:val="24"/>
-          <w:szCs w:val="24"/>
-        </w:rPr>
-        <w:t xml:space="preserve">, which can then be accessed by the web service. </w:t>
+        <w:t xml:space="preserve"> for help marshalling a list), which can then be accessed by the web service. </w:t>
       </w:r>
     </w:p>
     <w:p>
@@ -1872,7 +3545,7 @@
         </w:rPr>
         <w:t xml:space="preserve">Maybe – Add POJO file for Shares (Follow guide </w:t>
       </w:r>
-      <w:hyperlink r:id="rId16" w:history="1">
+      <w:hyperlink r:id="rId23" w:history="1">
         <w:r>
           <w:rPr>
             <w:rStyle w:val="Hyperlink"/>
@@ -1891,178 +3564,19 @@
           <w:sz w:val="24"/>
           <w:szCs w:val="24"/>
         </w:rPr>
-        <w:t>)</w:t>
-      </w:r>
-      <w:r>
-        <w:rPr>
-          <w:b/>
-          <w:bCs/>
-          <w:sz w:val="24"/>
-          <w:szCs w:val="24"/>
-        </w:rPr>
-        <w:t xml:space="preserve">. Figure out how that code works then apply it to our project. </w:t>
-      </w:r>
-    </w:p>
-    <w:p>
-      <w:pPr>
-        <w:jc w:val="both"/>
-        <w:rPr>
-          <w:b/>
-          <w:bCs/>
-          <w:sz w:val="24"/>
-          <w:szCs w:val="24"/>
-        </w:rPr>
-      </w:pPr>
-    </w:p>
-    <w:p>
-      <w:pPr>
-        <w:jc w:val="both"/>
-        <w:rPr>
-          <w:b/>
-          <w:bCs/>
-          <w:sz w:val="24"/>
-          <w:szCs w:val="24"/>
-        </w:rPr>
-      </w:pPr>
-    </w:p>
-    <w:p>
-      <w:pPr>
-        <w:jc w:val="both"/>
-        <w:rPr>
-          <w:b/>
-          <w:bCs/>
-          <w:sz w:val="24"/>
-          <w:szCs w:val="24"/>
-        </w:rPr>
-      </w:pPr>
-    </w:p>
-    <w:p>
-      <w:pPr>
-        <w:jc w:val="both"/>
-        <w:rPr>
-          <w:b/>
-          <w:bCs/>
-          <w:sz w:val="24"/>
-          <w:szCs w:val="24"/>
-        </w:rPr>
-      </w:pPr>
-    </w:p>
-    <w:p>
-      <w:pPr>
-        <w:jc w:val="both"/>
-        <w:rPr>
-          <w:b/>
-          <w:bCs/>
-          <w:sz w:val="24"/>
-          <w:szCs w:val="24"/>
-        </w:rPr>
-      </w:pPr>
-    </w:p>
-    <w:p>
-      <w:pPr>
-        <w:rPr>
-          <w:sz w:val="24"/>
-          <w:szCs w:val="24"/>
-        </w:rPr>
-      </w:pPr>
-    </w:p>
-    <w:p>
-      <w:pPr>
-        <w:rPr>
-          <w:b/>
-          <w:bCs/>
+        <w:t xml:space="preserve">). Figure out how that code works then apply it to our project. </w:t>
+      </w:r>
+    </w:p>
+    <w:p>
+      <w:pPr>
+        <w:rPr>
+          <w:i/>
+          <w:iCs/>
           <w:sz w:val="24"/>
           <w:szCs w:val="24"/>
           <w:u w:val="single"/>
         </w:rPr>
       </w:pPr>
-      <w:r>
-        <w:rPr>
-          <w:b/>
-          <w:bCs/>
-          <w:sz w:val="24"/>
-          <w:szCs w:val="24"/>
-          <w:u w:val="single"/>
-        </w:rPr>
-        <w:t>Part C</w:t>
-      </w:r>
-    </w:p>
-    <w:p>
-      <w:pPr>
-        <w:rPr>
-          <w:sz w:val="24"/>
-          <w:szCs w:val="24"/>
-        </w:rPr>
-      </w:pPr>
-      <w:r>
-        <w:rPr>
-          <w:sz w:val="24"/>
-          <w:szCs w:val="24"/>
-        </w:rPr>
-        <w:t>Implement a search functionality allowing customers to list shares’ offerings using</w:t>
-      </w:r>
-      <w:r>
-        <w:rPr>
-          <w:sz w:val="24"/>
-          <w:szCs w:val="24"/>
-        </w:rPr>
-        <w:t xml:space="preserve"> </w:t>
-      </w:r>
-      <w:r>
-        <w:rPr>
-          <w:sz w:val="24"/>
-          <w:szCs w:val="24"/>
-        </w:rPr>
-        <w:t>various criteria such as company details, highest price, etc. More sophisticated searc</w:t>
-      </w:r>
-      <w:r>
-        <w:rPr>
-          <w:sz w:val="24"/>
-          <w:szCs w:val="24"/>
-        </w:rPr>
-        <w:t xml:space="preserve">h </w:t>
-      </w:r>
-      <w:r>
-        <w:rPr>
-          <w:sz w:val="24"/>
-          <w:szCs w:val="24"/>
-        </w:rPr>
-        <w:t>functionality will merit higher marks.</w:t>
-      </w:r>
-    </w:p>
-    <w:p>
-      <w:pPr>
-        <w:pStyle w:val="ListParagraph"/>
-        <w:numPr>
-          <w:ilvl w:val="0"/>
-          <w:numId w:val="3"/>
-        </w:numPr>
-        <w:rPr>
-          <w:sz w:val="24"/>
-          <w:szCs w:val="24"/>
-        </w:rPr>
-      </w:pPr>
-      <w:r>
-        <w:rPr>
-          <w:sz w:val="24"/>
-          <w:szCs w:val="24"/>
-        </w:rPr>
-        <w:t>The choice of client is your decision. Java GUI Apps or JSP are more appreciated but should not be</w:t>
-      </w:r>
-      <w:r>
-        <w:rPr>
-          <w:sz w:val="24"/>
-          <w:szCs w:val="24"/>
-        </w:rPr>
-        <w:t xml:space="preserve"> </w:t>
-      </w:r>
-      <w:r>
-        <w:rPr>
-          <w:sz w:val="24"/>
-          <w:szCs w:val="24"/>
-        </w:rPr>
-        <w:t>attempted at the expense of providing core functionality</w:t>
-      </w:r>
     </w:p>
     <w:sectPr>
       <w:pgSz w:w="11906" w:h="16838"/>
@@ -3304,7 +4818,7 @@
 </file>
 
 <file path=customXml/itemProps1.xml><?xml version="1.0" encoding="utf-8"?>
-<ds:datastoreItem xmlns:ds="http://schemas.openxmlformats.org/officeDocument/2006/customXml" ds:itemID="{9E5F009F-CBC4-4722-8F40-05506727C22F}">
+<ds:datastoreItem xmlns:ds="http://schemas.openxmlformats.org/officeDocument/2006/customXml" ds:itemID="{03FD7F30-985C-458F-8848-56570CD09603}">
   <ds:schemaRefs>
     <ds:schemaRef ds:uri="http://schemas.openxmlformats.org/officeDocument/2006/bibliography"/>
   </ds:schemaRefs>

</xml_diff>

<commit_message>
Extended commenting on backend, added more info to breakdown
</commit_message>
<xml_diff>
--- a/Coursework Breakdown.docx
+++ b/Coursework Breakdown.docx
@@ -201,6 +201,33 @@
       <w:pPr>
         <w:jc w:val="both"/>
         <w:rPr>
+          <w:b/>
+          <w:bCs/>
+          <w:sz w:val="24"/>
+          <w:szCs w:val="24"/>
+        </w:rPr>
+      </w:pPr>
+      <w:r>
+        <w:rPr>
+          <w:b/>
+          <w:bCs/>
+          <w:sz w:val="24"/>
+          <w:szCs w:val="24"/>
+        </w:rPr>
+        <w:t xml:space="preserve">Ajax - </w:t>
+      </w:r>
+      <w:r>
+        <w:rPr>
+          <w:sz w:val="24"/>
+          <w:szCs w:val="24"/>
+        </w:rPr>
+        <w:t>Ajax is a set of web development techniques using many web technologies on the client side to create asynchronous web applications</w:t>
+      </w:r>
+    </w:p>
+    <w:p>
+      <w:pPr>
+        <w:jc w:val="both"/>
+        <w:rPr>
           <w:sz w:val="24"/>
           <w:szCs w:val="24"/>
         </w:rPr>
@@ -325,6 +352,52 @@
           <w:sz w:val="24"/>
           <w:szCs w:val="24"/>
         </w:rPr>
+        <w:t>ApplicationContext (Spring Term)</w:t>
+      </w:r>
+      <w:r>
+        <w:rPr>
+          <w:sz w:val="24"/>
+          <w:szCs w:val="24"/>
+        </w:rPr>
+        <w:t xml:space="preserve"> - </w:t>
+      </w:r>
+      <w:r>
+        <w:rPr>
+          <w:sz w:val="24"/>
+          <w:szCs w:val="24"/>
+        </w:rPr>
+        <w:t xml:space="preserve">In short, it is an object that loads the configuration (usually </w:t>
+      </w:r>
+      <w:r>
+        <w:rPr>
+          <w:sz w:val="24"/>
+          <w:szCs w:val="24"/>
+        </w:rPr>
+        <w:t>an</w:t>
+      </w:r>
+      <w:r>
+        <w:rPr>
+          <w:sz w:val="24"/>
+          <w:szCs w:val="24"/>
+        </w:rPr>
+        <w:t xml:space="preserve"> XML file annotation based) and then Spring will start managing the beans and its benefits</w:t>
+      </w:r>
+    </w:p>
+    <w:p>
+      <w:pPr>
+        <w:jc w:val="both"/>
+        <w:rPr>
+          <w:sz w:val="24"/>
+          <w:szCs w:val="24"/>
+        </w:rPr>
+      </w:pPr>
+      <w:r>
+        <w:rPr>
+          <w:b/>
+          <w:bCs/>
+          <w:sz w:val="24"/>
+          <w:szCs w:val="24"/>
+        </w:rPr>
         <w:t>Beans (Spring terms)</w:t>
       </w:r>
       <w:r>
@@ -513,79 +586,46 @@
           <w:sz w:val="24"/>
           <w:szCs w:val="24"/>
         </w:rPr>
-        <w:t>CORS (C</w:t>
-      </w:r>
-      <w:r>
-        <w:rPr>
-          <w:b/>
-          <w:bCs/>
-          <w:sz w:val="24"/>
-          <w:szCs w:val="24"/>
-        </w:rPr>
-        <w:t xml:space="preserve">ross </w:t>
-      </w:r>
-      <w:r>
-        <w:rPr>
-          <w:b/>
-          <w:bCs/>
-          <w:sz w:val="24"/>
-          <w:szCs w:val="24"/>
-        </w:rPr>
-        <w:t>O</w:t>
-      </w:r>
-      <w:r>
-        <w:rPr>
-          <w:b/>
-          <w:bCs/>
-          <w:sz w:val="24"/>
-          <w:szCs w:val="24"/>
-        </w:rPr>
-        <w:t xml:space="preserve">rigin </w:t>
-      </w:r>
-      <w:r>
-        <w:rPr>
-          <w:b/>
-          <w:bCs/>
-          <w:sz w:val="24"/>
-          <w:szCs w:val="24"/>
-        </w:rPr>
-        <w:t>R</w:t>
-      </w:r>
-      <w:r>
-        <w:rPr>
-          <w:b/>
-          <w:bCs/>
-          <w:sz w:val="24"/>
-          <w:szCs w:val="24"/>
-        </w:rPr>
-        <w:t xml:space="preserve">esource </w:t>
-      </w:r>
-      <w:r>
-        <w:rPr>
-          <w:b/>
-          <w:bCs/>
-          <w:sz w:val="24"/>
-          <w:szCs w:val="24"/>
-        </w:rPr>
-        <w:t>S</w:t>
-      </w:r>
-      <w:r>
-        <w:rPr>
-          <w:b/>
-          <w:bCs/>
-          <w:sz w:val="24"/>
-          <w:szCs w:val="24"/>
-        </w:rPr>
-        <w:t>haring</w:t>
-      </w:r>
-      <w:r>
-        <w:rPr>
-          <w:b/>
-          <w:bCs/>
-          <w:sz w:val="24"/>
-          <w:szCs w:val="24"/>
-        </w:rPr>
-        <w:t>)</w:t>
+        <w:t>Controller</w:t>
+      </w:r>
+      <w:r>
+        <w:rPr>
+          <w:sz w:val="24"/>
+          <w:szCs w:val="24"/>
+        </w:rPr>
+        <w:t xml:space="preserve"> – A c</w:t>
+      </w:r>
+      <w:r>
+        <w:rPr>
+          <w:sz w:val="24"/>
+          <w:szCs w:val="24"/>
+        </w:rPr>
+        <w:t>ontroller in MVC architecture handles any incoming URL request</w:t>
+      </w:r>
+      <w:r>
+        <w:rPr>
+          <w:sz w:val="24"/>
+          <w:szCs w:val="24"/>
+        </w:rPr>
+        <w:t>.</w:t>
+      </w:r>
+    </w:p>
+    <w:p>
+      <w:pPr>
+        <w:jc w:val="both"/>
+        <w:rPr>
+          <w:sz w:val="24"/>
+          <w:szCs w:val="24"/>
+        </w:rPr>
+      </w:pPr>
+      <w:r>
+        <w:rPr>
+          <w:b/>
+          <w:bCs/>
+          <w:sz w:val="24"/>
+          <w:szCs w:val="24"/>
+        </w:rPr>
+        <w:t>CORS (Cross Origin Resource Sharing)</w:t>
       </w:r>
       <w:r>
         <w:rPr>
@@ -606,321 +646,15 @@
           <w:sz w:val="24"/>
           <w:szCs w:val="24"/>
         </w:rPr>
-        <w:t xml:space="preserve"> is a mechanism that uses additional HTTP headers to tell browsers to give a web application running at one origin, access to selected resources from a different origin. A web application executes a cross-origin HTTP request when it requests a resource that has a differe</w:t>
-      </w:r>
-      <w:bookmarkStart w:id="0" w:name="_GoBack"/>
-      <w:bookmarkEnd w:id="0"/>
-      <w:r>
-        <w:rPr>
-          <w:sz w:val="24"/>
-          <w:szCs w:val="24"/>
-        </w:rPr>
-        <w:t>nt origin (domain, protocol, or port) from its own.</w:t>
-      </w:r>
-    </w:p>
-    <w:p>
-      <w:pPr>
-        <w:jc w:val="both"/>
-        <w:rPr>
-          <w:sz w:val="24"/>
-          <w:szCs w:val="24"/>
-        </w:rPr>
-      </w:pPr>
-      <w:r>
-        <w:rPr>
-          <w:b/>
-          <w:bCs/>
-          <w:sz w:val="24"/>
-          <w:szCs w:val="24"/>
-        </w:rPr>
-        <w:t>DOM (Document Object Model)</w:t>
-      </w:r>
-      <w:r>
-        <w:rPr>
-          <w:sz w:val="24"/>
-          <w:szCs w:val="24"/>
-        </w:rPr>
-        <w:t xml:space="preserve"> </w:t>
-      </w:r>
-      <w:r>
-        <w:rPr>
-          <w:sz w:val="24"/>
-          <w:szCs w:val="24"/>
-        </w:rPr>
-        <w:t>–</w:t>
-      </w:r>
-      <w:r>
-        <w:rPr>
-          <w:sz w:val="24"/>
-          <w:szCs w:val="24"/>
-        </w:rPr>
-        <w:t xml:space="preserve"> </w:t>
-      </w:r>
-      <w:r>
-        <w:rPr>
-          <w:sz w:val="24"/>
-          <w:szCs w:val="24"/>
-        </w:rPr>
-        <w:t xml:space="preserve">This </w:t>
-      </w:r>
-      <w:r>
-        <w:rPr>
-          <w:sz w:val="24"/>
-          <w:szCs w:val="24"/>
-        </w:rPr>
-        <w:t>is a programming interface for HTML and XML documents. It represents the page so that programs can change the document structure, style, and content. The DOM is an object-oriented representation of the web page, which can be modified with a scripting language such as JavaScript</w:t>
-      </w:r>
-      <w:r>
-        <w:rPr>
-          <w:sz w:val="24"/>
-          <w:szCs w:val="24"/>
-        </w:rPr>
-        <w:t>.</w:t>
-      </w:r>
-    </w:p>
-    <w:p>
-      <w:pPr>
-        <w:jc w:val="both"/>
-        <w:rPr>
-          <w:sz w:val="24"/>
-          <w:szCs w:val="24"/>
-        </w:rPr>
-      </w:pPr>
-      <w:r>
-        <w:rPr>
-          <w:b/>
-          <w:bCs/>
-          <w:sz w:val="24"/>
-          <w:szCs w:val="24"/>
-        </w:rPr>
-        <w:t>Full Stack</w:t>
-      </w:r>
-      <w:r>
-        <w:rPr>
-          <w:sz w:val="24"/>
-          <w:szCs w:val="24"/>
-        </w:rPr>
-        <w:t xml:space="preserve"> - </w:t>
-      </w:r>
-      <w:r>
-        <w:rPr>
-          <w:sz w:val="24"/>
-          <w:szCs w:val="24"/>
-        </w:rPr>
-        <w:t>A full stack web developer is a person who can develop both client and server software.</w:t>
-      </w:r>
-    </w:p>
-    <w:p>
-      <w:pPr>
-        <w:jc w:val="both"/>
-        <w:rPr>
-          <w:sz w:val="24"/>
-          <w:szCs w:val="24"/>
-        </w:rPr>
-      </w:pPr>
-      <w:r>
-        <w:rPr>
-          <w:b/>
-          <w:bCs/>
+        <w:t xml:space="preserve"> is a mechanism that uses additional HTTP headers to tell browsers to give a web application running at one origin, access to selected resources from a different origin. A web application executes a cross-origin HTTP request when it </w:t>
+      </w:r>
+      <w:r>
+        <w:rPr>
           <w:sz w:val="24"/>
           <w:szCs w:val="24"/>
         </w:rPr>
         <w:lastRenderedPageBreak/>
-        <w:t>Grails</w:t>
-      </w:r>
-      <w:r>
-        <w:rPr>
-          <w:sz w:val="24"/>
-          <w:szCs w:val="24"/>
-        </w:rPr>
-        <w:t xml:space="preserve"> - </w:t>
-      </w:r>
-      <w:r>
-        <w:rPr>
-          <w:sz w:val="24"/>
-          <w:szCs w:val="24"/>
-        </w:rPr>
-        <w:t>Grails is an open source web application framework that uses the Apache Groovy programming language (which is in turn based on the Java platform).</w:t>
-      </w:r>
-    </w:p>
-    <w:p>
-      <w:pPr>
-        <w:jc w:val="both"/>
-        <w:rPr>
-          <w:sz w:val="24"/>
-          <w:szCs w:val="24"/>
-        </w:rPr>
-      </w:pPr>
-      <w:r>
-        <w:rPr>
-          <w:b/>
-          <w:bCs/>
-          <w:sz w:val="24"/>
-          <w:szCs w:val="24"/>
-        </w:rPr>
-        <w:t>JavaScript</w:t>
-      </w:r>
-      <w:r>
-        <w:rPr>
-          <w:sz w:val="24"/>
-          <w:szCs w:val="24"/>
-        </w:rPr>
-        <w:t xml:space="preserve"> - </w:t>
-      </w:r>
-      <w:r>
-        <w:rPr>
-          <w:sz w:val="24"/>
-          <w:szCs w:val="24"/>
-        </w:rPr>
-        <w:t>JavaScript is the Programming Language for the Web</w:t>
-      </w:r>
-      <w:r>
-        <w:rPr>
-          <w:sz w:val="24"/>
-          <w:szCs w:val="24"/>
-        </w:rPr>
-        <w:t>.</w:t>
-      </w:r>
-    </w:p>
-    <w:p>
-      <w:pPr>
-        <w:jc w:val="both"/>
-        <w:rPr>
-          <w:sz w:val="24"/>
-          <w:szCs w:val="24"/>
-        </w:rPr>
-      </w:pPr>
-      <w:r>
-        <w:rPr>
-          <w:b/>
-          <w:bCs/>
-          <w:sz w:val="24"/>
-          <w:szCs w:val="24"/>
-        </w:rPr>
-        <w:t>JAXB (Java Architecture for XML Binding)</w:t>
-      </w:r>
-      <w:r>
-        <w:rPr>
-          <w:sz w:val="24"/>
-          <w:szCs w:val="24"/>
-        </w:rPr>
-        <w:t xml:space="preserve"> - A</w:t>
-      </w:r>
-      <w:r>
-        <w:rPr>
-          <w:sz w:val="24"/>
-          <w:szCs w:val="24"/>
-        </w:rPr>
-        <w:t xml:space="preserve"> software framework that allows Java developers to map Java classes to XML representations</w:t>
-      </w:r>
-      <w:r>
-        <w:rPr>
-          <w:sz w:val="24"/>
-          <w:szCs w:val="24"/>
-        </w:rPr>
-        <w:t xml:space="preserve">. </w:t>
-      </w:r>
-      <w:r>
-        <w:rPr>
-          <w:sz w:val="24"/>
-          <w:szCs w:val="24"/>
-        </w:rPr>
-        <w:t>JAXB allows storing and retrieving data in memory in any XML format</w:t>
-      </w:r>
-      <w:r>
-        <w:rPr>
-          <w:sz w:val="24"/>
-          <w:szCs w:val="24"/>
-        </w:rPr>
-        <w:t>.</w:t>
-      </w:r>
-    </w:p>
-    <w:p>
-      <w:pPr>
-        <w:jc w:val="both"/>
-        <w:rPr>
-          <w:sz w:val="24"/>
-          <w:szCs w:val="24"/>
-        </w:rPr>
-      </w:pPr>
-      <w:r>
-        <w:rPr>
-          <w:b/>
-          <w:bCs/>
-          <w:sz w:val="24"/>
-          <w:szCs w:val="24"/>
-        </w:rPr>
-        <w:t>JSON (JavaScript Object Notation)</w:t>
-      </w:r>
-      <w:r>
-        <w:rPr>
-          <w:sz w:val="24"/>
-          <w:szCs w:val="24"/>
-        </w:rPr>
-        <w:t xml:space="preserve"> </w:t>
-      </w:r>
-      <w:r>
-        <w:rPr>
-          <w:sz w:val="24"/>
-          <w:szCs w:val="24"/>
-        </w:rPr>
-        <w:t>–</w:t>
-      </w:r>
-      <w:r>
-        <w:rPr>
-          <w:sz w:val="24"/>
-          <w:szCs w:val="24"/>
-        </w:rPr>
-        <w:t xml:space="preserve"> </w:t>
-      </w:r>
-      <w:r>
-        <w:rPr>
-          <w:sz w:val="24"/>
-          <w:szCs w:val="24"/>
-        </w:rPr>
-        <w:t xml:space="preserve">This is </w:t>
-      </w:r>
-      <w:r>
-        <w:rPr>
-          <w:sz w:val="24"/>
-          <w:szCs w:val="24"/>
-        </w:rPr>
-        <w:t>a lightweight format for storing and transporting data</w:t>
-      </w:r>
-      <w:r>
-        <w:rPr>
-          <w:sz w:val="24"/>
-          <w:szCs w:val="24"/>
-        </w:rPr>
-        <w:t xml:space="preserve"> The main difference between this and</w:t>
-      </w:r>
-      <w:r>
-        <w:rPr>
-          <w:sz w:val="24"/>
-          <w:szCs w:val="24"/>
-        </w:rPr>
-        <w:t xml:space="preserve"> XML</w:t>
-      </w:r>
-      <w:r>
-        <w:rPr>
-          <w:sz w:val="24"/>
-          <w:szCs w:val="24"/>
-        </w:rPr>
-        <w:t xml:space="preserve"> is that XML</w:t>
-      </w:r>
-      <w:r>
-        <w:rPr>
-          <w:sz w:val="24"/>
-          <w:szCs w:val="24"/>
-        </w:rPr>
-        <w:t xml:space="preserve"> is a markup language (as it actually says in its name), whereas JSON is a way of representing objects</w:t>
-      </w:r>
-      <w:r>
-        <w:rPr>
-          <w:sz w:val="24"/>
-          <w:szCs w:val="24"/>
-        </w:rPr>
-        <w:t>.</w:t>
+        <w:t>requests a resource that has a different origin (domain, protocol, or port) from its own.</w:t>
       </w:r>
       <w:r>
         <w:rPr>
@@ -944,6 +678,372 @@
           <w:sz w:val="24"/>
           <w:szCs w:val="24"/>
         </w:rPr>
+        <w:t>)</w:t>
+      </w:r>
+    </w:p>
+    <w:p>
+      <w:pPr>
+        <w:jc w:val="both"/>
+        <w:rPr>
+          <w:sz w:val="24"/>
+          <w:szCs w:val="24"/>
+        </w:rPr>
+      </w:pPr>
+      <w:r>
+        <w:rPr>
+          <w:b/>
+          <w:bCs/>
+          <w:sz w:val="24"/>
+          <w:szCs w:val="24"/>
+        </w:rPr>
+        <w:t>DOM (Document Object Model)</w:t>
+      </w:r>
+      <w:r>
+        <w:rPr>
+          <w:sz w:val="24"/>
+          <w:szCs w:val="24"/>
+        </w:rPr>
+        <w:t xml:space="preserve"> </w:t>
+      </w:r>
+      <w:r>
+        <w:rPr>
+          <w:sz w:val="24"/>
+          <w:szCs w:val="24"/>
+        </w:rPr>
+        <w:t>–</w:t>
+      </w:r>
+      <w:r>
+        <w:rPr>
+          <w:sz w:val="24"/>
+          <w:szCs w:val="24"/>
+        </w:rPr>
+        <w:t xml:space="preserve"> </w:t>
+      </w:r>
+      <w:r>
+        <w:rPr>
+          <w:sz w:val="24"/>
+          <w:szCs w:val="24"/>
+        </w:rPr>
+        <w:t xml:space="preserve">This </w:t>
+      </w:r>
+      <w:r>
+        <w:rPr>
+          <w:sz w:val="24"/>
+          <w:szCs w:val="24"/>
+        </w:rPr>
+        <w:t>is a programming interface for HTML and XML documents. It represents the page so that programs can change the document structure, style, and content. The DOM is an object-oriented representation of the web page, which can be modified with a scripting language such as JavaScript</w:t>
+      </w:r>
+      <w:r>
+        <w:rPr>
+          <w:sz w:val="24"/>
+          <w:szCs w:val="24"/>
+        </w:rPr>
+        <w:t>.</w:t>
+      </w:r>
+    </w:p>
+    <w:p>
+      <w:pPr>
+        <w:jc w:val="both"/>
+        <w:rPr>
+          <w:sz w:val="24"/>
+          <w:szCs w:val="24"/>
+        </w:rPr>
+      </w:pPr>
+      <w:r>
+        <w:rPr>
+          <w:b/>
+          <w:bCs/>
+          <w:sz w:val="24"/>
+          <w:szCs w:val="24"/>
+        </w:rPr>
+        <w:t>Full Stack</w:t>
+      </w:r>
+      <w:r>
+        <w:rPr>
+          <w:sz w:val="24"/>
+          <w:szCs w:val="24"/>
+        </w:rPr>
+        <w:t xml:space="preserve"> - </w:t>
+      </w:r>
+      <w:r>
+        <w:rPr>
+          <w:sz w:val="24"/>
+          <w:szCs w:val="24"/>
+        </w:rPr>
+        <w:t>A full stack web developer is a person who can develop both client and server software.</w:t>
+      </w:r>
+    </w:p>
+    <w:p>
+      <w:pPr>
+        <w:rPr>
+          <w:sz w:val="24"/>
+          <w:szCs w:val="24"/>
+        </w:rPr>
+      </w:pPr>
+      <w:r>
+        <w:rPr>
+          <w:b/>
+          <w:bCs/>
+          <w:sz w:val="24"/>
+          <w:szCs w:val="24"/>
+        </w:rPr>
+        <w:t>GET (HTTP Request Method)</w:t>
+      </w:r>
+      <w:r>
+        <w:rPr>
+          <w:sz w:val="24"/>
+          <w:szCs w:val="24"/>
+        </w:rPr>
+        <w:t xml:space="preserve"> - </w:t>
+      </w:r>
+      <w:r>
+        <w:rPr>
+          <w:sz w:val="24"/>
+          <w:szCs w:val="24"/>
+        </w:rPr>
+        <w:t>GET is used to request data from a specified resource.</w:t>
+      </w:r>
+      <w:r>
+        <w:rPr>
+          <w:sz w:val="24"/>
+          <w:szCs w:val="24"/>
+        </w:rPr>
+        <w:t xml:space="preserve"> </w:t>
+      </w:r>
+    </w:p>
+    <w:p>
+      <w:pPr>
+        <w:jc w:val="both"/>
+        <w:rPr>
+          <w:sz w:val="24"/>
+          <w:szCs w:val="24"/>
+        </w:rPr>
+      </w:pPr>
+      <w:r>
+        <w:rPr>
+          <w:b/>
+          <w:bCs/>
+          <w:sz w:val="24"/>
+          <w:szCs w:val="24"/>
+        </w:rPr>
+        <w:t>Grails</w:t>
+      </w:r>
+      <w:r>
+        <w:rPr>
+          <w:sz w:val="24"/>
+          <w:szCs w:val="24"/>
+        </w:rPr>
+        <w:t xml:space="preserve"> - </w:t>
+      </w:r>
+      <w:r>
+        <w:rPr>
+          <w:sz w:val="24"/>
+          <w:szCs w:val="24"/>
+        </w:rPr>
+        <w:t>Grails is an open source web application framework that uses the Apache Groovy programming language (which is in turn based on the Java platform).</w:t>
+      </w:r>
+    </w:p>
+    <w:p>
+      <w:pPr>
+        <w:jc w:val="both"/>
+        <w:rPr>
+          <w:sz w:val="24"/>
+          <w:szCs w:val="24"/>
+        </w:rPr>
+      </w:pPr>
+      <w:r>
+        <w:rPr>
+          <w:b/>
+          <w:bCs/>
+          <w:sz w:val="24"/>
+          <w:szCs w:val="24"/>
+        </w:rPr>
+        <w:t>JavaScript</w:t>
+      </w:r>
+      <w:r>
+        <w:rPr>
+          <w:sz w:val="24"/>
+          <w:szCs w:val="24"/>
+        </w:rPr>
+        <w:t xml:space="preserve"> - </w:t>
+      </w:r>
+      <w:r>
+        <w:rPr>
+          <w:sz w:val="24"/>
+          <w:szCs w:val="24"/>
+        </w:rPr>
+        <w:t>JavaScript is the Programming Language for the Web</w:t>
+      </w:r>
+      <w:r>
+        <w:rPr>
+          <w:sz w:val="24"/>
+          <w:szCs w:val="24"/>
+        </w:rPr>
+        <w:t>.</w:t>
+      </w:r>
+    </w:p>
+    <w:p>
+      <w:pPr>
+        <w:jc w:val="both"/>
+        <w:rPr>
+          <w:sz w:val="24"/>
+          <w:szCs w:val="24"/>
+        </w:rPr>
+      </w:pPr>
+      <w:r>
+        <w:rPr>
+          <w:b/>
+          <w:bCs/>
+          <w:sz w:val="24"/>
+          <w:szCs w:val="24"/>
+        </w:rPr>
+        <w:t>JAXB (Java Architecture for XML Binding)</w:t>
+      </w:r>
+      <w:r>
+        <w:rPr>
+          <w:sz w:val="24"/>
+          <w:szCs w:val="24"/>
+        </w:rPr>
+        <w:t xml:space="preserve"> - A</w:t>
+      </w:r>
+      <w:r>
+        <w:rPr>
+          <w:sz w:val="24"/>
+          <w:szCs w:val="24"/>
+        </w:rPr>
+        <w:t xml:space="preserve"> software framework that allows Java developers to map Java classes to XML representations</w:t>
+      </w:r>
+      <w:r>
+        <w:rPr>
+          <w:sz w:val="24"/>
+          <w:szCs w:val="24"/>
+        </w:rPr>
+        <w:t xml:space="preserve">. </w:t>
+      </w:r>
+      <w:r>
+        <w:rPr>
+          <w:sz w:val="24"/>
+          <w:szCs w:val="24"/>
+        </w:rPr>
+        <w:t>JAXB allows storing and retrieving data in memory in any XML format</w:t>
+      </w:r>
+      <w:r>
+        <w:rPr>
+          <w:sz w:val="24"/>
+          <w:szCs w:val="24"/>
+        </w:rPr>
+        <w:t>.</w:t>
+      </w:r>
+    </w:p>
+    <w:p>
+      <w:pPr>
+        <w:jc w:val="both"/>
+        <w:rPr>
+          <w:sz w:val="24"/>
+          <w:szCs w:val="24"/>
+        </w:rPr>
+      </w:pPr>
+      <w:r>
+        <w:rPr>
+          <w:b/>
+          <w:bCs/>
+          <w:sz w:val="24"/>
+          <w:szCs w:val="24"/>
+        </w:rPr>
+        <w:t>JSON (JavaScript Object Notation)</w:t>
+      </w:r>
+      <w:r>
+        <w:rPr>
+          <w:sz w:val="24"/>
+          <w:szCs w:val="24"/>
+        </w:rPr>
+        <w:t xml:space="preserve"> </w:t>
+      </w:r>
+      <w:r>
+        <w:rPr>
+          <w:sz w:val="24"/>
+          <w:szCs w:val="24"/>
+        </w:rPr>
+        <w:t>–</w:t>
+      </w:r>
+      <w:r>
+        <w:rPr>
+          <w:sz w:val="24"/>
+          <w:szCs w:val="24"/>
+        </w:rPr>
+        <w:t xml:space="preserve"> </w:t>
+      </w:r>
+      <w:r>
+        <w:rPr>
+          <w:sz w:val="24"/>
+          <w:szCs w:val="24"/>
+        </w:rPr>
+        <w:t xml:space="preserve">This is </w:t>
+      </w:r>
+      <w:r>
+        <w:rPr>
+          <w:sz w:val="24"/>
+          <w:szCs w:val="24"/>
+        </w:rPr>
+        <w:t>a lightweight format for storing and transporting data</w:t>
+      </w:r>
+      <w:r>
+        <w:rPr>
+          <w:sz w:val="24"/>
+          <w:szCs w:val="24"/>
+        </w:rPr>
+        <w:t xml:space="preserve"> The main difference between this and</w:t>
+      </w:r>
+      <w:r>
+        <w:rPr>
+          <w:sz w:val="24"/>
+          <w:szCs w:val="24"/>
+        </w:rPr>
+        <w:t xml:space="preserve"> XML</w:t>
+      </w:r>
+      <w:r>
+        <w:rPr>
+          <w:sz w:val="24"/>
+          <w:szCs w:val="24"/>
+        </w:rPr>
+        <w:t xml:space="preserve"> is that XML</w:t>
+      </w:r>
+      <w:r>
+        <w:rPr>
+          <w:sz w:val="24"/>
+          <w:szCs w:val="24"/>
+        </w:rPr>
+        <w:t xml:space="preserve"> is a markup language (as it actually says in its name), whereas JSON is a way of representing objects</w:t>
+      </w:r>
+      <w:r>
+        <w:rPr>
+          <w:sz w:val="24"/>
+          <w:szCs w:val="24"/>
+        </w:rPr>
+        <w:t>.</w:t>
+      </w:r>
+      <w:r>
+        <w:rPr>
+          <w:sz w:val="24"/>
+          <w:szCs w:val="24"/>
+        </w:rPr>
+        <w:t xml:space="preserve"> (Good explanation </w:t>
+      </w:r>
+      <w:hyperlink r:id="rId7" w:history="1">
+        <w:r>
+          <w:rPr>
+            <w:rStyle w:val="Hyperlink"/>
+            <w:sz w:val="24"/>
+            <w:szCs w:val="24"/>
+          </w:rPr>
+          <w:t>here</w:t>
+        </w:r>
+      </w:hyperlink>
+      <w:r>
+        <w:rPr>
+          <w:sz w:val="24"/>
+          <w:szCs w:val="24"/>
+        </w:rPr>
         <w:t>).</w:t>
       </w:r>
     </w:p>
@@ -1354,6 +1454,7 @@
           <w:sz w:val="24"/>
           <w:szCs w:val="24"/>
         </w:rPr>
+        <w:lastRenderedPageBreak/>
         <w:t>OIDC (OpenID Connect)</w:t>
       </w:r>
       <w:r>
@@ -1435,6 +1536,39 @@
     </w:p>
     <w:p>
       <w:pPr>
+        <w:rPr>
+          <w:sz w:val="24"/>
+          <w:szCs w:val="24"/>
+        </w:rPr>
+      </w:pPr>
+      <w:r>
+        <w:rPr>
+          <w:b/>
+          <w:bCs/>
+          <w:sz w:val="24"/>
+          <w:szCs w:val="24"/>
+        </w:rPr>
+        <w:t>POST (HTTP Request Method)</w:t>
+      </w:r>
+      <w:r>
+        <w:rPr>
+          <w:sz w:val="24"/>
+          <w:szCs w:val="24"/>
+        </w:rPr>
+        <w:t xml:space="preserve"> - </w:t>
+      </w:r>
+      <w:r>
+        <w:rPr>
+          <w:sz w:val="24"/>
+          <w:szCs w:val="24"/>
+        </w:rPr>
+        <w:t>POST is used to send data to a server to create/update a resource.</w:t>
+      </w:r>
+      <w:bookmarkStart w:id="0" w:name="_GoBack"/>
+      <w:bookmarkEnd w:id="0"/>
+    </w:p>
+    <w:p>
+      <w:pPr>
         <w:jc w:val="both"/>
         <w:rPr>
           <w:sz w:val="24"/>
@@ -1494,320 +1628,387 @@
           <w:sz w:val="24"/>
           <w:szCs w:val="24"/>
         </w:rPr>
+        <w:t>REST API</w:t>
+      </w:r>
+      <w:r>
+        <w:rPr>
+          <w:sz w:val="24"/>
+          <w:szCs w:val="24"/>
+        </w:rPr>
+        <w:t xml:space="preserve"> - </w:t>
+      </w:r>
+      <w:r>
+        <w:rPr>
+          <w:sz w:val="24"/>
+          <w:szCs w:val="24"/>
+        </w:rPr>
+        <w:t>A REST API defines a set of functions which developers can perform requests and receive responses via HTTP protocol such as GET and POST.</w:t>
+      </w:r>
+    </w:p>
+    <w:p>
+      <w:pPr>
+        <w:jc w:val="both"/>
+        <w:rPr>
+          <w:sz w:val="24"/>
+          <w:szCs w:val="24"/>
+        </w:rPr>
+      </w:pPr>
+      <w:r>
+        <w:rPr>
+          <w:b/>
+          <w:bCs/>
+          <w:sz w:val="24"/>
+          <w:szCs w:val="24"/>
+        </w:rPr>
+        <w:t>REST Controller</w:t>
+      </w:r>
+      <w:r>
+        <w:rPr>
+          <w:sz w:val="24"/>
+          <w:szCs w:val="24"/>
+        </w:rPr>
+        <w:t xml:space="preserve"> </w:t>
+      </w:r>
+      <w:r>
+        <w:rPr>
+          <w:sz w:val="24"/>
+          <w:szCs w:val="24"/>
+        </w:rPr>
+        <w:t>–</w:t>
+      </w:r>
+      <w:r>
+        <w:rPr>
+          <w:sz w:val="24"/>
+          <w:szCs w:val="24"/>
+        </w:rPr>
+        <w:t xml:space="preserve"> </w:t>
+      </w:r>
+      <w:r>
+        <w:rPr>
+          <w:sz w:val="24"/>
+          <w:szCs w:val="24"/>
+        </w:rPr>
+        <w:t xml:space="preserve">The </w:t>
+      </w:r>
+      <w:r>
+        <w:rPr>
+          <w:sz w:val="24"/>
+          <w:szCs w:val="24"/>
+        </w:rPr>
+        <w:t>RestController annotation is used to create RESTful web services using Spring MVC</w:t>
+      </w:r>
+      <w:r>
+        <w:rPr>
+          <w:sz w:val="24"/>
+          <w:szCs w:val="24"/>
+        </w:rPr>
+        <w:t>.</w:t>
+      </w:r>
+    </w:p>
+    <w:p>
+      <w:pPr>
+        <w:jc w:val="both"/>
+        <w:rPr>
+          <w:sz w:val="24"/>
+          <w:szCs w:val="24"/>
+        </w:rPr>
+      </w:pPr>
+      <w:r>
+        <w:rPr>
+          <w:b/>
+          <w:bCs/>
+          <w:sz w:val="24"/>
+          <w:szCs w:val="24"/>
+        </w:rPr>
+        <w:t>Servlet</w:t>
+      </w:r>
+      <w:r>
+        <w:rPr>
+          <w:sz w:val="24"/>
+          <w:szCs w:val="24"/>
+        </w:rPr>
+        <w:t xml:space="preserve"> - </w:t>
+      </w:r>
+      <w:r>
+        <w:rPr>
+          <w:sz w:val="24"/>
+          <w:szCs w:val="24"/>
+        </w:rPr>
+        <w:t>A servlet is a Java programming language class that is used to extend the capabilities of servers that host applications accessed by means of a request-response programming model</w:t>
+      </w:r>
+      <w:r>
+        <w:rPr>
+          <w:sz w:val="24"/>
+          <w:szCs w:val="24"/>
+        </w:rPr>
+        <w:t>.</w:t>
+      </w:r>
+    </w:p>
+    <w:p>
+      <w:pPr>
+        <w:jc w:val="both"/>
+        <w:rPr>
+          <w:sz w:val="24"/>
+          <w:szCs w:val="24"/>
+        </w:rPr>
+      </w:pPr>
+      <w:r>
+        <w:rPr>
+          <w:b/>
+          <w:bCs/>
+          <w:sz w:val="24"/>
+          <w:szCs w:val="24"/>
+        </w:rPr>
+        <w:t>Spring</w:t>
+      </w:r>
+      <w:r>
+        <w:rPr>
+          <w:sz w:val="24"/>
+          <w:szCs w:val="24"/>
+        </w:rPr>
+        <w:t xml:space="preserve"> - </w:t>
+      </w:r>
+      <w:r>
+        <w:rPr>
+          <w:sz w:val="24"/>
+          <w:szCs w:val="24"/>
+        </w:rPr>
+        <w:t>The Spring Framework is an application framework and inversion of control container for the Java platform. The framework's core features can be used by any Java application, but there are extensions for building web applications on top of the Java EE (Enterprise Edition) platform</w:t>
+      </w:r>
+      <w:r>
+        <w:rPr>
+          <w:sz w:val="24"/>
+          <w:szCs w:val="24"/>
+        </w:rPr>
+        <w:t xml:space="preserve">. </w:t>
+      </w:r>
+      <w:r>
+        <w:rPr>
+          <w:sz w:val="24"/>
+          <w:szCs w:val="24"/>
+        </w:rPr>
+        <w:t>Spring Boot is an open source Java-based framework used to create a micro Service</w:t>
+      </w:r>
+      <w:r>
+        <w:rPr>
+          <w:sz w:val="24"/>
+          <w:szCs w:val="24"/>
+        </w:rPr>
+        <w:t>.</w:t>
+      </w:r>
+      <w:r>
+        <w:t xml:space="preserve"> </w:t>
+      </w:r>
+      <w:r>
+        <w:rPr>
+          <w:sz w:val="24"/>
+          <w:szCs w:val="24"/>
+        </w:rPr>
+        <w:t>There are extensions to use Spring on top of J2EE and you technically can develop a front-end using Spring, but typically Spring is only used to write your back-end services.</w:t>
+      </w:r>
+    </w:p>
+    <w:p>
+      <w:pPr>
+        <w:jc w:val="both"/>
+        <w:rPr>
+          <w:sz w:val="24"/>
+          <w:szCs w:val="24"/>
+        </w:rPr>
+      </w:pPr>
+      <w:r>
+        <w:rPr>
+          <w:b/>
+          <w:bCs/>
+          <w:sz w:val="24"/>
+          <w:szCs w:val="24"/>
+        </w:rPr>
+        <w:t>TypeScript</w:t>
+      </w:r>
+      <w:r>
+        <w:rPr>
+          <w:sz w:val="24"/>
+          <w:szCs w:val="24"/>
+        </w:rPr>
+        <w:t xml:space="preserve"> - </w:t>
+      </w:r>
+      <w:r>
+        <w:rPr>
+          <w:sz w:val="24"/>
+          <w:szCs w:val="24"/>
+        </w:rPr>
+        <w:t>TypeScript is an open-source programming language</w:t>
+      </w:r>
+      <w:r>
+        <w:rPr>
+          <w:sz w:val="24"/>
+          <w:szCs w:val="24"/>
+        </w:rPr>
+        <w:t>.</w:t>
+      </w:r>
+    </w:p>
+    <w:p>
+      <w:pPr>
+        <w:jc w:val="both"/>
+        <w:rPr>
+          <w:sz w:val="24"/>
+          <w:szCs w:val="24"/>
+        </w:rPr>
+      </w:pPr>
+      <w:r>
+        <w:rPr>
+          <w:b/>
+          <w:bCs/>
+          <w:sz w:val="24"/>
+          <w:szCs w:val="24"/>
+        </w:rPr>
+        <w:t>Web Service</w:t>
+      </w:r>
+      <w:r>
+        <w:rPr>
+          <w:sz w:val="24"/>
+          <w:szCs w:val="24"/>
+        </w:rPr>
+        <w:t xml:space="preserve"> - </w:t>
+      </w:r>
+      <w:r>
+        <w:rPr>
+          <w:sz w:val="24"/>
+          <w:szCs w:val="24"/>
+        </w:rPr>
+        <w:t>A web service is an Application Program Interface (API) that runs on the server</w:t>
+      </w:r>
+      <w:r>
+        <w:rPr>
+          <w:sz w:val="24"/>
+          <w:szCs w:val="24"/>
+        </w:rPr>
+        <w:t xml:space="preserve"> (Glassfish)</w:t>
+      </w:r>
+      <w:r>
+        <w:rPr>
+          <w:sz w:val="24"/>
+          <w:szCs w:val="24"/>
+        </w:rPr>
+        <w:t>, which provide data to the client over http through a standardized messaging system</w:t>
+      </w:r>
+      <w:r>
+        <w:rPr>
+          <w:sz w:val="24"/>
+          <w:szCs w:val="24"/>
+        </w:rPr>
+        <w:t>.</w:t>
+      </w:r>
+    </w:p>
+    <w:p>
+      <w:pPr>
+        <w:jc w:val="both"/>
+        <w:rPr>
+          <w:sz w:val="24"/>
+          <w:szCs w:val="24"/>
+        </w:rPr>
+      </w:pPr>
+      <w:r>
+        <w:rPr>
+          <w:b/>
+          <w:bCs/>
+          <w:sz w:val="24"/>
+          <w:szCs w:val="24"/>
+        </w:rPr>
+        <w:t>WSDL (Web Services Description Language)</w:t>
+      </w:r>
+      <w:r>
+        <w:rPr>
+          <w:sz w:val="24"/>
+          <w:szCs w:val="24"/>
+        </w:rPr>
+        <w:t xml:space="preserve"> - A</w:t>
+      </w:r>
+      <w:r>
+        <w:rPr>
+          <w:sz w:val="24"/>
+          <w:szCs w:val="24"/>
+        </w:rPr>
+        <w:t>n XML-based file that basically tells the client application what the web service does. The WSDL file is used to describe in a nutshell what the web service does and gives the client all the information required to connect to the web service and use all the functionality provided by the web service.</w:t>
+      </w:r>
+    </w:p>
+    <w:p>
+      <w:pPr>
+        <w:jc w:val="both"/>
+        <w:rPr>
+          <w:sz w:val="24"/>
+          <w:szCs w:val="24"/>
+        </w:rPr>
+      </w:pPr>
+      <w:r>
+        <w:rPr>
+          <w:b/>
+          <w:bCs/>
+          <w:sz w:val="24"/>
+          <w:szCs w:val="24"/>
+        </w:rPr>
+        <w:t>XML (eXtensible Markup Language)</w:t>
+      </w:r>
+      <w:r>
+        <w:rPr>
+          <w:sz w:val="24"/>
+          <w:szCs w:val="24"/>
+        </w:rPr>
+        <w:t xml:space="preserve"> -  D</w:t>
+      </w:r>
+      <w:r>
+        <w:rPr>
+          <w:sz w:val="24"/>
+          <w:szCs w:val="24"/>
+        </w:rPr>
+        <w:t>esigned to store and transport data</w:t>
+      </w:r>
+      <w:r>
+        <w:rPr>
+          <w:sz w:val="24"/>
+          <w:szCs w:val="24"/>
+        </w:rPr>
+        <w:t>.</w:t>
+      </w:r>
+    </w:p>
+    <w:p>
+      <w:pPr>
+        <w:rPr>
+          <w:sz w:val="24"/>
+          <w:szCs w:val="24"/>
+        </w:rPr>
+      </w:pPr>
+    </w:p>
+    <w:p>
+      <w:pPr>
+        <w:rPr>
+          <w:sz w:val="24"/>
+          <w:szCs w:val="24"/>
+        </w:rPr>
+      </w:pPr>
+    </w:p>
+    <w:p>
+      <w:pPr>
+        <w:rPr>
+          <w:sz w:val="24"/>
+          <w:szCs w:val="24"/>
+        </w:rPr>
+      </w:pPr>
+    </w:p>
+    <w:p>
+      <w:pPr>
+        <w:rPr>
+          <w:sz w:val="24"/>
+          <w:szCs w:val="24"/>
+          <w:u w:val="single"/>
+        </w:rPr>
+      </w:pPr>
+      <w:r>
+        <w:rPr>
+          <w:sz w:val="24"/>
+          <w:szCs w:val="24"/>
+          <w:u w:val="single"/>
+        </w:rPr>
         <w:lastRenderedPageBreak/>
-        <w:t>REST API</w:t>
-      </w:r>
-      <w:r>
-        <w:rPr>
-          <w:sz w:val="24"/>
-          <w:szCs w:val="24"/>
-        </w:rPr>
-        <w:t xml:space="preserve"> - </w:t>
-      </w:r>
-      <w:r>
-        <w:rPr>
-          <w:sz w:val="24"/>
-          <w:szCs w:val="24"/>
-        </w:rPr>
-        <w:t>A REST API defines a set of functions which developers can perform requests and receive responses via HTTP protocol such as GET and POST.</w:t>
-      </w:r>
-    </w:p>
-    <w:p>
-      <w:pPr>
-        <w:jc w:val="both"/>
-        <w:rPr>
-          <w:sz w:val="24"/>
-          <w:szCs w:val="24"/>
-        </w:rPr>
-      </w:pPr>
-      <w:r>
-        <w:rPr>
-          <w:b/>
-          <w:bCs/>
-          <w:sz w:val="24"/>
-          <w:szCs w:val="24"/>
-        </w:rPr>
-        <w:t>Servlet</w:t>
-      </w:r>
-      <w:r>
-        <w:rPr>
-          <w:sz w:val="24"/>
-          <w:szCs w:val="24"/>
-        </w:rPr>
-        <w:t xml:space="preserve"> - </w:t>
-      </w:r>
-      <w:r>
-        <w:rPr>
-          <w:sz w:val="24"/>
-          <w:szCs w:val="24"/>
-        </w:rPr>
-        <w:t>A servlet is a Java programming language class that is used to extend the capabilities of servers that host applications accessed by means of a request-response programming model</w:t>
-      </w:r>
-    </w:p>
-    <w:p>
-      <w:pPr>
-        <w:jc w:val="both"/>
-        <w:rPr>
-          <w:sz w:val="24"/>
-          <w:szCs w:val="24"/>
-        </w:rPr>
-      </w:pPr>
-      <w:r>
-        <w:rPr>
-          <w:b/>
-          <w:bCs/>
-          <w:sz w:val="24"/>
-          <w:szCs w:val="24"/>
-        </w:rPr>
-        <w:t>Spring</w:t>
-      </w:r>
-      <w:r>
-        <w:rPr>
-          <w:sz w:val="24"/>
-          <w:szCs w:val="24"/>
-        </w:rPr>
-        <w:t xml:space="preserve"> - </w:t>
-      </w:r>
-      <w:r>
-        <w:rPr>
-          <w:sz w:val="24"/>
-          <w:szCs w:val="24"/>
-        </w:rPr>
-        <w:t>The Spring Framework is an application framework and inversion of control container for the Java platform. The framework's core features can be used by any Java application, but there are extensions for building web applications on top of the Java EE (Enterprise Edition) platform</w:t>
-      </w:r>
-      <w:r>
-        <w:rPr>
-          <w:sz w:val="24"/>
-          <w:szCs w:val="24"/>
-        </w:rPr>
-        <w:t xml:space="preserve">. </w:t>
-      </w:r>
-      <w:r>
-        <w:rPr>
-          <w:sz w:val="24"/>
-          <w:szCs w:val="24"/>
-        </w:rPr>
-        <w:t>Spring Boot is an open source Java-based framework used to create a micro Service</w:t>
-      </w:r>
-      <w:r>
-        <w:rPr>
-          <w:sz w:val="24"/>
-          <w:szCs w:val="24"/>
-        </w:rPr>
-        <w:t>.</w:t>
-      </w:r>
-      <w:r>
-        <w:t xml:space="preserve"> </w:t>
-      </w:r>
-      <w:r>
-        <w:rPr>
-          <w:sz w:val="24"/>
-          <w:szCs w:val="24"/>
-        </w:rPr>
-        <w:t>There are extensions to use Spring on top of J2EE and you technically can develop a front-end using Spring, but typically Spring is only used to write your back-end services.</w:t>
-      </w:r>
-    </w:p>
-    <w:p>
-      <w:pPr>
-        <w:jc w:val="both"/>
-        <w:rPr>
-          <w:sz w:val="24"/>
-          <w:szCs w:val="24"/>
-        </w:rPr>
-      </w:pPr>
-      <w:r>
-        <w:rPr>
-          <w:b/>
-          <w:bCs/>
-          <w:sz w:val="24"/>
-          <w:szCs w:val="24"/>
-        </w:rPr>
-        <w:t>TypeScript</w:t>
-      </w:r>
-      <w:r>
-        <w:rPr>
-          <w:sz w:val="24"/>
-          <w:szCs w:val="24"/>
-        </w:rPr>
-        <w:t xml:space="preserve"> - </w:t>
-      </w:r>
-      <w:r>
-        <w:rPr>
-          <w:sz w:val="24"/>
-          <w:szCs w:val="24"/>
-        </w:rPr>
-        <w:t>TypeScript is an open-source programming language</w:t>
-      </w:r>
-      <w:r>
-        <w:rPr>
-          <w:sz w:val="24"/>
-          <w:szCs w:val="24"/>
-        </w:rPr>
-        <w:t>.</w:t>
-      </w:r>
-    </w:p>
-    <w:p>
-      <w:pPr>
-        <w:jc w:val="both"/>
-        <w:rPr>
-          <w:sz w:val="24"/>
-          <w:szCs w:val="24"/>
-        </w:rPr>
-      </w:pPr>
-      <w:r>
-        <w:rPr>
-          <w:b/>
-          <w:bCs/>
-          <w:sz w:val="24"/>
-          <w:szCs w:val="24"/>
-        </w:rPr>
-        <w:t>Web Service</w:t>
-      </w:r>
-      <w:r>
-        <w:rPr>
-          <w:sz w:val="24"/>
-          <w:szCs w:val="24"/>
-        </w:rPr>
-        <w:t xml:space="preserve"> - </w:t>
-      </w:r>
-      <w:r>
-        <w:rPr>
-          <w:sz w:val="24"/>
-          <w:szCs w:val="24"/>
-        </w:rPr>
-        <w:t>A web service is an Application Program Interface (API) that runs on the server</w:t>
-      </w:r>
-      <w:r>
-        <w:rPr>
-          <w:sz w:val="24"/>
-          <w:szCs w:val="24"/>
-        </w:rPr>
-        <w:t xml:space="preserve"> (Glassfish)</w:t>
-      </w:r>
-      <w:r>
-        <w:rPr>
-          <w:sz w:val="24"/>
-          <w:szCs w:val="24"/>
-        </w:rPr>
-        <w:t>, which provide data to the client over http through a standardized messaging system</w:t>
-      </w:r>
-      <w:r>
-        <w:rPr>
-          <w:sz w:val="24"/>
-          <w:szCs w:val="24"/>
-        </w:rPr>
-        <w:t>.</w:t>
-      </w:r>
-    </w:p>
-    <w:p>
-      <w:pPr>
-        <w:jc w:val="both"/>
-        <w:rPr>
-          <w:sz w:val="24"/>
-          <w:szCs w:val="24"/>
-        </w:rPr>
-      </w:pPr>
-      <w:r>
-        <w:rPr>
-          <w:b/>
-          <w:bCs/>
-          <w:sz w:val="24"/>
-          <w:szCs w:val="24"/>
-        </w:rPr>
-        <w:t>WSDL (Web Services Description Language)</w:t>
-      </w:r>
-      <w:r>
-        <w:rPr>
-          <w:sz w:val="24"/>
-          <w:szCs w:val="24"/>
-        </w:rPr>
-        <w:t xml:space="preserve"> - A</w:t>
-      </w:r>
-      <w:r>
-        <w:rPr>
-          <w:sz w:val="24"/>
-          <w:szCs w:val="24"/>
-        </w:rPr>
-        <w:t>n XML-based file that basically tells the client application what the web service does. The WSDL file is used to describe in a nutshell what the web service does and gives the client all the information required to connect to the web service and use all the functionality provided by the web service.</w:t>
-      </w:r>
-    </w:p>
-    <w:p>
-      <w:pPr>
-        <w:jc w:val="both"/>
-        <w:rPr>
-          <w:sz w:val="24"/>
-          <w:szCs w:val="24"/>
-        </w:rPr>
-      </w:pPr>
-      <w:r>
-        <w:rPr>
-          <w:b/>
-          <w:bCs/>
-          <w:sz w:val="24"/>
-          <w:szCs w:val="24"/>
-        </w:rPr>
-        <w:t>XML (eXtensible Markup Language)</w:t>
-      </w:r>
-      <w:r>
-        <w:rPr>
-          <w:sz w:val="24"/>
-          <w:szCs w:val="24"/>
-        </w:rPr>
-        <w:t xml:space="preserve"> -  D</w:t>
-      </w:r>
-      <w:r>
-        <w:rPr>
-          <w:sz w:val="24"/>
-          <w:szCs w:val="24"/>
-        </w:rPr>
-        <w:t>esigned to store and transport data</w:t>
-      </w:r>
-      <w:r>
-        <w:rPr>
-          <w:sz w:val="24"/>
-          <w:szCs w:val="24"/>
-        </w:rPr>
-        <w:t>.</w:t>
-      </w:r>
-    </w:p>
-    <w:p>
-      <w:pPr>
-        <w:rPr>
-          <w:sz w:val="24"/>
-          <w:szCs w:val="24"/>
-        </w:rPr>
-      </w:pPr>
-    </w:p>
-    <w:p>
-      <w:pPr>
-        <w:rPr>
-          <w:sz w:val="24"/>
-          <w:szCs w:val="24"/>
-        </w:rPr>
-      </w:pPr>
-    </w:p>
-    <w:p>
-      <w:pPr>
-        <w:rPr>
-          <w:sz w:val="24"/>
-          <w:szCs w:val="24"/>
-        </w:rPr>
-      </w:pPr>
-    </w:p>
-    <w:p>
-      <w:pPr>
-        <w:rPr>
-          <w:sz w:val="24"/>
-          <w:szCs w:val="24"/>
-          <w:u w:val="single"/>
-        </w:rPr>
-      </w:pPr>
-      <w:r>
-        <w:rPr>
-          <w:sz w:val="24"/>
-          <w:szCs w:val="24"/>
-          <w:u w:val="single"/>
-        </w:rPr>
         <w:t>A - Core Web Service (weighting - 35%)</w:t>
       </w:r>
       <w:r>
@@ -2024,7 +2225,6 @@
           <w:sz w:val="24"/>
           <w:szCs w:val="24"/>
         </w:rPr>
-        <w:lastRenderedPageBreak/>
         <w:t>Theory:</w:t>
       </w:r>
       <w:r>
@@ -2578,6 +2778,7 @@
           <w:sz w:val="24"/>
           <w:szCs w:val="24"/>
         </w:rPr>
+        <w:lastRenderedPageBreak/>
         <w:t>You might opt to utilise JAXB to generate</w:t>
       </w:r>
       <w:r>
@@ -2667,46 +2868,6 @@
           <w:szCs w:val="24"/>
         </w:rPr>
         <w:t>Using Glassfish and Spring (</w:t>
-      </w:r>
-      <w:hyperlink r:id="rId7" w:history="1">
-        <w:r>
-          <w:rPr>
-            <w:rStyle w:val="Hyperlink"/>
-            <w:b/>
-            <w:bCs/>
-            <w:sz w:val="24"/>
-            <w:szCs w:val="24"/>
-          </w:rPr>
-          <w:t>Link</w:t>
-        </w:r>
-      </w:hyperlink>
-      <w:r>
-        <w:rPr>
-          <w:b/>
-          <w:bCs/>
-          <w:sz w:val="24"/>
-          <w:szCs w:val="24"/>
-        </w:rPr>
-        <w:t>)</w:t>
-      </w:r>
-    </w:p>
-    <w:p>
-      <w:pPr>
-        <w:rPr>
-          <w:b/>
-          <w:bCs/>
-          <w:sz w:val="24"/>
-          <w:szCs w:val="24"/>
-        </w:rPr>
-      </w:pPr>
-      <w:r>
-        <w:rPr>
-          <w:b/>
-          <w:bCs/>
-          <w:sz w:val="24"/>
-          <w:szCs w:val="24"/>
-        </w:rPr>
-        <w:t>Daniel’s Tutorial for Angular (</w:t>
       </w:r>
       <w:hyperlink r:id="rId8" w:history="1">
         <w:r>
@@ -2746,7 +2907,7 @@
           <w:sz w:val="24"/>
           <w:szCs w:val="24"/>
         </w:rPr>
-        <w:t>Netbeans Spring Guide (</w:t>
+        <w:t>Daniel’s Tutorial for Angular (</w:t>
       </w:r>
       <w:hyperlink r:id="rId9" w:history="1">
         <w:r>
@@ -2786,16 +2947,7 @@
           <w:sz w:val="24"/>
           <w:szCs w:val="24"/>
         </w:rPr>
-        <w:t>Angular 8 + Spring Boot</w:t>
-      </w:r>
-      <w:r>
-        <w:rPr>
-          <w:b/>
-          <w:bCs/>
-          <w:sz w:val="24"/>
-          <w:szCs w:val="24"/>
-        </w:rPr>
-        <w:t xml:space="preserve"> Application guide (</w:t>
+        <w:t>Netbeans Spring Guide (</w:t>
       </w:r>
       <w:hyperlink r:id="rId10" w:history="1">
         <w:r>
@@ -2835,7 +2987,16 @@
           <w:sz w:val="24"/>
           <w:szCs w:val="24"/>
         </w:rPr>
-        <w:t>Angular + Spring tutorial (</w:t>
+        <w:t>Angular 8 + Spring Boot</w:t>
+      </w:r>
+      <w:r>
+        <w:rPr>
+          <w:b/>
+          <w:bCs/>
+          <w:sz w:val="24"/>
+          <w:szCs w:val="24"/>
+        </w:rPr>
+        <w:t xml:space="preserve"> Application guide (</w:t>
       </w:r>
       <w:hyperlink r:id="rId11" w:history="1">
         <w:r>
@@ -2875,16 +3036,7 @@
           <w:sz w:val="24"/>
           <w:szCs w:val="24"/>
         </w:rPr>
-        <w:t>Angular 8 + Spring Boot Example Tutorial</w:t>
-      </w:r>
-      <w:r>
-        <w:rPr>
-          <w:b/>
-          <w:bCs/>
-          <w:sz w:val="24"/>
-          <w:szCs w:val="24"/>
-        </w:rPr>
-        <w:t xml:space="preserve"> (</w:t>
+        <w:t>Angular + Spring tutorial (</w:t>
       </w:r>
       <w:hyperlink r:id="rId12" w:history="1">
         <w:r>
@@ -2911,163 +3063,36 @@
     <w:p>
       <w:pPr>
         <w:rPr>
-          <w:sz w:val="24"/>
-          <w:szCs w:val="24"/>
-        </w:rPr>
-      </w:pPr>
-    </w:p>
-    <w:p>
-      <w:pPr>
-        <w:rPr>
-          <w:b/>
-          <w:bCs/>
-          <w:sz w:val="24"/>
-          <w:szCs w:val="24"/>
-          <w:u w:val="single"/>
-        </w:rPr>
-      </w:pPr>
-      <w:r>
-        <w:rPr>
-          <w:b/>
-          <w:bCs/>
-          <w:sz w:val="24"/>
-          <w:szCs w:val="24"/>
-          <w:u w:val="single"/>
-        </w:rPr>
-        <w:lastRenderedPageBreak/>
-        <w:t>Part C</w:t>
-      </w:r>
-    </w:p>
-    <w:p>
-      <w:pPr>
-        <w:rPr>
-          <w:sz w:val="24"/>
-          <w:szCs w:val="24"/>
-        </w:rPr>
-      </w:pPr>
-      <w:r>
-        <w:rPr>
-          <w:sz w:val="24"/>
-          <w:szCs w:val="24"/>
-        </w:rPr>
-        <w:t>Implement a search functionality allowing customers to list shares’ offerings using</w:t>
-      </w:r>
-      <w:r>
-        <w:rPr>
-          <w:sz w:val="24"/>
-          <w:szCs w:val="24"/>
-        </w:rPr>
-        <w:t xml:space="preserve"> </w:t>
-      </w:r>
-      <w:r>
-        <w:rPr>
-          <w:sz w:val="24"/>
-          <w:szCs w:val="24"/>
-        </w:rPr>
-        <w:t>various criteria such as company details, highest price, etc. More sophisticated searc</w:t>
-      </w:r>
-      <w:r>
-        <w:rPr>
-          <w:sz w:val="24"/>
-          <w:szCs w:val="24"/>
-        </w:rPr>
-        <w:t xml:space="preserve">h </w:t>
-      </w:r>
-      <w:r>
-        <w:rPr>
-          <w:sz w:val="24"/>
-          <w:szCs w:val="24"/>
-        </w:rPr>
-        <w:t>functionality will merit higher marks.</w:t>
-      </w:r>
-    </w:p>
-    <w:p>
-      <w:pPr>
-        <w:pStyle w:val="ListParagraph"/>
-        <w:numPr>
-          <w:ilvl w:val="0"/>
-          <w:numId w:val="3"/>
-        </w:numPr>
-        <w:rPr>
-          <w:sz w:val="24"/>
-          <w:szCs w:val="24"/>
-        </w:rPr>
-      </w:pPr>
-      <w:r>
-        <w:rPr>
-          <w:sz w:val="24"/>
-          <w:szCs w:val="24"/>
-        </w:rPr>
-        <w:t>The choice of client is your decision. Java GUI Apps or JSP are more appreciated but should not be</w:t>
-      </w:r>
-      <w:r>
-        <w:rPr>
-          <w:sz w:val="24"/>
-          <w:szCs w:val="24"/>
-        </w:rPr>
-        <w:t xml:space="preserve"> </w:t>
-      </w:r>
-      <w:r>
-        <w:rPr>
-          <w:sz w:val="24"/>
-          <w:szCs w:val="24"/>
-        </w:rPr>
-        <w:t>attempted at the expense of providing core functionality</w:t>
-      </w:r>
-    </w:p>
-    <w:p>
-      <w:pPr>
-        <w:rPr>
-          <w:sz w:val="24"/>
-          <w:szCs w:val="24"/>
-        </w:rPr>
-      </w:pPr>
-    </w:p>
-    <w:p>
-      <w:pPr>
-        <w:rPr>
-          <w:i/>
-          <w:iCs/>
-          <w:sz w:val="24"/>
-          <w:szCs w:val="24"/>
-          <w:u w:val="single"/>
-        </w:rPr>
-      </w:pPr>
-      <w:r>
-        <w:rPr>
-          <w:i/>
-          <w:iCs/>
-          <w:sz w:val="24"/>
-          <w:szCs w:val="24"/>
-          <w:u w:val="single"/>
-        </w:rPr>
-        <w:t>Old Links</w:t>
-      </w:r>
-    </w:p>
-    <w:p>
-      <w:pPr>
-        <w:rPr>
-          <w:i/>
-          <w:iCs/>
-          <w:sz w:val="24"/>
-          <w:szCs w:val="24"/>
-        </w:rPr>
-      </w:pPr>
-      <w:r>
-        <w:rPr>
-          <w:i/>
-          <w:iCs/>
-          <w:sz w:val="24"/>
-          <w:szCs w:val="24"/>
-        </w:rPr>
-        <w:t>Reading and writing XML (</w:t>
+          <w:b/>
+          <w:bCs/>
+          <w:sz w:val="24"/>
+          <w:szCs w:val="24"/>
+        </w:rPr>
+      </w:pPr>
+      <w:r>
+        <w:rPr>
+          <w:b/>
+          <w:bCs/>
+          <w:sz w:val="24"/>
+          <w:szCs w:val="24"/>
+        </w:rPr>
+        <w:t>Angular 8 + Spring Boot Example Tutorial</w:t>
+      </w:r>
+      <w:r>
+        <w:rPr>
+          <w:b/>
+          <w:bCs/>
+          <w:sz w:val="24"/>
+          <w:szCs w:val="24"/>
+        </w:rPr>
+        <w:t xml:space="preserve"> (</w:t>
       </w:r>
       <w:hyperlink r:id="rId13" w:history="1">
         <w:r>
           <w:rPr>
             <w:rStyle w:val="Hyperlink"/>
-            <w:i/>
-            <w:iCs/>
+            <w:b/>
+            <w:bCs/>
             <w:sz w:val="24"/>
             <w:szCs w:val="24"/>
           </w:rPr>
@@ -3076,31 +3101,166 @@
       </w:hyperlink>
       <w:r>
         <w:rPr>
+          <w:b/>
+          <w:bCs/>
+          <w:sz w:val="24"/>
+          <w:szCs w:val="24"/>
+        </w:rPr>
+        <w:t>)</w:t>
+      </w:r>
+    </w:p>
+    <w:p>
+      <w:pPr>
+        <w:rPr>
+          <w:sz w:val="24"/>
+          <w:szCs w:val="24"/>
+        </w:rPr>
+      </w:pPr>
+    </w:p>
+    <w:p>
+      <w:pPr>
+        <w:rPr>
+          <w:b/>
+          <w:bCs/>
+          <w:sz w:val="24"/>
+          <w:szCs w:val="24"/>
+          <w:u w:val="single"/>
+        </w:rPr>
+      </w:pPr>
+      <w:r>
+        <w:rPr>
+          <w:b/>
+          <w:bCs/>
+          <w:sz w:val="24"/>
+          <w:szCs w:val="24"/>
+          <w:u w:val="single"/>
+        </w:rPr>
+        <w:t>Part C</w:t>
+      </w:r>
+    </w:p>
+    <w:p>
+      <w:pPr>
+        <w:rPr>
+          <w:sz w:val="24"/>
+          <w:szCs w:val="24"/>
+        </w:rPr>
+      </w:pPr>
+      <w:r>
+        <w:rPr>
+          <w:sz w:val="24"/>
+          <w:szCs w:val="24"/>
+        </w:rPr>
+        <w:t>Implement a search functionality allowing customers to list shares’ offerings using</w:t>
+      </w:r>
+      <w:r>
+        <w:rPr>
+          <w:sz w:val="24"/>
+          <w:szCs w:val="24"/>
+        </w:rPr>
+        <w:t xml:space="preserve"> </w:t>
+      </w:r>
+      <w:r>
+        <w:rPr>
+          <w:sz w:val="24"/>
+          <w:szCs w:val="24"/>
+        </w:rPr>
+        <w:t>various criteria such as company details, highest price, etc. More sophisticated searc</w:t>
+      </w:r>
+      <w:r>
+        <w:rPr>
+          <w:sz w:val="24"/>
+          <w:szCs w:val="24"/>
+        </w:rPr>
+        <w:t xml:space="preserve">h </w:t>
+      </w:r>
+      <w:r>
+        <w:rPr>
+          <w:sz w:val="24"/>
+          <w:szCs w:val="24"/>
+        </w:rPr>
+        <w:t>functionality will merit higher marks.</w:t>
+      </w:r>
+    </w:p>
+    <w:p>
+      <w:pPr>
+        <w:pStyle w:val="ListParagraph"/>
+        <w:numPr>
+          <w:ilvl w:val="0"/>
+          <w:numId w:val="3"/>
+        </w:numPr>
+        <w:rPr>
+          <w:sz w:val="24"/>
+          <w:szCs w:val="24"/>
+        </w:rPr>
+      </w:pPr>
+      <w:r>
+        <w:rPr>
+          <w:sz w:val="24"/>
+          <w:szCs w:val="24"/>
+        </w:rPr>
+        <w:t>The choice of client is your decision. Java GUI Apps or JSP are more appreciated but should not be</w:t>
+      </w:r>
+      <w:r>
+        <w:rPr>
+          <w:sz w:val="24"/>
+          <w:szCs w:val="24"/>
+        </w:rPr>
+        <w:t xml:space="preserve"> </w:t>
+      </w:r>
+      <w:r>
+        <w:rPr>
+          <w:sz w:val="24"/>
+          <w:szCs w:val="24"/>
+        </w:rPr>
+        <w:t>attempted at the expense of providing core functionality</w:t>
+      </w:r>
+    </w:p>
+    <w:p>
+      <w:pPr>
+        <w:rPr>
+          <w:sz w:val="24"/>
+          <w:szCs w:val="24"/>
+        </w:rPr>
+      </w:pPr>
+    </w:p>
+    <w:p>
+      <w:pPr>
+        <w:rPr>
           <w:i/>
           <w:iCs/>
           <w:sz w:val="24"/>
           <w:szCs w:val="24"/>
-        </w:rPr>
-        <w:t>)</w:t>
-      </w:r>
-    </w:p>
-    <w:p>
-      <w:pPr>
+          <w:u w:val="single"/>
+        </w:rPr>
+      </w:pPr>
+      <w:r>
         <w:rPr>
           <w:i/>
           <w:iCs/>
           <w:sz w:val="24"/>
           <w:szCs w:val="24"/>
-        </w:rPr>
-      </w:pPr>
-      <w:r>
+          <w:u w:val="single"/>
+        </w:rPr>
+        <w:t>Old Links</w:t>
+      </w:r>
+    </w:p>
+    <w:p>
+      <w:pPr>
         <w:rPr>
           <w:i/>
           <w:iCs/>
           <w:sz w:val="24"/>
           <w:szCs w:val="24"/>
         </w:rPr>
-        <w:t>Marshalling data (</w:t>
+      </w:pPr>
+      <w:r>
+        <w:rPr>
+          <w:i/>
+          <w:iCs/>
+          <w:sz w:val="24"/>
+          <w:szCs w:val="24"/>
+        </w:rPr>
+        <w:t>Reading and writing XML (</w:t>
       </w:r>
       <w:hyperlink r:id="rId14" w:history="1">
         <w:r>
@@ -3140,7 +3300,7 @@
           <w:sz w:val="24"/>
           <w:szCs w:val="24"/>
         </w:rPr>
-        <w:t>More Marshalling (</w:t>
+        <w:t>Marshalling data (</w:t>
       </w:r>
       <w:hyperlink r:id="rId15" w:history="1">
         <w:r>
@@ -3180,7 +3340,7 @@
           <w:sz w:val="24"/>
           <w:szCs w:val="24"/>
         </w:rPr>
-        <w:t>Even more Marshalling (</w:t>
+        <w:t>More Marshalling (</w:t>
       </w:r>
       <w:hyperlink r:id="rId16" w:history="1">
         <w:r>
@@ -3220,16 +3380,7 @@
           <w:sz w:val="24"/>
           <w:szCs w:val="24"/>
         </w:rPr>
-        <w:t>JAXB and Root Elements</w:t>
-      </w:r>
-      <w:r>
-        <w:rPr>
-          <w:i/>
-          <w:iCs/>
-          <w:sz w:val="24"/>
-          <w:szCs w:val="24"/>
-        </w:rPr>
-        <w:t xml:space="preserve"> (</w:t>
+        <w:t>Even more Marshalling (</w:t>
       </w:r>
       <w:hyperlink r:id="rId17" w:history="1">
         <w:r>
@@ -3269,7 +3420,16 @@
           <w:sz w:val="24"/>
           <w:szCs w:val="24"/>
         </w:rPr>
-        <w:t>Writing data to file (</w:t>
+        <w:t>JAXB and Root Elements</w:t>
+      </w:r>
+      <w:r>
+        <w:rPr>
+          <w:i/>
+          <w:iCs/>
+          <w:sz w:val="24"/>
+          <w:szCs w:val="24"/>
+        </w:rPr>
+        <w:t xml:space="preserve"> (</w:t>
       </w:r>
       <w:hyperlink r:id="rId18" w:history="1">
         <w:r>
@@ -3309,7 +3469,7 @@
           <w:sz w:val="24"/>
           <w:szCs w:val="24"/>
         </w:rPr>
-        <w:t>JAXB Marshaller Overwriting data (</w:t>
+        <w:t>Writing data to file (</w:t>
       </w:r>
       <w:hyperlink r:id="rId19" w:history="1">
         <w:r>
@@ -3349,7 +3509,7 @@
           <w:sz w:val="24"/>
           <w:szCs w:val="24"/>
         </w:rPr>
-        <w:t>Marshalling multiple pieces of data (</w:t>
+        <w:t>JAXB Marshaller Overwriting data (</w:t>
       </w:r>
       <w:hyperlink r:id="rId20" w:history="1">
         <w:r>
@@ -3376,31 +3536,6 @@
     <w:p>
       <w:pPr>
         <w:rPr>
-          <w:sz w:val="24"/>
-          <w:szCs w:val="24"/>
-        </w:rPr>
-      </w:pPr>
-    </w:p>
-    <w:p>
-      <w:pPr>
-        <w:rPr>
-          <w:sz w:val="24"/>
-          <w:szCs w:val="24"/>
-          <w:u w:val="single"/>
-        </w:rPr>
-      </w:pPr>
-      <w:r>
-        <w:rPr>
-          <w:sz w:val="24"/>
-          <w:szCs w:val="24"/>
-          <w:u w:val="single"/>
-        </w:rPr>
-        <w:t>Without Maven</w:t>
-      </w:r>
-    </w:p>
-    <w:p>
-      <w:pPr>
-        <w:rPr>
           <w:i/>
           <w:iCs/>
           <w:sz w:val="24"/>
@@ -3414,9 +3549,75 @@
           <w:sz w:val="24"/>
           <w:szCs w:val="24"/>
         </w:rPr>
+        <w:t>Marshalling multiple pieces of data (</w:t>
+      </w:r>
+      <w:hyperlink r:id="rId21" w:history="1">
+        <w:r>
+          <w:rPr>
+            <w:rStyle w:val="Hyperlink"/>
+            <w:i/>
+            <w:iCs/>
+            <w:sz w:val="24"/>
+            <w:szCs w:val="24"/>
+          </w:rPr>
+          <w:t>Link</w:t>
+        </w:r>
+      </w:hyperlink>
+      <w:r>
+        <w:rPr>
+          <w:i/>
+          <w:iCs/>
+          <w:sz w:val="24"/>
+          <w:szCs w:val="24"/>
+        </w:rPr>
+        <w:t>)</w:t>
+      </w:r>
+    </w:p>
+    <w:p>
+      <w:pPr>
+        <w:rPr>
+          <w:sz w:val="24"/>
+          <w:szCs w:val="24"/>
+        </w:rPr>
+      </w:pPr>
+    </w:p>
+    <w:p>
+      <w:pPr>
+        <w:rPr>
+          <w:sz w:val="24"/>
+          <w:szCs w:val="24"/>
+          <w:u w:val="single"/>
+        </w:rPr>
+      </w:pPr>
+      <w:r>
+        <w:rPr>
+          <w:sz w:val="24"/>
+          <w:szCs w:val="24"/>
+          <w:u w:val="single"/>
+        </w:rPr>
+        <w:t>Without Maven</w:t>
+      </w:r>
+    </w:p>
+    <w:p>
+      <w:pPr>
+        <w:rPr>
+          <w:i/>
+          <w:iCs/>
+          <w:sz w:val="24"/>
+          <w:szCs w:val="24"/>
+        </w:rPr>
+      </w:pPr>
+      <w:r>
+        <w:rPr>
+          <w:i/>
+          <w:iCs/>
+          <w:sz w:val="24"/>
+          <w:szCs w:val="24"/>
+        </w:rPr>
+        <w:lastRenderedPageBreak/>
         <w:t>JAXB Tutorial (</w:t>
       </w:r>
-      <w:hyperlink r:id="rId21" w:history="1">
+      <w:hyperlink r:id="rId22" w:history="1">
         <w:r>
           <w:rPr>
             <w:rStyle w:val="Hyperlink"/>
@@ -3493,7 +3694,7 @@
         </w:rPr>
         <w:t xml:space="preserve"> - Create database, have user write to it with new share data, then after they save the work it needs to be marshalled into “Share_Data.xml” file (Use </w:t>
       </w:r>
-      <w:hyperlink r:id="rId22" w:history="1">
+      <w:hyperlink r:id="rId23" w:history="1">
         <w:r>
           <w:rPr>
             <w:rStyle w:val="Hyperlink"/>
@@ -3545,7 +3746,7 @@
         </w:rPr>
         <w:t xml:space="preserve">Maybe – Add POJO file for Shares (Follow guide </w:t>
       </w:r>
-      <w:hyperlink r:id="rId23" w:history="1">
+      <w:hyperlink r:id="rId24" w:history="1">
         <w:r>
           <w:rPr>
             <w:rStyle w:val="Hyperlink"/>
@@ -4818,7 +5019,7 @@
 </file>
 
 <file path=customXml/itemProps1.xml><?xml version="1.0" encoding="utf-8"?>
-<ds:datastoreItem xmlns:ds="http://schemas.openxmlformats.org/officeDocument/2006/customXml" ds:itemID="{03FD7F30-985C-458F-8848-56570CD09603}">
+<ds:datastoreItem xmlns:ds="http://schemas.openxmlformats.org/officeDocument/2006/customXml" ds:itemID="{5A2CB718-C064-4727-A932-D902382BADF1}">
   <ds:schemaRefs>
     <ds:schemaRef ds:uri="http://schemas.openxmlformats.org/officeDocument/2006/bibliography"/>
   </ds:schemaRefs>

</xml_diff>

<commit_message>
Changed structure of work, got basic HTTP requests working between Angular and Backend.
</commit_message>
<xml_diff>
--- a/Coursework Breakdown.docx
+++ b/Coursework Breakdown.docx
@@ -1564,8 +1564,6 @@
         </w:rPr>
         <w:t>POST is used to send data to a server to create/update a resource.</w:t>
       </w:r>
-      <w:bookmarkStart w:id="0" w:name="_GoBack"/>
-      <w:bookmarkEnd w:id="0"/>
     </w:p>
     <w:p>
       <w:pPr>
@@ -3112,195 +3110,207 @@
     <w:p>
       <w:pPr>
         <w:rPr>
-          <w:sz w:val="24"/>
-          <w:szCs w:val="24"/>
-        </w:rPr>
-      </w:pPr>
-    </w:p>
-    <w:p>
-      <w:pPr>
-        <w:rPr>
-          <w:b/>
-          <w:bCs/>
-          <w:sz w:val="24"/>
-          <w:szCs w:val="24"/>
-          <w:u w:val="single"/>
-        </w:rPr>
-      </w:pPr>
-      <w:r>
-        <w:rPr>
-          <w:b/>
-          <w:bCs/>
-          <w:sz w:val="24"/>
-          <w:szCs w:val="24"/>
-          <w:u w:val="single"/>
-        </w:rPr>
-        <w:t>Part C</w:t>
-      </w:r>
-    </w:p>
-    <w:p>
-      <w:pPr>
-        <w:rPr>
-          <w:sz w:val="24"/>
-          <w:szCs w:val="24"/>
-        </w:rPr>
-      </w:pPr>
-      <w:r>
-        <w:rPr>
-          <w:sz w:val="24"/>
-          <w:szCs w:val="24"/>
-        </w:rPr>
-        <w:t>Implement a search functionality allowing customers to list shares’ offerings using</w:t>
-      </w:r>
-      <w:r>
-        <w:rPr>
-          <w:sz w:val="24"/>
-          <w:szCs w:val="24"/>
-        </w:rPr>
-        <w:t xml:space="preserve"> </w:t>
-      </w:r>
-      <w:r>
-        <w:rPr>
-          <w:sz w:val="24"/>
-          <w:szCs w:val="24"/>
-        </w:rPr>
-        <w:t>various criteria such as company details, highest price, etc. More sophisticated searc</w:t>
-      </w:r>
-      <w:r>
-        <w:rPr>
-          <w:sz w:val="24"/>
-          <w:szCs w:val="24"/>
-        </w:rPr>
-        <w:t xml:space="preserve">h </w:t>
-      </w:r>
-      <w:r>
-        <w:rPr>
-          <w:sz w:val="24"/>
-          <w:szCs w:val="24"/>
-        </w:rPr>
-        <w:t>functionality will merit higher marks.</w:t>
-      </w:r>
-    </w:p>
-    <w:p>
-      <w:pPr>
-        <w:pStyle w:val="ListParagraph"/>
-        <w:numPr>
-          <w:ilvl w:val="0"/>
-          <w:numId w:val="3"/>
-        </w:numPr>
-        <w:rPr>
-          <w:sz w:val="24"/>
-          <w:szCs w:val="24"/>
-        </w:rPr>
-      </w:pPr>
-      <w:r>
-        <w:rPr>
-          <w:sz w:val="24"/>
-          <w:szCs w:val="24"/>
-        </w:rPr>
-        <w:t>The choice of client is your decision. Java GUI Apps or JSP are more appreciated but should not be</w:t>
-      </w:r>
-      <w:r>
-        <w:rPr>
-          <w:sz w:val="24"/>
-          <w:szCs w:val="24"/>
-        </w:rPr>
-        <w:t xml:space="preserve"> </w:t>
-      </w:r>
-      <w:r>
-        <w:rPr>
-          <w:sz w:val="24"/>
-          <w:szCs w:val="24"/>
-        </w:rPr>
-        <w:t>attempted at the expense of providing core functionality</w:t>
-      </w:r>
-    </w:p>
-    <w:p>
-      <w:pPr>
-        <w:rPr>
-          <w:sz w:val="24"/>
-          <w:szCs w:val="24"/>
-        </w:rPr>
-      </w:pPr>
-    </w:p>
-    <w:p>
-      <w:pPr>
-        <w:rPr>
-          <w:i/>
-          <w:iCs/>
-          <w:sz w:val="24"/>
-          <w:szCs w:val="24"/>
-          <w:u w:val="single"/>
-        </w:rPr>
-      </w:pPr>
-      <w:r>
-        <w:rPr>
-          <w:i/>
-          <w:iCs/>
-          <w:sz w:val="24"/>
-          <w:szCs w:val="24"/>
-          <w:u w:val="single"/>
-        </w:rPr>
-        <w:t>Old Links</w:t>
-      </w:r>
-    </w:p>
-    <w:p>
-      <w:pPr>
-        <w:rPr>
-          <w:i/>
-          <w:iCs/>
-          <w:sz w:val="24"/>
-          <w:szCs w:val="24"/>
-        </w:rPr>
-      </w:pPr>
-      <w:r>
-        <w:rPr>
-          <w:i/>
-          <w:iCs/>
-          <w:sz w:val="24"/>
-          <w:szCs w:val="24"/>
-        </w:rPr>
-        <w:t>Reading and writing XML (</w:t>
+          <w:b/>
+          <w:bCs/>
+          <w:sz w:val="24"/>
+          <w:szCs w:val="24"/>
+        </w:rPr>
+      </w:pPr>
+    </w:p>
+    <w:p>
+      <w:pPr>
+        <w:rPr>
+          <w:b/>
+          <w:bCs/>
+          <w:sz w:val="24"/>
+          <w:szCs w:val="24"/>
+        </w:rPr>
+      </w:pPr>
+      <w:r>
+        <w:rPr>
+          <w:b/>
+          <w:bCs/>
+          <w:sz w:val="24"/>
+          <w:szCs w:val="24"/>
+        </w:rPr>
+        <w:t>Create and follow this tutorial (</w:t>
       </w:r>
       <w:hyperlink r:id="rId14" w:history="1">
         <w:r>
           <w:rPr>
             <w:rStyle w:val="Hyperlink"/>
-            <w:i/>
-            <w:iCs/>
+            <w:b/>
+            <w:bCs/>
             <w:sz w:val="24"/>
             <w:szCs w:val="24"/>
           </w:rPr>
           <w:t>Link</w:t>
         </w:r>
       </w:hyperlink>
-      <w:r>
+      <w:bookmarkStart w:id="0" w:name="_GoBack"/>
+      <w:bookmarkEnd w:id="0"/>
+      <w:r>
+        <w:rPr>
+          <w:b/>
+          <w:bCs/>
+          <w:sz w:val="24"/>
+          <w:szCs w:val="24"/>
+        </w:rPr>
+        <w:t>)</w:t>
+      </w:r>
+    </w:p>
+    <w:p>
+      <w:pPr>
+        <w:rPr>
+          <w:sz w:val="24"/>
+          <w:szCs w:val="24"/>
+        </w:rPr>
+      </w:pPr>
+    </w:p>
+    <w:p>
+      <w:pPr>
+        <w:rPr>
+          <w:b/>
+          <w:bCs/>
+          <w:sz w:val="24"/>
+          <w:szCs w:val="24"/>
+          <w:u w:val="single"/>
+        </w:rPr>
+      </w:pPr>
+      <w:r>
+        <w:rPr>
+          <w:b/>
+          <w:bCs/>
+          <w:sz w:val="24"/>
+          <w:szCs w:val="24"/>
+          <w:u w:val="single"/>
+        </w:rPr>
+        <w:t>Part C</w:t>
+      </w:r>
+    </w:p>
+    <w:p>
+      <w:pPr>
+        <w:rPr>
+          <w:sz w:val="24"/>
+          <w:szCs w:val="24"/>
+        </w:rPr>
+      </w:pPr>
+      <w:r>
+        <w:rPr>
+          <w:sz w:val="24"/>
+          <w:szCs w:val="24"/>
+        </w:rPr>
+        <w:t>Implement a search functionality allowing customers to list shares’ offerings using</w:t>
+      </w:r>
+      <w:r>
+        <w:rPr>
+          <w:sz w:val="24"/>
+          <w:szCs w:val="24"/>
+        </w:rPr>
+        <w:t xml:space="preserve"> </w:t>
+      </w:r>
+      <w:r>
+        <w:rPr>
+          <w:sz w:val="24"/>
+          <w:szCs w:val="24"/>
+        </w:rPr>
+        <w:t>various criteria such as company details, highest price, etc. More sophisticated searc</w:t>
+      </w:r>
+      <w:r>
+        <w:rPr>
+          <w:sz w:val="24"/>
+          <w:szCs w:val="24"/>
+        </w:rPr>
+        <w:t xml:space="preserve">h </w:t>
+      </w:r>
+      <w:r>
+        <w:rPr>
+          <w:sz w:val="24"/>
+          <w:szCs w:val="24"/>
+        </w:rPr>
+        <w:t>functionality will merit higher marks.</w:t>
+      </w:r>
+    </w:p>
+    <w:p>
+      <w:pPr>
+        <w:pStyle w:val="ListParagraph"/>
+        <w:numPr>
+          <w:ilvl w:val="0"/>
+          <w:numId w:val="3"/>
+        </w:numPr>
+        <w:rPr>
+          <w:sz w:val="24"/>
+          <w:szCs w:val="24"/>
+        </w:rPr>
+      </w:pPr>
+      <w:r>
+        <w:rPr>
+          <w:sz w:val="24"/>
+          <w:szCs w:val="24"/>
+        </w:rPr>
+        <w:t>The choice of client is your decision. Java GUI Apps or JSP are more appreciated but should not be</w:t>
+      </w:r>
+      <w:r>
+        <w:rPr>
+          <w:sz w:val="24"/>
+          <w:szCs w:val="24"/>
+        </w:rPr>
+        <w:t xml:space="preserve"> </w:t>
+      </w:r>
+      <w:r>
+        <w:rPr>
+          <w:sz w:val="24"/>
+          <w:szCs w:val="24"/>
+        </w:rPr>
+        <w:t>attempted at the expense of providing core functionality</w:t>
+      </w:r>
+    </w:p>
+    <w:p>
+      <w:pPr>
+        <w:rPr>
+          <w:sz w:val="24"/>
+          <w:szCs w:val="24"/>
+        </w:rPr>
+      </w:pPr>
+    </w:p>
+    <w:p>
+      <w:pPr>
         <w:rPr>
           <w:i/>
           <w:iCs/>
           <w:sz w:val="24"/>
           <w:szCs w:val="24"/>
-        </w:rPr>
-        <w:t>)</w:t>
-      </w:r>
-    </w:p>
-    <w:p>
-      <w:pPr>
+          <w:u w:val="single"/>
+        </w:rPr>
+      </w:pPr>
+      <w:r>
         <w:rPr>
           <w:i/>
           <w:iCs/>
           <w:sz w:val="24"/>
           <w:szCs w:val="24"/>
-        </w:rPr>
-      </w:pPr>
-      <w:r>
+          <w:u w:val="single"/>
+        </w:rPr>
+        <w:t>Old Links</w:t>
+      </w:r>
+    </w:p>
+    <w:p>
+      <w:pPr>
         <w:rPr>
           <w:i/>
           <w:iCs/>
           <w:sz w:val="24"/>
           <w:szCs w:val="24"/>
         </w:rPr>
-        <w:t>Marshalling data (</w:t>
+      </w:pPr>
+      <w:r>
+        <w:rPr>
+          <w:i/>
+          <w:iCs/>
+          <w:sz w:val="24"/>
+          <w:szCs w:val="24"/>
+        </w:rPr>
+        <w:t>Reading and writing XML (</w:t>
       </w:r>
       <w:hyperlink r:id="rId15" w:history="1">
         <w:r>
@@ -3340,7 +3350,7 @@
           <w:sz w:val="24"/>
           <w:szCs w:val="24"/>
         </w:rPr>
-        <w:t>More Marshalling (</w:t>
+        <w:t>Marshalling data (</w:t>
       </w:r>
       <w:hyperlink r:id="rId16" w:history="1">
         <w:r>
@@ -3380,7 +3390,7 @@
           <w:sz w:val="24"/>
           <w:szCs w:val="24"/>
         </w:rPr>
-        <w:t>Even more Marshalling (</w:t>
+        <w:t>More Marshalling (</w:t>
       </w:r>
       <w:hyperlink r:id="rId17" w:history="1">
         <w:r>
@@ -3420,16 +3430,7 @@
           <w:sz w:val="24"/>
           <w:szCs w:val="24"/>
         </w:rPr>
-        <w:t>JAXB and Root Elements</w:t>
-      </w:r>
-      <w:r>
-        <w:rPr>
-          <w:i/>
-          <w:iCs/>
-          <w:sz w:val="24"/>
-          <w:szCs w:val="24"/>
-        </w:rPr>
-        <w:t xml:space="preserve"> (</w:t>
+        <w:t>Even more Marshalling (</w:t>
       </w:r>
       <w:hyperlink r:id="rId18" w:history="1">
         <w:r>
@@ -3469,7 +3470,16 @@
           <w:sz w:val="24"/>
           <w:szCs w:val="24"/>
         </w:rPr>
-        <w:t>Writing data to file (</w:t>
+        <w:t>JAXB and Root Elements</w:t>
+      </w:r>
+      <w:r>
+        <w:rPr>
+          <w:i/>
+          <w:iCs/>
+          <w:sz w:val="24"/>
+          <w:szCs w:val="24"/>
+        </w:rPr>
+        <w:t xml:space="preserve"> (</w:t>
       </w:r>
       <w:hyperlink r:id="rId19" w:history="1">
         <w:r>
@@ -3509,7 +3519,7 @@
           <w:sz w:val="24"/>
           <w:szCs w:val="24"/>
         </w:rPr>
-        <w:t>JAXB Marshaller Overwriting data (</w:t>
+        <w:t>Writing data to file (</w:t>
       </w:r>
       <w:hyperlink r:id="rId20" w:history="1">
         <w:r>
@@ -3549,7 +3559,7 @@
           <w:sz w:val="24"/>
           <w:szCs w:val="24"/>
         </w:rPr>
-        <w:t>Marshalling multiple pieces of data (</w:t>
+        <w:t>JAXB Marshaller Overwriting data (</w:t>
       </w:r>
       <w:hyperlink r:id="rId21" w:history="1">
         <w:r>
@@ -3576,31 +3586,6 @@
     <w:p>
       <w:pPr>
         <w:rPr>
-          <w:sz w:val="24"/>
-          <w:szCs w:val="24"/>
-        </w:rPr>
-      </w:pPr>
-    </w:p>
-    <w:p>
-      <w:pPr>
-        <w:rPr>
-          <w:sz w:val="24"/>
-          <w:szCs w:val="24"/>
-          <w:u w:val="single"/>
-        </w:rPr>
-      </w:pPr>
-      <w:r>
-        <w:rPr>
-          <w:sz w:val="24"/>
-          <w:szCs w:val="24"/>
-          <w:u w:val="single"/>
-        </w:rPr>
-        <w:t>Without Maven</w:t>
-      </w:r>
-    </w:p>
-    <w:p>
-      <w:pPr>
-        <w:rPr>
           <w:i/>
           <w:iCs/>
           <w:sz w:val="24"/>
@@ -3614,10 +3599,74 @@
           <w:sz w:val="24"/>
           <w:szCs w:val="24"/>
         </w:rPr>
-        <w:lastRenderedPageBreak/>
+        <w:t>Marshalling multiple pieces of data (</w:t>
+      </w:r>
+      <w:hyperlink r:id="rId22" w:history="1">
+        <w:r>
+          <w:rPr>
+            <w:rStyle w:val="Hyperlink"/>
+            <w:i/>
+            <w:iCs/>
+            <w:sz w:val="24"/>
+            <w:szCs w:val="24"/>
+          </w:rPr>
+          <w:t>Link</w:t>
+        </w:r>
+      </w:hyperlink>
+      <w:r>
+        <w:rPr>
+          <w:i/>
+          <w:iCs/>
+          <w:sz w:val="24"/>
+          <w:szCs w:val="24"/>
+        </w:rPr>
+        <w:t>)</w:t>
+      </w:r>
+    </w:p>
+    <w:p>
+      <w:pPr>
+        <w:rPr>
+          <w:sz w:val="24"/>
+          <w:szCs w:val="24"/>
+        </w:rPr>
+      </w:pPr>
+    </w:p>
+    <w:p>
+      <w:pPr>
+        <w:rPr>
+          <w:sz w:val="24"/>
+          <w:szCs w:val="24"/>
+          <w:u w:val="single"/>
+        </w:rPr>
+      </w:pPr>
+      <w:r>
+        <w:rPr>
+          <w:sz w:val="24"/>
+          <w:szCs w:val="24"/>
+          <w:u w:val="single"/>
+        </w:rPr>
+        <w:t>Without Maven</w:t>
+      </w:r>
+    </w:p>
+    <w:p>
+      <w:pPr>
+        <w:rPr>
+          <w:i/>
+          <w:iCs/>
+          <w:sz w:val="24"/>
+          <w:szCs w:val="24"/>
+        </w:rPr>
+      </w:pPr>
+      <w:r>
+        <w:rPr>
+          <w:i/>
+          <w:iCs/>
+          <w:sz w:val="24"/>
+          <w:szCs w:val="24"/>
+        </w:rPr>
         <w:t>JAXB Tutorial (</w:t>
       </w:r>
-      <w:hyperlink r:id="rId22" w:history="1">
+      <w:hyperlink r:id="rId23" w:history="1">
         <w:r>
           <w:rPr>
             <w:rStyle w:val="Hyperlink"/>
@@ -3694,7 +3743,7 @@
         </w:rPr>
         <w:t xml:space="preserve"> - Create database, have user write to it with new share data, then after they save the work it needs to be marshalled into “Share_Data.xml” file (Use </w:t>
       </w:r>
-      <w:hyperlink r:id="rId23" w:history="1">
+      <w:hyperlink r:id="rId24" w:history="1">
         <w:r>
           <w:rPr>
             <w:rStyle w:val="Hyperlink"/>
@@ -3746,7 +3795,7 @@
         </w:rPr>
         <w:t xml:space="preserve">Maybe – Add POJO file for Shares (Follow guide </w:t>
       </w:r>
-      <w:hyperlink r:id="rId24" w:history="1">
+      <w:hyperlink r:id="rId25" w:history="1">
         <w:r>
           <w:rPr>
             <w:rStyle w:val="Hyperlink"/>
@@ -5019,7 +5068,7 @@
 </file>
 
 <file path=customXml/itemProps1.xml><?xml version="1.0" encoding="utf-8"?>
-<ds:datastoreItem xmlns:ds="http://schemas.openxmlformats.org/officeDocument/2006/customXml" ds:itemID="{5A2CB718-C064-4727-A932-D902382BADF1}">
+<ds:datastoreItem xmlns:ds="http://schemas.openxmlformats.org/officeDocument/2006/customXml" ds:itemID="{11765EB1-D4CD-40DA-B605-3E67C71CD95A}">
   <ds:schemaRefs>
     <ds:schemaRef ds:uri="http://schemas.openxmlformats.org/officeDocument/2006/bibliography"/>
   </ds:schemaRefs>

</xml_diff>

<commit_message>
Added table that almost reads XML data, added additional REST controllers, changed structure of XML data store file.
</commit_message>
<xml_diff>
--- a/Coursework Breakdown.docx
+++ b/Coursework Breakdown.docx
@@ -11,6 +11,8 @@
           <w:u w:val="single"/>
         </w:rPr>
       </w:pPr>
+      <w:bookmarkStart w:id="0" w:name="_GoBack"/>
+      <w:bookmarkEnd w:id="0"/>
       <w:r>
         <w:rPr>
           <w:sz w:val="40"/>
@@ -2151,17 +2153,6 @@
           <w:szCs w:val="24"/>
         </w:rPr>
       </w:pPr>
-    </w:p>
-    <w:p>
-      <w:pPr>
-        <w:tabs>
-          <w:tab w:val="left" w:pos="1318"/>
-        </w:tabs>
-        <w:rPr>
-          <w:sz w:val="24"/>
-          <w:szCs w:val="24"/>
-        </w:rPr>
-      </w:pPr>
       <w:r>
         <w:rPr>
           <w:b/>
@@ -2776,8 +2767,37 @@
           <w:sz w:val="24"/>
           <w:szCs w:val="24"/>
         </w:rPr>
+        <w:t>You might opt to utilise JAXB to generate</w:t>
+      </w:r>
+      <w:r>
+        <w:rPr>
+          <w:sz w:val="24"/>
+          <w:szCs w:val="24"/>
+        </w:rPr>
+        <w:t xml:space="preserve"> </w:t>
+      </w:r>
+      <w:r>
+        <w:rPr>
+          <w:sz w:val="24"/>
+          <w:szCs w:val="24"/>
+        </w:rPr>
+        <w:t>helper Java classes, which allow reading and populating the XML documents.</w:t>
+      </w:r>
+    </w:p>
+    <w:p>
+      <w:pPr>
+        <w:rPr>
+          <w:sz w:val="24"/>
+          <w:szCs w:val="24"/>
+        </w:rPr>
+      </w:pPr>
+      <w:r>
+        <w:rPr>
+          <w:sz w:val="24"/>
+          <w:szCs w:val="24"/>
+        </w:rPr>
         <w:lastRenderedPageBreak/>
-        <w:t>You might opt to utilise JAXB to generate</w:t>
+        <w:t>You may choose to implement the core Web Service using as a RESTful service, but for full marks you</w:t>
       </w:r>
       <w:r>
         <w:rPr>
@@ -2791,22 +2811,7 @@
           <w:sz w:val="24"/>
           <w:szCs w:val="24"/>
         </w:rPr>
-        <w:t>helper Java classes, which allow reading and populating the XML documents.</w:t>
-      </w:r>
-    </w:p>
-    <w:p>
-      <w:pPr>
-        <w:rPr>
-          <w:sz w:val="24"/>
-          <w:szCs w:val="24"/>
-        </w:rPr>
-      </w:pPr>
-      <w:r>
-        <w:rPr>
-          <w:sz w:val="24"/>
-          <w:szCs w:val="24"/>
-        </w:rPr>
-        <w:t>You may choose to implement the core Web Service using as a RESTful service, but for full marks you</w:t>
+        <w:t>need to evidence that you can build &amp; communicate a Shares data structure similar to what can be</w:t>
       </w:r>
       <w:r>
         <w:rPr>
@@ -2820,20 +2825,6 @@
           <w:sz w:val="24"/>
           <w:szCs w:val="24"/>
         </w:rPr>
-        <w:t>need to evidence that you can build &amp; communicate a Shares data structure similar to what can be</w:t>
-      </w:r>
-      <w:r>
-        <w:rPr>
-          <w:sz w:val="24"/>
-          <w:szCs w:val="24"/>
-        </w:rPr>
-        <w:t xml:space="preserve"> </w:t>
-      </w:r>
-      <w:r>
-        <w:rPr>
-          <w:sz w:val="24"/>
-          <w:szCs w:val="24"/>
-        </w:rPr>
         <w:t>provided by an XML Schema as in 1.a) above.</w:t>
       </w:r>
     </w:p>
@@ -2850,22 +2841,21 @@
     </w:p>
     <w:p>
       <w:pPr>
-        <w:jc w:val="both"/>
-        <w:rPr>
-          <w:b/>
-          <w:bCs/>
-          <w:sz w:val="24"/>
-          <w:szCs w:val="24"/>
-        </w:rPr>
-      </w:pPr>
-      <w:r>
-        <w:rPr>
-          <w:b/>
-          <w:bCs/>
-          <w:sz w:val="24"/>
-          <w:szCs w:val="24"/>
-        </w:rPr>
-        <w:t>Using Glassfish and Spring (</w:t>
+        <w:rPr>
+          <w:b/>
+          <w:bCs/>
+          <w:sz w:val="24"/>
+          <w:szCs w:val="24"/>
+        </w:rPr>
+      </w:pPr>
+      <w:r>
+        <w:rPr>
+          <w:b/>
+          <w:bCs/>
+          <w:sz w:val="24"/>
+          <w:szCs w:val="24"/>
+        </w:rPr>
+        <w:t>Daniel’s Tutorial for Angular (</w:t>
       </w:r>
       <w:hyperlink r:id="rId8" w:history="1">
         <w:r>
@@ -2905,7 +2895,7 @@
           <w:sz w:val="24"/>
           <w:szCs w:val="24"/>
         </w:rPr>
-        <w:t>Daniel’s Tutorial for Angular (</w:t>
+        <w:t>Netbeans Spring Guide (</w:t>
       </w:r>
       <w:hyperlink r:id="rId9" w:history="1">
         <w:r>
@@ -2945,7 +2935,16 @@
           <w:sz w:val="24"/>
           <w:szCs w:val="24"/>
         </w:rPr>
-        <w:t>Netbeans Spring Guide (</w:t>
+        <w:t>Angular 8 + Spring Boot</w:t>
+      </w:r>
+      <w:r>
+        <w:rPr>
+          <w:b/>
+          <w:bCs/>
+          <w:sz w:val="24"/>
+          <w:szCs w:val="24"/>
+        </w:rPr>
+        <w:t xml:space="preserve"> Application guide (</w:t>
       </w:r>
       <w:hyperlink r:id="rId10" w:history="1">
         <w:r>
@@ -2985,16 +2984,7 @@
           <w:sz w:val="24"/>
           <w:szCs w:val="24"/>
         </w:rPr>
-        <w:t>Angular 8 + Spring Boot</w:t>
-      </w:r>
-      <w:r>
-        <w:rPr>
-          <w:b/>
-          <w:bCs/>
-          <w:sz w:val="24"/>
-          <w:szCs w:val="24"/>
-        </w:rPr>
-        <w:t xml:space="preserve"> Application guide (</w:t>
+        <w:t>Angular + Spring tutorial (</w:t>
       </w:r>
       <w:hyperlink r:id="rId11" w:history="1">
         <w:r>
@@ -3034,7 +3024,16 @@
           <w:sz w:val="24"/>
           <w:szCs w:val="24"/>
         </w:rPr>
-        <w:t>Angular + Spring tutorial (</w:t>
+        <w:t>Angular 8 + Spring Boot Example Tutorial</w:t>
+      </w:r>
+      <w:r>
+        <w:rPr>
+          <w:b/>
+          <w:bCs/>
+          <w:sz w:val="24"/>
+          <w:szCs w:val="24"/>
+        </w:rPr>
+        <w:t xml:space="preserve"> (</w:t>
       </w:r>
       <w:hyperlink r:id="rId12" w:history="1">
         <w:r>
@@ -3074,16 +3073,7 @@
           <w:sz w:val="24"/>
           <w:szCs w:val="24"/>
         </w:rPr>
-        <w:t>Angular 8 + Spring Boot Example Tutorial</w:t>
-      </w:r>
-      <w:r>
-        <w:rPr>
-          <w:b/>
-          <w:bCs/>
-          <w:sz w:val="24"/>
-          <w:szCs w:val="24"/>
-        </w:rPr>
-        <w:t xml:space="preserve"> (</w:t>
+        <w:t>Spring XML GET guide (</w:t>
       </w:r>
       <w:hyperlink r:id="rId13" w:history="1">
         <w:r>
@@ -3133,7 +3123,7 @@
           <w:sz w:val="24"/>
           <w:szCs w:val="24"/>
         </w:rPr>
-        <w:t>Create and follow this tutorial (</w:t>
+        <w:t>Angular Parsing XML data guide (</w:t>
       </w:r>
       <w:hyperlink r:id="rId14" w:history="1">
         <w:r>
@@ -3147,8 +3137,6 @@
           <w:t>Link</w:t>
         </w:r>
       </w:hyperlink>
-      <w:bookmarkStart w:id="0" w:name="_GoBack"/>
-      <w:bookmarkEnd w:id="0"/>
       <w:r>
         <w:rPr>
           <w:b/>
@@ -3664,6 +3652,7 @@
           <w:sz w:val="24"/>
           <w:szCs w:val="24"/>
         </w:rPr>
+        <w:lastRenderedPageBreak/>
         <w:t>JAXB Tutorial (</w:t>
       </w:r>
       <w:hyperlink r:id="rId23" w:history="1">
@@ -5068,7 +5057,7 @@
 </file>
 
 <file path=customXml/itemProps1.xml><?xml version="1.0" encoding="utf-8"?>
-<ds:datastoreItem xmlns:ds="http://schemas.openxmlformats.org/officeDocument/2006/customXml" ds:itemID="{11765EB1-D4CD-40DA-B605-3E67C71CD95A}">
+<ds:datastoreItem xmlns:ds="http://schemas.openxmlformats.org/officeDocument/2006/customXml" ds:itemID="{2862FCBE-71C9-4C2D-969A-511CE4E96DD2}">
   <ds:schemaRefs>
     <ds:schemaRef ds:uri="http://schemas.openxmlformats.org/officeDocument/2006/bibliography"/>
   </ds:schemaRefs>

</xml_diff>

<commit_message>
Got working prototype of dialog box that displays data that user selects from dropdown menus
</commit_message>
<xml_diff>
--- a/Coursework Breakdown.docx
+++ b/Coursework Breakdown.docx
@@ -11,8 +11,6 @@
           <w:u w:val="single"/>
         </w:rPr>
       </w:pPr>
-      <w:bookmarkStart w:id="0" w:name="_GoBack"/>
-      <w:bookmarkEnd w:id="0"/>
       <w:r>
         <w:rPr>
           <w:sz w:val="40"/>
@@ -2037,233 +2035,6 @@
     </w:p>
     <w:p>
       <w:pPr>
-        <w:rPr>
-          <w:sz w:val="24"/>
-          <w:szCs w:val="24"/>
-        </w:rPr>
-      </w:pPr>
-    </w:p>
-    <w:p>
-      <w:pPr>
-        <w:rPr>
-          <w:sz w:val="24"/>
-          <w:szCs w:val="24"/>
-        </w:rPr>
-      </w:pPr>
-      <w:r>
-        <w:rPr>
-          <w:b/>
-          <w:bCs/>
-          <w:sz w:val="24"/>
-          <w:szCs w:val="24"/>
-        </w:rPr>
-        <w:t>Theory</w:t>
-      </w:r>
-      <w:r>
-        <w:rPr>
-          <w:sz w:val="24"/>
-          <w:szCs w:val="24"/>
-        </w:rPr>
-        <w:t>: The angular thing helps format the web service operations</w:t>
-      </w:r>
-      <w:r>
-        <w:rPr>
-          <w:sz w:val="24"/>
-          <w:szCs w:val="24"/>
-        </w:rPr>
-        <w:t xml:space="preserve"> on the web browser. </w:t>
-      </w:r>
-    </w:p>
-    <w:p>
-      <w:pPr>
-        <w:rPr>
-          <w:sz w:val="24"/>
-          <w:szCs w:val="24"/>
-        </w:rPr>
-      </w:pPr>
-      <w:r>
-        <w:rPr>
-          <w:b/>
-          <w:bCs/>
-          <w:sz w:val="24"/>
-          <w:szCs w:val="24"/>
-        </w:rPr>
-        <w:t>Theory</w:t>
-      </w:r>
-      <w:r>
-        <w:rPr>
-          <w:sz w:val="24"/>
-          <w:szCs w:val="24"/>
-        </w:rPr>
-        <w:t xml:space="preserve">: The web service does the calculations and the client calls upon the ‘services’ that perform the calculations that are then presents to via the client app. </w:t>
-      </w:r>
-    </w:p>
-    <w:p>
-      <w:pPr>
-        <w:rPr>
-          <w:sz w:val="24"/>
-          <w:szCs w:val="24"/>
-        </w:rPr>
-      </w:pPr>
-      <w:r>
-        <w:rPr>
-          <w:b/>
-          <w:bCs/>
-          <w:sz w:val="24"/>
-          <w:szCs w:val="24"/>
-        </w:rPr>
-        <w:t>Theory</w:t>
-      </w:r>
-      <w:r>
-        <w:rPr>
-          <w:sz w:val="24"/>
-          <w:szCs w:val="24"/>
-        </w:rPr>
-        <w:t xml:space="preserve">: </w:t>
-      </w:r>
-      <w:r>
-        <w:rPr>
-          <w:sz w:val="24"/>
-          <w:szCs w:val="24"/>
-        </w:rPr>
-        <w:t>Maven is not needed for JAXB to work (Maven isn’t mentioned at all on JAXB’s Wikipedia page). It may potential</w:t>
-      </w:r>
-      <w:r>
-        <w:rPr>
-          <w:sz w:val="24"/>
-          <w:szCs w:val="24"/>
-        </w:rPr>
-        <w:t>ly</w:t>
-      </w:r>
-      <w:r>
-        <w:rPr>
-          <w:sz w:val="24"/>
-          <w:szCs w:val="24"/>
-        </w:rPr>
-        <w:t xml:space="preserve"> be a way to make the system work. </w:t>
-      </w:r>
-    </w:p>
-    <w:p>
-      <w:pPr>
-        <w:tabs>
-          <w:tab w:val="left" w:pos="1318"/>
-        </w:tabs>
-        <w:rPr>
-          <w:sz w:val="24"/>
-          <w:szCs w:val="24"/>
-        </w:rPr>
-      </w:pPr>
-      <w:r>
-        <w:rPr>
-          <w:b/>
-          <w:bCs/>
-          <w:sz w:val="24"/>
-          <w:szCs w:val="24"/>
-        </w:rPr>
-        <w:t>Theory</w:t>
-      </w:r>
-      <w:r>
-        <w:rPr>
-          <w:sz w:val="24"/>
-          <w:szCs w:val="24"/>
-        </w:rPr>
-        <w:t xml:space="preserve">: Spring and REST are two different things that should be used together to make the project work. </w:t>
-      </w:r>
-    </w:p>
-    <w:p>
-      <w:pPr>
-        <w:tabs>
-          <w:tab w:val="left" w:pos="1318"/>
-        </w:tabs>
-        <w:rPr>
-          <w:sz w:val="24"/>
-          <w:szCs w:val="24"/>
-        </w:rPr>
-      </w:pPr>
-      <w:r>
-        <w:rPr>
-          <w:b/>
-          <w:bCs/>
-          <w:sz w:val="24"/>
-          <w:szCs w:val="24"/>
-        </w:rPr>
-        <w:t>Theory</w:t>
-      </w:r>
-      <w:r>
-        <w:rPr>
-          <w:sz w:val="24"/>
-          <w:szCs w:val="24"/>
-        </w:rPr>
-        <w:t xml:space="preserve">: Angular and Spring can work together to make a REST API work. </w:t>
-      </w:r>
-    </w:p>
-    <w:p>
-      <w:pPr>
-        <w:tabs>
-          <w:tab w:val="left" w:pos="1318"/>
-        </w:tabs>
-        <w:rPr>
-          <w:sz w:val="24"/>
-          <w:szCs w:val="24"/>
-        </w:rPr>
-      </w:pPr>
-      <w:r>
-        <w:rPr>
-          <w:b/>
-          <w:bCs/>
-          <w:sz w:val="24"/>
-          <w:szCs w:val="24"/>
-        </w:rPr>
-        <w:t>Theory:</w:t>
-      </w:r>
-      <w:r>
-        <w:rPr>
-          <w:sz w:val="24"/>
-          <w:szCs w:val="24"/>
-        </w:rPr>
-        <w:t xml:space="preserve"> It may be necessary to switch to spring boot to get angular working. </w:t>
-      </w:r>
-    </w:p>
-    <w:p>
-      <w:pPr>
-        <w:tabs>
-          <w:tab w:val="left" w:pos="1318"/>
-        </w:tabs>
-        <w:rPr>
-          <w:sz w:val="24"/>
-          <w:szCs w:val="24"/>
-        </w:rPr>
-      </w:pPr>
-      <w:r>
-        <w:rPr>
-          <w:b/>
-          <w:bCs/>
-          <w:sz w:val="24"/>
-          <w:szCs w:val="24"/>
-        </w:rPr>
-        <w:t>Theory:</w:t>
-      </w:r>
-      <w:r>
-        <w:rPr>
-          <w:sz w:val="24"/>
-          <w:szCs w:val="24"/>
-        </w:rPr>
-        <w:t xml:space="preserve"> Create Web Service using Maven + Spring then consume it using Angular. </w:t>
-      </w:r>
-    </w:p>
-    <w:p>
-      <w:pPr>
-        <w:tabs>
-          <w:tab w:val="left" w:pos="1318"/>
-        </w:tabs>
-        <w:rPr>
-          <w:sz w:val="24"/>
-          <w:szCs w:val="24"/>
-        </w:rPr>
-      </w:pPr>
-    </w:p>
-    <w:p>
-      <w:pPr>
         <w:tabs>
           <w:tab w:val="left" w:pos="1318"/>
         </w:tabs>
@@ -2657,6 +2428,18 @@
         </w:rPr>
         <w:t>Part B</w:t>
       </w:r>
+      <w:r>
+        <w:rPr>
+          <w:b/>
+          <w:bCs/>
+          <w:sz w:val="24"/>
+          <w:szCs w:val="24"/>
+          <w:u w:val="single"/>
+        </w:rPr>
+        <w:t xml:space="preserve"> (Done)</w:t>
+      </w:r>
+      <w:bookmarkStart w:id="0" w:name="_GoBack"/>
+      <w:bookmarkEnd w:id="0"/>
     </w:p>
     <w:p>
       <w:pPr>
@@ -2706,6 +2489,29 @@
         </w:rPr>
         <w:t>list shares details</w:t>
       </w:r>
+      <w:r>
+        <w:rPr>
+          <w:sz w:val="24"/>
+          <w:szCs w:val="24"/>
+        </w:rPr>
+        <w:t xml:space="preserve"> (</w:t>
+      </w:r>
+      <w:r>
+        <w:rPr>
+          <w:b/>
+          <w:bCs/>
+          <w:sz w:val="24"/>
+          <w:szCs w:val="24"/>
+        </w:rPr>
+        <w:t>DONE</w:t>
+      </w:r>
+      <w:r>
+        <w:rPr>
+          <w:sz w:val="24"/>
+          <w:szCs w:val="24"/>
+        </w:rPr>
+        <w:t xml:space="preserve"> (in form of table))</w:t>
+      </w:r>
     </w:p>
     <w:p>
       <w:pPr>
@@ -2754,6 +2560,29 @@
         </w:rPr>
         <w:t xml:space="preserve">on offer when a purchase is made. </w:t>
       </w:r>
+      <w:r>
+        <w:rPr>
+          <w:sz w:val="24"/>
+          <w:szCs w:val="24"/>
+        </w:rPr>
+        <w:t>(</w:t>
+      </w:r>
+      <w:r>
+        <w:rPr>
+          <w:b/>
+          <w:bCs/>
+          <w:sz w:val="24"/>
+          <w:szCs w:val="24"/>
+        </w:rPr>
+        <w:t>DONE</w:t>
+      </w:r>
+      <w:r>
+        <w:rPr>
+          <w:sz w:val="24"/>
+          <w:szCs w:val="24"/>
+        </w:rPr>
+        <w:t>)</w:t>
+      </w:r>
     </w:p>
     <w:p>
       <w:pPr>
@@ -2796,7 +2625,6 @@
           <w:sz w:val="24"/>
           <w:szCs w:val="24"/>
         </w:rPr>
-        <w:lastRenderedPageBreak/>
         <w:t>You may choose to implement the core Web Service using as a RESTful service, but for full marks you</w:t>
       </w:r>
       <w:r>
@@ -2830,39 +2658,170 @@
     </w:p>
     <w:p>
       <w:pPr>
-        <w:jc w:val="both"/>
-        <w:rPr>
-          <w:b/>
-          <w:bCs/>
-          <w:sz w:val="24"/>
-          <w:szCs w:val="24"/>
-        </w:rPr>
-      </w:pPr>
-    </w:p>
-    <w:p>
-      <w:pPr>
-        <w:rPr>
-          <w:b/>
-          <w:bCs/>
-          <w:sz w:val="24"/>
-          <w:szCs w:val="24"/>
-        </w:rPr>
-      </w:pPr>
-      <w:r>
-        <w:rPr>
-          <w:b/>
-          <w:bCs/>
-          <w:sz w:val="24"/>
-          <w:szCs w:val="24"/>
-        </w:rPr>
-        <w:t>Daniel’s Tutorial for Angular (</w:t>
+        <w:rPr>
+          <w:sz w:val="24"/>
+          <w:szCs w:val="24"/>
+        </w:rPr>
+      </w:pPr>
+    </w:p>
+    <w:p>
+      <w:pPr>
+        <w:rPr>
+          <w:b/>
+          <w:bCs/>
+          <w:sz w:val="24"/>
+          <w:szCs w:val="24"/>
+          <w:u w:val="single"/>
+        </w:rPr>
+      </w:pPr>
+      <w:r>
+        <w:rPr>
+          <w:b/>
+          <w:bCs/>
+          <w:sz w:val="24"/>
+          <w:szCs w:val="24"/>
+          <w:u w:val="single"/>
+        </w:rPr>
+        <w:t>Part C</w:t>
+      </w:r>
+    </w:p>
+    <w:p>
+      <w:pPr>
+        <w:rPr>
+          <w:sz w:val="24"/>
+          <w:szCs w:val="24"/>
+        </w:rPr>
+      </w:pPr>
+      <w:r>
+        <w:rPr>
+          <w:sz w:val="24"/>
+          <w:szCs w:val="24"/>
+        </w:rPr>
+        <w:t>Implement a search functionality allowing customers to list shares’ offerings using</w:t>
+      </w:r>
+      <w:r>
+        <w:rPr>
+          <w:sz w:val="24"/>
+          <w:szCs w:val="24"/>
+        </w:rPr>
+        <w:t xml:space="preserve"> </w:t>
+      </w:r>
+      <w:r>
+        <w:rPr>
+          <w:sz w:val="24"/>
+          <w:szCs w:val="24"/>
+        </w:rPr>
+        <w:t>various criteria such as company details, highest price, etc. More sophisticated searc</w:t>
+      </w:r>
+      <w:r>
+        <w:rPr>
+          <w:sz w:val="24"/>
+          <w:szCs w:val="24"/>
+        </w:rPr>
+        <w:t xml:space="preserve">h </w:t>
+      </w:r>
+      <w:r>
+        <w:rPr>
+          <w:sz w:val="24"/>
+          <w:szCs w:val="24"/>
+        </w:rPr>
+        <w:t>functionality will merit higher marks.</w:t>
+      </w:r>
+    </w:p>
+    <w:p>
+      <w:pPr>
+        <w:pStyle w:val="ListParagraph"/>
+        <w:numPr>
+          <w:ilvl w:val="0"/>
+          <w:numId w:val="3"/>
+        </w:numPr>
+        <w:rPr>
+          <w:sz w:val="24"/>
+          <w:szCs w:val="24"/>
+        </w:rPr>
+      </w:pPr>
+      <w:r>
+        <w:rPr>
+          <w:sz w:val="24"/>
+          <w:szCs w:val="24"/>
+        </w:rPr>
+        <w:t>The choice of client is your decision. Java GUI Apps or JSP are more appreciated but should not be</w:t>
+      </w:r>
+      <w:r>
+        <w:rPr>
+          <w:sz w:val="24"/>
+          <w:szCs w:val="24"/>
+        </w:rPr>
+        <w:t xml:space="preserve"> </w:t>
+      </w:r>
+      <w:r>
+        <w:rPr>
+          <w:sz w:val="24"/>
+          <w:szCs w:val="24"/>
+        </w:rPr>
+        <w:t>attempted at the expense of providing core functionality</w:t>
+      </w:r>
+      <w:r>
+        <w:rPr>
+          <w:sz w:val="24"/>
+          <w:szCs w:val="24"/>
+        </w:rPr>
+        <w:t>.</w:t>
+      </w:r>
+    </w:p>
+    <w:p>
+      <w:pPr>
+        <w:rPr>
+          <w:sz w:val="24"/>
+          <w:szCs w:val="24"/>
+        </w:rPr>
+      </w:pPr>
+    </w:p>
+    <w:p>
+      <w:pPr>
+        <w:rPr>
+          <w:i/>
+          <w:iCs/>
+          <w:sz w:val="24"/>
+          <w:szCs w:val="24"/>
+          <w:u w:val="single"/>
+        </w:rPr>
+      </w:pPr>
+      <w:r>
+        <w:rPr>
+          <w:i/>
+          <w:iCs/>
+          <w:sz w:val="24"/>
+          <w:szCs w:val="24"/>
+          <w:u w:val="single"/>
+        </w:rPr>
+        <w:t>Old Links</w:t>
+      </w:r>
+    </w:p>
+    <w:p>
+      <w:pPr>
+        <w:rPr>
+          <w:i/>
+          <w:iCs/>
+          <w:sz w:val="24"/>
+          <w:szCs w:val="24"/>
+        </w:rPr>
+      </w:pPr>
+      <w:r>
+        <w:rPr>
+          <w:i/>
+          <w:iCs/>
+          <w:sz w:val="24"/>
+          <w:szCs w:val="24"/>
+        </w:rPr>
+        <w:t>Reading and writing XML (</w:t>
       </w:r>
       <w:hyperlink r:id="rId8" w:history="1">
         <w:r>
           <w:rPr>
             <w:rStyle w:val="Hyperlink"/>
-            <w:b/>
-            <w:bCs/>
+            <w:i/>
+            <w:iCs/>
             <w:sz w:val="24"/>
             <w:szCs w:val="24"/>
           </w:rPr>
@@ -2871,8 +2830,8 @@
       </w:hyperlink>
       <w:r>
         <w:rPr>
-          <w:b/>
-          <w:bCs/>
+          <w:i/>
+          <w:iCs/>
           <w:sz w:val="24"/>
           <w:szCs w:val="24"/>
         </w:rPr>
@@ -2882,27 +2841,28 @@
     <w:p>
       <w:pPr>
         <w:rPr>
-          <w:b/>
-          <w:bCs/>
-          <w:sz w:val="24"/>
-          <w:szCs w:val="24"/>
-        </w:rPr>
-      </w:pPr>
-      <w:r>
-        <w:rPr>
-          <w:b/>
-          <w:bCs/>
-          <w:sz w:val="24"/>
-          <w:szCs w:val="24"/>
-        </w:rPr>
-        <w:t>Netbeans Spring Guide (</w:t>
+          <w:i/>
+          <w:iCs/>
+          <w:sz w:val="24"/>
+          <w:szCs w:val="24"/>
+        </w:rPr>
+      </w:pPr>
+      <w:r>
+        <w:rPr>
+          <w:i/>
+          <w:iCs/>
+          <w:sz w:val="24"/>
+          <w:szCs w:val="24"/>
+        </w:rPr>
+        <w:lastRenderedPageBreak/>
+        <w:t>Marshalling data (</w:t>
       </w:r>
       <w:hyperlink r:id="rId9" w:history="1">
         <w:r>
           <w:rPr>
             <w:rStyle w:val="Hyperlink"/>
-            <w:b/>
-            <w:bCs/>
+            <w:i/>
+            <w:iCs/>
             <w:sz w:val="24"/>
             <w:szCs w:val="24"/>
           </w:rPr>
@@ -2911,8 +2871,8 @@
       </w:hyperlink>
       <w:r>
         <w:rPr>
-          <w:b/>
-          <w:bCs/>
+          <w:i/>
+          <w:iCs/>
           <w:sz w:val="24"/>
           <w:szCs w:val="24"/>
         </w:rPr>
@@ -2922,36 +2882,27 @@
     <w:p>
       <w:pPr>
         <w:rPr>
-          <w:b/>
-          <w:bCs/>
-          <w:sz w:val="24"/>
-          <w:szCs w:val="24"/>
-        </w:rPr>
-      </w:pPr>
-      <w:r>
-        <w:rPr>
-          <w:b/>
-          <w:bCs/>
-          <w:sz w:val="24"/>
-          <w:szCs w:val="24"/>
-        </w:rPr>
-        <w:t>Angular 8 + Spring Boot</w:t>
-      </w:r>
-      <w:r>
-        <w:rPr>
-          <w:b/>
-          <w:bCs/>
-          <w:sz w:val="24"/>
-          <w:szCs w:val="24"/>
-        </w:rPr>
-        <w:t xml:space="preserve"> Application guide (</w:t>
+          <w:i/>
+          <w:iCs/>
+          <w:sz w:val="24"/>
+          <w:szCs w:val="24"/>
+        </w:rPr>
+      </w:pPr>
+      <w:r>
+        <w:rPr>
+          <w:i/>
+          <w:iCs/>
+          <w:sz w:val="24"/>
+          <w:szCs w:val="24"/>
+        </w:rPr>
+        <w:t>More Marshalling (</w:t>
       </w:r>
       <w:hyperlink r:id="rId10" w:history="1">
         <w:r>
           <w:rPr>
             <w:rStyle w:val="Hyperlink"/>
-            <w:b/>
-            <w:bCs/>
+            <w:i/>
+            <w:iCs/>
             <w:sz w:val="24"/>
             <w:szCs w:val="24"/>
           </w:rPr>
@@ -2960,8 +2911,8 @@
       </w:hyperlink>
       <w:r>
         <w:rPr>
-          <w:b/>
-          <w:bCs/>
+          <w:i/>
+          <w:iCs/>
           <w:sz w:val="24"/>
           <w:szCs w:val="24"/>
         </w:rPr>
@@ -2971,27 +2922,27 @@
     <w:p>
       <w:pPr>
         <w:rPr>
-          <w:b/>
-          <w:bCs/>
-          <w:sz w:val="24"/>
-          <w:szCs w:val="24"/>
-        </w:rPr>
-      </w:pPr>
-      <w:r>
-        <w:rPr>
-          <w:b/>
-          <w:bCs/>
-          <w:sz w:val="24"/>
-          <w:szCs w:val="24"/>
-        </w:rPr>
-        <w:t>Angular + Spring tutorial (</w:t>
+          <w:i/>
+          <w:iCs/>
+          <w:sz w:val="24"/>
+          <w:szCs w:val="24"/>
+        </w:rPr>
+      </w:pPr>
+      <w:r>
+        <w:rPr>
+          <w:i/>
+          <w:iCs/>
+          <w:sz w:val="24"/>
+          <w:szCs w:val="24"/>
+        </w:rPr>
+        <w:t>Even more Marshalling (</w:t>
       </w:r>
       <w:hyperlink r:id="rId11" w:history="1">
         <w:r>
           <w:rPr>
             <w:rStyle w:val="Hyperlink"/>
-            <w:b/>
-            <w:bCs/>
+            <w:i/>
+            <w:iCs/>
             <w:sz w:val="24"/>
             <w:szCs w:val="24"/>
           </w:rPr>
@@ -3000,8 +2951,8 @@
       </w:hyperlink>
       <w:r>
         <w:rPr>
-          <w:b/>
-          <w:bCs/>
+          <w:i/>
+          <w:iCs/>
           <w:sz w:val="24"/>
           <w:szCs w:val="24"/>
         </w:rPr>
@@ -3011,25 +2962,25 @@
     <w:p>
       <w:pPr>
         <w:rPr>
-          <w:b/>
-          <w:bCs/>
-          <w:sz w:val="24"/>
-          <w:szCs w:val="24"/>
-        </w:rPr>
-      </w:pPr>
-      <w:r>
-        <w:rPr>
-          <w:b/>
-          <w:bCs/>
-          <w:sz w:val="24"/>
-          <w:szCs w:val="24"/>
-        </w:rPr>
-        <w:t>Angular 8 + Spring Boot Example Tutorial</w:t>
-      </w:r>
-      <w:r>
-        <w:rPr>
-          <w:b/>
-          <w:bCs/>
+          <w:i/>
+          <w:iCs/>
+          <w:sz w:val="24"/>
+          <w:szCs w:val="24"/>
+        </w:rPr>
+      </w:pPr>
+      <w:r>
+        <w:rPr>
+          <w:i/>
+          <w:iCs/>
+          <w:sz w:val="24"/>
+          <w:szCs w:val="24"/>
+        </w:rPr>
+        <w:t>JAXB and Root Elements</w:t>
+      </w:r>
+      <w:r>
+        <w:rPr>
+          <w:i/>
+          <w:iCs/>
           <w:sz w:val="24"/>
           <w:szCs w:val="24"/>
         </w:rPr>
@@ -3039,8 +2990,8 @@
         <w:r>
           <w:rPr>
             <w:rStyle w:val="Hyperlink"/>
-            <w:b/>
-            <w:bCs/>
+            <w:i/>
+            <w:iCs/>
             <w:sz w:val="24"/>
             <w:szCs w:val="24"/>
           </w:rPr>
@@ -3049,8 +3000,8 @@
       </w:hyperlink>
       <w:r>
         <w:rPr>
-          <w:b/>
-          <w:bCs/>
+          <w:i/>
+          <w:iCs/>
           <w:sz w:val="24"/>
           <w:szCs w:val="24"/>
         </w:rPr>
@@ -3060,27 +3011,27 @@
     <w:p>
       <w:pPr>
         <w:rPr>
-          <w:b/>
-          <w:bCs/>
-          <w:sz w:val="24"/>
-          <w:szCs w:val="24"/>
-        </w:rPr>
-      </w:pPr>
-      <w:r>
-        <w:rPr>
-          <w:b/>
-          <w:bCs/>
-          <w:sz w:val="24"/>
-          <w:szCs w:val="24"/>
-        </w:rPr>
-        <w:t>Spring XML GET guide (</w:t>
+          <w:i/>
+          <w:iCs/>
+          <w:sz w:val="24"/>
+          <w:szCs w:val="24"/>
+        </w:rPr>
+      </w:pPr>
+      <w:r>
+        <w:rPr>
+          <w:i/>
+          <w:iCs/>
+          <w:sz w:val="24"/>
+          <w:szCs w:val="24"/>
+        </w:rPr>
+        <w:t>Writing data to file (</w:t>
       </w:r>
       <w:hyperlink r:id="rId13" w:history="1">
         <w:r>
           <w:rPr>
             <w:rStyle w:val="Hyperlink"/>
-            <w:b/>
-            <w:bCs/>
+            <w:i/>
+            <w:iCs/>
             <w:sz w:val="24"/>
             <w:szCs w:val="24"/>
           </w:rPr>
@@ -3089,8 +3040,8 @@
       </w:hyperlink>
       <w:r>
         <w:rPr>
-          <w:b/>
-          <w:bCs/>
+          <w:i/>
+          <w:iCs/>
           <w:sz w:val="24"/>
           <w:szCs w:val="24"/>
         </w:rPr>
@@ -3100,37 +3051,27 @@
     <w:p>
       <w:pPr>
         <w:rPr>
-          <w:b/>
-          <w:bCs/>
-          <w:sz w:val="24"/>
-          <w:szCs w:val="24"/>
-        </w:rPr>
-      </w:pPr>
-    </w:p>
-    <w:p>
-      <w:pPr>
-        <w:rPr>
-          <w:b/>
-          <w:bCs/>
-          <w:sz w:val="24"/>
-          <w:szCs w:val="24"/>
-        </w:rPr>
-      </w:pPr>
-      <w:r>
-        <w:rPr>
-          <w:b/>
-          <w:bCs/>
-          <w:sz w:val="24"/>
-          <w:szCs w:val="24"/>
-        </w:rPr>
-        <w:t>Angular Parsing XML data guide (</w:t>
+          <w:i/>
+          <w:iCs/>
+          <w:sz w:val="24"/>
+          <w:szCs w:val="24"/>
+        </w:rPr>
+      </w:pPr>
+      <w:r>
+        <w:rPr>
+          <w:i/>
+          <w:iCs/>
+          <w:sz w:val="24"/>
+          <w:szCs w:val="24"/>
+        </w:rPr>
+        <w:t>JAXB Marshaller Overwriting data (</w:t>
       </w:r>
       <w:hyperlink r:id="rId14" w:history="1">
         <w:r>
           <w:rPr>
             <w:rStyle w:val="Hyperlink"/>
-            <w:b/>
-            <w:bCs/>
+            <w:i/>
+            <w:iCs/>
             <w:sz w:val="24"/>
             <w:szCs w:val="24"/>
           </w:rPr>
@@ -3139,166 +3080,31 @@
       </w:hyperlink>
       <w:r>
         <w:rPr>
-          <w:b/>
-          <w:bCs/>
-          <w:sz w:val="24"/>
-          <w:szCs w:val="24"/>
-        </w:rPr>
-        <w:t>)</w:t>
-      </w:r>
-    </w:p>
-    <w:p>
-      <w:pPr>
-        <w:rPr>
-          <w:sz w:val="24"/>
-          <w:szCs w:val="24"/>
-        </w:rPr>
-      </w:pPr>
-    </w:p>
-    <w:p>
-      <w:pPr>
-        <w:rPr>
-          <w:b/>
-          <w:bCs/>
-          <w:sz w:val="24"/>
-          <w:szCs w:val="24"/>
-          <w:u w:val="single"/>
-        </w:rPr>
-      </w:pPr>
-      <w:r>
-        <w:rPr>
-          <w:b/>
-          <w:bCs/>
-          <w:sz w:val="24"/>
-          <w:szCs w:val="24"/>
-          <w:u w:val="single"/>
-        </w:rPr>
-        <w:t>Part C</w:t>
-      </w:r>
-    </w:p>
-    <w:p>
-      <w:pPr>
-        <w:rPr>
-          <w:sz w:val="24"/>
-          <w:szCs w:val="24"/>
-        </w:rPr>
-      </w:pPr>
-      <w:r>
-        <w:rPr>
-          <w:sz w:val="24"/>
-          <w:szCs w:val="24"/>
-        </w:rPr>
-        <w:t>Implement a search functionality allowing customers to list shares’ offerings using</w:t>
-      </w:r>
-      <w:r>
-        <w:rPr>
-          <w:sz w:val="24"/>
-          <w:szCs w:val="24"/>
-        </w:rPr>
-        <w:t xml:space="preserve"> </w:t>
-      </w:r>
-      <w:r>
-        <w:rPr>
-          <w:sz w:val="24"/>
-          <w:szCs w:val="24"/>
-        </w:rPr>
-        <w:t>various criteria such as company details, highest price, etc. More sophisticated searc</w:t>
-      </w:r>
-      <w:r>
-        <w:rPr>
-          <w:sz w:val="24"/>
-          <w:szCs w:val="24"/>
-        </w:rPr>
-        <w:t xml:space="preserve">h </w:t>
-      </w:r>
-      <w:r>
-        <w:rPr>
-          <w:sz w:val="24"/>
-          <w:szCs w:val="24"/>
-        </w:rPr>
-        <w:t>functionality will merit higher marks.</w:t>
-      </w:r>
-    </w:p>
-    <w:p>
-      <w:pPr>
-        <w:pStyle w:val="ListParagraph"/>
-        <w:numPr>
-          <w:ilvl w:val="0"/>
-          <w:numId w:val="3"/>
-        </w:numPr>
-        <w:rPr>
-          <w:sz w:val="24"/>
-          <w:szCs w:val="24"/>
-        </w:rPr>
-      </w:pPr>
-      <w:r>
-        <w:rPr>
-          <w:sz w:val="24"/>
-          <w:szCs w:val="24"/>
-        </w:rPr>
-        <w:t>The choice of client is your decision. Java GUI Apps or JSP are more appreciated but should not be</w:t>
-      </w:r>
-      <w:r>
-        <w:rPr>
-          <w:sz w:val="24"/>
-          <w:szCs w:val="24"/>
-        </w:rPr>
-        <w:t xml:space="preserve"> </w:t>
-      </w:r>
-      <w:r>
-        <w:rPr>
-          <w:sz w:val="24"/>
-          <w:szCs w:val="24"/>
-        </w:rPr>
-        <w:t>attempted at the expense of providing core functionality</w:t>
-      </w:r>
-    </w:p>
-    <w:p>
-      <w:pPr>
-        <w:rPr>
-          <w:sz w:val="24"/>
-          <w:szCs w:val="24"/>
-        </w:rPr>
-      </w:pPr>
-    </w:p>
-    <w:p>
-      <w:pPr>
-        <w:rPr>
           <w:i/>
           <w:iCs/>
           <w:sz w:val="24"/>
           <w:szCs w:val="24"/>
-          <w:u w:val="single"/>
-        </w:rPr>
-      </w:pPr>
-      <w:r>
+        </w:rPr>
+        <w:t>)</w:t>
+      </w:r>
+    </w:p>
+    <w:p>
+      <w:pPr>
         <w:rPr>
           <w:i/>
           <w:iCs/>
           <w:sz w:val="24"/>
           <w:szCs w:val="24"/>
-          <w:u w:val="single"/>
-        </w:rPr>
-        <w:t>Old Links</w:t>
-      </w:r>
-    </w:p>
-    <w:p>
-      <w:pPr>
+        </w:rPr>
+      </w:pPr>
+      <w:r>
         <w:rPr>
           <w:i/>
           <w:iCs/>
           <w:sz w:val="24"/>
           <w:szCs w:val="24"/>
         </w:rPr>
-      </w:pPr>
-      <w:r>
-        <w:rPr>
-          <w:i/>
-          <w:iCs/>
-          <w:sz w:val="24"/>
-          <w:szCs w:val="24"/>
-        </w:rPr>
-        <w:t>Reading and writing XML (</w:t>
+        <w:t>Marshalling multiple pieces of data (</w:t>
       </w:r>
       <w:hyperlink r:id="rId15" w:history="1">
         <w:r>
@@ -3325,27 +3131,21 @@
     <w:p>
       <w:pPr>
         <w:rPr>
-          <w:i/>
-          <w:iCs/>
-          <w:sz w:val="24"/>
-          <w:szCs w:val="24"/>
-        </w:rPr>
-      </w:pPr>
-      <w:r>
-        <w:rPr>
-          <w:i/>
-          <w:iCs/>
-          <w:sz w:val="24"/>
-          <w:szCs w:val="24"/>
-        </w:rPr>
-        <w:t>Marshalling data (</w:t>
+          <w:sz w:val="24"/>
+          <w:szCs w:val="24"/>
+        </w:rPr>
+      </w:pPr>
+      <w:r>
+        <w:rPr>
+          <w:sz w:val="24"/>
+          <w:szCs w:val="24"/>
+        </w:rPr>
+        <w:t>Daniel’s Tutorial for Angular (</w:t>
       </w:r>
       <w:hyperlink r:id="rId16" w:history="1">
         <w:r>
           <w:rPr>
             <w:rStyle w:val="Hyperlink"/>
-            <w:i/>
-            <w:iCs/>
             <w:sz w:val="24"/>
             <w:szCs w:val="24"/>
           </w:rPr>
@@ -3354,8 +3154,6 @@
       </w:hyperlink>
       <w:r>
         <w:rPr>
-          <w:i/>
-          <w:iCs/>
           <w:sz w:val="24"/>
           <w:szCs w:val="24"/>
         </w:rPr>
@@ -3365,27 +3163,21 @@
     <w:p>
       <w:pPr>
         <w:rPr>
-          <w:i/>
-          <w:iCs/>
-          <w:sz w:val="24"/>
-          <w:szCs w:val="24"/>
-        </w:rPr>
-      </w:pPr>
-      <w:r>
-        <w:rPr>
-          <w:i/>
-          <w:iCs/>
-          <w:sz w:val="24"/>
-          <w:szCs w:val="24"/>
-        </w:rPr>
-        <w:t>More Marshalling (</w:t>
+          <w:sz w:val="24"/>
+          <w:szCs w:val="24"/>
+        </w:rPr>
+      </w:pPr>
+      <w:r>
+        <w:rPr>
+          <w:sz w:val="24"/>
+          <w:szCs w:val="24"/>
+        </w:rPr>
+        <w:t>Netbeans Spring Guide (</w:t>
       </w:r>
       <w:hyperlink r:id="rId17" w:history="1">
         <w:r>
           <w:rPr>
             <w:rStyle w:val="Hyperlink"/>
-            <w:i/>
-            <w:iCs/>
             <w:sz w:val="24"/>
             <w:szCs w:val="24"/>
           </w:rPr>
@@ -3394,8 +3186,6 @@
       </w:hyperlink>
       <w:r>
         <w:rPr>
-          <w:i/>
-          <w:iCs/>
           <w:sz w:val="24"/>
           <w:szCs w:val="24"/>
         </w:rPr>
@@ -3405,27 +3195,21 @@
     <w:p>
       <w:pPr>
         <w:rPr>
-          <w:i/>
-          <w:iCs/>
-          <w:sz w:val="24"/>
-          <w:szCs w:val="24"/>
-        </w:rPr>
-      </w:pPr>
-      <w:r>
-        <w:rPr>
-          <w:i/>
-          <w:iCs/>
-          <w:sz w:val="24"/>
-          <w:szCs w:val="24"/>
-        </w:rPr>
-        <w:t>Even more Marshalling (</w:t>
+          <w:sz w:val="24"/>
+          <w:szCs w:val="24"/>
+        </w:rPr>
+      </w:pPr>
+      <w:r>
+        <w:rPr>
+          <w:sz w:val="24"/>
+          <w:szCs w:val="24"/>
+        </w:rPr>
+        <w:t>Angular 8 + Spring Boot Application guide (</w:t>
       </w:r>
       <w:hyperlink r:id="rId18" w:history="1">
         <w:r>
           <w:rPr>
             <w:rStyle w:val="Hyperlink"/>
-            <w:i/>
-            <w:iCs/>
             <w:sz w:val="24"/>
             <w:szCs w:val="24"/>
           </w:rPr>
@@ -3434,8 +3218,6 @@
       </w:hyperlink>
       <w:r>
         <w:rPr>
-          <w:i/>
-          <w:iCs/>
           <w:sz w:val="24"/>
           <w:szCs w:val="24"/>
         </w:rPr>
@@ -3445,36 +3227,21 @@
     <w:p>
       <w:pPr>
         <w:rPr>
-          <w:i/>
-          <w:iCs/>
-          <w:sz w:val="24"/>
-          <w:szCs w:val="24"/>
-        </w:rPr>
-      </w:pPr>
-      <w:r>
-        <w:rPr>
-          <w:i/>
-          <w:iCs/>
-          <w:sz w:val="24"/>
-          <w:szCs w:val="24"/>
-        </w:rPr>
-        <w:t>JAXB and Root Elements</w:t>
-      </w:r>
-      <w:r>
-        <w:rPr>
-          <w:i/>
-          <w:iCs/>
-          <w:sz w:val="24"/>
-          <w:szCs w:val="24"/>
-        </w:rPr>
-        <w:t xml:space="preserve"> (</w:t>
+          <w:sz w:val="24"/>
+          <w:szCs w:val="24"/>
+        </w:rPr>
+      </w:pPr>
+      <w:r>
+        <w:rPr>
+          <w:sz w:val="24"/>
+          <w:szCs w:val="24"/>
+        </w:rPr>
+        <w:t>Angular + Spring tutorial (</w:t>
       </w:r>
       <w:hyperlink r:id="rId19" w:history="1">
         <w:r>
           <w:rPr>
             <w:rStyle w:val="Hyperlink"/>
-            <w:i/>
-            <w:iCs/>
             <w:sz w:val="24"/>
             <w:szCs w:val="24"/>
           </w:rPr>
@@ -3483,8 +3250,6 @@
       </w:hyperlink>
       <w:r>
         <w:rPr>
-          <w:i/>
-          <w:iCs/>
           <w:sz w:val="24"/>
           <w:szCs w:val="24"/>
         </w:rPr>
@@ -3494,27 +3259,21 @@
     <w:p>
       <w:pPr>
         <w:rPr>
-          <w:i/>
-          <w:iCs/>
-          <w:sz w:val="24"/>
-          <w:szCs w:val="24"/>
-        </w:rPr>
-      </w:pPr>
-      <w:r>
-        <w:rPr>
-          <w:i/>
-          <w:iCs/>
-          <w:sz w:val="24"/>
-          <w:szCs w:val="24"/>
-        </w:rPr>
-        <w:t>Writing data to file (</w:t>
+          <w:sz w:val="24"/>
+          <w:szCs w:val="24"/>
+        </w:rPr>
+      </w:pPr>
+      <w:r>
+        <w:rPr>
+          <w:sz w:val="24"/>
+          <w:szCs w:val="24"/>
+        </w:rPr>
+        <w:t>Angular 8 + Spring Boot Example Tutorial (</w:t>
       </w:r>
       <w:hyperlink r:id="rId20" w:history="1">
         <w:r>
           <w:rPr>
             <w:rStyle w:val="Hyperlink"/>
-            <w:i/>
-            <w:iCs/>
             <w:sz w:val="24"/>
             <w:szCs w:val="24"/>
           </w:rPr>
@@ -3523,8 +3282,6 @@
       </w:hyperlink>
       <w:r>
         <w:rPr>
-          <w:i/>
-          <w:iCs/>
           <w:sz w:val="24"/>
           <w:szCs w:val="24"/>
         </w:rPr>
@@ -3534,27 +3291,21 @@
     <w:p>
       <w:pPr>
         <w:rPr>
-          <w:i/>
-          <w:iCs/>
-          <w:sz w:val="24"/>
-          <w:szCs w:val="24"/>
-        </w:rPr>
-      </w:pPr>
-      <w:r>
-        <w:rPr>
-          <w:i/>
-          <w:iCs/>
-          <w:sz w:val="24"/>
-          <w:szCs w:val="24"/>
-        </w:rPr>
-        <w:t>JAXB Marshaller Overwriting data (</w:t>
+          <w:sz w:val="24"/>
+          <w:szCs w:val="24"/>
+        </w:rPr>
+      </w:pPr>
+      <w:r>
+        <w:rPr>
+          <w:sz w:val="24"/>
+          <w:szCs w:val="24"/>
+        </w:rPr>
+        <w:t>Spring XML GET guide (</w:t>
       </w:r>
       <w:hyperlink r:id="rId21" w:history="1">
         <w:r>
           <w:rPr>
             <w:rStyle w:val="Hyperlink"/>
-            <w:i/>
-            <w:iCs/>
             <w:sz w:val="24"/>
             <w:szCs w:val="24"/>
           </w:rPr>
@@ -3563,8 +3314,6 @@
       </w:hyperlink>
       <w:r>
         <w:rPr>
-          <w:i/>
-          <w:iCs/>
           <w:sz w:val="24"/>
           <w:szCs w:val="24"/>
         </w:rPr>
@@ -3574,27 +3323,21 @@
     <w:p>
       <w:pPr>
         <w:rPr>
-          <w:i/>
-          <w:iCs/>
-          <w:sz w:val="24"/>
-          <w:szCs w:val="24"/>
-        </w:rPr>
-      </w:pPr>
-      <w:r>
-        <w:rPr>
-          <w:i/>
-          <w:iCs/>
-          <w:sz w:val="24"/>
-          <w:szCs w:val="24"/>
-        </w:rPr>
-        <w:t>Marshalling multiple pieces of data (</w:t>
+          <w:sz w:val="24"/>
+          <w:szCs w:val="24"/>
+        </w:rPr>
+      </w:pPr>
+      <w:r>
+        <w:rPr>
+          <w:sz w:val="24"/>
+          <w:szCs w:val="24"/>
+        </w:rPr>
+        <w:t>Angular Parsing XML data guide (</w:t>
       </w:r>
       <w:hyperlink r:id="rId22" w:history="1">
         <w:r>
           <w:rPr>
             <w:rStyle w:val="Hyperlink"/>
-            <w:i/>
-            <w:iCs/>
             <w:sz w:val="24"/>
             <w:szCs w:val="24"/>
           </w:rPr>
@@ -3603,56 +3346,53 @@
       </w:hyperlink>
       <w:r>
         <w:rPr>
+          <w:sz w:val="24"/>
+          <w:szCs w:val="24"/>
+        </w:rPr>
+        <w:t>)</w:t>
+      </w:r>
+    </w:p>
+    <w:p>
+      <w:pPr>
+        <w:rPr>
+          <w:sz w:val="24"/>
+          <w:szCs w:val="24"/>
+        </w:rPr>
+      </w:pPr>
+    </w:p>
+    <w:p>
+      <w:pPr>
+        <w:rPr>
+          <w:sz w:val="24"/>
+          <w:szCs w:val="24"/>
+          <w:u w:val="single"/>
+        </w:rPr>
+      </w:pPr>
+      <w:r>
+        <w:rPr>
+          <w:sz w:val="24"/>
+          <w:szCs w:val="24"/>
+          <w:u w:val="single"/>
+        </w:rPr>
+        <w:t>Without Maven</w:t>
+      </w:r>
+    </w:p>
+    <w:p>
+      <w:pPr>
+        <w:rPr>
           <w:i/>
           <w:iCs/>
           <w:sz w:val="24"/>
           <w:szCs w:val="24"/>
         </w:rPr>
-        <w:t>)</w:t>
-      </w:r>
-    </w:p>
-    <w:p>
-      <w:pPr>
-        <w:rPr>
-          <w:sz w:val="24"/>
-          <w:szCs w:val="24"/>
-        </w:rPr>
-      </w:pPr>
-    </w:p>
-    <w:p>
-      <w:pPr>
-        <w:rPr>
-          <w:sz w:val="24"/>
-          <w:szCs w:val="24"/>
-          <w:u w:val="single"/>
-        </w:rPr>
-      </w:pPr>
-      <w:r>
-        <w:rPr>
-          <w:sz w:val="24"/>
-          <w:szCs w:val="24"/>
-          <w:u w:val="single"/>
-        </w:rPr>
-        <w:t>Without Maven</w:t>
-      </w:r>
-    </w:p>
-    <w:p>
-      <w:pPr>
+      </w:pPr>
+      <w:r>
         <w:rPr>
           <w:i/>
           <w:iCs/>
           <w:sz w:val="24"/>
           <w:szCs w:val="24"/>
         </w:rPr>
-      </w:pPr>
-      <w:r>
-        <w:rPr>
-          <w:i/>
-          <w:iCs/>
-          <w:sz w:val="24"/>
-          <w:szCs w:val="24"/>
-        </w:rPr>
-        <w:lastRenderedPageBreak/>
         <w:t>JAXB Tutorial (</w:t>
       </w:r>
       <w:hyperlink r:id="rId23" w:history="1">
@@ -3686,136 +3426,6 @@
         </w:rPr>
         <w:t>)</w:t>
       </w:r>
-    </w:p>
-    <w:p>
-      <w:pPr>
-        <w:rPr>
-          <w:sz w:val="24"/>
-          <w:szCs w:val="24"/>
-        </w:rPr>
-      </w:pPr>
-    </w:p>
-    <w:p>
-      <w:pPr>
-        <w:rPr>
-          <w:sz w:val="24"/>
-          <w:szCs w:val="24"/>
-        </w:rPr>
-      </w:pPr>
-    </w:p>
-    <w:p>
-      <w:pPr>
-        <w:jc w:val="both"/>
-        <w:rPr>
-          <w:b/>
-          <w:bCs/>
-          <w:sz w:val="24"/>
-          <w:szCs w:val="24"/>
-        </w:rPr>
-      </w:pPr>
-      <w:r>
-        <w:rPr>
-          <w:b/>
-          <w:bCs/>
-          <w:sz w:val="24"/>
-          <w:szCs w:val="24"/>
-          <w:u w:val="single"/>
-        </w:rPr>
-        <w:t>Maybe</w:t>
-      </w:r>
-      <w:r>
-        <w:rPr>
-          <w:b/>
-          <w:bCs/>
-          <w:sz w:val="24"/>
-          <w:szCs w:val="24"/>
-        </w:rPr>
-        <w:t xml:space="preserve"> - Create database, have user write to it with new share data, then after they save the work it needs to be marshalled into “Share_Data.xml” file (Use </w:t>
-      </w:r>
-      <w:hyperlink r:id="rId24" w:history="1">
-        <w:r>
-          <w:rPr>
-            <w:rStyle w:val="Hyperlink"/>
-            <w:b/>
-            <w:bCs/>
-            <w:sz w:val="24"/>
-            <w:szCs w:val="24"/>
-          </w:rPr>
-          <w:t>LINK</w:t>
-        </w:r>
-      </w:hyperlink>
-      <w:r>
-        <w:rPr>
-          <w:b/>
-          <w:bCs/>
-          <w:sz w:val="24"/>
-          <w:szCs w:val="24"/>
-        </w:rPr>
-        <w:t xml:space="preserve"> for help marshalling a list), which can then be accessed by the web service. </w:t>
-      </w:r>
-    </w:p>
-    <w:p>
-      <w:pPr>
-        <w:jc w:val="both"/>
-        <w:rPr>
-          <w:b/>
-          <w:bCs/>
-          <w:sz w:val="24"/>
-          <w:szCs w:val="24"/>
-        </w:rPr>
-      </w:pPr>
-    </w:p>
-    <w:p>
-      <w:pPr>
-        <w:jc w:val="both"/>
-        <w:rPr>
-          <w:b/>
-          <w:bCs/>
-          <w:sz w:val="24"/>
-          <w:szCs w:val="24"/>
-        </w:rPr>
-      </w:pPr>
-      <w:r>
-        <w:rPr>
-          <w:b/>
-          <w:bCs/>
-          <w:sz w:val="24"/>
-          <w:szCs w:val="24"/>
-        </w:rPr>
-        <w:t xml:space="preserve">Maybe – Add POJO file for Shares (Follow guide </w:t>
-      </w:r>
-      <w:hyperlink r:id="rId25" w:history="1">
-        <w:r>
-          <w:rPr>
-            <w:rStyle w:val="Hyperlink"/>
-            <w:b/>
-            <w:bCs/>
-            <w:sz w:val="24"/>
-            <w:szCs w:val="24"/>
-          </w:rPr>
-          <w:t>here</w:t>
-        </w:r>
-      </w:hyperlink>
-      <w:r>
-        <w:rPr>
-          <w:b/>
-          <w:bCs/>
-          <w:sz w:val="24"/>
-          <w:szCs w:val="24"/>
-        </w:rPr>
-        <w:t xml:space="preserve">). Figure out how that code works then apply it to our project. </w:t>
-      </w:r>
-    </w:p>
-    <w:p>
-      <w:pPr>
-        <w:rPr>
-          <w:i/>
-          <w:iCs/>
-          <w:sz w:val="24"/>
-          <w:szCs w:val="24"/>
-          <w:u w:val="single"/>
-        </w:rPr>
-      </w:pPr>
     </w:p>
     <w:sectPr>
       <w:pgSz w:w="11906" w:h="16838"/>
@@ -5057,7 +4667,7 @@
 </file>
 
 <file path=customXml/itemProps1.xml><?xml version="1.0" encoding="utf-8"?>
-<ds:datastoreItem xmlns:ds="http://schemas.openxmlformats.org/officeDocument/2006/customXml" ds:itemID="{2862FCBE-71C9-4C2D-969A-511CE4E96DD2}">
+<ds:datastoreItem xmlns:ds="http://schemas.openxmlformats.org/officeDocument/2006/customXml" ds:itemID="{0B558C38-3DB4-407C-83BB-E5669C52B687}">
   <ds:schemaRefs>
     <ds:schemaRef ds:uri="http://schemas.openxmlformats.org/officeDocument/2006/bibliography"/>
   </ds:schemaRefs>

</xml_diff>

<commit_message>
Started work on part B. Started work on adding multi-page functionality to frontend.
This commit serves as the last working copy of the project before work is started on getting multi-page functionality working on frontend.
</commit_message>
<xml_diff>
--- a/Coursework Breakdown.docx
+++ b/Coursework Breakdown.docx
@@ -1995,120 +1995,72 @@
     <w:p>
       <w:pPr>
         <w:rPr>
-          <w:sz w:val="24"/>
-          <w:szCs w:val="24"/>
+          <w:sz w:val="28"/>
+          <w:szCs w:val="28"/>
           <w:u w:val="single"/>
         </w:rPr>
       </w:pPr>
       <w:r>
         <w:rPr>
-          <w:sz w:val="24"/>
-          <w:szCs w:val="24"/>
+          <w:sz w:val="28"/>
+          <w:szCs w:val="28"/>
           <w:u w:val="single"/>
         </w:rPr>
         <w:lastRenderedPageBreak/>
-        <w:t>A - Core Web Service (weighting - 35%)</w:t>
-      </w:r>
-      <w:r>
-        <w:rPr>
-          <w:sz w:val="24"/>
-          <w:szCs w:val="24"/>
-          <w:u w:val="single"/>
-        </w:rPr>
-        <w:softHyphen/>
-      </w:r>
-    </w:p>
-    <w:p>
-      <w:pPr>
-        <w:rPr>
-          <w:sz w:val="24"/>
-          <w:szCs w:val="24"/>
-        </w:rPr>
-      </w:pPr>
-      <w:r>
-        <w:rPr>
-          <w:sz w:val="24"/>
-          <w:szCs w:val="24"/>
-        </w:rPr>
-        <w:t>Implement Shares Brokering service</w:t>
-      </w:r>
-    </w:p>
-    <w:p>
-      <w:pPr>
-        <w:tabs>
-          <w:tab w:val="left" w:pos="1318"/>
-        </w:tabs>
-        <w:rPr>
-          <w:sz w:val="24"/>
-          <w:szCs w:val="24"/>
-        </w:rPr>
-      </w:pPr>
-    </w:p>
-    <w:p>
-      <w:pPr>
-        <w:rPr>
-          <w:b/>
-          <w:bCs/>
-          <w:sz w:val="24"/>
-          <w:szCs w:val="24"/>
-          <w:u w:val="single"/>
-        </w:rPr>
-      </w:pPr>
-      <w:r>
-        <w:rPr>
-          <w:b/>
-          <w:bCs/>
-          <w:sz w:val="24"/>
-          <w:szCs w:val="24"/>
-          <w:u w:val="single"/>
-        </w:rPr>
-        <w:t>Part A</w:t>
-      </w:r>
-      <w:r>
-        <w:rPr>
-          <w:b/>
-          <w:bCs/>
-          <w:sz w:val="24"/>
-          <w:szCs w:val="24"/>
-          <w:u w:val="single"/>
-        </w:rPr>
-        <w:t xml:space="preserve"> (Done)</w:t>
-      </w:r>
-    </w:p>
-    <w:p>
-      <w:pPr>
-        <w:rPr>
-          <w:sz w:val="24"/>
-          <w:szCs w:val="24"/>
-        </w:rPr>
-      </w:pPr>
-      <w:r>
-        <w:rPr>
-          <w:sz w:val="24"/>
-          <w:szCs w:val="24"/>
-        </w:rPr>
-        <w:t>Current shares on trade should be held in an XML file based on an XSD schema</w:t>
-      </w:r>
-      <w:r>
-        <w:rPr>
-          <w:sz w:val="24"/>
-          <w:szCs w:val="24"/>
-        </w:rPr>
-        <w:t xml:space="preserve"> </w:t>
-      </w:r>
-      <w:r>
-        <w:rPr>
-          <w:sz w:val="24"/>
-          <w:szCs w:val="24"/>
-        </w:rPr>
-        <w:t>containing</w:t>
-      </w:r>
-      <w:r>
-        <w:rPr>
-          <w:sz w:val="24"/>
-          <w:szCs w:val="24"/>
-        </w:rPr>
-        <w:t>:</w:t>
+        <w:t xml:space="preserve">B – Web Service Composition (weighting - 35%) </w:t>
+      </w:r>
+    </w:p>
+    <w:p>
+      <w:pPr>
+        <w:rPr>
+          <w:b/>
+          <w:bCs/>
+          <w:sz w:val="24"/>
+          <w:szCs w:val="24"/>
+        </w:rPr>
+      </w:pPr>
+      <w:r>
+        <w:rPr>
+          <w:b/>
+          <w:bCs/>
+          <w:sz w:val="24"/>
+          <w:szCs w:val="24"/>
+        </w:rPr>
+        <w:t xml:space="preserve">2. Integrate currency conversion service </w:t>
+      </w:r>
+    </w:p>
+    <w:p>
+      <w:r>
+        <w:t xml:space="preserve">Download the pre-coded project with the currency conversion web service from the module’s NOW room site and deploy it. Consume the currency conversion service in the shares brokering service to auto-convert the share price rate to the rate preferred by the customer. </w:t>
+      </w:r>
+    </w:p>
+    <w:p/>
+    <w:p>
+      <w:r>
+        <w:t>-----</w:t>
+      </w:r>
+      <w:bookmarkStart w:id="0" w:name="_GoBack"/>
+      <w:bookmarkEnd w:id="0"/>
+    </w:p>
+    <w:p/>
+    <w:p>
+      <w:pPr>
+        <w:rPr>
+          <w:b/>
+          <w:bCs/>
+        </w:rPr>
+      </w:pPr>
+      <w:r>
+        <w:rPr>
+          <w:b/>
+          <w:bCs/>
+        </w:rPr>
+        <w:t xml:space="preserve">3. Extend functionality by utilising external REST APIs </w:t>
+      </w:r>
+    </w:p>
+    <w:p>
+      <w:r>
+        <w:t xml:space="preserve">a) Research and utilise external RESTful service to extend the functionality of your shares brokering system. Example of such service can be: </w:t>
       </w:r>
     </w:p>
     <w:p>
@@ -2116,42 +2068,11 @@
         <w:pStyle w:val="ListParagraph"/>
         <w:numPr>
           <w:ilvl w:val="0"/>
-          <w:numId w:val="3"/>
+          <w:numId w:val="8"/>
         </w:numPr>
-        <w:rPr>
-          <w:sz w:val="24"/>
-          <w:szCs w:val="24"/>
-        </w:rPr>
-      </w:pPr>
-      <w:r>
-        <w:rPr>
-          <w:sz w:val="24"/>
-          <w:szCs w:val="24"/>
-        </w:rPr>
-        <w:t>company name</w:t>
-      </w:r>
-      <w:r>
-        <w:rPr>
-          <w:sz w:val="24"/>
-          <w:szCs w:val="24"/>
-        </w:rPr>
-        <w:t xml:space="preserve"> (</w:t>
-      </w:r>
-      <w:r>
-        <w:rPr>
-          <w:b/>
-          <w:bCs/>
-          <w:sz w:val="24"/>
-          <w:szCs w:val="24"/>
-        </w:rPr>
-        <w:t>DONE</w:t>
-      </w:r>
-      <w:r>
-        <w:rPr>
-          <w:sz w:val="24"/>
-          <w:szCs w:val="24"/>
-        </w:rPr>
-        <w:t>)</w:t>
+      </w:pPr>
+      <w:r>
+        <w:t xml:space="preserve">A service that returns up-to-date currency exchange rate. </w:t>
       </w:r>
     </w:p>
     <w:p>
@@ -2159,614 +2080,50 @@
         <w:pStyle w:val="ListParagraph"/>
         <w:numPr>
           <w:ilvl w:val="0"/>
-          <w:numId w:val="3"/>
+          <w:numId w:val="8"/>
         </w:numPr>
-        <w:rPr>
-          <w:sz w:val="24"/>
-          <w:szCs w:val="24"/>
-        </w:rPr>
-      </w:pPr>
-      <w:r>
-        <w:rPr>
-          <w:sz w:val="24"/>
-          <w:szCs w:val="24"/>
-        </w:rPr>
-        <w:t>company symbol on the stock exchange</w:t>
-      </w:r>
-      <w:r>
-        <w:rPr>
-          <w:sz w:val="24"/>
-          <w:szCs w:val="24"/>
-        </w:rPr>
-        <w:t xml:space="preserve"> (</w:t>
-      </w:r>
-      <w:r>
-        <w:rPr>
-          <w:b/>
-          <w:bCs/>
-          <w:sz w:val="24"/>
-          <w:szCs w:val="24"/>
-        </w:rPr>
-        <w:t>DONE</w:t>
-      </w:r>
-      <w:r>
-        <w:rPr>
-          <w:sz w:val="24"/>
-          <w:szCs w:val="24"/>
-        </w:rPr>
-        <w:t>)</w:t>
-      </w:r>
-    </w:p>
-    <w:p>
-      <w:pPr>
-        <w:pStyle w:val="ListParagraph"/>
-        <w:numPr>
-          <w:ilvl w:val="0"/>
-          <w:numId w:val="3"/>
-        </w:numPr>
-        <w:rPr>
-          <w:sz w:val="24"/>
-          <w:szCs w:val="24"/>
-        </w:rPr>
-      </w:pPr>
-      <w:r>
-        <w:rPr>
-          <w:sz w:val="24"/>
-          <w:szCs w:val="24"/>
-        </w:rPr>
-        <w:t>number of available shares</w:t>
-      </w:r>
-      <w:r>
-        <w:rPr>
-          <w:sz w:val="24"/>
-          <w:szCs w:val="24"/>
-        </w:rPr>
-        <w:t xml:space="preserve"> (</w:t>
-      </w:r>
-      <w:r>
-        <w:rPr>
-          <w:b/>
-          <w:bCs/>
-          <w:sz w:val="24"/>
-          <w:szCs w:val="24"/>
-        </w:rPr>
-        <w:t>DONE</w:t>
-      </w:r>
-      <w:r>
-        <w:rPr>
-          <w:sz w:val="24"/>
-          <w:szCs w:val="24"/>
-        </w:rPr>
-        <w:t>)</w:t>
-      </w:r>
-    </w:p>
-    <w:p>
-      <w:pPr>
-        <w:pStyle w:val="ListParagraph"/>
-        <w:numPr>
-          <w:ilvl w:val="0"/>
-          <w:numId w:val="3"/>
-        </w:numPr>
-        <w:rPr>
-          <w:sz w:val="24"/>
-          <w:szCs w:val="24"/>
-        </w:rPr>
-      </w:pPr>
-      <w:r>
-        <w:rPr>
-          <w:sz w:val="24"/>
-          <w:szCs w:val="24"/>
-        </w:rPr>
-        <w:t>a complex ‘share_price’ element containing currency and value</w:t>
-      </w:r>
-      <w:r>
-        <w:rPr>
-          <w:sz w:val="24"/>
-          <w:szCs w:val="24"/>
-        </w:rPr>
-        <w:t xml:space="preserve"> (</w:t>
-      </w:r>
-      <w:r>
-        <w:rPr>
-          <w:b/>
-          <w:bCs/>
-          <w:sz w:val="24"/>
-          <w:szCs w:val="24"/>
-        </w:rPr>
-        <w:t>DONE</w:t>
-      </w:r>
-      <w:r>
-        <w:rPr>
-          <w:sz w:val="24"/>
-          <w:szCs w:val="24"/>
-        </w:rPr>
-        <w:t>)</w:t>
-      </w:r>
-    </w:p>
-    <w:p>
-      <w:pPr>
-        <w:pStyle w:val="ListParagraph"/>
-        <w:numPr>
-          <w:ilvl w:val="0"/>
-          <w:numId w:val="3"/>
-        </w:numPr>
-        <w:rPr>
-          <w:sz w:val="24"/>
-          <w:szCs w:val="24"/>
-        </w:rPr>
-      </w:pPr>
-      <w:r>
-        <w:rPr>
-          <w:sz w:val="24"/>
-          <w:szCs w:val="24"/>
-        </w:rPr>
-        <w:t>date of the last-update of the share price.</w:t>
-      </w:r>
-      <w:r>
-        <w:rPr>
-          <w:sz w:val="24"/>
-          <w:szCs w:val="24"/>
-        </w:rPr>
-        <w:t xml:space="preserve"> (</w:t>
-      </w:r>
-      <w:r>
-        <w:rPr>
-          <w:b/>
-          <w:bCs/>
-          <w:sz w:val="24"/>
-          <w:szCs w:val="24"/>
-        </w:rPr>
-        <w:t>DONE</w:t>
-      </w:r>
-      <w:r>
-        <w:rPr>
-          <w:sz w:val="24"/>
-          <w:szCs w:val="24"/>
-        </w:rPr>
-        <w:t>)</w:t>
-      </w:r>
-    </w:p>
+      </w:pPr>
+      <w:r>
+        <w:t xml:space="preserve">A service that returns the latest share value quote for a particular company. </w:t>
+      </w:r>
+    </w:p>
+    <w:p/>
+    <w:p>
+      <w:r>
+        <w:t>b) Implement your own RESTful service to persist the output of the consumed REST API for off-line use. For instance, your RESTful service can update the exchange rate of your currency conversion service or the latest value of the share price.</w:t>
+      </w:r>
+    </w:p>
+    <w:p/>
     <w:p>
       <w:pPr>
         <w:jc w:val="both"/>
-        <w:rPr>
-          <w:b/>
-          <w:bCs/>
-          <w:i/>
-          <w:iCs/>
-          <w:sz w:val="24"/>
-          <w:szCs w:val="24"/>
-        </w:rPr>
-      </w:pPr>
-      <w:r>
-        <w:rPr>
-          <w:sz w:val="24"/>
-          <w:szCs w:val="24"/>
-        </w:rPr>
-        <w:t>You can opt to use conventional structures to store the data (arrays, Lists, etc.) instead of XML objects.</w:t>
-      </w:r>
-      <w:r>
-        <w:rPr>
-          <w:sz w:val="24"/>
-          <w:szCs w:val="24"/>
-        </w:rPr>
-        <w:t xml:space="preserve"> </w:t>
-      </w:r>
-      <w:r>
-        <w:rPr>
-          <w:sz w:val="24"/>
-          <w:szCs w:val="24"/>
-        </w:rPr>
-        <w:t>However, this will affect the standard of your work and also progression into Section-B.</w:t>
-      </w:r>
-      <w:r>
-        <w:rPr>
-          <w:sz w:val="24"/>
-          <w:szCs w:val="24"/>
-        </w:rPr>
-        <w:t xml:space="preserve"> (</w:t>
-      </w:r>
-      <w:r>
-        <w:rPr>
-          <w:b/>
-          <w:bCs/>
-          <w:i/>
-          <w:iCs/>
-          <w:sz w:val="24"/>
-          <w:szCs w:val="24"/>
-        </w:rPr>
-        <w:t xml:space="preserve">Our structure stores the data in </w:t>
-      </w:r>
-      <w:r>
-        <w:rPr>
-          <w:b/>
-          <w:bCs/>
-          <w:i/>
-          <w:iCs/>
-          <w:sz w:val="24"/>
-          <w:szCs w:val="24"/>
-        </w:rPr>
-        <w:t>an</w:t>
-      </w:r>
-      <w:r>
-        <w:rPr>
-          <w:b/>
-          <w:bCs/>
-          <w:i/>
-          <w:iCs/>
-          <w:sz w:val="24"/>
-          <w:szCs w:val="24"/>
-        </w:rPr>
-        <w:t xml:space="preserve"> XML file using an ArrayList of type (XML DATA) – potentially known as the POJO structure.)</w:t>
-      </w:r>
-    </w:p>
-    <w:p>
-      <w:pPr>
-        <w:rPr>
-          <w:sz w:val="24"/>
-          <w:szCs w:val="24"/>
-        </w:rPr>
-      </w:pPr>
-    </w:p>
-    <w:p>
-      <w:pPr>
-        <w:rPr>
-          <w:b/>
-          <w:bCs/>
-          <w:sz w:val="24"/>
-          <w:szCs w:val="24"/>
-          <w:u w:val="single"/>
-        </w:rPr>
-      </w:pPr>
-      <w:r>
-        <w:rPr>
-          <w:b/>
-          <w:bCs/>
-          <w:sz w:val="24"/>
-          <w:szCs w:val="24"/>
-          <w:u w:val="single"/>
-        </w:rPr>
-        <w:t>Part B</w:t>
-      </w:r>
-      <w:r>
-        <w:rPr>
-          <w:b/>
-          <w:bCs/>
-          <w:sz w:val="24"/>
-          <w:szCs w:val="24"/>
-          <w:u w:val="single"/>
-        </w:rPr>
-        <w:t xml:space="preserve"> (Done)</w:t>
-      </w:r>
-      <w:bookmarkStart w:id="0" w:name="_GoBack"/>
-      <w:bookmarkEnd w:id="0"/>
-    </w:p>
-    <w:p>
-      <w:pPr>
-        <w:rPr>
-          <w:sz w:val="24"/>
-          <w:szCs w:val="24"/>
-        </w:rPr>
-      </w:pPr>
-      <w:r>
-        <w:rPr>
-          <w:sz w:val="24"/>
-          <w:szCs w:val="24"/>
-        </w:rPr>
-        <w:t>The web service should allow users to</w:t>
-      </w:r>
-      <w:r>
-        <w:rPr>
-          <w:sz w:val="24"/>
-          <w:szCs w:val="24"/>
-        </w:rPr>
-        <w:t>:</w:t>
-      </w:r>
-      <w:r>
-        <w:rPr>
-          <w:sz w:val="24"/>
-          <w:szCs w:val="24"/>
-        </w:rPr>
-        <w:t xml:space="preserve"> </w:t>
-      </w:r>
-    </w:p>
-    <w:p>
-      <w:pPr>
-        <w:pStyle w:val="ListParagraph"/>
-        <w:numPr>
-          <w:ilvl w:val="0"/>
-          <w:numId w:val="4"/>
-        </w:numPr>
-        <w:rPr>
-          <w:sz w:val="24"/>
-          <w:szCs w:val="24"/>
-        </w:rPr>
-      </w:pPr>
-      <w:r>
-        <w:rPr>
-          <w:sz w:val="24"/>
-          <w:szCs w:val="24"/>
-        </w:rPr>
-        <w:t>list shares details</w:t>
-      </w:r>
-      <w:r>
-        <w:rPr>
-          <w:sz w:val="24"/>
-          <w:szCs w:val="24"/>
-        </w:rPr>
-        <w:t xml:space="preserve"> (</w:t>
-      </w:r>
-      <w:r>
-        <w:rPr>
-          <w:b/>
-          <w:bCs/>
-          <w:sz w:val="24"/>
-          <w:szCs w:val="24"/>
-        </w:rPr>
-        <w:t>DONE</w:t>
-      </w:r>
-      <w:r>
-        <w:rPr>
-          <w:sz w:val="24"/>
-          <w:szCs w:val="24"/>
-        </w:rPr>
-        <w:t xml:space="preserve"> (in form of table))</w:t>
-      </w:r>
-    </w:p>
-    <w:p>
-      <w:pPr>
-        <w:pStyle w:val="ListParagraph"/>
-        <w:numPr>
-          <w:ilvl w:val="0"/>
-          <w:numId w:val="4"/>
-        </w:numPr>
-        <w:rPr>
-          <w:sz w:val="24"/>
-          <w:szCs w:val="24"/>
-        </w:rPr>
-      </w:pPr>
-      <w:r>
-        <w:rPr>
-          <w:sz w:val="24"/>
-          <w:szCs w:val="24"/>
-        </w:rPr>
-        <w:t>update the number of</w:t>
-      </w:r>
-      <w:r>
-        <w:rPr>
-          <w:sz w:val="24"/>
-          <w:szCs w:val="24"/>
-        </w:rPr>
-        <w:t xml:space="preserve"> </w:t>
-      </w:r>
-      <w:r>
-        <w:rPr>
-          <w:sz w:val="24"/>
-          <w:szCs w:val="24"/>
-        </w:rPr>
-        <w:t>shares</w:t>
-      </w:r>
-      <w:r>
-        <w:rPr>
-          <w:sz w:val="24"/>
-          <w:szCs w:val="24"/>
-        </w:rPr>
-        <w:t xml:space="preserve"> </w:t>
-      </w:r>
-      <w:r>
-        <w:rPr>
-          <w:sz w:val="24"/>
-          <w:szCs w:val="24"/>
-        </w:rPr>
-        <w:t xml:space="preserve">on offer when a purchase is made. </w:t>
-      </w:r>
-      <w:r>
-        <w:rPr>
-          <w:sz w:val="24"/>
-          <w:szCs w:val="24"/>
-        </w:rPr>
-        <w:t>(</w:t>
-      </w:r>
-      <w:r>
-        <w:rPr>
-          <w:b/>
-          <w:bCs/>
-          <w:sz w:val="24"/>
-          <w:szCs w:val="24"/>
-        </w:rPr>
-        <w:t>DONE</w:t>
-      </w:r>
-      <w:r>
-        <w:rPr>
-          <w:sz w:val="24"/>
-          <w:szCs w:val="24"/>
-        </w:rPr>
-        <w:t>)</w:t>
-      </w:r>
-    </w:p>
-    <w:p>
-      <w:pPr>
-        <w:rPr>
-          <w:sz w:val="24"/>
-          <w:szCs w:val="24"/>
-        </w:rPr>
-      </w:pPr>
-      <w:r>
-        <w:rPr>
-          <w:sz w:val="24"/>
-          <w:szCs w:val="24"/>
-        </w:rPr>
-        <w:t>You might opt to utilise JAXB to generate</w:t>
-      </w:r>
-      <w:r>
-        <w:rPr>
-          <w:sz w:val="24"/>
-          <w:szCs w:val="24"/>
-        </w:rPr>
-        <w:t xml:space="preserve"> </w:t>
-      </w:r>
-      <w:r>
-        <w:rPr>
-          <w:sz w:val="24"/>
-          <w:szCs w:val="24"/>
-        </w:rPr>
-        <w:t>helper Java classes, which allow reading and populating the XML documents.</w:t>
-      </w:r>
-    </w:p>
-    <w:p>
-      <w:pPr>
-        <w:rPr>
-          <w:sz w:val="24"/>
-          <w:szCs w:val="24"/>
-        </w:rPr>
-      </w:pPr>
-      <w:r>
-        <w:rPr>
-          <w:sz w:val="24"/>
-          <w:szCs w:val="24"/>
-        </w:rPr>
-        <w:t>You may choose to implement the core Web Service using as a RESTful service, but for full marks you</w:t>
-      </w:r>
-      <w:r>
-        <w:rPr>
-          <w:sz w:val="24"/>
-          <w:szCs w:val="24"/>
-        </w:rPr>
-        <w:t xml:space="preserve"> </w:t>
-      </w:r>
-      <w:r>
-        <w:rPr>
-          <w:sz w:val="24"/>
-          <w:szCs w:val="24"/>
-        </w:rPr>
-        <w:t>need to evidence that you can build &amp; communicate a Shares data structure similar to what can be</w:t>
-      </w:r>
-      <w:r>
-        <w:rPr>
-          <w:sz w:val="24"/>
-          <w:szCs w:val="24"/>
-        </w:rPr>
-        <w:t xml:space="preserve"> </w:t>
-      </w:r>
-      <w:r>
-        <w:rPr>
-          <w:sz w:val="24"/>
-          <w:szCs w:val="24"/>
-        </w:rPr>
-        <w:t>provided by an XML Schema as in 1.a) above.</w:t>
-      </w:r>
-    </w:p>
-    <w:p>
-      <w:pPr>
-        <w:rPr>
-          <w:sz w:val="24"/>
-          <w:szCs w:val="24"/>
-        </w:rPr>
-      </w:pPr>
-    </w:p>
-    <w:p>
-      <w:pPr>
-        <w:rPr>
-          <w:b/>
-          <w:bCs/>
-          <w:sz w:val="24"/>
-          <w:szCs w:val="24"/>
-          <w:u w:val="single"/>
-        </w:rPr>
-      </w:pPr>
-      <w:r>
-        <w:rPr>
-          <w:b/>
-          <w:bCs/>
-          <w:sz w:val="24"/>
-          <w:szCs w:val="24"/>
-          <w:u w:val="single"/>
-        </w:rPr>
-        <w:t>Part C</w:t>
-      </w:r>
-    </w:p>
-    <w:p>
-      <w:pPr>
-        <w:rPr>
-          <w:sz w:val="24"/>
-          <w:szCs w:val="24"/>
-        </w:rPr>
-      </w:pPr>
-      <w:r>
-        <w:rPr>
-          <w:sz w:val="24"/>
-          <w:szCs w:val="24"/>
-        </w:rPr>
-        <w:t>Implement a search functionality allowing customers to list shares’ offerings using</w:t>
-      </w:r>
-      <w:r>
-        <w:rPr>
-          <w:sz w:val="24"/>
-          <w:szCs w:val="24"/>
-        </w:rPr>
-        <w:t xml:space="preserve"> </w:t>
-      </w:r>
-      <w:r>
-        <w:rPr>
-          <w:sz w:val="24"/>
-          <w:szCs w:val="24"/>
-        </w:rPr>
-        <w:t>various criteria such as company details, highest price, etc. More sophisticated searc</w:t>
-      </w:r>
-      <w:r>
-        <w:rPr>
-          <w:sz w:val="24"/>
-          <w:szCs w:val="24"/>
-        </w:rPr>
-        <w:t xml:space="preserve">h </w:t>
-      </w:r>
-      <w:r>
-        <w:rPr>
-          <w:sz w:val="24"/>
-          <w:szCs w:val="24"/>
-        </w:rPr>
-        <w:t>functionality will merit higher marks.</w:t>
-      </w:r>
-    </w:p>
-    <w:p>
-      <w:pPr>
-        <w:pStyle w:val="ListParagraph"/>
-        <w:numPr>
-          <w:ilvl w:val="0"/>
-          <w:numId w:val="3"/>
-        </w:numPr>
-        <w:rPr>
-          <w:sz w:val="24"/>
-          <w:szCs w:val="24"/>
-        </w:rPr>
-      </w:pPr>
-      <w:r>
-        <w:rPr>
-          <w:sz w:val="24"/>
-          <w:szCs w:val="24"/>
-        </w:rPr>
-        <w:t>The choice of client is your decision. Java GUI Apps or JSP are more appreciated but should not be</w:t>
-      </w:r>
-      <w:r>
-        <w:rPr>
-          <w:sz w:val="24"/>
-          <w:szCs w:val="24"/>
-        </w:rPr>
-        <w:t xml:space="preserve"> </w:t>
-      </w:r>
-      <w:r>
-        <w:rPr>
-          <w:sz w:val="24"/>
-          <w:szCs w:val="24"/>
-        </w:rPr>
-        <w:t>attempted at the expense of providing core functionality</w:t>
-      </w:r>
-      <w:r>
-        <w:rPr>
-          <w:sz w:val="24"/>
-          <w:szCs w:val="24"/>
-        </w:rPr>
-        <w:t>.</w:t>
+      </w:pPr>
+      <w:r>
+        <w:t xml:space="preserve">In order to achieve the highest marks, you must show initiative and inventiveness beyond the stated specification; the contribution of the advanced functionality depends on technical challenge in its implementation. Examples include: </w:t>
+      </w:r>
+    </w:p>
+    <w:p>
+      <w:pPr>
+        <w:jc w:val="both"/>
+      </w:pPr>
+      <w:r>
+        <w:t xml:space="preserve">– utilising additional external REST APIs (e.g. to display relevant tweets or other info about the shares company) </w:t>
+      </w:r>
+    </w:p>
+    <w:p>
+      <w:pPr>
+        <w:jc w:val="both"/>
+      </w:pPr>
+      <w:r>
+        <w:t xml:space="preserve">– implementing non-java clients to demonstrate SOA’s platform independence </w:t>
+      </w:r>
+    </w:p>
+    <w:p>
+      <w:pPr>
+        <w:jc w:val="both"/>
+      </w:pPr>
+      <w:r>
+        <w:t>– creating user accounts for clients allowing them to sell shares back to the brokering service</w:t>
       </w:r>
     </w:p>
     <w:p>
@@ -2854,7 +2211,6 @@
           <w:sz w:val="24"/>
           <w:szCs w:val="24"/>
         </w:rPr>
-        <w:lastRenderedPageBreak/>
         <w:t>Marshalling data (</w:t>
       </w:r>
       <w:hyperlink r:id="rId9" w:history="1">
@@ -3064,6 +2420,7 @@
           <w:sz w:val="24"/>
           <w:szCs w:val="24"/>
         </w:rPr>
+        <w:lastRenderedPageBreak/>
         <w:t>JAXB Marshaller Overwriting data (</w:t>
       </w:r>
       <w:hyperlink r:id="rId14" w:history="1">
@@ -3440,6 +2797,118 @@
 <file path=word/numbering.xml><?xml version="1.0" encoding="utf-8"?>
 <w:numbering xmlns:wpc="http://schemas.microsoft.com/office/word/2010/wordprocessingCanvas" xmlns:cx="http://schemas.microsoft.com/office/drawing/2014/chartex" xmlns:cx1="http://schemas.microsoft.com/office/drawing/2015/9/8/chartex" xmlns:cx2="http://schemas.microsoft.com/office/drawing/2015/10/21/chartex" xmlns:cx3="http://schemas.microsoft.com/office/drawing/2016/5/9/chartex" xmlns:cx4="http://schemas.microsoft.com/office/drawing/2016/5/10/chartex" xmlns:cx5="http://schemas.microsoft.com/office/drawing/2016/5/11/chartex" xmlns:cx6="http://schemas.microsoft.com/office/drawing/2016/5/12/chartex" xmlns:cx7="http://schemas.microsoft.com/office/drawing/2016/5/13/chartex" xmlns:cx8="http://schemas.microsoft.com/office/drawing/2016/5/14/chartex" xmlns:mc="http://schemas.openxmlformats.org/markup-compatibility/2006" xmlns:aink="http://schemas.microsoft.com/office/drawing/2016/ink" xmlns:am3d="http://schemas.microsoft.com/office/drawing/2017/model3d" xmlns:o="urn:schemas-microsoft-com:office:office" xmlns:r="http://schemas.openxmlformats.org/officeDocument/2006/relationships" xmlns:m="http://schemas.openxmlformats.org/officeDocument/2006/math" xmlns:v="urn:schemas-microsoft-com:vml" xmlns:wp14="http://schemas.microsoft.com/office/word/2010/wordprocessingDrawing" xmlns:wp="http://schemas.openxmlformats.org/drawingml/2006/wordprocessingDrawing" xmlns:w10="urn:schemas-microsoft-com:office:word" xmlns:w="http://schemas.openxmlformats.org/wordprocessingml/2006/main" xmlns:w14="http://schemas.microsoft.com/office/word/2010/wordml" xmlns:w15="http://schemas.microsoft.com/office/word/2012/wordml" xmlns:w16cid="http://schemas.microsoft.com/office/word/2016/wordml/cid" xmlns:w16se="http://schemas.microsoft.com/office/word/2015/wordml/symex" xmlns:wpg="http://schemas.microsoft.com/office/word/2010/wordprocessingGroup" xmlns:wpi="http://schemas.microsoft.com/office/word/2010/wordprocessingInk" xmlns:wne="http://schemas.microsoft.com/office/word/2006/wordml" xmlns:wps="http://schemas.microsoft.com/office/word/2010/wordprocessingShape" mc:Ignorable="w14 w15 w16se w16cid wp14">
   <w:abstractNum w:abstractNumId="0" w15:restartNumberingAfterBreak="0">
+    <w:nsid w:val="44B35345"/>
+    <w:multiLevelType w:val="hybridMultilevel"/>
+    <w:tmpl w:val="69428558"/>
+    <w:lvl w:ilvl="0" w:tplc="3A646BF6">
+      <w:numFmt w:val="bullet"/>
+      <w:lvlText w:val="•"/>
+      <w:lvlJc w:val="left"/>
+      <w:pPr>
+        <w:ind w:left="720" w:hanging="360"/>
+      </w:pPr>
+      <w:rPr>
+        <w:rFonts w:ascii="Calibri" w:eastAsiaTheme="minorHAnsi" w:hAnsi="Calibri" w:cs="Calibri" w:hint="default"/>
+      </w:rPr>
+    </w:lvl>
+    <w:lvl w:ilvl="1" w:tplc="08090003" w:tentative="1">
+      <w:start w:val="1"/>
+      <w:numFmt w:val="bullet"/>
+      <w:lvlText w:val="o"/>
+      <w:lvlJc w:val="left"/>
+      <w:pPr>
+        <w:ind w:left="1440" w:hanging="360"/>
+      </w:pPr>
+      <w:rPr>
+        <w:rFonts w:ascii="Courier New" w:hAnsi="Courier New" w:cs="Courier New" w:hint="default"/>
+      </w:rPr>
+    </w:lvl>
+    <w:lvl w:ilvl="2" w:tplc="08090005" w:tentative="1">
+      <w:start w:val="1"/>
+      <w:numFmt w:val="bullet"/>
+      <w:lvlText w:val=""/>
+      <w:lvlJc w:val="left"/>
+      <w:pPr>
+        <w:ind w:left="2160" w:hanging="360"/>
+      </w:pPr>
+      <w:rPr>
+        <w:rFonts w:ascii="Wingdings" w:hAnsi="Wingdings" w:hint="default"/>
+      </w:rPr>
+    </w:lvl>
+    <w:lvl w:ilvl="3" w:tplc="08090001" w:tentative="1">
+      <w:start w:val="1"/>
+      <w:numFmt w:val="bullet"/>
+      <w:lvlText w:val=""/>
+      <w:lvlJc w:val="left"/>
+      <w:pPr>
+        <w:ind w:left="2880" w:hanging="360"/>
+      </w:pPr>
+      <w:rPr>
+        <w:rFonts w:ascii="Symbol" w:hAnsi="Symbol" w:hint="default"/>
+      </w:rPr>
+    </w:lvl>
+    <w:lvl w:ilvl="4" w:tplc="08090003" w:tentative="1">
+      <w:start w:val="1"/>
+      <w:numFmt w:val="bullet"/>
+      <w:lvlText w:val="o"/>
+      <w:lvlJc w:val="left"/>
+      <w:pPr>
+        <w:ind w:left="3600" w:hanging="360"/>
+      </w:pPr>
+      <w:rPr>
+        <w:rFonts w:ascii="Courier New" w:hAnsi="Courier New" w:cs="Courier New" w:hint="default"/>
+      </w:rPr>
+    </w:lvl>
+    <w:lvl w:ilvl="5" w:tplc="08090005" w:tentative="1">
+      <w:start w:val="1"/>
+      <w:numFmt w:val="bullet"/>
+      <w:lvlText w:val=""/>
+      <w:lvlJc w:val="left"/>
+      <w:pPr>
+        <w:ind w:left="4320" w:hanging="360"/>
+      </w:pPr>
+      <w:rPr>
+        <w:rFonts w:ascii="Wingdings" w:hAnsi="Wingdings" w:hint="default"/>
+      </w:rPr>
+    </w:lvl>
+    <w:lvl w:ilvl="6" w:tplc="08090001" w:tentative="1">
+      <w:start w:val="1"/>
+      <w:numFmt w:val="bullet"/>
+      <w:lvlText w:val=""/>
+      <w:lvlJc w:val="left"/>
+      <w:pPr>
+        <w:ind w:left="5040" w:hanging="360"/>
+      </w:pPr>
+      <w:rPr>
+        <w:rFonts w:ascii="Symbol" w:hAnsi="Symbol" w:hint="default"/>
+      </w:rPr>
+    </w:lvl>
+    <w:lvl w:ilvl="7" w:tplc="08090003" w:tentative="1">
+      <w:start w:val="1"/>
+      <w:numFmt w:val="bullet"/>
+      <w:lvlText w:val="o"/>
+      <w:lvlJc w:val="left"/>
+      <w:pPr>
+        <w:ind w:left="5760" w:hanging="360"/>
+      </w:pPr>
+      <w:rPr>
+        <w:rFonts w:ascii="Courier New" w:hAnsi="Courier New" w:cs="Courier New" w:hint="default"/>
+      </w:rPr>
+    </w:lvl>
+    <w:lvl w:ilvl="8" w:tplc="08090005" w:tentative="1">
+      <w:start w:val="1"/>
+      <w:numFmt w:val="bullet"/>
+      <w:lvlText w:val=""/>
+      <w:lvlJc w:val="left"/>
+      <w:pPr>
+        <w:ind w:left="6480" w:hanging="360"/>
+      </w:pPr>
+      <w:rPr>
+        <w:rFonts w:ascii="Wingdings" w:hAnsi="Wingdings" w:hint="default"/>
+      </w:rPr>
+    </w:lvl>
+  </w:abstractNum>
+  <w:abstractNum w:abstractNumId="1" w15:restartNumberingAfterBreak="0">
     <w:nsid w:val="47332C02"/>
     <w:multiLevelType w:val="hybridMultilevel"/>
     <w:tmpl w:val="CD108D9E"/>
@@ -3552,7 +3021,119 @@
       </w:rPr>
     </w:lvl>
   </w:abstractNum>
-  <w:abstractNum w:abstractNumId="1" w15:restartNumberingAfterBreak="0">
+  <w:abstractNum w:abstractNumId="2" w15:restartNumberingAfterBreak="0">
+    <w:nsid w:val="495C7FBA"/>
+    <w:multiLevelType w:val="hybridMultilevel"/>
+    <w:tmpl w:val="3306E65A"/>
+    <w:lvl w:ilvl="0" w:tplc="3A646BF6">
+      <w:numFmt w:val="bullet"/>
+      <w:lvlText w:val="•"/>
+      <w:lvlJc w:val="left"/>
+      <w:pPr>
+        <w:ind w:left="720" w:hanging="360"/>
+      </w:pPr>
+      <w:rPr>
+        <w:rFonts w:ascii="Calibri" w:eastAsiaTheme="minorHAnsi" w:hAnsi="Calibri" w:cs="Calibri" w:hint="default"/>
+      </w:rPr>
+    </w:lvl>
+    <w:lvl w:ilvl="1" w:tplc="08090003" w:tentative="1">
+      <w:start w:val="1"/>
+      <w:numFmt w:val="bullet"/>
+      <w:lvlText w:val="o"/>
+      <w:lvlJc w:val="left"/>
+      <w:pPr>
+        <w:ind w:left="1440" w:hanging="360"/>
+      </w:pPr>
+      <w:rPr>
+        <w:rFonts w:ascii="Courier New" w:hAnsi="Courier New" w:cs="Courier New" w:hint="default"/>
+      </w:rPr>
+    </w:lvl>
+    <w:lvl w:ilvl="2" w:tplc="08090005" w:tentative="1">
+      <w:start w:val="1"/>
+      <w:numFmt w:val="bullet"/>
+      <w:lvlText w:val=""/>
+      <w:lvlJc w:val="left"/>
+      <w:pPr>
+        <w:ind w:left="2160" w:hanging="360"/>
+      </w:pPr>
+      <w:rPr>
+        <w:rFonts w:ascii="Wingdings" w:hAnsi="Wingdings" w:hint="default"/>
+      </w:rPr>
+    </w:lvl>
+    <w:lvl w:ilvl="3" w:tplc="08090001" w:tentative="1">
+      <w:start w:val="1"/>
+      <w:numFmt w:val="bullet"/>
+      <w:lvlText w:val=""/>
+      <w:lvlJc w:val="left"/>
+      <w:pPr>
+        <w:ind w:left="2880" w:hanging="360"/>
+      </w:pPr>
+      <w:rPr>
+        <w:rFonts w:ascii="Symbol" w:hAnsi="Symbol" w:hint="default"/>
+      </w:rPr>
+    </w:lvl>
+    <w:lvl w:ilvl="4" w:tplc="08090003" w:tentative="1">
+      <w:start w:val="1"/>
+      <w:numFmt w:val="bullet"/>
+      <w:lvlText w:val="o"/>
+      <w:lvlJc w:val="left"/>
+      <w:pPr>
+        <w:ind w:left="3600" w:hanging="360"/>
+      </w:pPr>
+      <w:rPr>
+        <w:rFonts w:ascii="Courier New" w:hAnsi="Courier New" w:cs="Courier New" w:hint="default"/>
+      </w:rPr>
+    </w:lvl>
+    <w:lvl w:ilvl="5" w:tplc="08090005" w:tentative="1">
+      <w:start w:val="1"/>
+      <w:numFmt w:val="bullet"/>
+      <w:lvlText w:val=""/>
+      <w:lvlJc w:val="left"/>
+      <w:pPr>
+        <w:ind w:left="4320" w:hanging="360"/>
+      </w:pPr>
+      <w:rPr>
+        <w:rFonts w:ascii="Wingdings" w:hAnsi="Wingdings" w:hint="default"/>
+      </w:rPr>
+    </w:lvl>
+    <w:lvl w:ilvl="6" w:tplc="08090001" w:tentative="1">
+      <w:start w:val="1"/>
+      <w:numFmt w:val="bullet"/>
+      <w:lvlText w:val=""/>
+      <w:lvlJc w:val="left"/>
+      <w:pPr>
+        <w:ind w:left="5040" w:hanging="360"/>
+      </w:pPr>
+      <w:rPr>
+        <w:rFonts w:ascii="Symbol" w:hAnsi="Symbol" w:hint="default"/>
+      </w:rPr>
+    </w:lvl>
+    <w:lvl w:ilvl="7" w:tplc="08090003" w:tentative="1">
+      <w:start w:val="1"/>
+      <w:numFmt w:val="bullet"/>
+      <w:lvlText w:val="o"/>
+      <w:lvlJc w:val="left"/>
+      <w:pPr>
+        <w:ind w:left="5760" w:hanging="360"/>
+      </w:pPr>
+      <w:rPr>
+        <w:rFonts w:ascii="Courier New" w:hAnsi="Courier New" w:cs="Courier New" w:hint="default"/>
+      </w:rPr>
+    </w:lvl>
+    <w:lvl w:ilvl="8" w:tplc="08090005" w:tentative="1">
+      <w:start w:val="1"/>
+      <w:numFmt w:val="bullet"/>
+      <w:lvlText w:val=""/>
+      <w:lvlJc w:val="left"/>
+      <w:pPr>
+        <w:ind w:left="6480" w:hanging="360"/>
+      </w:pPr>
+      <w:rPr>
+        <w:rFonts w:ascii="Wingdings" w:hAnsi="Wingdings" w:hint="default"/>
+      </w:rPr>
+    </w:lvl>
+  </w:abstractNum>
+  <w:abstractNum w:abstractNumId="3" w15:restartNumberingAfterBreak="0">
     <w:nsid w:val="4A1F5AFE"/>
     <w:multiLevelType w:val="hybridMultilevel"/>
     <w:tmpl w:val="4DF62842"/>
@@ -3641,7 +3222,7 @@
       </w:pPr>
     </w:lvl>
   </w:abstractNum>
-  <w:abstractNum w:abstractNumId="2" w15:restartNumberingAfterBreak="0">
+  <w:abstractNum w:abstractNumId="4" w15:restartNumberingAfterBreak="0">
     <w:nsid w:val="65CE5B7E"/>
     <w:multiLevelType w:val="hybridMultilevel"/>
     <w:tmpl w:val="199A991C"/>
@@ -3730,7 +3311,119 @@
       </w:pPr>
     </w:lvl>
   </w:abstractNum>
-  <w:abstractNum w:abstractNumId="3" w15:restartNumberingAfterBreak="0">
+  <w:abstractNum w:abstractNumId="5" w15:restartNumberingAfterBreak="0">
+    <w:nsid w:val="74F536C8"/>
+    <w:multiLevelType w:val="hybridMultilevel"/>
+    <w:tmpl w:val="860E50EA"/>
+    <w:lvl w:ilvl="0" w:tplc="3A646BF6">
+      <w:numFmt w:val="bullet"/>
+      <w:lvlText w:val="•"/>
+      <w:lvlJc w:val="left"/>
+      <w:pPr>
+        <w:ind w:left="1080" w:hanging="360"/>
+      </w:pPr>
+      <w:rPr>
+        <w:rFonts w:ascii="Calibri" w:eastAsiaTheme="minorHAnsi" w:hAnsi="Calibri" w:cs="Calibri" w:hint="default"/>
+      </w:rPr>
+    </w:lvl>
+    <w:lvl w:ilvl="1" w:tplc="08090003" w:tentative="1">
+      <w:start w:val="1"/>
+      <w:numFmt w:val="bullet"/>
+      <w:lvlText w:val="o"/>
+      <w:lvlJc w:val="left"/>
+      <w:pPr>
+        <w:ind w:left="1800" w:hanging="360"/>
+      </w:pPr>
+      <w:rPr>
+        <w:rFonts w:ascii="Courier New" w:hAnsi="Courier New" w:cs="Courier New" w:hint="default"/>
+      </w:rPr>
+    </w:lvl>
+    <w:lvl w:ilvl="2" w:tplc="08090005" w:tentative="1">
+      <w:start w:val="1"/>
+      <w:numFmt w:val="bullet"/>
+      <w:lvlText w:val=""/>
+      <w:lvlJc w:val="left"/>
+      <w:pPr>
+        <w:ind w:left="2520" w:hanging="360"/>
+      </w:pPr>
+      <w:rPr>
+        <w:rFonts w:ascii="Wingdings" w:hAnsi="Wingdings" w:hint="default"/>
+      </w:rPr>
+    </w:lvl>
+    <w:lvl w:ilvl="3" w:tplc="08090001" w:tentative="1">
+      <w:start w:val="1"/>
+      <w:numFmt w:val="bullet"/>
+      <w:lvlText w:val=""/>
+      <w:lvlJc w:val="left"/>
+      <w:pPr>
+        <w:ind w:left="3240" w:hanging="360"/>
+      </w:pPr>
+      <w:rPr>
+        <w:rFonts w:ascii="Symbol" w:hAnsi="Symbol" w:hint="default"/>
+      </w:rPr>
+    </w:lvl>
+    <w:lvl w:ilvl="4" w:tplc="08090003" w:tentative="1">
+      <w:start w:val="1"/>
+      <w:numFmt w:val="bullet"/>
+      <w:lvlText w:val="o"/>
+      <w:lvlJc w:val="left"/>
+      <w:pPr>
+        <w:ind w:left="3960" w:hanging="360"/>
+      </w:pPr>
+      <w:rPr>
+        <w:rFonts w:ascii="Courier New" w:hAnsi="Courier New" w:cs="Courier New" w:hint="default"/>
+      </w:rPr>
+    </w:lvl>
+    <w:lvl w:ilvl="5" w:tplc="08090005" w:tentative="1">
+      <w:start w:val="1"/>
+      <w:numFmt w:val="bullet"/>
+      <w:lvlText w:val=""/>
+      <w:lvlJc w:val="left"/>
+      <w:pPr>
+        <w:ind w:left="4680" w:hanging="360"/>
+      </w:pPr>
+      <w:rPr>
+        <w:rFonts w:ascii="Wingdings" w:hAnsi="Wingdings" w:hint="default"/>
+      </w:rPr>
+    </w:lvl>
+    <w:lvl w:ilvl="6" w:tplc="08090001" w:tentative="1">
+      <w:start w:val="1"/>
+      <w:numFmt w:val="bullet"/>
+      <w:lvlText w:val=""/>
+      <w:lvlJc w:val="left"/>
+      <w:pPr>
+        <w:ind w:left="5400" w:hanging="360"/>
+      </w:pPr>
+      <w:rPr>
+        <w:rFonts w:ascii="Symbol" w:hAnsi="Symbol" w:hint="default"/>
+      </w:rPr>
+    </w:lvl>
+    <w:lvl w:ilvl="7" w:tplc="08090003" w:tentative="1">
+      <w:start w:val="1"/>
+      <w:numFmt w:val="bullet"/>
+      <w:lvlText w:val="o"/>
+      <w:lvlJc w:val="left"/>
+      <w:pPr>
+        <w:ind w:left="6120" w:hanging="360"/>
+      </w:pPr>
+      <w:rPr>
+        <w:rFonts w:ascii="Courier New" w:hAnsi="Courier New" w:cs="Courier New" w:hint="default"/>
+      </w:rPr>
+    </w:lvl>
+    <w:lvl w:ilvl="8" w:tplc="08090005" w:tentative="1">
+      <w:start w:val="1"/>
+      <w:numFmt w:val="bullet"/>
+      <w:lvlText w:val=""/>
+      <w:lvlJc w:val="left"/>
+      <w:pPr>
+        <w:ind w:left="6840" w:hanging="360"/>
+      </w:pPr>
+      <w:rPr>
+        <w:rFonts w:ascii="Wingdings" w:hAnsi="Wingdings" w:hint="default"/>
+      </w:rPr>
+    </w:lvl>
+  </w:abstractNum>
+  <w:abstractNum w:abstractNumId="6" w15:restartNumberingAfterBreak="0">
     <w:nsid w:val="75894EE1"/>
     <w:multiLevelType w:val="hybridMultilevel"/>
     <w:tmpl w:val="998C0700"/>
@@ -3843,17 +3536,142 @@
       </w:rPr>
     </w:lvl>
   </w:abstractNum>
+  <w:abstractNum w:abstractNumId="7" w15:restartNumberingAfterBreak="0">
+    <w:nsid w:val="7FBC2401"/>
+    <w:multiLevelType w:val="hybridMultilevel"/>
+    <w:tmpl w:val="062C0518"/>
+    <w:lvl w:ilvl="0" w:tplc="08090001">
+      <w:start w:val="1"/>
+      <w:numFmt w:val="bullet"/>
+      <w:lvlText w:val=""/>
+      <w:lvlJc w:val="left"/>
+      <w:pPr>
+        <w:ind w:left="720" w:hanging="360"/>
+      </w:pPr>
+      <w:rPr>
+        <w:rFonts w:ascii="Symbol" w:hAnsi="Symbol" w:hint="default"/>
+      </w:rPr>
+    </w:lvl>
+    <w:lvl w:ilvl="1" w:tplc="08090003" w:tentative="1">
+      <w:start w:val="1"/>
+      <w:numFmt w:val="bullet"/>
+      <w:lvlText w:val="o"/>
+      <w:lvlJc w:val="left"/>
+      <w:pPr>
+        <w:ind w:left="1440" w:hanging="360"/>
+      </w:pPr>
+      <w:rPr>
+        <w:rFonts w:ascii="Courier New" w:hAnsi="Courier New" w:cs="Courier New" w:hint="default"/>
+      </w:rPr>
+    </w:lvl>
+    <w:lvl w:ilvl="2" w:tplc="08090005" w:tentative="1">
+      <w:start w:val="1"/>
+      <w:numFmt w:val="bullet"/>
+      <w:lvlText w:val=""/>
+      <w:lvlJc w:val="left"/>
+      <w:pPr>
+        <w:ind w:left="2160" w:hanging="360"/>
+      </w:pPr>
+      <w:rPr>
+        <w:rFonts w:ascii="Wingdings" w:hAnsi="Wingdings" w:hint="default"/>
+      </w:rPr>
+    </w:lvl>
+    <w:lvl w:ilvl="3" w:tplc="08090001" w:tentative="1">
+      <w:start w:val="1"/>
+      <w:numFmt w:val="bullet"/>
+      <w:lvlText w:val=""/>
+      <w:lvlJc w:val="left"/>
+      <w:pPr>
+        <w:ind w:left="2880" w:hanging="360"/>
+      </w:pPr>
+      <w:rPr>
+        <w:rFonts w:ascii="Symbol" w:hAnsi="Symbol" w:hint="default"/>
+      </w:rPr>
+    </w:lvl>
+    <w:lvl w:ilvl="4" w:tplc="08090003" w:tentative="1">
+      <w:start w:val="1"/>
+      <w:numFmt w:val="bullet"/>
+      <w:lvlText w:val="o"/>
+      <w:lvlJc w:val="left"/>
+      <w:pPr>
+        <w:ind w:left="3600" w:hanging="360"/>
+      </w:pPr>
+      <w:rPr>
+        <w:rFonts w:ascii="Courier New" w:hAnsi="Courier New" w:cs="Courier New" w:hint="default"/>
+      </w:rPr>
+    </w:lvl>
+    <w:lvl w:ilvl="5" w:tplc="08090005" w:tentative="1">
+      <w:start w:val="1"/>
+      <w:numFmt w:val="bullet"/>
+      <w:lvlText w:val=""/>
+      <w:lvlJc w:val="left"/>
+      <w:pPr>
+        <w:ind w:left="4320" w:hanging="360"/>
+      </w:pPr>
+      <w:rPr>
+        <w:rFonts w:ascii="Wingdings" w:hAnsi="Wingdings" w:hint="default"/>
+      </w:rPr>
+    </w:lvl>
+    <w:lvl w:ilvl="6" w:tplc="08090001" w:tentative="1">
+      <w:start w:val="1"/>
+      <w:numFmt w:val="bullet"/>
+      <w:lvlText w:val=""/>
+      <w:lvlJc w:val="left"/>
+      <w:pPr>
+        <w:ind w:left="5040" w:hanging="360"/>
+      </w:pPr>
+      <w:rPr>
+        <w:rFonts w:ascii="Symbol" w:hAnsi="Symbol" w:hint="default"/>
+      </w:rPr>
+    </w:lvl>
+    <w:lvl w:ilvl="7" w:tplc="08090003" w:tentative="1">
+      <w:start w:val="1"/>
+      <w:numFmt w:val="bullet"/>
+      <w:lvlText w:val="o"/>
+      <w:lvlJc w:val="left"/>
+      <w:pPr>
+        <w:ind w:left="5760" w:hanging="360"/>
+      </w:pPr>
+      <w:rPr>
+        <w:rFonts w:ascii="Courier New" w:hAnsi="Courier New" w:cs="Courier New" w:hint="default"/>
+      </w:rPr>
+    </w:lvl>
+    <w:lvl w:ilvl="8" w:tplc="08090005" w:tentative="1">
+      <w:start w:val="1"/>
+      <w:numFmt w:val="bullet"/>
+      <w:lvlText w:val=""/>
+      <w:lvlJc w:val="left"/>
+      <w:pPr>
+        <w:ind w:left="6480" w:hanging="360"/>
+      </w:pPr>
+      <w:rPr>
+        <w:rFonts w:ascii="Wingdings" w:hAnsi="Wingdings" w:hint="default"/>
+      </w:rPr>
+    </w:lvl>
+  </w:abstractNum>
   <w:num w:numId="1">
+    <w:abstractNumId w:val="3"/>
+  </w:num>
+  <w:num w:numId="2">
+    <w:abstractNumId w:val="4"/>
+  </w:num>
+  <w:num w:numId="3">
     <w:abstractNumId w:val="1"/>
   </w:num>
-  <w:num w:numId="2">
+  <w:num w:numId="4">
+    <w:abstractNumId w:val="6"/>
+  </w:num>
+  <w:num w:numId="5">
+    <w:abstractNumId w:val="7"/>
+  </w:num>
+  <w:num w:numId="6">
     <w:abstractNumId w:val="2"/>
   </w:num>
-  <w:num w:numId="3">
+  <w:num w:numId="7">
+    <w:abstractNumId w:val="5"/>
+  </w:num>
+  <w:num w:numId="8">
     <w:abstractNumId w:val="0"/>
-  </w:num>
-  <w:num w:numId="4">
-    <w:abstractNumId w:val="3"/>
   </w:num>
 </w:numbering>
 </file>
@@ -4667,7 +4485,7 @@
 </file>
 
 <file path=customXml/itemProps1.xml><?xml version="1.0" encoding="utf-8"?>
-<ds:datastoreItem xmlns:ds="http://schemas.openxmlformats.org/officeDocument/2006/customXml" ds:itemID="{0B558C38-3DB4-407C-83BB-E5669C52B687}">
+<ds:datastoreItem xmlns:ds="http://schemas.openxmlformats.org/officeDocument/2006/customXml" ds:itemID="{3909C99A-289B-44C7-9E6E-05A366B78308}">
   <ds:schemaRefs>
     <ds:schemaRef ds:uri="http://schemas.openxmlformats.org/officeDocument/2006/bibliography"/>
   </ds:schemaRefs>

</xml_diff>

<commit_message>
Got solid version of next part of B working and integrated within system.
System is now able to display in a chart the value of shares over a period of 24 hours for a particular company.
</commit_message>
<xml_diff>
--- a/Coursework Breakdown.docx
+++ b/Coursework Breakdown.docx
@@ -161,7 +161,28 @@
           <w:sz w:val="24"/>
           <w:szCs w:val="24"/>
         </w:rPr>
-        <w:t xml:space="preserve"> - Glassfish</w:t>
+        <w:t xml:space="preserve"> </w:t>
+      </w:r>
+      <w:r>
+        <w:rPr>
+          <w:sz w:val="24"/>
+          <w:szCs w:val="24"/>
+        </w:rPr>
+        <w:t>–</w:t>
+      </w:r>
+      <w:r>
+        <w:rPr>
+          <w:sz w:val="24"/>
+          <w:szCs w:val="24"/>
+        </w:rPr>
+        <w:t xml:space="preserve"> Glassfish</w:t>
+      </w:r>
+      <w:r>
+        <w:rPr>
+          <w:sz w:val="24"/>
+          <w:szCs w:val="24"/>
+        </w:rPr>
+        <w:t>?</w:t>
       </w:r>
     </w:p>
     <w:p>
@@ -2028,20 +2049,26 @@
         </w:rPr>
         <w:t xml:space="preserve">2. Integrate currency conversion service </w:t>
       </w:r>
-    </w:p>
-    <w:p>
+      <w:r>
+        <w:rPr>
+          <w:b/>
+          <w:bCs/>
+          <w:sz w:val="24"/>
+          <w:szCs w:val="24"/>
+        </w:rPr>
+        <w:t>(Done)</w:t>
+      </w:r>
+    </w:p>
+    <w:p>
+      <w:pPr>
+        <w:jc w:val="both"/>
+      </w:pPr>
       <w:r>
         <w:t xml:space="preserve">Download the pre-coded project with the currency conversion web service from the module’s NOW room site and deploy it. Consume the currency conversion service in the shares brokering service to auto-convert the share price rate to the rate preferred by the customer. </w:t>
       </w:r>
     </w:p>
     <w:p/>
-    <w:p>
-      <w:r>
-        <w:t>-----</w:t>
-      </w:r>
-      <w:bookmarkStart w:id="0" w:name="_GoBack"/>
-      <w:bookmarkEnd w:id="0"/>
-    </w:p>
+    <w:p/>
     <w:p/>
     <w:p>
       <w:pPr>
@@ -2089,352 +2116,273 @@
     </w:p>
     <w:p/>
     <w:p>
-      <w:r>
-        <w:t>b) Implement your own RESTful service to persist the output of the consumed REST API for off-line use. For instance, your RESTful service can update the exchange rate of your currency conversion service or the latest value of the share price.</w:t>
-      </w:r>
-    </w:p>
-    <w:p/>
-    <w:p>
-      <w:pPr>
-        <w:jc w:val="both"/>
-      </w:pPr>
-      <w:r>
-        <w:t xml:space="preserve">In order to achieve the highest marks, you must show initiative and inventiveness beyond the stated specification; the contribution of the advanced functionality depends on technical challenge in its implementation. Examples include: </w:t>
-      </w:r>
-    </w:p>
-    <w:p>
-      <w:pPr>
-        <w:jc w:val="both"/>
-      </w:pPr>
-      <w:r>
-        <w:t xml:space="preserve">– utilising additional external REST APIs (e.g. to display relevant tweets or other info about the shares company) </w:t>
-      </w:r>
-    </w:p>
-    <w:p>
-      <w:pPr>
-        <w:jc w:val="both"/>
-      </w:pPr>
-      <w:r>
-        <w:t xml:space="preserve">– implementing non-java clients to demonstrate SOA’s platform independence </w:t>
-      </w:r>
-    </w:p>
-    <w:p>
-      <w:pPr>
-        <w:jc w:val="both"/>
-      </w:pPr>
-      <w:r>
-        <w:t>– creating user accounts for clients allowing them to sell shares back to the brokering service</w:t>
-      </w:r>
-    </w:p>
-    <w:p>
-      <w:pPr>
-        <w:rPr>
-          <w:sz w:val="24"/>
-          <w:szCs w:val="24"/>
-        </w:rPr>
-      </w:pPr>
-    </w:p>
-    <w:p>
-      <w:pPr>
-        <w:rPr>
-          <w:i/>
-          <w:iCs/>
-          <w:sz w:val="24"/>
-          <w:szCs w:val="24"/>
-          <w:u w:val="single"/>
-        </w:rPr>
-      </w:pPr>
-      <w:r>
-        <w:rPr>
-          <w:i/>
-          <w:iCs/>
-          <w:sz w:val="24"/>
-          <w:szCs w:val="24"/>
-          <w:u w:val="single"/>
-        </w:rPr>
-        <w:t>Old Links</w:t>
-      </w:r>
-    </w:p>
-    <w:p>
-      <w:pPr>
-        <w:rPr>
-          <w:i/>
-          <w:iCs/>
-          <w:sz w:val="24"/>
-          <w:szCs w:val="24"/>
-        </w:rPr>
-      </w:pPr>
-      <w:r>
-        <w:rPr>
-          <w:i/>
-          <w:iCs/>
-          <w:sz w:val="24"/>
-          <w:szCs w:val="24"/>
-        </w:rPr>
-        <w:t>Reading and writing XML (</w:t>
+      <w:pPr>
+        <w:rPr>
+          <w:strike/>
+        </w:rPr>
+      </w:pPr>
+      <w:r>
+        <w:rPr>
+          <w:strike/>
+        </w:rPr>
+        <w:t xml:space="preserve">Alpaca - </w:t>
+      </w:r>
+      <w:r>
+        <w:rPr>
+          <w:strike/>
+        </w:rPr>
+        <w:t>Potential API here (</w:t>
       </w:r>
       <w:hyperlink r:id="rId8" w:history="1">
         <w:r>
           <w:rPr>
             <w:rStyle w:val="Hyperlink"/>
-            <w:i/>
-            <w:iCs/>
-            <w:sz w:val="24"/>
-            <w:szCs w:val="24"/>
+            <w:strike/>
           </w:rPr>
           <w:t>Link</w:t>
         </w:r>
       </w:hyperlink>
       <w:r>
         <w:rPr>
-          <w:i/>
-          <w:iCs/>
-          <w:sz w:val="24"/>
-          <w:szCs w:val="24"/>
-        </w:rPr>
-        <w:t>)</w:t>
-      </w:r>
-    </w:p>
-    <w:p>
-      <w:pPr>
-        <w:rPr>
-          <w:i/>
-          <w:iCs/>
-          <w:sz w:val="24"/>
-          <w:szCs w:val="24"/>
-        </w:rPr>
-      </w:pPr>
-      <w:r>
-        <w:rPr>
-          <w:i/>
-          <w:iCs/>
-          <w:sz w:val="24"/>
-          <w:szCs w:val="24"/>
-        </w:rPr>
-        <w:t>Marshalling data (</w:t>
+          <w:strike/>
+        </w:rPr>
+        <w:t xml:space="preserve"> 1) (</w:t>
       </w:r>
       <w:hyperlink r:id="rId9" w:history="1">
         <w:r>
           <w:rPr>
             <w:rStyle w:val="Hyperlink"/>
-            <w:i/>
-            <w:iCs/>
-            <w:sz w:val="24"/>
-            <w:szCs w:val="24"/>
+            <w:strike/>
           </w:rPr>
           <w:t>Link</w:t>
         </w:r>
       </w:hyperlink>
       <w:r>
         <w:rPr>
-          <w:i/>
-          <w:iCs/>
-          <w:sz w:val="24"/>
-          <w:szCs w:val="24"/>
-        </w:rPr>
+          <w:strike/>
+        </w:rPr>
+        <w:t xml:space="preserve"> 2</w:t>
+      </w:r>
+      <w:r>
         <w:t>)</w:t>
       </w:r>
-    </w:p>
-    <w:p>
-      <w:pPr>
-        <w:rPr>
-          <w:i/>
-          <w:iCs/>
-          <w:sz w:val="24"/>
-          <w:szCs w:val="24"/>
-        </w:rPr>
-      </w:pPr>
-      <w:r>
-        <w:rPr>
-          <w:i/>
-          <w:iCs/>
-          <w:sz w:val="24"/>
-          <w:szCs w:val="24"/>
-        </w:rPr>
-        <w:t>More Marshalling (</w:t>
+      <w:r>
+        <w:t xml:space="preserve"> (</w:t>
+      </w:r>
+      <w:r>
+        <w:t>Only allows US users)</w:t>
+      </w:r>
+    </w:p>
+    <w:p>
+      <w:proofErr w:type="spellStart"/>
+      <w:r>
+        <w:t>Tradier</w:t>
+      </w:r>
+      <w:proofErr w:type="spellEnd"/>
+      <w:r>
+        <w:t xml:space="preserve"> – Potential API here (</w:t>
       </w:r>
       <w:hyperlink r:id="rId10" w:history="1">
         <w:r>
           <w:rPr>
             <w:rStyle w:val="Hyperlink"/>
-            <w:i/>
-            <w:iCs/>
-            <w:sz w:val="24"/>
-            <w:szCs w:val="24"/>
           </w:rPr>
           <w:t>Link</w:t>
         </w:r>
       </w:hyperlink>
       <w:r>
-        <w:rPr>
-          <w:i/>
-          <w:iCs/>
-          <w:sz w:val="24"/>
-          <w:szCs w:val="24"/>
-        </w:rPr>
-        <w:t>)</w:t>
-      </w:r>
-    </w:p>
-    <w:p>
-      <w:pPr>
-        <w:rPr>
-          <w:i/>
-          <w:iCs/>
-          <w:sz w:val="24"/>
-          <w:szCs w:val="24"/>
-        </w:rPr>
-      </w:pPr>
-      <w:r>
-        <w:rPr>
-          <w:i/>
-          <w:iCs/>
-          <w:sz w:val="24"/>
-          <w:szCs w:val="24"/>
-        </w:rPr>
-        <w:t>Even more Marshalling (</w:t>
+        <w:t xml:space="preserve"> 1)</w:t>
+      </w:r>
+      <w:r>
+        <w:t xml:space="preserve"> (</w:t>
       </w:r>
       <w:hyperlink r:id="rId11" w:history="1">
         <w:r>
           <w:rPr>
             <w:rStyle w:val="Hyperlink"/>
-            <w:i/>
-            <w:iCs/>
-            <w:sz w:val="24"/>
-            <w:szCs w:val="24"/>
           </w:rPr>
           <w:t>Link</w:t>
         </w:r>
       </w:hyperlink>
       <w:r>
-        <w:rPr>
-          <w:i/>
-          <w:iCs/>
-          <w:sz w:val="24"/>
-          <w:szCs w:val="24"/>
-        </w:rPr>
-        <w:t>)</w:t>
-      </w:r>
-    </w:p>
-    <w:p>
-      <w:pPr>
-        <w:rPr>
-          <w:i/>
-          <w:iCs/>
-          <w:sz w:val="24"/>
-          <w:szCs w:val="24"/>
-        </w:rPr>
-      </w:pPr>
-      <w:r>
-        <w:rPr>
-          <w:i/>
-          <w:iCs/>
-          <w:sz w:val="24"/>
-          <w:szCs w:val="24"/>
-        </w:rPr>
-        <w:t>JAXB and Root Elements</w:t>
-      </w:r>
-      <w:r>
-        <w:rPr>
-          <w:i/>
-          <w:iCs/>
-          <w:sz w:val="24"/>
-          <w:szCs w:val="24"/>
-        </w:rPr>
-        <w:t xml:space="preserve"> (</w:t>
+        <w:t xml:space="preserve"> 2)</w:t>
+      </w:r>
+    </w:p>
+    <w:p>
+      <w:proofErr w:type="spellStart"/>
+      <w:r>
+        <w:t>TradeStation</w:t>
+      </w:r>
+      <w:proofErr w:type="spellEnd"/>
+      <w:r>
+        <w:t xml:space="preserve"> – (</w:t>
       </w:r>
       <w:hyperlink r:id="rId12" w:history="1">
         <w:r>
           <w:rPr>
             <w:rStyle w:val="Hyperlink"/>
-            <w:i/>
-            <w:iCs/>
-            <w:sz w:val="24"/>
-            <w:szCs w:val="24"/>
+          </w:rPr>
+          <w:t>Li</w:t>
+        </w:r>
+        <w:bookmarkStart w:id="0" w:name="_GoBack"/>
+        <w:bookmarkEnd w:id="0"/>
+        <w:r>
+          <w:rPr>
+            <w:rStyle w:val="Hyperlink"/>
+          </w:rPr>
+          <w:t>nk</w:t>
+        </w:r>
+      </w:hyperlink>
+      <w:r>
+        <w:t xml:space="preserve"> 1) (</w:t>
+      </w:r>
+      <w:hyperlink r:id="rId13" w:history="1">
+        <w:r>
+          <w:rPr>
+            <w:rStyle w:val="Hyperlink"/>
           </w:rPr>
           <w:t>Link</w:t>
         </w:r>
       </w:hyperlink>
       <w:r>
-        <w:rPr>
-          <w:i/>
-          <w:iCs/>
-          <w:sz w:val="24"/>
-          <w:szCs w:val="24"/>
-        </w:rPr>
-        <w:t>)</w:t>
-      </w:r>
-    </w:p>
-    <w:p>
-      <w:pPr>
-        <w:rPr>
-          <w:i/>
-          <w:iCs/>
-          <w:sz w:val="24"/>
-          <w:szCs w:val="24"/>
-        </w:rPr>
-      </w:pPr>
-      <w:r>
-        <w:rPr>
-          <w:i/>
-          <w:iCs/>
-          <w:sz w:val="24"/>
-          <w:szCs w:val="24"/>
-        </w:rPr>
-        <w:t>Writing data to file (</w:t>
-      </w:r>
-      <w:hyperlink r:id="rId13" w:history="1">
+        <w:t xml:space="preserve"> 2) (Waiting for email reply)</w:t>
+      </w:r>
+    </w:p>
+    <w:p>
+      <w:r>
+        <w:rPr>
+          <w:strike/>
+        </w:rPr>
+        <w:t>Alpha Vantage (</w:t>
+      </w:r>
+      <w:r>
+        <w:rPr>
+          <w:strike/>
+        </w:rPr>
+        <w:t>CGYZCGMVBS1GWX6G)</w:t>
+      </w:r>
+      <w:r>
+        <w:t xml:space="preserve"> (Challenging to get working in typescript)</w:t>
+      </w:r>
+    </w:p>
+    <w:p>
+      <w:proofErr w:type="spellStart"/>
+      <w:r>
+        <w:rPr>
+          <w:strike/>
+        </w:rPr>
+        <w:t>F</w:t>
+      </w:r>
+      <w:r>
+        <w:rPr>
+          <w:strike/>
+        </w:rPr>
+        <w:t>innhub</w:t>
+      </w:r>
+      <w:proofErr w:type="spellEnd"/>
+      <w:r>
+        <w:rPr>
+          <w:strike/>
+        </w:rPr>
+        <w:t xml:space="preserve"> (</w:t>
+      </w:r>
+      <w:hyperlink r:id="rId14" w:history="1">
         <w:r>
           <w:rPr>
             <w:rStyle w:val="Hyperlink"/>
-            <w:i/>
-            <w:iCs/>
-            <w:sz w:val="24"/>
-            <w:szCs w:val="24"/>
+            <w:strike/>
           </w:rPr>
           <w:t>Link</w:t>
         </w:r>
       </w:hyperlink>
       <w:r>
         <w:rPr>
+          <w:strike/>
+        </w:rPr>
+        <w:t xml:space="preserve"> 1)</w:t>
+      </w:r>
+      <w:r>
+        <w:t xml:space="preserve"> (Challenging to get working with Typescript)</w:t>
+      </w:r>
+    </w:p>
+    <w:p/>
+    <w:p/>
+    <w:p>
+      <w:r>
+        <w:t>b) Implement your own RESTful service to persist the output of the consumed REST API for off-line use. For instance, your RESTful service can update the exchange rate of your currency conversion service or the latest value of the share price.</w:t>
+      </w:r>
+    </w:p>
+    <w:p/>
+    <w:p>
+      <w:pPr>
+        <w:jc w:val="both"/>
+      </w:pPr>
+      <w:r>
+        <w:t xml:space="preserve">In order to achieve the highest marks, you must show initiative and inventiveness beyond the stated specification; the contribution of the advanced functionality depends on technical challenge in its implementation. Examples include: </w:t>
+      </w:r>
+    </w:p>
+    <w:p>
+      <w:pPr>
+        <w:jc w:val="both"/>
+      </w:pPr>
+      <w:r>
+        <w:t xml:space="preserve">– utilising additional external REST APIs (e.g. to display relevant tweets or other info about the shares company) </w:t>
+      </w:r>
+    </w:p>
+    <w:p>
+      <w:pPr>
+        <w:jc w:val="both"/>
+      </w:pPr>
+      <w:r>
+        <w:t xml:space="preserve">– implementing non-java clients to demonstrate SOA’s platform independence </w:t>
+      </w:r>
+    </w:p>
+    <w:p>
+      <w:pPr>
+        <w:jc w:val="both"/>
+      </w:pPr>
+      <w:r>
+        <w:t>– creating user accounts for clients allowing them to sell shares back to the brokering service</w:t>
+      </w:r>
+    </w:p>
+    <w:p>
+      <w:pPr>
+        <w:rPr>
+          <w:sz w:val="24"/>
+          <w:szCs w:val="24"/>
+        </w:rPr>
+      </w:pPr>
+    </w:p>
+    <w:p>
+      <w:pPr>
+        <w:rPr>
           <w:i/>
           <w:iCs/>
           <w:sz w:val="24"/>
           <w:szCs w:val="24"/>
-        </w:rPr>
-        <w:t>)</w:t>
-      </w:r>
-    </w:p>
-    <w:p>
-      <w:pPr>
+          <w:u w:val="single"/>
+        </w:rPr>
+      </w:pPr>
+      <w:r>
         <w:rPr>
           <w:i/>
           <w:iCs/>
           <w:sz w:val="24"/>
           <w:szCs w:val="24"/>
-        </w:rPr>
-      </w:pPr>
-      <w:r>
+          <w:u w:val="single"/>
+        </w:rPr>
+        <w:t>Old Links</w:t>
+      </w:r>
+    </w:p>
+    <w:p>
+      <w:pPr>
         <w:rPr>
           <w:i/>
           <w:iCs/>
           <w:sz w:val="24"/>
           <w:szCs w:val="24"/>
         </w:rPr>
-        <w:lastRenderedPageBreak/>
-        <w:t>JAXB Marshaller Overwriting data (</w:t>
-      </w:r>
-      <w:hyperlink r:id="rId14" w:history="1">
-        <w:r>
-          <w:rPr>
-            <w:rStyle w:val="Hyperlink"/>
-            <w:i/>
-            <w:iCs/>
-            <w:sz w:val="24"/>
-            <w:szCs w:val="24"/>
-          </w:rPr>
-          <w:t>Link</w:t>
-        </w:r>
-      </w:hyperlink>
+      </w:pPr>
       <w:r>
         <w:rPr>
           <w:i/>
@@ -2442,26 +2390,8 @@
           <w:sz w:val="24"/>
           <w:szCs w:val="24"/>
         </w:rPr>
-        <w:t>)</w:t>
-      </w:r>
-    </w:p>
-    <w:p>
-      <w:pPr>
-        <w:rPr>
-          <w:i/>
-          <w:iCs/>
-          <w:sz w:val="24"/>
-          <w:szCs w:val="24"/>
-        </w:rPr>
-      </w:pPr>
-      <w:r>
-        <w:rPr>
-          <w:i/>
-          <w:iCs/>
-          <w:sz w:val="24"/>
-          <w:szCs w:val="24"/>
-        </w:rPr>
-        <w:t>Marshalling multiple pieces of data (</w:t>
+        <w:lastRenderedPageBreak/>
+        <w:t>Reading and writing XML (</w:t>
       </w:r>
       <w:hyperlink r:id="rId15" w:history="1">
         <w:r>
@@ -2488,6 +2418,295 @@
     <w:p>
       <w:pPr>
         <w:rPr>
+          <w:i/>
+          <w:iCs/>
+          <w:sz w:val="24"/>
+          <w:szCs w:val="24"/>
+        </w:rPr>
+      </w:pPr>
+      <w:r>
+        <w:rPr>
+          <w:i/>
+          <w:iCs/>
+          <w:sz w:val="24"/>
+          <w:szCs w:val="24"/>
+        </w:rPr>
+        <w:t>Marshalling data (</w:t>
+      </w:r>
+      <w:hyperlink r:id="rId16" w:history="1">
+        <w:r>
+          <w:rPr>
+            <w:rStyle w:val="Hyperlink"/>
+            <w:i/>
+            <w:iCs/>
+            <w:sz w:val="24"/>
+            <w:szCs w:val="24"/>
+          </w:rPr>
+          <w:t>Link</w:t>
+        </w:r>
+      </w:hyperlink>
+      <w:r>
+        <w:rPr>
+          <w:i/>
+          <w:iCs/>
+          <w:sz w:val="24"/>
+          <w:szCs w:val="24"/>
+        </w:rPr>
+        <w:t>)</w:t>
+      </w:r>
+    </w:p>
+    <w:p>
+      <w:pPr>
+        <w:rPr>
+          <w:i/>
+          <w:iCs/>
+          <w:sz w:val="24"/>
+          <w:szCs w:val="24"/>
+        </w:rPr>
+      </w:pPr>
+      <w:r>
+        <w:rPr>
+          <w:i/>
+          <w:iCs/>
+          <w:sz w:val="24"/>
+          <w:szCs w:val="24"/>
+        </w:rPr>
+        <w:t>More Marshalling (</w:t>
+      </w:r>
+      <w:hyperlink r:id="rId17" w:history="1">
+        <w:r>
+          <w:rPr>
+            <w:rStyle w:val="Hyperlink"/>
+            <w:i/>
+            <w:iCs/>
+            <w:sz w:val="24"/>
+            <w:szCs w:val="24"/>
+          </w:rPr>
+          <w:t>Link</w:t>
+        </w:r>
+      </w:hyperlink>
+      <w:r>
+        <w:rPr>
+          <w:i/>
+          <w:iCs/>
+          <w:sz w:val="24"/>
+          <w:szCs w:val="24"/>
+        </w:rPr>
+        <w:t>)</w:t>
+      </w:r>
+    </w:p>
+    <w:p>
+      <w:pPr>
+        <w:rPr>
+          <w:i/>
+          <w:iCs/>
+          <w:sz w:val="24"/>
+          <w:szCs w:val="24"/>
+        </w:rPr>
+      </w:pPr>
+      <w:r>
+        <w:rPr>
+          <w:i/>
+          <w:iCs/>
+          <w:sz w:val="24"/>
+          <w:szCs w:val="24"/>
+        </w:rPr>
+        <w:t>Even more Marshalling (</w:t>
+      </w:r>
+      <w:hyperlink r:id="rId18" w:history="1">
+        <w:r>
+          <w:rPr>
+            <w:rStyle w:val="Hyperlink"/>
+            <w:i/>
+            <w:iCs/>
+            <w:sz w:val="24"/>
+            <w:szCs w:val="24"/>
+          </w:rPr>
+          <w:t>Link</w:t>
+        </w:r>
+      </w:hyperlink>
+      <w:r>
+        <w:rPr>
+          <w:i/>
+          <w:iCs/>
+          <w:sz w:val="24"/>
+          <w:szCs w:val="24"/>
+        </w:rPr>
+        <w:t>)</w:t>
+      </w:r>
+    </w:p>
+    <w:p>
+      <w:pPr>
+        <w:rPr>
+          <w:i/>
+          <w:iCs/>
+          <w:sz w:val="24"/>
+          <w:szCs w:val="24"/>
+        </w:rPr>
+      </w:pPr>
+      <w:r>
+        <w:rPr>
+          <w:i/>
+          <w:iCs/>
+          <w:sz w:val="24"/>
+          <w:szCs w:val="24"/>
+        </w:rPr>
+        <w:t>JAXB and Root Elements</w:t>
+      </w:r>
+      <w:r>
+        <w:rPr>
+          <w:i/>
+          <w:iCs/>
+          <w:sz w:val="24"/>
+          <w:szCs w:val="24"/>
+        </w:rPr>
+        <w:t xml:space="preserve"> (</w:t>
+      </w:r>
+      <w:hyperlink r:id="rId19" w:history="1">
+        <w:r>
+          <w:rPr>
+            <w:rStyle w:val="Hyperlink"/>
+            <w:i/>
+            <w:iCs/>
+            <w:sz w:val="24"/>
+            <w:szCs w:val="24"/>
+          </w:rPr>
+          <w:t>Link</w:t>
+        </w:r>
+      </w:hyperlink>
+      <w:r>
+        <w:rPr>
+          <w:i/>
+          <w:iCs/>
+          <w:sz w:val="24"/>
+          <w:szCs w:val="24"/>
+        </w:rPr>
+        <w:t>)</w:t>
+      </w:r>
+    </w:p>
+    <w:p>
+      <w:pPr>
+        <w:rPr>
+          <w:i/>
+          <w:iCs/>
+          <w:sz w:val="24"/>
+          <w:szCs w:val="24"/>
+        </w:rPr>
+      </w:pPr>
+      <w:r>
+        <w:rPr>
+          <w:i/>
+          <w:iCs/>
+          <w:sz w:val="24"/>
+          <w:szCs w:val="24"/>
+        </w:rPr>
+        <w:t>Writing data to file (</w:t>
+      </w:r>
+      <w:hyperlink r:id="rId20" w:history="1">
+        <w:r>
+          <w:rPr>
+            <w:rStyle w:val="Hyperlink"/>
+            <w:i/>
+            <w:iCs/>
+            <w:sz w:val="24"/>
+            <w:szCs w:val="24"/>
+          </w:rPr>
+          <w:t>Link</w:t>
+        </w:r>
+      </w:hyperlink>
+      <w:r>
+        <w:rPr>
+          <w:i/>
+          <w:iCs/>
+          <w:sz w:val="24"/>
+          <w:szCs w:val="24"/>
+        </w:rPr>
+        <w:t>)</w:t>
+      </w:r>
+    </w:p>
+    <w:p>
+      <w:pPr>
+        <w:rPr>
+          <w:i/>
+          <w:iCs/>
+          <w:sz w:val="24"/>
+          <w:szCs w:val="24"/>
+        </w:rPr>
+      </w:pPr>
+      <w:r>
+        <w:rPr>
+          <w:i/>
+          <w:iCs/>
+          <w:sz w:val="24"/>
+          <w:szCs w:val="24"/>
+        </w:rPr>
+        <w:t>JAXB Marshaller Overwriting data (</w:t>
+      </w:r>
+      <w:hyperlink r:id="rId21" w:history="1">
+        <w:r>
+          <w:rPr>
+            <w:rStyle w:val="Hyperlink"/>
+            <w:i/>
+            <w:iCs/>
+            <w:sz w:val="24"/>
+            <w:szCs w:val="24"/>
+          </w:rPr>
+          <w:t>Link</w:t>
+        </w:r>
+      </w:hyperlink>
+      <w:r>
+        <w:rPr>
+          <w:i/>
+          <w:iCs/>
+          <w:sz w:val="24"/>
+          <w:szCs w:val="24"/>
+        </w:rPr>
+        <w:t>)</w:t>
+      </w:r>
+    </w:p>
+    <w:p>
+      <w:pPr>
+        <w:rPr>
+          <w:i/>
+          <w:iCs/>
+          <w:sz w:val="24"/>
+          <w:szCs w:val="24"/>
+        </w:rPr>
+      </w:pPr>
+      <w:r>
+        <w:rPr>
+          <w:i/>
+          <w:iCs/>
+          <w:sz w:val="24"/>
+          <w:szCs w:val="24"/>
+        </w:rPr>
+        <w:t>Marshalling multiple pieces of data (</w:t>
+      </w:r>
+      <w:hyperlink r:id="rId22" w:history="1">
+        <w:r>
+          <w:rPr>
+            <w:rStyle w:val="Hyperlink"/>
+            <w:i/>
+            <w:iCs/>
+            <w:sz w:val="24"/>
+            <w:szCs w:val="24"/>
+          </w:rPr>
+          <w:t>Link</w:t>
+        </w:r>
+      </w:hyperlink>
+      <w:r>
+        <w:rPr>
+          <w:i/>
+          <w:iCs/>
+          <w:sz w:val="24"/>
+          <w:szCs w:val="24"/>
+        </w:rPr>
+        <w:t>)</w:t>
+      </w:r>
+    </w:p>
+    <w:p>
+      <w:pPr>
+        <w:rPr>
           <w:sz w:val="24"/>
           <w:szCs w:val="24"/>
         </w:rPr>
@@ -2499,7 +2718,7 @@
         </w:rPr>
         <w:t>Daniel’s Tutorial for Angular (</w:t>
       </w:r>
-      <w:hyperlink r:id="rId16" w:history="1">
+      <w:hyperlink r:id="rId23" w:history="1">
         <w:r>
           <w:rPr>
             <w:rStyle w:val="Hyperlink"/>
@@ -2531,7 +2750,7 @@
         </w:rPr>
         <w:t>Netbeans Spring Guide (</w:t>
       </w:r>
-      <w:hyperlink r:id="rId17" w:history="1">
+      <w:hyperlink r:id="rId24" w:history="1">
         <w:r>
           <w:rPr>
             <w:rStyle w:val="Hyperlink"/>
@@ -2563,7 +2782,7 @@
         </w:rPr>
         <w:t>Angular 8 + Spring Boot Application guide (</w:t>
       </w:r>
-      <w:hyperlink r:id="rId18" w:history="1">
+      <w:hyperlink r:id="rId25" w:history="1">
         <w:r>
           <w:rPr>
             <w:rStyle w:val="Hyperlink"/>
@@ -2595,7 +2814,7 @@
         </w:rPr>
         <w:t>Angular + Spring tutorial (</w:t>
       </w:r>
-      <w:hyperlink r:id="rId19" w:history="1">
+      <w:hyperlink r:id="rId26" w:history="1">
         <w:r>
           <w:rPr>
             <w:rStyle w:val="Hyperlink"/>
@@ -2627,7 +2846,7 @@
         </w:rPr>
         <w:t>Angular 8 + Spring Boot Example Tutorial (</w:t>
       </w:r>
-      <w:hyperlink r:id="rId20" w:history="1">
+      <w:hyperlink r:id="rId27" w:history="1">
         <w:r>
           <w:rPr>
             <w:rStyle w:val="Hyperlink"/>
@@ -2659,7 +2878,7 @@
         </w:rPr>
         <w:t>Spring XML GET guide (</w:t>
       </w:r>
-      <w:hyperlink r:id="rId21" w:history="1">
+      <w:hyperlink r:id="rId28" w:history="1">
         <w:r>
           <w:rPr>
             <w:rStyle w:val="Hyperlink"/>
@@ -2691,7 +2910,7 @@
         </w:rPr>
         <w:t>Angular Parsing XML data guide (</w:t>
       </w:r>
-      <w:hyperlink r:id="rId22" w:history="1">
+      <w:hyperlink r:id="rId29" w:history="1">
         <w:r>
           <w:rPr>
             <w:rStyle w:val="Hyperlink"/>
@@ -2752,7 +2971,7 @@
         </w:rPr>
         <w:t>JAXB Tutorial (</w:t>
       </w:r>
-      <w:hyperlink r:id="rId23" w:history="1">
+      <w:hyperlink r:id="rId30" w:history="1">
         <w:r>
           <w:rPr>
             <w:rStyle w:val="Hyperlink"/>
@@ -4485,7 +4704,7 @@
 </file>
 
 <file path=customXml/itemProps1.xml><?xml version="1.0" encoding="utf-8"?>
-<ds:datastoreItem xmlns:ds="http://schemas.openxmlformats.org/officeDocument/2006/customXml" ds:itemID="{3909C99A-289B-44C7-9E6E-05A366B78308}">
+<ds:datastoreItem xmlns:ds="http://schemas.openxmlformats.org/officeDocument/2006/customXml" ds:itemID="{9DFE8105-4443-4123-89A6-B83A5B8A7B4B}">
   <ds:schemaRefs>
     <ds:schemaRef ds:uri="http://schemas.openxmlformats.org/officeDocument/2006/bibliography"/>
   </ds:schemaRefs>

</xml_diff>

<commit_message>
Performed major code clean-up, with print lines and files being deleted. Date submission has been partially fixed, elements on homepage have been re-positioned.
</commit_message>
<xml_diff>
--- a/Coursework Breakdown.docx
+++ b/Coursework Breakdown.docx
@@ -684,7 +684,7 @@
         </w:rPr>
         <w:t xml:space="preserve"> (Good explanation </w:t>
       </w:r>
-      <w:hyperlink r:id="rId6" w:history="1">
+      <w:hyperlink r:id="rId8" w:history="1">
         <w:r>
           <w:rPr>
             <w:rStyle w:val="Hyperlink"/>
@@ -1050,7 +1050,7 @@
         </w:rPr>
         <w:t xml:space="preserve"> (Good explanation </w:t>
       </w:r>
-      <w:hyperlink r:id="rId7" w:history="1">
+      <w:hyperlink r:id="rId9" w:history="1">
         <w:r>
           <w:rPr>
             <w:rStyle w:val="Hyperlink"/>
@@ -2068,8 +2068,6 @@
       </w:r>
     </w:p>
     <w:p/>
-    <w:p/>
-    <w:p/>
     <w:p>
       <w:pPr>
         <w:rPr>
@@ -2083,6 +2081,13 @@
           <w:bCs/>
         </w:rPr>
         <w:t xml:space="preserve">3. Extend functionality by utilising external REST APIs </w:t>
+      </w:r>
+      <w:r>
+        <w:rPr>
+          <w:b/>
+          <w:bCs/>
+        </w:rPr>
+        <w:t>(Done)</w:t>
       </w:r>
     </w:p>
     <w:p>
@@ -2125,15 +2130,27 @@
         <w:rPr>
           <w:strike/>
         </w:rPr>
-        <w:t xml:space="preserve">Alpaca - </w:t>
+        <w:t xml:space="preserve">Alpaca </w:t>
       </w:r>
       <w:r>
         <w:rPr>
           <w:strike/>
         </w:rPr>
+        <w:t>–</w:t>
+      </w:r>
+      <w:r>
+        <w:rPr>
+          <w:strike/>
+        </w:rPr>
+        <w:t xml:space="preserve"> </w:t>
+      </w:r>
+      <w:r>
+        <w:rPr>
+          <w:strike/>
+        </w:rPr>
         <w:t>Potential API here (</w:t>
       </w:r>
-      <w:hyperlink r:id="rId8" w:history="1">
+      <w:hyperlink r:id="rId10" w:history="1">
         <w:r>
           <w:rPr>
             <w:rStyle w:val="Hyperlink"/>
@@ -2148,7 +2165,7 @@
         </w:rPr>
         <w:t xml:space="preserve"> 1) (</w:t>
       </w:r>
-      <w:hyperlink r:id="rId9" w:history="1">
+      <w:hyperlink r:id="rId11" w:history="1">
         <w:r>
           <w:rPr>
             <w:rStyle w:val="Hyperlink"/>
@@ -2182,7 +2199,7 @@
       <w:r>
         <w:t xml:space="preserve"> – Potential API here (</w:t>
       </w:r>
-      <w:hyperlink r:id="rId10" w:history="1">
+      <w:hyperlink r:id="rId12" w:history="1">
         <w:r>
           <w:rPr>
             <w:rStyle w:val="Hyperlink"/>
@@ -2195,46 +2212,6 @@
       </w:r>
       <w:r>
         <w:t xml:space="preserve"> (</w:t>
-      </w:r>
-      <w:hyperlink r:id="rId11" w:history="1">
-        <w:r>
-          <w:rPr>
-            <w:rStyle w:val="Hyperlink"/>
-          </w:rPr>
-          <w:t>Link</w:t>
-        </w:r>
-      </w:hyperlink>
-      <w:r>
-        <w:t xml:space="preserve"> 2)</w:t>
-      </w:r>
-    </w:p>
-    <w:p>
-      <w:proofErr w:type="spellStart"/>
-      <w:r>
-        <w:t>TradeStation</w:t>
-      </w:r>
-      <w:proofErr w:type="spellEnd"/>
-      <w:r>
-        <w:t xml:space="preserve"> – (</w:t>
-      </w:r>
-      <w:hyperlink r:id="rId12" w:history="1">
-        <w:r>
-          <w:rPr>
-            <w:rStyle w:val="Hyperlink"/>
-          </w:rPr>
-          <w:t>Li</w:t>
-        </w:r>
-        <w:bookmarkStart w:id="0" w:name="_GoBack"/>
-        <w:bookmarkEnd w:id="0"/>
-        <w:r>
-          <w:rPr>
-            <w:rStyle w:val="Hyperlink"/>
-          </w:rPr>
-          <w:t>nk</w:t>
-        </w:r>
-      </w:hyperlink>
-      <w:r>
-        <w:t xml:space="preserve"> 1) (</w:t>
       </w:r>
       <w:hyperlink r:id="rId13" w:history="1">
         <w:r>
@@ -2245,6 +2222,38 @@
         </w:r>
       </w:hyperlink>
       <w:r>
+        <w:t xml:space="preserve"> 2)</w:t>
+      </w:r>
+    </w:p>
+    <w:p>
+      <w:proofErr w:type="spellStart"/>
+      <w:r>
+        <w:t>TradeStation</w:t>
+      </w:r>
+      <w:proofErr w:type="spellEnd"/>
+      <w:r>
+        <w:t xml:space="preserve"> – (</w:t>
+      </w:r>
+      <w:hyperlink r:id="rId14" w:history="1">
+        <w:r>
+          <w:rPr>
+            <w:rStyle w:val="Hyperlink"/>
+          </w:rPr>
+          <w:t>Link</w:t>
+        </w:r>
+      </w:hyperlink>
+      <w:r>
+        <w:t xml:space="preserve"> 1) (</w:t>
+      </w:r>
+      <w:hyperlink r:id="rId15" w:history="1">
+        <w:r>
+          <w:rPr>
+            <w:rStyle w:val="Hyperlink"/>
+          </w:rPr>
+          <w:t>Link</w:t>
+        </w:r>
+      </w:hyperlink>
+      <w:r>
         <w:t xml:space="preserve"> 2) (Waiting for email reply)</w:t>
       </w:r>
     </w:p>
@@ -2286,7 +2295,7 @@
         </w:rPr>
         <w:t xml:space="preserve"> (</w:t>
       </w:r>
-      <w:hyperlink r:id="rId14" w:history="1">
+      <w:hyperlink r:id="rId16" w:history="1">
         <w:r>
           <w:rPr>
             <w:rStyle w:val="Hyperlink"/>
@@ -2308,71 +2317,92 @@
     <w:p/>
     <w:p/>
     <w:p>
-      <w:r>
-        <w:t>b) Implement your own RESTful service to persist the output of the consumed REST API for off-line use. For instance, your RESTful service can update the exchange rate of your currency conversion service or the latest value of the share price.</w:t>
-      </w:r>
-    </w:p>
-    <w:p/>
-    <w:p>
       <w:pPr>
         <w:jc w:val="both"/>
       </w:pPr>
       <w:r>
-        <w:t xml:space="preserve">In order to achieve the highest marks, you must show initiative and inventiveness beyond the stated specification; the contribution of the advanced functionality depends on technical challenge in its implementation. Examples include: </w:t>
-      </w:r>
-    </w:p>
-    <w:p>
-      <w:pPr>
+        <w:t xml:space="preserve">b) Implement your own RESTful service to persist the output of the consumed REST API for off-line use. </w:t>
+      </w:r>
+    </w:p>
+    <w:p>
+      <w:pPr>
+        <w:pStyle w:val="ListParagraph"/>
+        <w:numPr>
+          <w:ilvl w:val="0"/>
+          <w:numId w:val="9"/>
+        </w:numPr>
         <w:jc w:val="both"/>
-      </w:pPr>
-      <w:r>
-        <w:t xml:space="preserve">– utilising additional external REST APIs (e.g. to display relevant tweets or other info about the shares company) </w:t>
-      </w:r>
-    </w:p>
-    <w:p>
-      <w:pPr>
-        <w:jc w:val="both"/>
-      </w:pPr>
-      <w:r>
-        <w:t xml:space="preserve">– implementing non-java clients to demonstrate SOA’s platform independence </w:t>
-      </w:r>
-    </w:p>
-    <w:p>
-      <w:pPr>
-        <w:jc w:val="both"/>
-      </w:pPr>
-      <w:r>
-        <w:t>– creating user accounts for clients allowing them to sell shares back to the brokering service</w:t>
-      </w:r>
-    </w:p>
-    <w:p>
-      <w:pPr>
-        <w:rPr>
-          <w:sz w:val="24"/>
-          <w:szCs w:val="24"/>
-        </w:rPr>
-      </w:pPr>
-    </w:p>
-    <w:p>
-      <w:pPr>
         <w:rPr>
           <w:i/>
           <w:iCs/>
-          <w:sz w:val="24"/>
-          <w:szCs w:val="24"/>
-          <w:u w:val="single"/>
         </w:rPr>
       </w:pPr>
       <w:r>
         <w:rPr>
           <w:i/>
           <w:iCs/>
-          <w:sz w:val="24"/>
-          <w:szCs w:val="24"/>
-          <w:u w:val="single"/>
-        </w:rPr>
-        <w:t>Old Links</w:t>
-      </w:r>
+        </w:rPr>
+        <w:t>For instance, your RESTful service can update the exchange rate of your currency conversion service or the latest value of the share price.</w:t>
+      </w:r>
+    </w:p>
+    <w:p/>
+    <w:p/>
+    <w:p/>
+    <w:p/>
+    <w:p/>
+    <w:p/>
+    <w:p>
+      <w:r>
+        <w:t>-----</w:t>
+      </w:r>
+    </w:p>
+    <w:p/>
+    <w:p/>
+    <w:p>
+      <w:pPr>
+        <w:jc w:val="both"/>
+      </w:pPr>
+      <w:r>
+        <w:lastRenderedPageBreak/>
+        <w:t>In order to achieve the highest marks, you must show initiative and inventiveness beyond the stated specification; the contribution of the advanced functionality depends on technical challenge in its implementation. Examples in</w:t>
+      </w:r>
+      <w:bookmarkStart w:id="0" w:name="_GoBack"/>
+      <w:bookmarkEnd w:id="0"/>
+      <w:r>
+        <w:t xml:space="preserve">clude: </w:t>
+      </w:r>
+    </w:p>
+    <w:p>
+      <w:pPr>
+        <w:jc w:val="both"/>
+      </w:pPr>
+      <w:r>
+        <w:t xml:space="preserve">– utilising additional external REST APIs (e.g. to display relevant tweets or other info about the shares company) </w:t>
+      </w:r>
+    </w:p>
+    <w:p>
+      <w:pPr>
+        <w:jc w:val="both"/>
+      </w:pPr>
+      <w:r>
+        <w:t xml:space="preserve">– implementing non-java clients to demonstrate SOA’s platform independence </w:t>
+      </w:r>
+    </w:p>
+    <w:p>
+      <w:pPr>
+        <w:jc w:val="both"/>
+      </w:pPr>
+      <w:r>
+        <w:t>– creating user accounts for clients allowing them to sell shares back to the brokering service</w:t>
+      </w:r>
+    </w:p>
+    <w:p>
+      <w:pPr>
+        <w:rPr>
+          <w:sz w:val="24"/>
+          <w:szCs w:val="24"/>
+        </w:rPr>
+      </w:pPr>
     </w:p>
     <w:p>
       <w:pPr>
@@ -2381,6 +2411,7 @@
           <w:iCs/>
           <w:sz w:val="24"/>
           <w:szCs w:val="24"/>
+          <w:u w:val="single"/>
         </w:rPr>
       </w:pPr>
       <w:r>
@@ -2389,89 +2420,28 @@
           <w:iCs/>
           <w:sz w:val="24"/>
           <w:szCs w:val="24"/>
-        </w:rPr>
-        <w:lastRenderedPageBreak/>
-        <w:t>Reading and writing XML (</w:t>
-      </w:r>
-      <w:hyperlink r:id="rId15" w:history="1">
-        <w:r>
-          <w:rPr>
-            <w:rStyle w:val="Hyperlink"/>
-            <w:i/>
-            <w:iCs/>
-            <w:sz w:val="24"/>
-            <w:szCs w:val="24"/>
-          </w:rPr>
-          <w:t>Link</w:t>
-        </w:r>
-      </w:hyperlink>
-      <w:r>
+          <w:u w:val="single"/>
+        </w:rPr>
+        <w:t>Old Links</w:t>
+      </w:r>
+    </w:p>
+    <w:p>
+      <w:pPr>
         <w:rPr>
           <w:i/>
           <w:iCs/>
           <w:sz w:val="24"/>
           <w:szCs w:val="24"/>
         </w:rPr>
-        <w:t>)</w:t>
-      </w:r>
-    </w:p>
-    <w:p>
-      <w:pPr>
+      </w:pPr>
+      <w:r>
         <w:rPr>
           <w:i/>
           <w:iCs/>
           <w:sz w:val="24"/>
           <w:szCs w:val="24"/>
         </w:rPr>
-      </w:pPr>
-      <w:r>
-        <w:rPr>
-          <w:i/>
-          <w:iCs/>
-          <w:sz w:val="24"/>
-          <w:szCs w:val="24"/>
-        </w:rPr>
-        <w:t>Marshalling data (</w:t>
-      </w:r>
-      <w:hyperlink r:id="rId16" w:history="1">
-        <w:r>
-          <w:rPr>
-            <w:rStyle w:val="Hyperlink"/>
-            <w:i/>
-            <w:iCs/>
-            <w:sz w:val="24"/>
-            <w:szCs w:val="24"/>
-          </w:rPr>
-          <w:t>Link</w:t>
-        </w:r>
-      </w:hyperlink>
-      <w:r>
-        <w:rPr>
-          <w:i/>
-          <w:iCs/>
-          <w:sz w:val="24"/>
-          <w:szCs w:val="24"/>
-        </w:rPr>
-        <w:t>)</w:t>
-      </w:r>
-    </w:p>
-    <w:p>
-      <w:pPr>
-        <w:rPr>
-          <w:i/>
-          <w:iCs/>
-          <w:sz w:val="24"/>
-          <w:szCs w:val="24"/>
-        </w:rPr>
-      </w:pPr>
-      <w:r>
-        <w:rPr>
-          <w:i/>
-          <w:iCs/>
-          <w:sz w:val="24"/>
-          <w:szCs w:val="24"/>
-        </w:rPr>
-        <w:t>More Marshalling (</w:t>
+        <w:t>Reading and writing XML (</w:t>
       </w:r>
       <w:hyperlink r:id="rId17" w:history="1">
         <w:r>
@@ -2511,7 +2481,7 @@
           <w:sz w:val="24"/>
           <w:szCs w:val="24"/>
         </w:rPr>
-        <w:t>Even more Marshalling (</w:t>
+        <w:t>Marshalling data (</w:t>
       </w:r>
       <w:hyperlink r:id="rId18" w:history="1">
         <w:r>
@@ -2551,16 +2521,7 @@
           <w:sz w:val="24"/>
           <w:szCs w:val="24"/>
         </w:rPr>
-        <w:t>JAXB and Root Elements</w:t>
-      </w:r>
-      <w:r>
-        <w:rPr>
-          <w:i/>
-          <w:iCs/>
-          <w:sz w:val="24"/>
-          <w:szCs w:val="24"/>
-        </w:rPr>
-        <w:t xml:space="preserve"> (</w:t>
+        <w:t>More Marshalling (</w:t>
       </w:r>
       <w:hyperlink r:id="rId19" w:history="1">
         <w:r>
@@ -2600,7 +2561,7 @@
           <w:sz w:val="24"/>
           <w:szCs w:val="24"/>
         </w:rPr>
-        <w:t>Writing data to file (</w:t>
+        <w:t>Even more Marshalling (</w:t>
       </w:r>
       <w:hyperlink r:id="rId20" w:history="1">
         <w:r>
@@ -2640,7 +2601,16 @@
           <w:sz w:val="24"/>
           <w:szCs w:val="24"/>
         </w:rPr>
-        <w:t>JAXB Marshaller Overwriting data (</w:t>
+        <w:t>JAXB and Root Elements</w:t>
+      </w:r>
+      <w:r>
+        <w:rPr>
+          <w:i/>
+          <w:iCs/>
+          <w:sz w:val="24"/>
+          <w:szCs w:val="24"/>
+        </w:rPr>
+        <w:t xml:space="preserve"> (</w:t>
       </w:r>
       <w:hyperlink r:id="rId21" w:history="1">
         <w:r>
@@ -2680,7 +2650,7 @@
           <w:sz w:val="24"/>
           <w:szCs w:val="24"/>
         </w:rPr>
-        <w:t>Marshalling multiple pieces of data (</w:t>
+        <w:t>Writing data to file (</w:t>
       </w:r>
       <w:hyperlink r:id="rId22" w:history="1">
         <w:r>
@@ -2707,21 +2677,27 @@
     <w:p>
       <w:pPr>
         <w:rPr>
-          <w:sz w:val="24"/>
-          <w:szCs w:val="24"/>
-        </w:rPr>
-      </w:pPr>
-      <w:r>
-        <w:rPr>
-          <w:sz w:val="24"/>
-          <w:szCs w:val="24"/>
-        </w:rPr>
-        <w:t>Daniel’s Tutorial for Angular (</w:t>
+          <w:i/>
+          <w:iCs/>
+          <w:sz w:val="24"/>
+          <w:szCs w:val="24"/>
+        </w:rPr>
+      </w:pPr>
+      <w:r>
+        <w:rPr>
+          <w:i/>
+          <w:iCs/>
+          <w:sz w:val="24"/>
+          <w:szCs w:val="24"/>
+        </w:rPr>
+        <w:t>JAXB Marshaller Overwriting data (</w:t>
       </w:r>
       <w:hyperlink r:id="rId23" w:history="1">
         <w:r>
           <w:rPr>
             <w:rStyle w:val="Hyperlink"/>
+            <w:i/>
+            <w:iCs/>
             <w:sz w:val="24"/>
             <w:szCs w:val="24"/>
           </w:rPr>
@@ -2730,6 +2706,8 @@
       </w:hyperlink>
       <w:r>
         <w:rPr>
+          <w:i/>
+          <w:iCs/>
           <w:sz w:val="24"/>
           <w:szCs w:val="24"/>
         </w:rPr>
@@ -2739,21 +2717,27 @@
     <w:p>
       <w:pPr>
         <w:rPr>
-          <w:sz w:val="24"/>
-          <w:szCs w:val="24"/>
-        </w:rPr>
-      </w:pPr>
-      <w:r>
-        <w:rPr>
-          <w:sz w:val="24"/>
-          <w:szCs w:val="24"/>
-        </w:rPr>
-        <w:t>Netbeans Spring Guide (</w:t>
+          <w:i/>
+          <w:iCs/>
+          <w:sz w:val="24"/>
+          <w:szCs w:val="24"/>
+        </w:rPr>
+      </w:pPr>
+      <w:r>
+        <w:rPr>
+          <w:i/>
+          <w:iCs/>
+          <w:sz w:val="24"/>
+          <w:szCs w:val="24"/>
+        </w:rPr>
+        <w:t>Marshalling multiple pieces of data (</w:t>
       </w:r>
       <w:hyperlink r:id="rId24" w:history="1">
         <w:r>
           <w:rPr>
             <w:rStyle w:val="Hyperlink"/>
+            <w:i/>
+            <w:iCs/>
             <w:sz w:val="24"/>
             <w:szCs w:val="24"/>
           </w:rPr>
@@ -2762,6 +2746,8 @@
       </w:hyperlink>
       <w:r>
         <w:rPr>
+          <w:i/>
+          <w:iCs/>
           <w:sz w:val="24"/>
           <w:szCs w:val="24"/>
         </w:rPr>
@@ -2780,7 +2766,7 @@
           <w:sz w:val="24"/>
           <w:szCs w:val="24"/>
         </w:rPr>
-        <w:t>Angular 8 + Spring Boot Application guide (</w:t>
+        <w:t>Daniel’s Tutorial for Angular (</w:t>
       </w:r>
       <w:hyperlink r:id="rId25" w:history="1">
         <w:r>
@@ -2812,7 +2798,7 @@
           <w:sz w:val="24"/>
           <w:szCs w:val="24"/>
         </w:rPr>
-        <w:t>Angular + Spring tutorial (</w:t>
+        <w:t>Netbeans Spring Guide (</w:t>
       </w:r>
       <w:hyperlink r:id="rId26" w:history="1">
         <w:r>
@@ -2844,7 +2830,7 @@
           <w:sz w:val="24"/>
           <w:szCs w:val="24"/>
         </w:rPr>
-        <w:t>Angular 8 + Spring Boot Example Tutorial (</w:t>
+        <w:t>Angular 8 + Spring Boot Application guide (</w:t>
       </w:r>
       <w:hyperlink r:id="rId27" w:history="1">
         <w:r>
@@ -2876,7 +2862,7 @@
           <w:sz w:val="24"/>
           <w:szCs w:val="24"/>
         </w:rPr>
-        <w:t>Spring XML GET guide (</w:t>
+        <w:t>Angular + Spring tutorial (</w:t>
       </w:r>
       <w:hyperlink r:id="rId28" w:history="1">
         <w:r>
@@ -2908,7 +2894,7 @@
           <w:sz w:val="24"/>
           <w:szCs w:val="24"/>
         </w:rPr>
-        <w:t>Angular Parsing XML data guide (</w:t>
+        <w:t>Angular 8 + Spring Boot Example Tutorial (</w:t>
       </w:r>
       <w:hyperlink r:id="rId29" w:history="1">
         <w:r>
@@ -2935,6 +2921,70 @@
           <w:szCs w:val="24"/>
         </w:rPr>
       </w:pPr>
+      <w:r>
+        <w:rPr>
+          <w:sz w:val="24"/>
+          <w:szCs w:val="24"/>
+        </w:rPr>
+        <w:t>Spring XML GET guide (</w:t>
+      </w:r>
+      <w:hyperlink r:id="rId30" w:history="1">
+        <w:r>
+          <w:rPr>
+            <w:rStyle w:val="Hyperlink"/>
+            <w:sz w:val="24"/>
+            <w:szCs w:val="24"/>
+          </w:rPr>
+          <w:t>Link</w:t>
+        </w:r>
+      </w:hyperlink>
+      <w:r>
+        <w:rPr>
+          <w:sz w:val="24"/>
+          <w:szCs w:val="24"/>
+        </w:rPr>
+        <w:t>)</w:t>
+      </w:r>
+    </w:p>
+    <w:p>
+      <w:pPr>
+        <w:rPr>
+          <w:sz w:val="24"/>
+          <w:szCs w:val="24"/>
+        </w:rPr>
+      </w:pPr>
+      <w:r>
+        <w:rPr>
+          <w:sz w:val="24"/>
+          <w:szCs w:val="24"/>
+        </w:rPr>
+        <w:t>Angular Parsing XML data guide (</w:t>
+      </w:r>
+      <w:hyperlink r:id="rId31" w:history="1">
+        <w:r>
+          <w:rPr>
+            <w:rStyle w:val="Hyperlink"/>
+            <w:sz w:val="24"/>
+            <w:szCs w:val="24"/>
+          </w:rPr>
+          <w:t>Link</w:t>
+        </w:r>
+      </w:hyperlink>
+      <w:r>
+        <w:rPr>
+          <w:sz w:val="24"/>
+          <w:szCs w:val="24"/>
+        </w:rPr>
+        <w:t>)</w:t>
+      </w:r>
+    </w:p>
+    <w:p>
+      <w:pPr>
+        <w:rPr>
+          <w:sz w:val="24"/>
+          <w:szCs w:val="24"/>
+        </w:rPr>
+      </w:pPr>
     </w:p>
     <w:p>
       <w:pPr>
@@ -2971,7 +3021,7 @@
         </w:rPr>
         <w:t>JAXB Tutorial (</w:t>
       </w:r>
-      <w:hyperlink r:id="rId30" w:history="1">
+      <w:hyperlink r:id="rId32" w:history="1">
         <w:r>
           <w:rPr>
             <w:rStyle w:val="Hyperlink"/>
@@ -3013,9 +3063,172 @@
 </w:document>
 </file>
 
+<file path=word/endnotes.xml><?xml version="1.0" encoding="utf-8"?>
+<w:endnotes xmlns:wpc="http://schemas.microsoft.com/office/word/2010/wordprocessingCanvas" xmlns:cx="http://schemas.microsoft.com/office/drawing/2014/chartex" xmlns:cx1="http://schemas.microsoft.com/office/drawing/2015/9/8/chartex" xmlns:cx2="http://schemas.microsoft.com/office/drawing/2015/10/21/chartex" xmlns:cx3="http://schemas.microsoft.com/office/drawing/2016/5/9/chartex" xmlns:cx4="http://schemas.microsoft.com/office/drawing/2016/5/10/chartex" xmlns:cx5="http://schemas.microsoft.com/office/drawing/2016/5/11/chartex" xmlns:cx6="http://schemas.microsoft.com/office/drawing/2016/5/12/chartex" xmlns:cx7="http://schemas.microsoft.com/office/drawing/2016/5/13/chartex" xmlns:cx8="http://schemas.microsoft.com/office/drawing/2016/5/14/chartex" xmlns:mc="http://schemas.openxmlformats.org/markup-compatibility/2006" xmlns:aink="http://schemas.microsoft.com/office/drawing/2016/ink" xmlns:am3d="http://schemas.microsoft.com/office/drawing/2017/model3d" xmlns:o="urn:schemas-microsoft-com:office:office" xmlns:r="http://schemas.openxmlformats.org/officeDocument/2006/relationships" xmlns:m="http://schemas.openxmlformats.org/officeDocument/2006/math" xmlns:v="urn:schemas-microsoft-com:vml" xmlns:wp14="http://schemas.microsoft.com/office/word/2010/wordprocessingDrawing" xmlns:wp="http://schemas.openxmlformats.org/drawingml/2006/wordprocessingDrawing" xmlns:w10="urn:schemas-microsoft-com:office:word" xmlns:w="http://schemas.openxmlformats.org/wordprocessingml/2006/main" xmlns:w14="http://schemas.microsoft.com/office/word/2010/wordml" xmlns:w15="http://schemas.microsoft.com/office/word/2012/wordml" xmlns:w16cid="http://schemas.microsoft.com/office/word/2016/wordml/cid" xmlns:w16se="http://schemas.microsoft.com/office/word/2015/wordml/symex" xmlns:wpg="http://schemas.microsoft.com/office/word/2010/wordprocessingGroup" xmlns:wpi="http://schemas.microsoft.com/office/word/2010/wordprocessingInk" xmlns:wne="http://schemas.microsoft.com/office/word/2006/wordml" xmlns:wps="http://schemas.microsoft.com/office/word/2010/wordprocessingShape" mc:Ignorable="w14 w15 w16se w16cid wp14">
+  <w:endnote w:type="separator" w:id="-1">
+    <w:p>
+      <w:pPr>
+        <w:spacing w:after="0" w:line="240" w:lineRule="auto"/>
+      </w:pPr>
+      <w:r>
+        <w:separator/>
+      </w:r>
+    </w:p>
+  </w:endnote>
+  <w:endnote w:type="continuationSeparator" w:id="0">
+    <w:p>
+      <w:pPr>
+        <w:spacing w:after="0" w:line="240" w:lineRule="auto"/>
+      </w:pPr>
+      <w:r>
+        <w:continuationSeparator/>
+      </w:r>
+    </w:p>
+  </w:endnote>
+</w:endnotes>
+</file>
+
+<file path=word/footnotes.xml><?xml version="1.0" encoding="utf-8"?>
+<w:footnotes xmlns:wpc="http://schemas.microsoft.com/office/word/2010/wordprocessingCanvas" xmlns:cx="http://schemas.microsoft.com/office/drawing/2014/chartex" xmlns:cx1="http://schemas.microsoft.com/office/drawing/2015/9/8/chartex" xmlns:cx2="http://schemas.microsoft.com/office/drawing/2015/10/21/chartex" xmlns:cx3="http://schemas.microsoft.com/office/drawing/2016/5/9/chartex" xmlns:cx4="http://schemas.microsoft.com/office/drawing/2016/5/10/chartex" xmlns:cx5="http://schemas.microsoft.com/office/drawing/2016/5/11/chartex" xmlns:cx6="http://schemas.microsoft.com/office/drawing/2016/5/12/chartex" xmlns:cx7="http://schemas.microsoft.com/office/drawing/2016/5/13/chartex" xmlns:cx8="http://schemas.microsoft.com/office/drawing/2016/5/14/chartex" xmlns:mc="http://schemas.openxmlformats.org/markup-compatibility/2006" xmlns:aink="http://schemas.microsoft.com/office/drawing/2016/ink" xmlns:am3d="http://schemas.microsoft.com/office/drawing/2017/model3d" xmlns:o="urn:schemas-microsoft-com:office:office" xmlns:r="http://schemas.openxmlformats.org/officeDocument/2006/relationships" xmlns:m="http://schemas.openxmlformats.org/officeDocument/2006/math" xmlns:v="urn:schemas-microsoft-com:vml" xmlns:wp14="http://schemas.microsoft.com/office/word/2010/wordprocessingDrawing" xmlns:wp="http://schemas.openxmlformats.org/drawingml/2006/wordprocessingDrawing" xmlns:w10="urn:schemas-microsoft-com:office:word" xmlns:w="http://schemas.openxmlformats.org/wordprocessingml/2006/main" xmlns:w14="http://schemas.microsoft.com/office/word/2010/wordml" xmlns:w15="http://schemas.microsoft.com/office/word/2012/wordml" xmlns:w16cid="http://schemas.microsoft.com/office/word/2016/wordml/cid" xmlns:w16se="http://schemas.microsoft.com/office/word/2015/wordml/symex" xmlns:wpg="http://schemas.microsoft.com/office/word/2010/wordprocessingGroup" xmlns:wpi="http://schemas.microsoft.com/office/word/2010/wordprocessingInk" xmlns:wne="http://schemas.microsoft.com/office/word/2006/wordml" xmlns:wps="http://schemas.microsoft.com/office/word/2010/wordprocessingShape" mc:Ignorable="w14 w15 w16se w16cid wp14">
+  <w:footnote w:type="separator" w:id="-1">
+    <w:p>
+      <w:pPr>
+        <w:spacing w:after="0" w:line="240" w:lineRule="auto"/>
+      </w:pPr>
+      <w:r>
+        <w:separator/>
+      </w:r>
+    </w:p>
+  </w:footnote>
+  <w:footnote w:type="continuationSeparator" w:id="0">
+    <w:p>
+      <w:pPr>
+        <w:spacing w:after="0" w:line="240" w:lineRule="auto"/>
+      </w:pPr>
+      <w:r>
+        <w:continuationSeparator/>
+      </w:r>
+    </w:p>
+  </w:footnote>
+</w:footnotes>
+</file>
+
 <file path=word/numbering.xml><?xml version="1.0" encoding="utf-8"?>
 <w:numbering xmlns:wpc="http://schemas.microsoft.com/office/word/2010/wordprocessingCanvas" xmlns:cx="http://schemas.microsoft.com/office/drawing/2014/chartex" xmlns:cx1="http://schemas.microsoft.com/office/drawing/2015/9/8/chartex" xmlns:cx2="http://schemas.microsoft.com/office/drawing/2015/10/21/chartex" xmlns:cx3="http://schemas.microsoft.com/office/drawing/2016/5/9/chartex" xmlns:cx4="http://schemas.microsoft.com/office/drawing/2016/5/10/chartex" xmlns:cx5="http://schemas.microsoft.com/office/drawing/2016/5/11/chartex" xmlns:cx6="http://schemas.microsoft.com/office/drawing/2016/5/12/chartex" xmlns:cx7="http://schemas.microsoft.com/office/drawing/2016/5/13/chartex" xmlns:cx8="http://schemas.microsoft.com/office/drawing/2016/5/14/chartex" xmlns:mc="http://schemas.openxmlformats.org/markup-compatibility/2006" xmlns:aink="http://schemas.microsoft.com/office/drawing/2016/ink" xmlns:am3d="http://schemas.microsoft.com/office/drawing/2017/model3d" xmlns:o="urn:schemas-microsoft-com:office:office" xmlns:r="http://schemas.openxmlformats.org/officeDocument/2006/relationships" xmlns:m="http://schemas.openxmlformats.org/officeDocument/2006/math" xmlns:v="urn:schemas-microsoft-com:vml" xmlns:wp14="http://schemas.microsoft.com/office/word/2010/wordprocessingDrawing" xmlns:wp="http://schemas.openxmlformats.org/drawingml/2006/wordprocessingDrawing" xmlns:w10="urn:schemas-microsoft-com:office:word" xmlns:w="http://schemas.openxmlformats.org/wordprocessingml/2006/main" xmlns:w14="http://schemas.microsoft.com/office/word/2010/wordml" xmlns:w15="http://schemas.microsoft.com/office/word/2012/wordml" xmlns:w16cid="http://schemas.microsoft.com/office/word/2016/wordml/cid" xmlns:w16se="http://schemas.microsoft.com/office/word/2015/wordml/symex" xmlns:wpg="http://schemas.microsoft.com/office/word/2010/wordprocessingGroup" xmlns:wpi="http://schemas.microsoft.com/office/word/2010/wordprocessingInk" xmlns:wne="http://schemas.microsoft.com/office/word/2006/wordml" xmlns:wps="http://schemas.microsoft.com/office/word/2010/wordprocessingShape" mc:Ignorable="w14 w15 w16se w16cid wp14">
   <w:abstractNum w:abstractNumId="0" w15:restartNumberingAfterBreak="0">
+    <w:nsid w:val="35B3523C"/>
+    <w:multiLevelType w:val="hybridMultilevel"/>
+    <w:tmpl w:val="113A3724"/>
+    <w:lvl w:ilvl="0" w:tplc="08090001">
+      <w:start w:val="1"/>
+      <w:numFmt w:val="bullet"/>
+      <w:lvlText w:val=""/>
+      <w:lvlJc w:val="left"/>
+      <w:pPr>
+        <w:ind w:left="720" w:hanging="360"/>
+      </w:pPr>
+      <w:rPr>
+        <w:rFonts w:ascii="Symbol" w:hAnsi="Symbol" w:hint="default"/>
+      </w:rPr>
+    </w:lvl>
+    <w:lvl w:ilvl="1" w:tplc="08090003" w:tentative="1">
+      <w:start w:val="1"/>
+      <w:numFmt w:val="bullet"/>
+      <w:lvlText w:val="o"/>
+      <w:lvlJc w:val="left"/>
+      <w:pPr>
+        <w:ind w:left="1440" w:hanging="360"/>
+      </w:pPr>
+      <w:rPr>
+        <w:rFonts w:ascii="Courier New" w:hAnsi="Courier New" w:cs="Courier New" w:hint="default"/>
+      </w:rPr>
+    </w:lvl>
+    <w:lvl w:ilvl="2" w:tplc="08090005" w:tentative="1">
+      <w:start w:val="1"/>
+      <w:numFmt w:val="bullet"/>
+      <w:lvlText w:val=""/>
+      <w:lvlJc w:val="left"/>
+      <w:pPr>
+        <w:ind w:left="2160" w:hanging="360"/>
+      </w:pPr>
+      <w:rPr>
+        <w:rFonts w:ascii="Wingdings" w:hAnsi="Wingdings" w:hint="default"/>
+      </w:rPr>
+    </w:lvl>
+    <w:lvl w:ilvl="3" w:tplc="08090001" w:tentative="1">
+      <w:start w:val="1"/>
+      <w:numFmt w:val="bullet"/>
+      <w:lvlText w:val=""/>
+      <w:lvlJc w:val="left"/>
+      <w:pPr>
+        <w:ind w:left="2880" w:hanging="360"/>
+      </w:pPr>
+      <w:rPr>
+        <w:rFonts w:ascii="Symbol" w:hAnsi="Symbol" w:hint="default"/>
+      </w:rPr>
+    </w:lvl>
+    <w:lvl w:ilvl="4" w:tplc="08090003" w:tentative="1">
+      <w:start w:val="1"/>
+      <w:numFmt w:val="bullet"/>
+      <w:lvlText w:val="o"/>
+      <w:lvlJc w:val="left"/>
+      <w:pPr>
+        <w:ind w:left="3600" w:hanging="360"/>
+      </w:pPr>
+      <w:rPr>
+        <w:rFonts w:ascii="Courier New" w:hAnsi="Courier New" w:cs="Courier New" w:hint="default"/>
+      </w:rPr>
+    </w:lvl>
+    <w:lvl w:ilvl="5" w:tplc="08090005" w:tentative="1">
+      <w:start w:val="1"/>
+      <w:numFmt w:val="bullet"/>
+      <w:lvlText w:val=""/>
+      <w:lvlJc w:val="left"/>
+      <w:pPr>
+        <w:ind w:left="4320" w:hanging="360"/>
+      </w:pPr>
+      <w:rPr>
+        <w:rFonts w:ascii="Wingdings" w:hAnsi="Wingdings" w:hint="default"/>
+      </w:rPr>
+    </w:lvl>
+    <w:lvl w:ilvl="6" w:tplc="08090001" w:tentative="1">
+      <w:start w:val="1"/>
+      <w:numFmt w:val="bullet"/>
+      <w:lvlText w:val=""/>
+      <w:lvlJc w:val="left"/>
+      <w:pPr>
+        <w:ind w:left="5040" w:hanging="360"/>
+      </w:pPr>
+      <w:rPr>
+        <w:rFonts w:ascii="Symbol" w:hAnsi="Symbol" w:hint="default"/>
+      </w:rPr>
+    </w:lvl>
+    <w:lvl w:ilvl="7" w:tplc="08090003" w:tentative="1">
+      <w:start w:val="1"/>
+      <w:numFmt w:val="bullet"/>
+      <w:lvlText w:val="o"/>
+      <w:lvlJc w:val="left"/>
+      <w:pPr>
+        <w:ind w:left="5760" w:hanging="360"/>
+      </w:pPr>
+      <w:rPr>
+        <w:rFonts w:ascii="Courier New" w:hAnsi="Courier New" w:cs="Courier New" w:hint="default"/>
+      </w:rPr>
+    </w:lvl>
+    <w:lvl w:ilvl="8" w:tplc="08090005" w:tentative="1">
+      <w:start w:val="1"/>
+      <w:numFmt w:val="bullet"/>
+      <w:lvlText w:val=""/>
+      <w:lvlJc w:val="left"/>
+      <w:pPr>
+        <w:ind w:left="6480" w:hanging="360"/>
+      </w:pPr>
+      <w:rPr>
+        <w:rFonts w:ascii="Wingdings" w:hAnsi="Wingdings" w:hint="default"/>
+      </w:rPr>
+    </w:lvl>
+  </w:abstractNum>
+  <w:abstractNum w:abstractNumId="1" w15:restartNumberingAfterBreak="0">
     <w:nsid w:val="44B35345"/>
     <w:multiLevelType w:val="hybridMultilevel"/>
     <w:tmpl w:val="69428558"/>
@@ -3127,7 +3340,7 @@
       </w:rPr>
     </w:lvl>
   </w:abstractNum>
-  <w:abstractNum w:abstractNumId="1" w15:restartNumberingAfterBreak="0">
+  <w:abstractNum w:abstractNumId="2" w15:restartNumberingAfterBreak="0">
     <w:nsid w:val="47332C02"/>
     <w:multiLevelType w:val="hybridMultilevel"/>
     <w:tmpl w:val="CD108D9E"/>
@@ -3240,7 +3453,7 @@
       </w:rPr>
     </w:lvl>
   </w:abstractNum>
-  <w:abstractNum w:abstractNumId="2" w15:restartNumberingAfterBreak="0">
+  <w:abstractNum w:abstractNumId="3" w15:restartNumberingAfterBreak="0">
     <w:nsid w:val="495C7FBA"/>
     <w:multiLevelType w:val="hybridMultilevel"/>
     <w:tmpl w:val="3306E65A"/>
@@ -3352,7 +3565,7 @@
       </w:rPr>
     </w:lvl>
   </w:abstractNum>
-  <w:abstractNum w:abstractNumId="3" w15:restartNumberingAfterBreak="0">
+  <w:abstractNum w:abstractNumId="4" w15:restartNumberingAfterBreak="0">
     <w:nsid w:val="4A1F5AFE"/>
     <w:multiLevelType w:val="hybridMultilevel"/>
     <w:tmpl w:val="4DF62842"/>
@@ -3441,7 +3654,7 @@
       </w:pPr>
     </w:lvl>
   </w:abstractNum>
-  <w:abstractNum w:abstractNumId="4" w15:restartNumberingAfterBreak="0">
+  <w:abstractNum w:abstractNumId="5" w15:restartNumberingAfterBreak="0">
     <w:nsid w:val="65CE5B7E"/>
     <w:multiLevelType w:val="hybridMultilevel"/>
     <w:tmpl w:val="199A991C"/>
@@ -3530,7 +3743,7 @@
       </w:pPr>
     </w:lvl>
   </w:abstractNum>
-  <w:abstractNum w:abstractNumId="5" w15:restartNumberingAfterBreak="0">
+  <w:abstractNum w:abstractNumId="6" w15:restartNumberingAfterBreak="0">
     <w:nsid w:val="74F536C8"/>
     <w:multiLevelType w:val="hybridMultilevel"/>
     <w:tmpl w:val="860E50EA"/>
@@ -3642,7 +3855,7 @@
       </w:rPr>
     </w:lvl>
   </w:abstractNum>
-  <w:abstractNum w:abstractNumId="6" w15:restartNumberingAfterBreak="0">
+  <w:abstractNum w:abstractNumId="7" w15:restartNumberingAfterBreak="0">
     <w:nsid w:val="75894EE1"/>
     <w:multiLevelType w:val="hybridMultilevel"/>
     <w:tmpl w:val="998C0700"/>
@@ -3755,7 +3968,7 @@
       </w:rPr>
     </w:lvl>
   </w:abstractNum>
-  <w:abstractNum w:abstractNumId="7" w15:restartNumberingAfterBreak="0">
+  <w:abstractNum w:abstractNumId="8" w15:restartNumberingAfterBreak="0">
     <w:nsid w:val="7FBC2401"/>
     <w:multiLevelType w:val="hybridMultilevel"/>
     <w:tmpl w:val="062C0518"/>
@@ -3869,27 +4082,30 @@
     </w:lvl>
   </w:abstractNum>
   <w:num w:numId="1">
+    <w:abstractNumId w:val="4"/>
+  </w:num>
+  <w:num w:numId="2">
+    <w:abstractNumId w:val="5"/>
+  </w:num>
+  <w:num w:numId="3">
+    <w:abstractNumId w:val="2"/>
+  </w:num>
+  <w:num w:numId="4">
+    <w:abstractNumId w:val="7"/>
+  </w:num>
+  <w:num w:numId="5">
+    <w:abstractNumId w:val="8"/>
+  </w:num>
+  <w:num w:numId="6">
     <w:abstractNumId w:val="3"/>
   </w:num>
-  <w:num w:numId="2">
-    <w:abstractNumId w:val="4"/>
+  <w:num w:numId="7">
+    <w:abstractNumId w:val="6"/>
   </w:num>
-  <w:num w:numId="3">
+  <w:num w:numId="8">
     <w:abstractNumId w:val="1"/>
   </w:num>
-  <w:num w:numId="4">
-    <w:abstractNumId w:val="6"/>
-  </w:num>
-  <w:num w:numId="5">
-    <w:abstractNumId w:val="7"/>
-  </w:num>
-  <w:num w:numId="6">
-    <w:abstractNumId w:val="2"/>
-  </w:num>
-  <w:num w:numId="7">
-    <w:abstractNumId w:val="5"/>
-  </w:num>
-  <w:num w:numId="8">
+  <w:num w:numId="9">
     <w:abstractNumId w:val="0"/>
   </w:num>
 </w:numbering>
@@ -4401,6 +4617,50 @@
       <w:u w:val="single"/>
     </w:rPr>
   </w:style>
+  <w:style w:type="paragraph" w:styleId="Header">
+    <w:name w:val="header"/>
+    <w:basedOn w:val="Normal"/>
+    <w:link w:val="HeaderChar"/>
+    <w:uiPriority w:val="99"/>
+    <w:unhideWhenUsed/>
+    <w:rsid w:val="00D45D75"/>
+    <w:pPr>
+      <w:tabs>
+        <w:tab w:val="center" w:pos="4513"/>
+        <w:tab w:val="right" w:pos="9026"/>
+      </w:tabs>
+      <w:spacing w:after="0" w:line="240" w:lineRule="auto"/>
+    </w:pPr>
+  </w:style>
+  <w:style w:type="character" w:customStyle="1" w:styleId="HeaderChar">
+    <w:name w:val="Header Char"/>
+    <w:basedOn w:val="DefaultParagraphFont"/>
+    <w:link w:val="Header"/>
+    <w:uiPriority w:val="99"/>
+    <w:rsid w:val="00D45D75"/>
+  </w:style>
+  <w:style w:type="paragraph" w:styleId="Footer">
+    <w:name w:val="footer"/>
+    <w:basedOn w:val="Normal"/>
+    <w:link w:val="FooterChar"/>
+    <w:uiPriority w:val="99"/>
+    <w:unhideWhenUsed/>
+    <w:rsid w:val="00D45D75"/>
+    <w:pPr>
+      <w:tabs>
+        <w:tab w:val="center" w:pos="4513"/>
+        <w:tab w:val="right" w:pos="9026"/>
+      </w:tabs>
+      <w:spacing w:after="0" w:line="240" w:lineRule="auto"/>
+    </w:pPr>
+  </w:style>
+  <w:style w:type="character" w:customStyle="1" w:styleId="FooterChar">
+    <w:name w:val="Footer Char"/>
+    <w:basedOn w:val="DefaultParagraphFont"/>
+    <w:link w:val="Footer"/>
+    <w:uiPriority w:val="99"/>
+    <w:rsid w:val="00D45D75"/>
+  </w:style>
 </w:styles>
 </file>
 
@@ -4704,7 +4964,7 @@
 </file>
 
 <file path=customXml/itemProps1.xml><?xml version="1.0" encoding="utf-8"?>
-<ds:datastoreItem xmlns:ds="http://schemas.openxmlformats.org/officeDocument/2006/customXml" ds:itemID="{9DFE8105-4443-4123-89A6-B83A5B8A7B4B}">
+<ds:datastoreItem xmlns:ds="http://schemas.openxmlformats.org/officeDocument/2006/customXml" ds:itemID="{91C17FE1-27BE-42D4-BBE8-EA0B53EC6993}">
   <ds:schemaRefs>
     <ds:schemaRef ds:uri="http://schemas.openxmlformats.org/officeDocument/2006/bibliography"/>
   </ds:schemaRefs>

</xml_diff>